<commit_message>
correction of gramatical errors
</commit_message>
<xml_diff>
--- a/BLAK BOX/Documentation/IEEE/IEEE830_BLAK_BLOX.docx
+++ b/BLAK BOX/Documentation/IEEE/IEEE830_BLAK_BLOX.docx
@@ -444,116 +444,67 @@
     <w:p>
       <w:pPr>
         <w:jc w:val="center"/>
-        <w:rPr>
-          <w:lang w:val="es-EC"/>
-        </w:rPr>
-      </w:pPr>
-      <w:proofErr w:type="spellStart"/>
-      <w:r>
-        <w:rPr>
-          <w:lang w:val="es-EC"/>
-        </w:rPr>
-        <w:t>Members</w:t>
-      </w:r>
-      <w:proofErr w:type="spellEnd"/>
-      <w:r>
-        <w:rPr>
-          <w:lang w:val="es-EC"/>
-        </w:rPr>
-        <w:t>:</w:t>
+      </w:pPr>
+      <w:r>
+        <w:t>Members:</w:t>
       </w:r>
     </w:p>
     <w:p>
       <w:pPr>
         <w:jc w:val="center"/>
-        <w:rPr>
-          <w:lang w:val="es-EC"/>
-        </w:rPr>
-      </w:pPr>
-      <w:r>
-        <w:rPr>
-          <w:lang w:val="es-EC"/>
-        </w:rPr>
+      </w:pPr>
+      <w:r>
         <w:t>Diana Carolina Guerra Coronel</w:t>
       </w:r>
     </w:p>
     <w:p>
       <w:pPr>
         <w:jc w:val="center"/>
-        <w:rPr>
-          <w:lang w:val="es-EC"/>
-        </w:rPr>
       </w:pPr>
       <w:r>
         <w:rPr>
           <w:u w:val="single"/>
-          <w:lang w:val="es-EC"/>
         </w:rPr>
         <w:t>Br</w:t>
       </w:r>
       <w:r>
         <w:rPr>
           <w:u w:val="single"/>
-          <w:lang w:val="es-EC"/>
         </w:rPr>
         <w:t>a</w:t>
       </w:r>
       <w:r>
         <w:rPr>
           <w:u w:val="single"/>
-          <w:lang w:val="es-EC"/>
         </w:rPr>
         <w:t>yan</w:t>
       </w:r>
       <w:r>
-        <w:rPr>
-          <w:lang w:val="es-EC"/>
-        </w:rPr>
         <w:t xml:space="preserve"> Josué Jácome Noroña</w:t>
       </w:r>
     </w:p>
     <w:p>
       <w:pPr>
         <w:jc w:val="center"/>
-        <w:rPr>
-          <w:lang w:val="es-EC"/>
-        </w:rPr>
-      </w:pPr>
-      <w:r>
-        <w:rPr>
-          <w:lang w:val="es-EC"/>
-        </w:rPr>
+      </w:pPr>
+      <w:r>
         <w:t xml:space="preserve">Sebastián David Lasso Vela </w:t>
       </w:r>
     </w:p>
     <w:p>
       <w:pPr>
         <w:jc w:val="center"/>
-        <w:rPr>
-          <w:lang w:val="es-EC"/>
-        </w:rPr>
       </w:pPr>
     </w:p>
     <w:p>
       <w:pPr>
         <w:jc w:val="center"/>
-        <w:rPr>
-          <w:lang w:val="es-EC"/>
-        </w:rPr>
-      </w:pPr>
-      <w:r>
-        <w:rPr>
-          <w:lang w:val="es-EC"/>
-        </w:rPr>
+      </w:pPr>
+      <w:r>
         <w:t>NRC: 22406</w:t>
       </w:r>
     </w:p>
     <w:p>
-      <w:pPr>
-        <w:rPr>
-          <w:lang w:val="es-EC"/>
-        </w:rPr>
-      </w:pPr>
       <w:r>
         <w:rPr>
           <w:rFonts w:cs="Times New Roman"/>
@@ -4663,7 +4614,6 @@
         </w:rPr>
         <w:t xml:space="preserve">This Software Requirements Specification (SRS) document describes the functional and non-functional requirements for the </w:t>
       </w:r>
-      <w:proofErr w:type="spellStart"/>
       <w:r>
         <w:rPr>
           <w:rFonts w:eastAsia="Times New Roman" w:cs="Times New Roman"/>
@@ -4673,19 +4623,7 @@
           <w:lang w:eastAsia="es-EC"/>
           <w14:ligatures w14:val="none"/>
         </w:rPr>
-        <w:t>PawPoint</w:t>
-      </w:r>
-      <w:proofErr w:type="spellEnd"/>
-      <w:r>
-        <w:rPr>
-          <w:rFonts w:eastAsia="Times New Roman" w:cs="Times New Roman"/>
-          <w:b/>
-          <w:bCs/>
-          <w:kern w:val="0"/>
-          <w:lang w:eastAsia="es-EC"/>
-          <w14:ligatures w14:val="none"/>
-        </w:rPr>
-        <w:t xml:space="preserve"> 360 </w:t>
+        <w:t xml:space="preserve">PawPoint 360 </w:t>
       </w:r>
       <w:r>
         <w:rPr>
@@ -4966,7 +4904,13 @@
               <w:t>design</w:t>
             </w:r>
             <w:r>
-              <w:t>, communication with the costumer, developer.</w:t>
+              <w:t xml:space="preserve">, communication with the </w:t>
+            </w:r>
+            <w:r>
+              <w:t>customer</w:t>
+            </w:r>
+            <w:r>
+              <w:t>, developer.</w:t>
             </w:r>
           </w:p>
         </w:tc>
@@ -5038,13 +4982,8 @@
               <w:cnfStyle w:val="100000000000" w:firstRow="1" w:lastRow="0" w:firstColumn="0" w:lastColumn="0" w:oddVBand="0" w:evenVBand="0" w:oddHBand="0" w:evenHBand="0" w:firstRowFirstColumn="0" w:firstRowLastColumn="0" w:lastRowFirstColumn="0" w:lastRowLastColumn="0"/>
             </w:pPr>
             <w:r>
-              <w:t xml:space="preserve">Brayan Josué Jácome </w:t>
-            </w:r>
-            <w:proofErr w:type="spellStart"/>
-            <w:r>
-              <w:t>Noroña</w:t>
-            </w:r>
-            <w:proofErr w:type="spellEnd"/>
+              <w:t>Brayan Josué Jácome Noroña</w:t>
+            </w:r>
           </w:p>
         </w:tc>
       </w:tr>
@@ -5650,85 +5589,10 @@
         <w:rPr>
           <w:lang w:val="es-EC"/>
         </w:rPr>
-        <w:t>de Octubre de, I. S. 830-1998 22. (</w:t>
-      </w:r>
-      <w:proofErr w:type="spellStart"/>
-      <w:r>
-        <w:rPr>
-          <w:lang w:val="es-EC"/>
-        </w:rPr>
-        <w:t>n.d</w:t>
-      </w:r>
-      <w:proofErr w:type="spellEnd"/>
-      <w:r>
-        <w:rPr>
-          <w:lang w:val="es-EC"/>
-        </w:rPr>
-        <w:t xml:space="preserve">.). </w:t>
-      </w:r>
-      <w:proofErr w:type="spellStart"/>
-      <w:r>
-        <w:rPr>
-          <w:lang w:val="es-EC"/>
-        </w:rPr>
-        <w:t>Especificaci</w:t>
-      </w:r>
-      <w:proofErr w:type="spellEnd"/>
-      <w:r>
-        <w:rPr>
-          <w:lang w:val="es-EC"/>
-        </w:rPr>
-        <w:t xml:space="preserve"> ́</w:t>
-      </w:r>
-      <w:proofErr w:type="spellStart"/>
-      <w:r>
-        <w:rPr>
-          <w:lang w:val="es-EC"/>
-        </w:rPr>
-        <w:t>on</w:t>
-      </w:r>
-      <w:proofErr w:type="spellEnd"/>
-      <w:r>
-        <w:rPr>
-          <w:lang w:val="es-EC"/>
-        </w:rPr>
-        <w:t xml:space="preserve"> de Requisitos </w:t>
-      </w:r>
-      <w:proofErr w:type="spellStart"/>
-      <w:r>
-        <w:rPr>
-          <w:lang w:val="es-EC"/>
-        </w:rPr>
-        <w:t>seg</w:t>
-      </w:r>
-      <w:proofErr w:type="spellEnd"/>
-      <w:r>
-        <w:rPr>
-          <w:lang w:val="es-EC"/>
-        </w:rPr>
-        <w:t xml:space="preserve"> ́un el </w:t>
-      </w:r>
-      <w:proofErr w:type="spellStart"/>
-      <w:r>
-        <w:rPr>
-          <w:lang w:val="es-EC"/>
-        </w:rPr>
-        <w:t>est</w:t>
-      </w:r>
-      <w:proofErr w:type="spellEnd"/>
-      <w:r>
-        <w:rPr>
-          <w:lang w:val="es-EC"/>
-        </w:rPr>
-        <w:t xml:space="preserve"> ́andar de IEEE 830. </w:t>
-      </w:r>
-      <w:proofErr w:type="spellStart"/>
-      <w:r>
-        <w:t>Ucm.Es</w:t>
-      </w:r>
-      <w:proofErr w:type="spellEnd"/>
-      <w:r>
-        <w:t xml:space="preserve">. Retrieved May 5, 2025, from </w:t>
+        <w:t xml:space="preserve">de Octubre de, I. S. 830-1998 22. (n.d.). Especificaci ́on de Requisitos seg ́un el est ́andar de IEEE 830. </w:t>
+      </w:r>
+      <w:r>
+        <w:t xml:space="preserve">Ucm.Es. Retrieved May 5, 2025, from </w:t>
       </w:r>
       <w:hyperlink r:id="rId13" w:history="1">
         <w:r>
@@ -5871,15 +5735,7 @@
     </w:p>
     <w:p>
       <w:r>
-        <w:t xml:space="preserve">The </w:t>
-      </w:r>
-      <w:proofErr w:type="spellStart"/>
-      <w:r>
-        <w:t>PawPoint</w:t>
-      </w:r>
-      <w:proofErr w:type="spellEnd"/>
-      <w:r>
-        <w:t xml:space="preserve"> 360 system will offer a web-based platform that allows users to interact with a business specializing in pet services. Key product functionalities include:</w:t>
+        <w:t>The PawPoint 360 system will offer a web-based platform that allows users to interact with a business specializing in pet services. Key product functionalities include:</w:t>
       </w:r>
     </w:p>
     <w:p>
@@ -6019,15 +5875,7 @@
     </w:p>
     <w:p>
       <w:r>
-        <w:t xml:space="preserve">The </w:t>
-      </w:r>
-      <w:proofErr w:type="spellStart"/>
-      <w:r>
-        <w:t>PawPoint</w:t>
-      </w:r>
-      <w:proofErr w:type="spellEnd"/>
-      <w:r>
-        <w:t xml:space="preserve"> 360 website is designed for use by the following types of registered users:</w:t>
+        <w:t>The PawPoint 360 website is designed for use by the following types of registered users:</w:t>
       </w:r>
     </w:p>
     <w:p>
@@ -6326,15 +6174,7 @@
         </w:numPr>
       </w:pPr>
       <w:r>
-        <w:t xml:space="preserve">It is assumed that the </w:t>
-      </w:r>
-      <w:proofErr w:type="spellStart"/>
-      <w:r>
-        <w:t>PawPoint</w:t>
-      </w:r>
-      <w:proofErr w:type="spellEnd"/>
-      <w:r>
-        <w:t xml:space="preserve"> 360 business already has active physical services (pet shop, grooming, veterinary, walks), and that the system is a digital extension of these. </w:t>
+        <w:t xml:space="preserve">It is assumed that the PawPoint 360 business already has active physical services (pet shop, grooming, veterinary, walks), and that the system is a digital extension of these. </w:t>
       </w:r>
     </w:p>
     <w:p>
@@ -7289,23 +7129,13 @@
       </w:rPr>
       <w:tab/>
     </w:r>
-    <w:proofErr w:type="spellStart"/>
     <w:r>
       <w:rPr>
         <w:b/>
         <w:bCs/>
         <w:lang w:val="es-EC"/>
       </w:rPr>
-      <w:t>PawPoint</w:t>
-    </w:r>
-    <w:proofErr w:type="spellEnd"/>
-    <w:r>
-      <w:rPr>
-        <w:b/>
-        <w:bCs/>
-        <w:lang w:val="es-EC"/>
-      </w:rPr>
-      <w:t xml:space="preserve"> 360</w:t>
+      <w:t>PawPoint 360</w:t>
     </w:r>
   </w:p>
   <w:p>
@@ -10536,6 +10366,7 @@
   <w:style w:type="character" w:default="1" w:styleId="Fuentedeprrafopredeter">
     <w:name w:val="Default Paragraph Font"/>
     <w:uiPriority w:val="1"/>
+    <w:semiHidden/>
     <w:unhideWhenUsed/>
   </w:style>
   <w:style w:type="table" w:default="1" w:styleId="Tablanormal">

</xml_diff>

<commit_message>
Add part of documentation
</commit_message>
<xml_diff>
--- a/BLAK BOX/Documentation/IEEE/IEEE830_BLAK_BLOX.docx
+++ b/BLAK BOX/Documentation/IEEE/IEEE830_BLAK_BLOX.docx
@@ -1,6 +1,6 @@
 
 <file path=word/document.xml><?xml version="1.0" encoding="utf-8"?>
-<w:document xmlns:wpc="http://schemas.microsoft.com/office/word/2010/wordprocessingCanvas" xmlns:cx="http://schemas.microsoft.com/office/drawing/2014/chartex" xmlns:cx1="http://schemas.microsoft.com/office/drawing/2015/9/8/chartex" xmlns:cx2="http://schemas.microsoft.com/office/drawing/2015/10/21/chartex" xmlns:cx3="http://schemas.microsoft.com/office/drawing/2016/5/9/chartex" xmlns:cx4="http://schemas.microsoft.com/office/drawing/2016/5/10/chartex" xmlns:cx5="http://schemas.microsoft.com/office/drawing/2016/5/11/chartex" xmlns:cx6="http://schemas.microsoft.com/office/drawing/2016/5/12/chartex" xmlns:cx7="http://schemas.microsoft.com/office/drawing/2016/5/13/chartex" xmlns:cx8="http://schemas.microsoft.com/office/drawing/2016/5/14/chartex" xmlns:mc="http://schemas.openxmlformats.org/markup-compatibility/2006" xmlns:aink="http://schemas.microsoft.com/office/drawing/2016/ink" xmlns:am3d="http://schemas.microsoft.com/office/drawing/2017/model3d" xmlns:o="urn:schemas-microsoft-com:office:office" xmlns:oel="http://schemas.microsoft.com/office/2019/extlst" xmlns:r="http://schemas.openxmlformats.org/officeDocument/2006/relationships" xmlns:m="http://schemas.openxmlformats.org/officeDocument/2006/math" xmlns:v="urn:schemas-microsoft-com:vml" xmlns:wp14="http://schemas.microsoft.com/office/word/2010/wordprocessingDrawing" xmlns:wp="http://schemas.openxmlformats.org/drawingml/2006/wordprocessingDrawing" xmlns:w10="urn:schemas-microsoft-com:office:word" xmlns:w="http://schemas.openxmlformats.org/wordprocessingml/2006/main" xmlns:w14="http://schemas.microsoft.com/office/word/2010/wordml" xmlns:w15="http://schemas.microsoft.com/office/word/2012/wordml" xmlns:w16cex="http://schemas.microsoft.com/office/word/2018/wordml/cex" xmlns:w16cid="http://schemas.microsoft.com/office/word/2016/wordml/cid" xmlns:w16="http://schemas.microsoft.com/office/word/2018/wordml" xmlns:w16du="http://schemas.microsoft.com/office/word/2023/wordml/word16du" xmlns:w16sdtdh="http://schemas.microsoft.com/office/word/2020/wordml/sdtdatahash" xmlns:w16sdtfl="http://schemas.microsoft.com/office/word/2024/wordml/sdtformatlock" xmlns:w16se="http://schemas.microsoft.com/office/word/2015/wordml/symex" xmlns:wpg="http://schemas.microsoft.com/office/word/2010/wordprocessingGroup" xmlns:wpi="http://schemas.microsoft.com/office/word/2010/wordprocessingInk" xmlns:wne="http://schemas.microsoft.com/office/word/2006/wordml" xmlns:wps="http://schemas.microsoft.com/office/word/2010/wordprocessingShape" mc:Ignorable="w14 w15 w16se w16cid w16 w16cex w16sdtdh w16sdtfl w16du wp14">
+<w:document xmlns:wpc="http://schemas.microsoft.com/office/word/2010/wordprocessingCanvas" xmlns:cx="http://schemas.microsoft.com/office/drawing/2014/chartex" xmlns:cx1="http://schemas.microsoft.com/office/drawing/2015/9/8/chartex" xmlns:cx2="http://schemas.microsoft.com/office/drawing/2015/10/21/chartex" xmlns:cx3="http://schemas.microsoft.com/office/drawing/2016/5/9/chartex" xmlns:cx4="http://schemas.microsoft.com/office/drawing/2016/5/10/chartex" xmlns:cx5="http://schemas.microsoft.com/office/drawing/2016/5/11/chartex" xmlns:cx6="http://schemas.microsoft.com/office/drawing/2016/5/12/chartex" xmlns:cx7="http://schemas.microsoft.com/office/drawing/2016/5/13/chartex" xmlns:cx8="http://schemas.microsoft.com/office/drawing/2016/5/14/chartex" xmlns:mc="http://schemas.openxmlformats.org/markup-compatibility/2006" xmlns:aink="http://schemas.microsoft.com/office/drawing/2016/ink" xmlns:am3d="http://schemas.microsoft.com/office/drawing/2017/model3d" xmlns:o="urn:schemas-microsoft-com:office:office" xmlns:oel="http://schemas.microsoft.com/office/2019/extlst" xmlns:r="http://schemas.openxmlformats.org/officeDocument/2006/relationships" xmlns:m="http://schemas.openxmlformats.org/officeDocument/2006/math" xmlns:v="urn:schemas-microsoft-com:vml" xmlns:wp14="http://schemas.microsoft.com/office/word/2010/wordprocessingDrawing" xmlns:wp="http://schemas.openxmlformats.org/drawingml/2006/wordprocessingDrawing" xmlns:w10="urn:schemas-microsoft-com:office:word" xmlns:w="http://schemas.openxmlformats.org/wordprocessingml/2006/main" xmlns:w14="http://schemas.microsoft.com/office/word/2010/wordml" xmlns:w15="http://schemas.microsoft.com/office/word/2012/wordml" xmlns:w16cex="http://schemas.microsoft.com/office/word/2018/wordml/cex" xmlns:w16cid="http://schemas.microsoft.com/office/word/2016/wordml/cid" xmlns:w16="http://schemas.microsoft.com/office/word/2018/wordml" xmlns:w16sdtdh="http://schemas.microsoft.com/office/word/2020/wordml/sdtdatahash" xmlns:w16se="http://schemas.microsoft.com/office/word/2015/wordml/symex" xmlns:wpg="http://schemas.microsoft.com/office/word/2010/wordprocessingGroup" xmlns:wpi="http://schemas.microsoft.com/office/word/2010/wordprocessingInk" xmlns:wne="http://schemas.microsoft.com/office/word/2006/wordml" xmlns:wps="http://schemas.microsoft.com/office/word/2010/wordprocessingShape" mc:Ignorable="w14 w15 w16se w16cid w16 w16cex w16sdtdh wp14">
   <w:body>
     <w:p>
       <w:r>
@@ -331,7 +331,7 @@
               </wp:anchor>
             </w:drawing>
           </mc:Choice>
-          <mc:Fallback>
+          <mc:Fallback xmlns:w16du="http://schemas.microsoft.com/office/word/2023/wordml/word16du" xmlns:w16sdtfl="http://schemas.microsoft.com/office/word/2024/wordml/sdtformatlock">
             <w:pict>
               <v:group w14:anchorId="4D8F4E97" id="Group 2" o:spid="_x0000_s1026" style="position:absolute;margin-left:0;margin-top:1.15pt;width:221.05pt;height:1.85pt;z-index:251662336;mso-position-horizontal:center;mso-position-horizontal-relative:margin" coordsize="28073,234" o:gfxdata="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">
                 <v:shape id="Graphic 3" o:spid="_x0000_s1027" style="position:absolute;width:28073;height:234;visibility:visible;mso-wrap-style:square;v-text-anchor:top" coordsize="2807335,23495" o:gfxdata="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" path="m2806954,18618l,18618r,4877l2806954,23495r,-4877xem2806954,9410l,9410r,4560l2806954,13970r,-4560xem2806954,l,,,4572r2806954,l2806954,xe" fillcolor="#292929" stroked="f">
@@ -480,8 +480,29 @@
         <w:t>yan</w:t>
       </w:r>
       <w:r>
-        <w:t xml:space="preserve"> Josué Jácome Noroña</w:t>
-      </w:r>
+        <w:t xml:space="preserve"> </w:t>
+      </w:r>
+      <w:proofErr w:type="spellStart"/>
+      <w:r>
+        <w:t>Josué</w:t>
+      </w:r>
+      <w:proofErr w:type="spellEnd"/>
+      <w:r>
+        <w:t xml:space="preserve"> </w:t>
+      </w:r>
+      <w:proofErr w:type="spellStart"/>
+      <w:r>
+        <w:t>Jácome</w:t>
+      </w:r>
+      <w:proofErr w:type="spellEnd"/>
+      <w:r>
+        <w:t xml:space="preserve"> </w:t>
+      </w:r>
+      <w:proofErr w:type="spellStart"/>
+      <w:r>
+        <w:t>Noroña</w:t>
+      </w:r>
+      <w:proofErr w:type="spellEnd"/>
     </w:p>
     <w:p>
       <w:pPr>
@@ -641,7 +662,7 @@
               </wp:anchor>
             </w:drawing>
           </mc:Choice>
-          <mc:Fallback>
+          <mc:Fallback xmlns:w16du="http://schemas.microsoft.com/office/word/2023/wordml/word16du" xmlns:w16sdtfl="http://schemas.microsoft.com/office/word/2024/wordml/sdtformatlock">
             <w:pict>
               <v:group w14:anchorId="37CB67D0" id="Group 2" o:spid="_x0000_s1026" style="position:absolute;margin-left:0;margin-top:6.2pt;width:221.05pt;height:1.85pt;z-index:251664384;mso-position-horizontal:center;mso-position-horizontal-relative:margin" coordsize="28073,234" o:gfxdata="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">
                 <v:shape id="Graphic 3" o:spid="_x0000_s1027" style="position:absolute;width:28073;height:234;visibility:visible;mso-wrap-style:square;v-text-anchor:top" coordsize="2807335,23495" o:gfxdata="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" path="m2806954,18618l,18618r,4877l2806954,23495r,-4877xem2806954,9410l,9410r,4560l2806954,13970r,-4560xem2806954,l,,,4572r2806954,l2806954,xe" fillcolor="#292929" stroked="f">
@@ -1369,8 +1390,18 @@
                 <w:sz w:val="15"/>
                 <w:lang w:val="es-EC"/>
               </w:rPr>
-              <w:t>Diana Guerra Coronel</w:t>
-            </w:r>
+              <w:t xml:space="preserve">Diana Guerra </w:t>
+            </w:r>
+            <w:proofErr w:type="gramStart"/>
+            <w:r>
+              <w:rPr>
+                <w:rFonts w:asciiTheme="minorHAnsi" w:hAnsiTheme="minorHAnsi"/>
+                <w:sz w:val="15"/>
+                <w:lang w:val="es-EC"/>
+              </w:rPr>
+              <w:t>Coronel</w:t>
+            </w:r>
+            <w:proofErr w:type="gramEnd"/>
             <w:r>
               <w:rPr>
                 <w:rFonts w:asciiTheme="minorHAnsi" w:hAnsiTheme="minorHAnsi"/>
@@ -4614,6 +4645,7 @@
         </w:rPr>
         <w:t xml:space="preserve">This Software Requirements Specification (SRS) document describes the functional and non-functional requirements for the </w:t>
       </w:r>
+      <w:proofErr w:type="spellStart"/>
       <w:r>
         <w:rPr>
           <w:rFonts w:eastAsia="Times New Roman" w:cs="Times New Roman"/>
@@ -4623,7 +4655,19 @@
           <w:lang w:eastAsia="es-EC"/>
           <w14:ligatures w14:val="none"/>
         </w:rPr>
-        <w:t xml:space="preserve">PawPoint 360 </w:t>
+        <w:t>PawPoint</w:t>
+      </w:r>
+      <w:proofErr w:type="spellEnd"/>
+      <w:r>
+        <w:rPr>
+          <w:rFonts w:eastAsia="Times New Roman" w:cs="Times New Roman"/>
+          <w:b/>
+          <w:bCs/>
+          <w:kern w:val="0"/>
+          <w:lang w:eastAsia="es-EC"/>
+          <w14:ligatures w14:val="none"/>
+        </w:rPr>
+        <w:t xml:space="preserve"> 360 </w:t>
       </w:r>
       <w:r>
         <w:rPr>
@@ -4982,8 +5026,29 @@
               <w:cnfStyle w:val="100000000000" w:firstRow="1" w:lastRow="0" w:firstColumn="0" w:lastColumn="0" w:oddVBand="0" w:evenVBand="0" w:oddHBand="0" w:evenHBand="0" w:firstRowFirstColumn="0" w:firstRowLastColumn="0" w:lastRowFirstColumn="0" w:lastRowLastColumn="0"/>
             </w:pPr>
             <w:r>
-              <w:t>Brayan Josué Jácome Noroña</w:t>
-            </w:r>
+              <w:t xml:space="preserve">Brayan </w:t>
+            </w:r>
+            <w:proofErr w:type="spellStart"/>
+            <w:r>
+              <w:t>Josué</w:t>
+            </w:r>
+            <w:proofErr w:type="spellEnd"/>
+            <w:r>
+              <w:t xml:space="preserve"> </w:t>
+            </w:r>
+            <w:proofErr w:type="spellStart"/>
+            <w:r>
+              <w:t>Jácome</w:t>
+            </w:r>
+            <w:proofErr w:type="spellEnd"/>
+            <w:r>
+              <w:t xml:space="preserve"> </w:t>
+            </w:r>
+            <w:proofErr w:type="spellStart"/>
+            <w:r>
+              <w:t>Noroña</w:t>
+            </w:r>
+            <w:proofErr w:type="spellEnd"/>
           </w:p>
         </w:tc>
       </w:tr>
@@ -5585,37 +5650,163 @@
       <w:bookmarkEnd w:id="10"/>
     </w:p>
     <w:p>
-      <w:r>
-        <w:rPr>
-          <w:lang w:val="es-EC"/>
-        </w:rPr>
-        <w:t xml:space="preserve">de Octubre de, I. S. 830-1998 22. (n.d.). Especificaci ́on de Requisitos seg ́un el est ́andar de IEEE 830. </w:t>
-      </w:r>
-      <w:r>
-        <w:t xml:space="preserve">Ucm.Es. Retrieved May 5, 2025, from </w:t>
+      <w:pPr>
+        <w:ind w:firstLine="360"/>
+      </w:pPr>
+      <w:proofErr w:type="spellStart"/>
+      <w:r>
+        <w:t>Mundotek</w:t>
+      </w:r>
+      <w:proofErr w:type="spellEnd"/>
+      <w:r>
+        <w:t xml:space="preserve">. (2017, </w:t>
+      </w:r>
+      <w:proofErr w:type="spellStart"/>
+      <w:r>
+        <w:t>junio</w:t>
+      </w:r>
+      <w:proofErr w:type="spellEnd"/>
+      <w:r>
+        <w:t xml:space="preserve"> 14). Tienda </w:t>
+      </w:r>
+      <w:proofErr w:type="spellStart"/>
+      <w:r>
+        <w:t>en</w:t>
+      </w:r>
+      <w:proofErr w:type="spellEnd"/>
+      <w:r>
+        <w:t xml:space="preserve"> </w:t>
+      </w:r>
+      <w:proofErr w:type="spellStart"/>
+      <w:r>
+        <w:t>línea</w:t>
+      </w:r>
+      <w:proofErr w:type="spellEnd"/>
+      <w:r>
+        <w:t xml:space="preserve"> de </w:t>
+      </w:r>
+      <w:proofErr w:type="spellStart"/>
+      <w:r>
+        <w:t>tecnología</w:t>
+      </w:r>
+      <w:proofErr w:type="spellEnd"/>
+      <w:r>
+        <w:t xml:space="preserve"> – </w:t>
+      </w:r>
+      <w:proofErr w:type="spellStart"/>
+      <w:r>
+        <w:t>MundoTek</w:t>
+      </w:r>
+      <w:proofErr w:type="spellEnd"/>
+      <w:r>
+        <w:t xml:space="preserve"> 2025. </w:t>
+      </w:r>
+      <w:proofErr w:type="spellStart"/>
+      <w:r>
+        <w:t>MundoTek</w:t>
+      </w:r>
+      <w:proofErr w:type="spellEnd"/>
+      <w:r>
+        <w:t xml:space="preserve"> | Tu tienda </w:t>
+      </w:r>
+      <w:proofErr w:type="spellStart"/>
+      <w:r>
+        <w:t>en</w:t>
+      </w:r>
+      <w:proofErr w:type="spellEnd"/>
+      <w:r>
+        <w:t xml:space="preserve"> </w:t>
+      </w:r>
+      <w:proofErr w:type="spellStart"/>
+      <w:r>
+        <w:t>línea</w:t>
+      </w:r>
+      <w:proofErr w:type="spellEnd"/>
+      <w:r>
+        <w:t xml:space="preserve"> de </w:t>
+      </w:r>
+      <w:proofErr w:type="spellStart"/>
+      <w:r>
+        <w:t>tecnología</w:t>
+      </w:r>
+      <w:proofErr w:type="spellEnd"/>
+      <w:r>
+        <w:t xml:space="preserve">; Mundotek.com.ec. </w:t>
       </w:r>
       <w:hyperlink r:id="rId13" w:history="1">
         <w:r>
           <w:rPr>
             <w:rStyle w:val="Hipervnculo"/>
           </w:rPr>
-          <w:t>https://www.fdi.ucm.es/profesor/gmendez/docs/is0809/ieee830.pdf</w:t>
+          <w:t>https://mundotek.com.ec/</w:t>
         </w:r>
       </w:hyperlink>
     </w:p>
     <w:p>
-      <w:r>
-        <w:t xml:space="preserve">(N.d.). Mascotamoda.com. Retrieved May 5, 2025, from </w:t>
+      <w:pPr>
+        <w:ind w:firstLine="360"/>
+      </w:pPr>
+      <w:r>
+        <w:t xml:space="preserve">Online, T. H. P. (2024, </w:t>
+      </w:r>
+      <w:proofErr w:type="spellStart"/>
+      <w:r>
+        <w:t>septiembre</w:t>
+      </w:r>
+      <w:proofErr w:type="spellEnd"/>
+      <w:r>
+        <w:t xml:space="preserve"> 27). </w:t>
+      </w:r>
+      <w:proofErr w:type="spellStart"/>
+      <w:r>
+        <w:t>Componentes</w:t>
+      </w:r>
+      <w:proofErr w:type="spellEnd"/>
+      <w:r>
+        <w:t xml:space="preserve"> </w:t>
+      </w:r>
+      <w:proofErr w:type="spellStart"/>
+      <w:r>
+        <w:t>esenciales</w:t>
+      </w:r>
+      <w:proofErr w:type="spellEnd"/>
+      <w:r>
+        <w:t xml:space="preserve"> de </w:t>
+      </w:r>
+      <w:proofErr w:type="spellStart"/>
+      <w:r>
+        <w:t>una</w:t>
+      </w:r>
+      <w:proofErr w:type="spellEnd"/>
+      <w:r>
+        <w:t xml:space="preserve"> PC: </w:t>
+      </w:r>
+      <w:proofErr w:type="spellStart"/>
+      <w:r>
+        <w:t>Guía</w:t>
+      </w:r>
+      <w:proofErr w:type="spellEnd"/>
+      <w:r>
+        <w:t xml:space="preserve"> </w:t>
+      </w:r>
+      <w:proofErr w:type="spellStart"/>
+      <w:r>
+        <w:t>completa</w:t>
+      </w:r>
+      <w:proofErr w:type="spellEnd"/>
+      <w:r>
+        <w:t xml:space="preserve">. Www.hp.com. </w:t>
       </w:r>
       <w:hyperlink r:id="rId14" w:history="1">
         <w:r>
           <w:rPr>
             <w:rStyle w:val="Hipervnculo"/>
           </w:rPr>
-          <w:t>https://mascotamoda.com/?srsltid=AfmBOooimCJE5ILthg1Z5F9vBW0O3HVLZt--1-NAETVltTNCT7o76tiQ</w:t>
+          <w:t>https://www.hp.com/ar-es/shop/tech-takes/componentes-esenciales-computadora</w:t>
         </w:r>
       </w:hyperlink>
     </w:p>
+    <w:p/>
     <w:p>
       <w:pPr>
         <w:rPr>
@@ -5639,16 +5830,17 @@
         <w:rPr>
           <w:rFonts w:asciiTheme="minorHAnsi" w:hAnsiTheme="minorHAnsi"/>
         </w:rPr>
-        <w:lastRenderedPageBreak/>
         <w:t>Summary</w:t>
       </w:r>
+      <w:bookmarkStart w:id="12" w:name="_Toc197259232"/>
       <w:bookmarkEnd w:id="11"/>
     </w:p>
     <w:p>
       <w:r>
-        <w:t>The system is a customizable and manageable web platform designed for a pet business offering retail, dog walking, veterinary care, and grooming services. Its purpose is to centralize business information, enable online bookings, facilitate contact with staff, and enhance the customer experience through interactive content such as galleries and maps.</w:t>
-      </w:r>
-    </w:p>
+        <w:t>This project involves the development of a web-based e-commerce platform for a technology store specializing in selling components and accessories for building custom PCs. The system will allow users to browse a wide range of products organized into specific categories (e.g., graphics cards, processors, memory, etc.), view detailed product information, and make secure online purchases. The platform will provide a user-friendly interface where customers can search, filter, and compare products based on various criteria such as price, brand, and specifications.</w:t>
+      </w:r>
+    </w:p>
+    <w:p/>
     <w:p>
       <w:pPr>
         <w:pStyle w:val="Ttulo1"/>
@@ -5660,7 +5852,6 @@
           <w:rFonts w:asciiTheme="minorHAnsi" w:hAnsiTheme="minorHAnsi"/>
         </w:rPr>
       </w:pPr>
-      <w:bookmarkStart w:id="12" w:name="_Toc197259232"/>
       <w:r>
         <w:rPr>
           <w:rFonts w:asciiTheme="minorHAnsi" w:hAnsiTheme="minorHAnsi"/>
@@ -5735,7 +5926,7 @@
     </w:p>
     <w:p>
       <w:r>
-        <w:t>The PawPoint 360 system will offer a web-based platform that allows users to interact with a business specializing in pet services. Key product functionalities include:</w:t>
+        <w:t>The product is an e-commerce platform designed for a technology store that offers components and accessories for building PCs. Its functionality should ensure that users can perform the following key actions:</w:t>
       </w:r>
     </w:p>
     <w:p>
@@ -5743,18 +5934,19 @@
         <w:pStyle w:val="Prrafodelista"/>
         <w:numPr>
           <w:ilvl w:val="0"/>
-          <w:numId w:val="20"/>
+          <w:numId w:val="25"/>
         </w:numPr>
+        <w:spacing w:line="259" w:lineRule="auto"/>
       </w:pPr>
       <w:r>
         <w:rPr>
           <w:b/>
           <w:bCs/>
         </w:rPr>
-        <w:t>Clear and intuitive navigation:</w:t>
-      </w:r>
-      <w:r>
-        <w:t xml:space="preserve"> through a structured home page with access to the main sections.</w:t>
+        <w:t>Catalog Browsing:</w:t>
+      </w:r>
+      <w:r>
+        <w:t xml:space="preserve"> Users should be able to view and explore available products, organized by category (such as processors, graphics cards, RAM, etc.).</w:t>
       </w:r>
     </w:p>
     <w:p>
@@ -5762,18 +5954,20 @@
         <w:pStyle w:val="Prrafodelista"/>
         <w:numPr>
           <w:ilvl w:val="0"/>
-          <w:numId w:val="20"/>
+          <w:numId w:val="25"/>
         </w:numPr>
+        <w:spacing w:line="259" w:lineRule="auto"/>
       </w:pPr>
       <w:r>
         <w:rPr>
           <w:b/>
           <w:bCs/>
         </w:rPr>
-        <w:t>Display of services offered:</w:t>
-      </w:r>
-      <w:r>
-        <w:t xml:space="preserve"> including dog walking, veterinary care, dog grooming, and pet store.</w:t>
+        <w:lastRenderedPageBreak/>
+        <w:t>Product Search:</w:t>
+      </w:r>
+      <w:r>
+        <w:t xml:space="preserve"> Users should be able to search for products using keywords, filters, and categories to quickly find what they need.</w:t>
       </w:r>
     </w:p>
     <w:p>
@@ -5781,18 +5975,19 @@
         <w:pStyle w:val="Prrafodelista"/>
         <w:numPr>
           <w:ilvl w:val="0"/>
-          <w:numId w:val="20"/>
+          <w:numId w:val="25"/>
         </w:numPr>
+        <w:spacing w:line="259" w:lineRule="auto"/>
       </w:pPr>
       <w:r>
         <w:rPr>
           <w:b/>
           <w:bCs/>
         </w:rPr>
-        <w:t>Online appointment booking:</w:t>
-      </w:r>
-      <w:r>
-        <w:t xml:space="preserve"> for services such as dog walking, veterinary consultations, and grooming, using a form accessible from the site.</w:t>
+        <w:t>Viewing Product Details:</w:t>
+      </w:r>
+      <w:r>
+        <w:t xml:space="preserve"> Users should be able to see detailed information about each product, including images, technical descriptions, specifications, pricing, and purchasing options.</w:t>
       </w:r>
     </w:p>
     <w:p>
@@ -5800,18 +5995,19 @@
         <w:pStyle w:val="Prrafodelista"/>
         <w:numPr>
           <w:ilvl w:val="0"/>
-          <w:numId w:val="20"/>
+          <w:numId w:val="25"/>
         </w:numPr>
+        <w:spacing w:line="259" w:lineRule="auto"/>
       </w:pPr>
       <w:r>
         <w:rPr>
           <w:b/>
           <w:bCs/>
         </w:rPr>
-        <w:t>Interactive multimedia gallery:</w:t>
-      </w:r>
-      <w:r>
-        <w:t xml:space="preserve"> displaying photos, videos, and visual content related to services and clients.</w:t>
+        <w:t>Product Purchase:</w:t>
+      </w:r>
+      <w:r>
+        <w:t xml:space="preserve"> Users should be able to add products to their shopping cart, review their selection, and checkout securely.</w:t>
       </w:r>
     </w:p>
     <w:p>
@@ -5819,19 +6015,19 @@
         <w:pStyle w:val="Prrafodelista"/>
         <w:numPr>
           <w:ilvl w:val="0"/>
-          <w:numId w:val="20"/>
+          <w:numId w:val="25"/>
         </w:numPr>
+        <w:spacing w:line="259" w:lineRule="auto"/>
       </w:pPr>
       <w:r>
         <w:rPr>
           <w:b/>
           <w:bCs/>
         </w:rPr>
-        <w:lastRenderedPageBreak/>
-        <w:t>Team introduction section:</w:t>
-      </w:r>
-      <w:r>
-        <w:t xml:space="preserve"> where users can meet the staff providing the services.  Quick contact buttons: integrated with social media and messaging services (WhatsApp, email, etc.).</w:t>
+        <w:t>User Account Management:</w:t>
+      </w:r>
+      <w:r>
+        <w:t xml:space="preserve"> Users can create and manage their accounts, save shipping addresses, view their order history, and make future purchases more easily.</w:t>
       </w:r>
     </w:p>
     <w:p>
@@ -5839,19 +6035,50 @@
         <w:pStyle w:val="Prrafodelista"/>
         <w:numPr>
           <w:ilvl w:val="0"/>
-          <w:numId w:val="20"/>
+          <w:numId w:val="25"/>
         </w:numPr>
+        <w:spacing w:line="259" w:lineRule="auto"/>
       </w:pPr>
       <w:r>
         <w:rPr>
           <w:b/>
           <w:bCs/>
         </w:rPr>
-        <w:t>Location map:</w:t>
-      </w:r>
-      <w:r>
-        <w:t xml:space="preserve"> with a map service to show the business's location.</w:t>
-      </w:r>
+        <w:t>Inventory Management (Administrator):</w:t>
+      </w:r>
+      <w:r>
+        <w:t xml:space="preserve"> The store administrator must be able to manage available products, ensuring that inventory is up to date.</w:t>
+      </w:r>
+    </w:p>
+    <w:p>
+      <w:pPr>
+        <w:pStyle w:val="Prrafodelista"/>
+        <w:numPr>
+          <w:ilvl w:val="0"/>
+          <w:numId w:val="25"/>
+        </w:numPr>
+        <w:spacing w:line="259" w:lineRule="auto"/>
+      </w:pPr>
+      <w:r>
+        <w:rPr>
+          <w:b/>
+          <w:bCs/>
+        </w:rPr>
+        <w:t>Order Management (Administrator):</w:t>
+      </w:r>
+      <w:r>
+        <w:t xml:space="preserve"> The administrator must be able to view and manage customer orders, ensuring that each order is processed and shipped correctly.</w:t>
+      </w:r>
+    </w:p>
+    <w:p>
+      <w:pPr>
+        <w:pStyle w:val="Prrafodelista"/>
+        <w:numPr>
+          <w:ilvl w:val="0"/>
+          <w:numId w:val="25"/>
+        </w:numPr>
+        <w:spacing w:line="259" w:lineRule="auto"/>
+      </w:pPr>
     </w:p>
     <w:p>
       <w:pPr>
@@ -5874,8 +6101,13 @@
       <w:bookmarkEnd w:id="15"/>
     </w:p>
     <w:p>
-      <w:r>
-        <w:t>The PawPoint 360 website is designed for use by the following types of registered users:</w:t>
+      <w:pPr>
+        <w:rPr>
+          <w:u w:val="single"/>
+        </w:rPr>
+      </w:pPr>
+      <w:r>
+        <w:t>The system is designed for use by the following types of registered users:</w:t>
       </w:r>
     </w:p>
     <w:p>
@@ -5883,14 +6115,21 @@
         <w:rPr>
           <w:b/>
           <w:bCs/>
+          <w:u w:val="single"/>
         </w:rPr>
       </w:pPr>
       <w:r>
         <w:rPr>
           <w:b/>
           <w:bCs/>
-        </w:rPr>
-        <w:t>End Users (Pet Owners):</w:t>
+          <w:u w:val="single"/>
+        </w:rPr>
+        <w:t>Customers (End Users)</w:t>
+      </w:r>
+    </w:p>
+    <w:p>
+      <w:r>
+        <w:t>Customers are the primary users of the platform. They are people who visit the website to purchase technology components for building PCs. User characteristics include:</w:t>
       </w:r>
     </w:p>
     <w:p>
@@ -5898,11 +6137,22 @@
         <w:pStyle w:val="Prrafodelista"/>
         <w:numPr>
           <w:ilvl w:val="0"/>
-          <w:numId w:val="23"/>
+          <w:numId w:val="26"/>
         </w:numPr>
-      </w:pPr>
-      <w:r>
-        <w:t>People interested in purchasing services such as dog walking, veterinary care, grooming, or pet store purchases.</w:t>
+        <w:spacing w:line="259" w:lineRule="auto"/>
+      </w:pPr>
+      <w:r>
+        <w:rPr>
+          <w:b/>
+          <w:bCs/>
+        </w:rPr>
+        <w:t xml:space="preserve">Varying technical knowledge: </w:t>
+      </w:r>
+      <w:r>
+        <w:t>Customers</w:t>
+      </w:r>
+      <w:r>
+        <w:t xml:space="preserve"> can have varying levels of technology knowledge, from novices seeking assistance in product selection to hardware experts who already know the specifications and brands of the components they need.</w:t>
       </w:r>
     </w:p>
     <w:p>
@@ -5910,11 +6160,19 @@
         <w:pStyle w:val="Prrafodelista"/>
         <w:numPr>
           <w:ilvl w:val="0"/>
-          <w:numId w:val="23"/>
+          <w:numId w:val="26"/>
         </w:numPr>
-      </w:pPr>
-      <w:r>
-        <w:t>To access key features such as booking appointments or submitting forms, users must register and log in to the system.</w:t>
+        <w:spacing w:line="259" w:lineRule="auto"/>
+      </w:pPr>
+      <w:r>
+        <w:rPr>
+          <w:b/>
+          <w:bCs/>
+        </w:rPr>
+        <w:t>Objective:</w:t>
+      </w:r>
+      <w:r>
+        <w:t xml:space="preserve"> Their primary goal is to browse the product catalog, select the components they wish to purchase, add them to the cart, and complete the purchase process.</w:t>
       </w:r>
     </w:p>
     <w:p>
@@ -5922,11 +6180,19 @@
         <w:pStyle w:val="Prrafodelista"/>
         <w:numPr>
           <w:ilvl w:val="0"/>
-          <w:numId w:val="23"/>
+          <w:numId w:val="26"/>
         </w:numPr>
-      </w:pPr>
-      <w:r>
-        <w:t>Registration will be simple and include basic information such as name, email address, and phone number.</w:t>
+        <w:spacing w:line="259" w:lineRule="auto"/>
+      </w:pPr>
+      <w:r>
+        <w:rPr>
+          <w:b/>
+          <w:bCs/>
+        </w:rPr>
+        <w:t>User experience requirements:</w:t>
+      </w:r>
+      <w:r>
+        <w:t xml:space="preserve"> Users expect a smooth and easy-to-navigate shopping experience. The interface should be intuitive, allowing even less experienced users to quickly find the products they are looking for.</w:t>
       </w:r>
     </w:p>
     <w:p>
@@ -5934,26 +6200,42 @@
         <w:pStyle w:val="Prrafodelista"/>
         <w:numPr>
           <w:ilvl w:val="0"/>
-          <w:numId w:val="23"/>
+          <w:numId w:val="26"/>
         </w:numPr>
-      </w:pPr>
-      <w:r>
-        <w:t>Users are assumed to have basic web navigation and form management skills.</w:t>
-      </w:r>
-    </w:p>
-    <w:p>
-      <w:pPr>
+        <w:spacing w:line="259" w:lineRule="auto"/>
+      </w:pPr>
+      <w:r>
         <w:rPr>
           <w:b/>
           <w:bCs/>
         </w:rPr>
-      </w:pPr>
-      <w:r>
+        <w:t>Mobile access needs:</w:t>
+      </w:r>
+      <w:r>
+        <w:t xml:space="preserve"> Many customers will use mobile devices to make purchases, so the website should be fully responsive and optimized for mobile devices.</w:t>
+      </w:r>
+    </w:p>
+    <w:p>
+      <w:pPr>
         <w:rPr>
           <w:b/>
           <w:bCs/>
-        </w:rPr>
-        <w:t>Site Administrators:</w:t>
+          <w:u w:val="single"/>
+        </w:rPr>
+      </w:pPr>
+      <w:r>
+        <w:rPr>
+          <w:b/>
+          <w:bCs/>
+          <w:u w:val="single"/>
+        </w:rPr>
+        <w:t>Store Administrator</w:t>
+      </w:r>
+    </w:p>
+    <w:p>
+      <w:r>
+        <w:lastRenderedPageBreak/>
+        <w:t>The administrator is the user in charge of managing and maintaining the online store. This user profile has specific responsibilities regarding product, order, and user management. The administrator's characteristics are as follows:</w:t>
       </w:r>
     </w:p>
     <w:p>
@@ -5961,11 +6243,19 @@
         <w:pStyle w:val="Prrafodelista"/>
         <w:numPr>
           <w:ilvl w:val="0"/>
-          <w:numId w:val="24"/>
+          <w:numId w:val="26"/>
         </w:numPr>
-      </w:pPr>
-      <w:r>
-        <w:t xml:space="preserve">Authorized business personnel responsible for managing site content, bookings received, and blog information.  </w:t>
+        <w:spacing w:line="259" w:lineRule="auto"/>
+      </w:pPr>
+      <w:r>
+        <w:rPr>
+          <w:b/>
+          <w:bCs/>
+        </w:rPr>
+        <w:t>Advanced technical knowledge:</w:t>
+      </w:r>
+      <w:r>
+        <w:t xml:space="preserve"> The administrator must have a good understanding of the web management platform and content management systems (CMS) used to update the product catalog, make system adjustments, and manage orders.</w:t>
       </w:r>
     </w:p>
     <w:p>
@@ -5973,11 +6263,100 @@
         <w:pStyle w:val="Prrafodelista"/>
         <w:numPr>
           <w:ilvl w:val="0"/>
-          <w:numId w:val="24"/>
+          <w:numId w:val="26"/>
         </w:numPr>
-      </w:pPr>
-      <w:r>
-        <w:t>You will have access to a secure administrative panel through a credentialed login.</w:t>
+        <w:spacing w:line="259" w:lineRule="auto"/>
+        <w:rPr>
+          <w:b/>
+          <w:bCs/>
+        </w:rPr>
+      </w:pPr>
+      <w:r>
+        <w:rPr>
+          <w:b/>
+          <w:bCs/>
+        </w:rPr>
+        <w:t>Responsibilities:</w:t>
+      </w:r>
+    </w:p>
+    <w:p>
+      <w:pPr>
+        <w:pStyle w:val="Prrafodelista"/>
+        <w:numPr>
+          <w:ilvl w:val="1"/>
+          <w:numId w:val="26"/>
+        </w:numPr>
+        <w:spacing w:line="259" w:lineRule="auto"/>
+      </w:pPr>
+      <w:r>
+        <w:rPr>
+          <w:b/>
+          <w:bCs/>
+        </w:rPr>
+        <w:t>Product management:</w:t>
+      </w:r>
+      <w:r>
+        <w:t xml:space="preserve"> Add, update, or delete products in the catalog, define prices, descriptions, and specifications.</w:t>
+      </w:r>
+    </w:p>
+    <w:p>
+      <w:pPr>
+        <w:pStyle w:val="Prrafodelista"/>
+        <w:numPr>
+          <w:ilvl w:val="1"/>
+          <w:numId w:val="26"/>
+        </w:numPr>
+        <w:spacing w:line="259" w:lineRule="auto"/>
+      </w:pPr>
+      <w:r>
+        <w:rPr>
+          <w:b/>
+          <w:bCs/>
+        </w:rPr>
+        <w:t>Order management:</w:t>
+      </w:r>
+      <w:r>
+        <w:t xml:space="preserve"> Monitor and process customer orders, manage inventory, and coordinate shipping.</w:t>
+      </w:r>
+    </w:p>
+    <w:p>
+      <w:pPr>
+        <w:pStyle w:val="Prrafodelista"/>
+        <w:numPr>
+          <w:ilvl w:val="1"/>
+          <w:numId w:val="26"/>
+        </w:numPr>
+        <w:spacing w:line="259" w:lineRule="auto"/>
+      </w:pPr>
+      <w:r>
+        <w:rPr>
+          <w:b/>
+          <w:bCs/>
+        </w:rPr>
+        <w:t>User management:</w:t>
+      </w:r>
+      <w:r>
+        <w:t xml:space="preserve"> Manage user accounts, review purchase history, and resolve potential customer issues.</w:t>
+      </w:r>
+    </w:p>
+    <w:p>
+      <w:pPr>
+        <w:pStyle w:val="Prrafodelista"/>
+        <w:numPr>
+          <w:ilvl w:val="1"/>
+          <w:numId w:val="26"/>
+        </w:numPr>
+        <w:spacing w:line="259" w:lineRule="auto"/>
+      </w:pPr>
+      <w:r>
+        <w:rPr>
+          <w:b/>
+          <w:bCs/>
+        </w:rPr>
+        <w:t>Website maintenance:</w:t>
+      </w:r>
+      <w:r>
+        <w:t xml:space="preserve"> Ensure the website is operational by performing regular updates and maintaining platform security.</w:t>
       </w:r>
     </w:p>
     <w:p>
@@ -5985,23 +6364,19 @@
         <w:pStyle w:val="Prrafodelista"/>
         <w:numPr>
           <w:ilvl w:val="0"/>
-          <w:numId w:val="24"/>
+          <w:numId w:val="26"/>
         </w:numPr>
-      </w:pPr>
-      <w:r>
-        <w:t>Your duties will include editing services, reviewing appointments, updating the gallery, and publishing content.</w:t>
-      </w:r>
-    </w:p>
-    <w:p>
-      <w:pPr>
-        <w:pStyle w:val="Prrafodelista"/>
-        <w:numPr>
-          <w:ilvl w:val="0"/>
-          <w:numId w:val="24"/>
-        </w:numPr>
-      </w:pPr>
-      <w:r>
-        <w:t>No technical experience is required, as the panel will be intuitive and designed for non-technical users.</w:t>
+        <w:spacing w:line="259" w:lineRule="auto"/>
+      </w:pPr>
+      <w:r>
+        <w:rPr>
+          <w:b/>
+          <w:bCs/>
+        </w:rPr>
+        <w:t>System access:</w:t>
+      </w:r>
+      <w:r>
+        <w:t xml:space="preserve"> Administrators have access to secure areas where they can manage all relevant information about the store, products, users, and sales. Additionally, they must be able to generate sales reports and traffic statistics to evaluate store performance.</w:t>
       </w:r>
     </w:p>
     <w:p>
@@ -6112,7 +6487,6 @@
         <w:rPr>
           <w:rFonts w:asciiTheme="minorHAnsi" w:hAnsiTheme="minorHAnsi"/>
         </w:rPr>
-        <w:lastRenderedPageBreak/>
         <w:t>Assumptions and Dependencies</w:t>
       </w:r>
       <w:bookmarkEnd w:id="17"/>
@@ -6174,7 +6548,16 @@
         </w:numPr>
       </w:pPr>
       <w:r>
-        <w:t xml:space="preserve">It is assumed that the PawPoint 360 business already has active physical services (pet shop, grooming, veterinary, walks), and that the system is a digital extension of these. </w:t>
+        <w:lastRenderedPageBreak/>
+        <w:t xml:space="preserve">It is assumed that the </w:t>
+      </w:r>
+      <w:proofErr w:type="spellStart"/>
+      <w:r>
+        <w:t>PawPoint</w:t>
+      </w:r>
+      <w:proofErr w:type="spellEnd"/>
+      <w:r>
+        <w:t xml:space="preserve"> 360 business already has active physical services (pet shop, grooming, veterinary, walks), and that the system is a digital extension of these. </w:t>
       </w:r>
     </w:p>
     <w:p>
@@ -6332,7 +6715,6 @@
           <w:lang w:eastAsia="es-EC"/>
           <w14:ligatures w14:val="none"/>
         </w:rPr>
-        <w:lastRenderedPageBreak/>
         <w:t>Web Browser Compatibility: Chrome, Firefox, Edge, Safari (latest versions).</w:t>
       </w:r>
     </w:p>
@@ -6446,7 +6828,11 @@
         <w:jc w:val="both"/>
       </w:pPr>
       <w:r>
-        <w:t>Communication between the client and the server will use the HTTP/HTTPS protocols. All data transmissions involving user input will be secured via SSL encryption. The website will not include real-time communication, email automation, or socket-based interfaces in this initial version.</w:t>
+        <w:t xml:space="preserve">Communication between the client and the server will use the HTTP/HTTPS protocols. All data transmissions involving user input will be secured via SSL </w:t>
+      </w:r>
+      <w:r>
+        <w:lastRenderedPageBreak/>
+        <w:t>encryption. The website will not include real-time communication, email automation, or socket-based interfaces in this initial version.</w:t>
       </w:r>
     </w:p>
     <w:p>
@@ -6486,11 +6872,12 @@
         <w:pStyle w:val="Prrafodelista"/>
         <w:numPr>
           <w:ilvl w:val="0"/>
-          <w:numId w:val="14"/>
+          <w:numId w:val="28"/>
         </w:numPr>
-      </w:pPr>
-      <w:r>
-        <w:t>The system should display a home page with clear information about the services offered.</w:t>
+        <w:spacing w:line="259" w:lineRule="auto"/>
+      </w:pPr>
+      <w:r>
+        <w:t>The system must display a home page with clear information about available products and product categories (e.g., processors, graphics cards, etc.).</w:t>
       </w:r>
     </w:p>
     <w:p>
@@ -6498,11 +6885,12 @@
         <w:pStyle w:val="Prrafodelista"/>
         <w:numPr>
           <w:ilvl w:val="0"/>
-          <w:numId w:val="14"/>
+          <w:numId w:val="28"/>
         </w:numPr>
-      </w:pPr>
-      <w:r>
-        <w:t>The home page should include quick access to key sections such as the store, dog walking, veterinary services, and grooming.</w:t>
+        <w:spacing w:line="259" w:lineRule="auto"/>
+      </w:pPr>
+      <w:r>
+        <w:t>The home page must include quick links to key sections, such as the product catalog, specific categories, and access to the shopping cart.</w:t>
       </w:r>
     </w:p>
     <w:p>
@@ -6514,32 +6902,55 @@
         </w:numPr>
       </w:pPr>
       <w:r>
-        <w:t>Service Management</w:t>
+        <w:t>Product Catalog</w:t>
       </w:r>
     </w:p>
     <w:p>
       <w:pPr>
         <w:pStyle w:val="Prrafodelista"/>
         <w:numPr>
-          <w:ilvl w:val="3"/>
-          <w:numId w:val="17"/>
+          <w:ilvl w:val="0"/>
+          <w:numId w:val="29"/>
         </w:numPr>
-      </w:pPr>
-      <w:r>
-        <w:t>The system should allow users to view detailed information about each of the four services.</w:t>
+        <w:spacing w:line="259" w:lineRule="auto"/>
+      </w:pPr>
+      <w:r>
+        <w:t>The system must allow users to view a product catalog organized into different categories (such as "Processors," "RAM," "Motherboards," etc.).</w:t>
       </w:r>
     </w:p>
     <w:p>
       <w:pPr>
         <w:pStyle w:val="Prrafodelista"/>
         <w:numPr>
-          <w:ilvl w:val="3"/>
-          <w:numId w:val="17"/>
+          <w:ilvl w:val="0"/>
+          <w:numId w:val="29"/>
         </w:numPr>
-      </w:pPr>
-      <w:r>
-        <w:t>The system should allow users to book appointments for dog walking, veterinary care, and grooming services.</w:t>
-      </w:r>
+        <w:spacing w:line="259" w:lineRule="auto"/>
+      </w:pPr>
+      <w:r>
+        <w:t>The system must allow detailed viewing of each product, including images, descriptions, technical specifications, prices, and availability.</w:t>
+      </w:r>
+    </w:p>
+    <w:p>
+      <w:pPr>
+        <w:pStyle w:val="Prrafodelista"/>
+        <w:numPr>
+          <w:ilvl w:val="0"/>
+          <w:numId w:val="29"/>
+        </w:numPr>
+        <w:spacing w:line="259" w:lineRule="auto"/>
+      </w:pPr>
+      <w:r>
+        <w:t xml:space="preserve">The catalog must allow filtering products by characteristics such as brand, price, compatibility, </w:t>
+      </w:r>
+      <w:proofErr w:type="gramStart"/>
+      <w:r>
+        <w:t>etc.</w:t>
+      </w:r>
+      <w:r>
+        <w:t>.</w:t>
+      </w:r>
+      <w:proofErr w:type="gramEnd"/>
     </w:p>
     <w:p>
       <w:pPr>
@@ -6550,31 +6961,33 @@
         </w:numPr>
       </w:pPr>
       <w:r>
-        <w:t>Booking Forms</w:t>
+        <w:t>Product Search</w:t>
       </w:r>
     </w:p>
     <w:p>
       <w:pPr>
         <w:pStyle w:val="Prrafodelista"/>
         <w:numPr>
-          <w:ilvl w:val="3"/>
-          <w:numId w:val="18"/>
+          <w:ilvl w:val="0"/>
+          <w:numId w:val="30"/>
         </w:numPr>
-      </w:pPr>
-      <w:r>
-        <w:t>The system should include a form for scheduling reservations based on availability.</w:t>
+        <w:spacing w:line="259" w:lineRule="auto"/>
+      </w:pPr>
+      <w:r>
+        <w:t>The system must allow users to search for products using keywords (such as product name, brand, or component type).</w:t>
       </w:r>
     </w:p>
     <w:p>
       <w:pPr>
         <w:pStyle w:val="Prrafodelista"/>
         <w:numPr>
-          <w:ilvl w:val="3"/>
-          <w:numId w:val="18"/>
+          <w:ilvl w:val="0"/>
+          <w:numId w:val="30"/>
         </w:numPr>
-      </w:pPr>
-      <w:r>
-        <w:t>The form should request client information (name, contact information), type of service, date, and time.</w:t>
+        <w:spacing w:line="259" w:lineRule="auto"/>
+      </w:pPr>
+      <w:r>
+        <w:t>The search must be able to display results in real time, adjusting based on selected filters (e.g., price range, component type).</w:t>
       </w:r>
     </w:p>
     <w:p>
@@ -6586,7 +6999,202 @@
         </w:numPr>
       </w:pPr>
       <w:r>
-        <w:t>Interactive Gallery</w:t>
+        <w:t>Shopping Cart</w:t>
+      </w:r>
+    </w:p>
+    <w:p>
+      <w:pPr>
+        <w:pStyle w:val="Prrafodelista"/>
+        <w:numPr>
+          <w:ilvl w:val="0"/>
+          <w:numId w:val="31"/>
+        </w:numPr>
+        <w:spacing w:line="259" w:lineRule="auto"/>
+      </w:pPr>
+      <w:r>
+        <w:t>The system must allow users to add products to the shopping cart easily and quickly.</w:t>
+      </w:r>
+    </w:p>
+    <w:p>
+      <w:pPr>
+        <w:pStyle w:val="Prrafodelista"/>
+        <w:numPr>
+          <w:ilvl w:val="0"/>
+          <w:numId w:val="31"/>
+        </w:numPr>
+        <w:spacing w:line="259" w:lineRule="auto"/>
+      </w:pPr>
+      <w:r>
+        <w:t>The system must display a preview of the cart where users can see the added products, their quantity, and the total price.</w:t>
+      </w:r>
+    </w:p>
+    <w:p>
+      <w:pPr>
+        <w:pStyle w:val="Prrafodelista"/>
+        <w:numPr>
+          <w:ilvl w:val="0"/>
+          <w:numId w:val="31"/>
+        </w:numPr>
+        <w:spacing w:line="259" w:lineRule="auto"/>
+      </w:pPr>
+      <w:r>
+        <w:t>The system must allow users to modify the cart contents (add or remove products, change quantities).</w:t>
+      </w:r>
+    </w:p>
+    <w:p>
+      <w:pPr>
+        <w:pStyle w:val="Prrafodelista"/>
+        <w:numPr>
+          <w:ilvl w:val="0"/>
+          <w:numId w:val="31"/>
+        </w:numPr>
+        <w:spacing w:line="259" w:lineRule="auto"/>
+      </w:pPr>
+      <w:r>
+        <w:t>The system must update the cart total, including taxes and shipping costs, in real time.</w:t>
+      </w:r>
+    </w:p>
+    <w:p>
+      <w:pPr>
+        <w:pStyle w:val="Ttulo3"/>
+        <w:numPr>
+          <w:ilvl w:val="2"/>
+          <w:numId w:val="2"/>
+        </w:numPr>
+      </w:pPr>
+      <w:r>
+        <w:t>User Account Management</w:t>
+      </w:r>
+    </w:p>
+    <w:p>
+      <w:pPr>
+        <w:pStyle w:val="Prrafodelista"/>
+        <w:numPr>
+          <w:ilvl w:val="0"/>
+          <w:numId w:val="32"/>
+        </w:numPr>
+        <w:spacing w:line="259" w:lineRule="auto"/>
+      </w:pPr>
+      <w:r>
+        <w:t>The system must allow users to create an account by providing information such as name, email, shipping address, and payment details.</w:t>
+      </w:r>
+    </w:p>
+    <w:p>
+      <w:pPr>
+        <w:pStyle w:val="Prrafodelista"/>
+        <w:numPr>
+          <w:ilvl w:val="0"/>
+          <w:numId w:val="32"/>
+        </w:numPr>
+        <w:spacing w:line="259" w:lineRule="auto"/>
+      </w:pPr>
+      <w:r>
+        <w:lastRenderedPageBreak/>
+        <w:t xml:space="preserve">The system must allow users to log in to their account to access their purchase history, manage their shipping addresses, and save information for future </w:t>
+      </w:r>
+      <w:proofErr w:type="gramStart"/>
+      <w:r>
+        <w:t>purchases.</w:t>
+      </w:r>
+      <w:r>
+        <w:t>.</w:t>
+      </w:r>
+      <w:proofErr w:type="gramEnd"/>
+    </w:p>
+    <w:p>
+      <w:pPr>
+        <w:pStyle w:val="Ttulo3"/>
+        <w:numPr>
+          <w:ilvl w:val="2"/>
+          <w:numId w:val="2"/>
+        </w:numPr>
+      </w:pPr>
+      <w:r>
+        <w:t>Inventory Management (Administrator)</w:t>
+      </w:r>
+    </w:p>
+    <w:p>
+      <w:pPr>
+        <w:pStyle w:val="Prrafodelista"/>
+        <w:numPr>
+          <w:ilvl w:val="0"/>
+          <w:numId w:val="33"/>
+        </w:numPr>
+        <w:spacing w:line="259" w:lineRule="auto"/>
+      </w:pPr>
+      <w:r>
+        <w:t>The system must allow the administrator to manage product inventory, allowing them to add, modify, or delete products from the store.</w:t>
+      </w:r>
+    </w:p>
+    <w:p>
+      <w:pPr>
+        <w:pStyle w:val="Prrafodelista"/>
+        <w:numPr>
+          <w:ilvl w:val="0"/>
+          <w:numId w:val="33"/>
+        </w:numPr>
+        <w:spacing w:line="259" w:lineRule="auto"/>
+      </w:pPr>
+      <w:r>
+        <w:t>The system must allow the administrator to edit product descriptions and prices quickly and easily.</w:t>
+      </w:r>
+    </w:p>
+    <w:p>
+      <w:pPr>
+        <w:pStyle w:val="Ttulo3"/>
+        <w:numPr>
+          <w:ilvl w:val="2"/>
+          <w:numId w:val="2"/>
+        </w:numPr>
+      </w:pPr>
+      <w:r>
+        <w:t>Order Management (</w:t>
+      </w:r>
+      <w:proofErr w:type="spellStart"/>
+      <w:r>
+        <w:t>Adinistrator</w:t>
+      </w:r>
+      <w:proofErr w:type="spellEnd"/>
+      <w:r>
+        <w:t>)</w:t>
+      </w:r>
+    </w:p>
+    <w:p>
+      <w:pPr>
+        <w:pStyle w:val="Prrafodelista"/>
+        <w:numPr>
+          <w:ilvl w:val="0"/>
+          <w:numId w:val="34"/>
+        </w:numPr>
+        <w:spacing w:line="259" w:lineRule="auto"/>
+      </w:pPr>
+      <w:r>
+        <w:t>The system must allow the administrator to view all orders placed by customers, including details such as products purchased, quantities, shipping addresses, and payment methods.</w:t>
+      </w:r>
+    </w:p>
+    <w:p>
+      <w:pPr>
+        <w:pStyle w:val="Prrafodelista"/>
+        <w:numPr>
+          <w:ilvl w:val="0"/>
+          <w:numId w:val="34"/>
+        </w:numPr>
+        <w:spacing w:line="259" w:lineRule="auto"/>
+      </w:pPr>
+      <w:r>
+        <w:t>The system must allow the administrator to update order statuses, such as "pending," "shipped," "delivered," and "cancelled."</w:t>
+      </w:r>
+    </w:p>
+    <w:p>
+      <w:pPr>
+        <w:pStyle w:val="Ttulo3"/>
+        <w:numPr>
+          <w:ilvl w:val="2"/>
+          <w:numId w:val="2"/>
+        </w:numPr>
+      </w:pPr>
+      <w:r>
+        <w:t>System Security</w:t>
       </w:r>
     </w:p>
     <w:p>
@@ -6598,131 +7206,12 @@
         </w:numPr>
       </w:pPr>
       <w:r>
-        <w:t xml:space="preserve">The system should allow users to view a photo gallery of pets, facilities, and events. </w:t>
-      </w:r>
-    </w:p>
-    <w:p>
-      <w:pPr>
-        <w:pStyle w:val="Ttulo3"/>
-        <w:numPr>
-          <w:ilvl w:val="2"/>
-          <w:numId w:val="2"/>
-        </w:numPr>
-      </w:pPr>
-      <w:r>
-        <w:t>Team Introduction</w:t>
-      </w:r>
-    </w:p>
-    <w:p>
-      <w:pPr>
-        <w:pStyle w:val="Prrafodelista"/>
-        <w:numPr>
-          <w:ilvl w:val="3"/>
-          <w:numId w:val="2"/>
-        </w:numPr>
-      </w:pPr>
-      <w:r>
-        <w:t>The system should display staff profiles with a photo, name, specialty, and a brief description.</w:t>
-      </w:r>
-    </w:p>
-    <w:p>
-      <w:pPr>
-        <w:pStyle w:val="Ttulo3"/>
-        <w:numPr>
-          <w:ilvl w:val="2"/>
-          <w:numId w:val="2"/>
-        </w:numPr>
-      </w:pPr>
-      <w:r>
-        <w:lastRenderedPageBreak/>
-        <w:t>Quick Contact Buttons</w:t>
-      </w:r>
-    </w:p>
-    <w:p>
-      <w:pPr>
-        <w:pStyle w:val="Prrafodelista"/>
-        <w:numPr>
-          <w:ilvl w:val="3"/>
-          <w:numId w:val="2"/>
-        </w:numPr>
-      </w:pPr>
-      <w:r>
-        <w:t>The system should allow the user to easily contact the company through visible buttons (WhatsApp, phone, email).</w:t>
-      </w:r>
-    </w:p>
-    <w:p>
-      <w:pPr>
-        <w:pStyle w:val="Ttulo3"/>
-        <w:numPr>
-          <w:ilvl w:val="2"/>
-          <w:numId w:val="2"/>
-        </w:numPr>
-      </w:pPr>
-      <w:r>
-        <w:t>Map Integration</w:t>
-      </w:r>
-    </w:p>
-    <w:p>
-      <w:pPr>
-        <w:pStyle w:val="Prrafodelista"/>
-        <w:numPr>
-          <w:ilvl w:val="3"/>
-          <w:numId w:val="2"/>
-        </w:numPr>
-      </w:pPr>
-      <w:r>
-        <w:t>The system should display a map of the company's location using services like Google Maps.</w:t>
-      </w:r>
-    </w:p>
-    <w:p>
-      <w:pPr>
-        <w:pStyle w:val="Ttulo3"/>
-        <w:numPr>
-          <w:ilvl w:val="2"/>
-          <w:numId w:val="2"/>
-        </w:numPr>
-      </w:pPr>
-      <w:r>
-        <w:t>Contact Form</w:t>
-      </w:r>
-    </w:p>
-    <w:p>
-      <w:pPr>
-        <w:pStyle w:val="Prrafodelista"/>
-        <w:numPr>
-          <w:ilvl w:val="3"/>
-          <w:numId w:val="2"/>
-        </w:numPr>
-      </w:pPr>
-      <w:r>
-        <w:t>The system should allow contact messages to be sent through a web form.</w:t>
-      </w:r>
-    </w:p>
-    <w:p>
-      <w:pPr>
-        <w:pStyle w:val="Ttulo3"/>
-        <w:numPr>
-          <w:ilvl w:val="2"/>
-          <w:numId w:val="2"/>
-        </w:numPr>
-      </w:pPr>
-      <w:r>
-        <w:t>Social Media Integration</w:t>
-      </w:r>
-    </w:p>
-    <w:p>
-      <w:pPr>
-        <w:pStyle w:val="Prrafodelista"/>
-        <w:numPr>
-          <w:ilvl w:val="3"/>
-          <w:numId w:val="2"/>
-        </w:numPr>
-      </w:pPr>
-      <w:r>
-        <w:t>The system should display links to the company's social media channels.</w:t>
-      </w:r>
-    </w:p>
-    <w:p/>
+        <w:t>The system must allow secure user authentication, especially for administrator access</w:t>
+      </w:r>
+      <w:r>
+        <w:t>.</w:t>
+      </w:r>
+    </w:p>
     <w:p>
       <w:pPr>
         <w:pStyle w:val="Ttulo2"/>
@@ -6856,6 +7345,7 @@
       </w:pPr>
       <w:bookmarkStart w:id="28" w:name="_Toc197259255"/>
       <w:r>
+        <w:lastRenderedPageBreak/>
         <w:t>Reliability</w:t>
       </w:r>
       <w:bookmarkEnd w:id="28"/>
@@ -6894,7 +7384,6 @@
       </w:pPr>
       <w:bookmarkStart w:id="29" w:name="_Toc197259256"/>
       <w:r>
-        <w:lastRenderedPageBreak/>
         <w:t>Availability</w:t>
       </w:r>
       <w:bookmarkEnd w:id="29"/>
@@ -7018,7 +7507,7 @@
 </file>
 
 <file path=word/endnotes.xml><?xml version="1.0" encoding="utf-8"?>
-<w:endnotes xmlns:wpc="http://schemas.microsoft.com/office/word/2010/wordprocessingCanvas" xmlns:cx="http://schemas.microsoft.com/office/drawing/2014/chartex" xmlns:cx1="http://schemas.microsoft.com/office/drawing/2015/9/8/chartex" xmlns:cx2="http://schemas.microsoft.com/office/drawing/2015/10/21/chartex" xmlns:cx3="http://schemas.microsoft.com/office/drawing/2016/5/9/chartex" xmlns:cx4="http://schemas.microsoft.com/office/drawing/2016/5/10/chartex" xmlns:cx5="http://schemas.microsoft.com/office/drawing/2016/5/11/chartex" xmlns:cx6="http://schemas.microsoft.com/office/drawing/2016/5/12/chartex" xmlns:cx7="http://schemas.microsoft.com/office/drawing/2016/5/13/chartex" xmlns:cx8="http://schemas.microsoft.com/office/drawing/2016/5/14/chartex" xmlns:mc="http://schemas.openxmlformats.org/markup-compatibility/2006" xmlns:aink="http://schemas.microsoft.com/office/drawing/2016/ink" xmlns:am3d="http://schemas.microsoft.com/office/drawing/2017/model3d" xmlns:o="urn:schemas-microsoft-com:office:office" xmlns:oel="http://schemas.microsoft.com/office/2019/extlst" xmlns:r="http://schemas.openxmlformats.org/officeDocument/2006/relationships" xmlns:m="http://schemas.openxmlformats.org/officeDocument/2006/math" xmlns:v="urn:schemas-microsoft-com:vml" xmlns:wp14="http://schemas.microsoft.com/office/word/2010/wordprocessingDrawing" xmlns:wp="http://schemas.openxmlformats.org/drawingml/2006/wordprocessingDrawing" xmlns:w10="urn:schemas-microsoft-com:office:word" xmlns:w="http://schemas.openxmlformats.org/wordprocessingml/2006/main" xmlns:w14="http://schemas.microsoft.com/office/word/2010/wordml" xmlns:w15="http://schemas.microsoft.com/office/word/2012/wordml" xmlns:w16cex="http://schemas.microsoft.com/office/word/2018/wordml/cex" xmlns:w16cid="http://schemas.microsoft.com/office/word/2016/wordml/cid" xmlns:w16="http://schemas.microsoft.com/office/word/2018/wordml" xmlns:w16du="http://schemas.microsoft.com/office/word/2023/wordml/word16du" xmlns:w16sdtdh="http://schemas.microsoft.com/office/word/2020/wordml/sdtdatahash" xmlns:w16sdtfl="http://schemas.microsoft.com/office/word/2024/wordml/sdtformatlock" xmlns:w16se="http://schemas.microsoft.com/office/word/2015/wordml/symex" xmlns:wpg="http://schemas.microsoft.com/office/word/2010/wordprocessingGroup" xmlns:wpi="http://schemas.microsoft.com/office/word/2010/wordprocessingInk" xmlns:wne="http://schemas.microsoft.com/office/word/2006/wordml" xmlns:wps="http://schemas.microsoft.com/office/word/2010/wordprocessingShape" mc:Ignorable="w14 w15 w16se w16cid w16 w16cex w16sdtdh w16sdtfl w16du wp14">
+<w:endnotes xmlns:wpc="http://schemas.microsoft.com/office/word/2010/wordprocessingCanvas" xmlns:cx="http://schemas.microsoft.com/office/drawing/2014/chartex" xmlns:cx1="http://schemas.microsoft.com/office/drawing/2015/9/8/chartex" xmlns:cx2="http://schemas.microsoft.com/office/drawing/2015/10/21/chartex" xmlns:cx3="http://schemas.microsoft.com/office/drawing/2016/5/9/chartex" xmlns:cx4="http://schemas.microsoft.com/office/drawing/2016/5/10/chartex" xmlns:cx5="http://schemas.microsoft.com/office/drawing/2016/5/11/chartex" xmlns:cx6="http://schemas.microsoft.com/office/drawing/2016/5/12/chartex" xmlns:cx7="http://schemas.microsoft.com/office/drawing/2016/5/13/chartex" xmlns:cx8="http://schemas.microsoft.com/office/drawing/2016/5/14/chartex" xmlns:mc="http://schemas.openxmlformats.org/markup-compatibility/2006" xmlns:aink="http://schemas.microsoft.com/office/drawing/2016/ink" xmlns:am3d="http://schemas.microsoft.com/office/drawing/2017/model3d" xmlns:o="urn:schemas-microsoft-com:office:office" xmlns:oel="http://schemas.microsoft.com/office/2019/extlst" xmlns:r="http://schemas.openxmlformats.org/officeDocument/2006/relationships" xmlns:m="http://schemas.openxmlformats.org/officeDocument/2006/math" xmlns:v="urn:schemas-microsoft-com:vml" xmlns:wp14="http://schemas.microsoft.com/office/word/2010/wordprocessingDrawing" xmlns:wp="http://schemas.openxmlformats.org/drawingml/2006/wordprocessingDrawing" xmlns:w10="urn:schemas-microsoft-com:office:word" xmlns:w="http://schemas.openxmlformats.org/wordprocessingml/2006/main" xmlns:w14="http://schemas.microsoft.com/office/word/2010/wordml" xmlns:w15="http://schemas.microsoft.com/office/word/2012/wordml" xmlns:w16cex="http://schemas.microsoft.com/office/word/2018/wordml/cex" xmlns:w16cid="http://schemas.microsoft.com/office/word/2016/wordml/cid" xmlns:w16="http://schemas.microsoft.com/office/word/2018/wordml" xmlns:w16sdtdh="http://schemas.microsoft.com/office/word/2020/wordml/sdtdatahash" xmlns:w16se="http://schemas.microsoft.com/office/word/2015/wordml/symex" xmlns:wpg="http://schemas.microsoft.com/office/word/2010/wordprocessingGroup" xmlns:wpi="http://schemas.microsoft.com/office/word/2010/wordprocessingInk" xmlns:wne="http://schemas.microsoft.com/office/word/2006/wordml" xmlns:wps="http://schemas.microsoft.com/office/word/2010/wordprocessingShape" mc:Ignorable="w14 w15 w16se w16cid w16 w16cex w16sdtdh wp14">
   <w:endnote w:type="separator" w:id="-1">
     <w:p>
       <w:pPr>
@@ -7043,7 +7532,7 @@
 </file>
 
 <file path=word/footer1.xml><?xml version="1.0" encoding="utf-8"?>
-<w:ftr xmlns:wpc="http://schemas.microsoft.com/office/word/2010/wordprocessingCanvas" xmlns:cx="http://schemas.microsoft.com/office/drawing/2014/chartex" xmlns:cx1="http://schemas.microsoft.com/office/drawing/2015/9/8/chartex" xmlns:cx2="http://schemas.microsoft.com/office/drawing/2015/10/21/chartex" xmlns:cx3="http://schemas.microsoft.com/office/drawing/2016/5/9/chartex" xmlns:cx4="http://schemas.microsoft.com/office/drawing/2016/5/10/chartex" xmlns:cx5="http://schemas.microsoft.com/office/drawing/2016/5/11/chartex" xmlns:cx6="http://schemas.microsoft.com/office/drawing/2016/5/12/chartex" xmlns:cx7="http://schemas.microsoft.com/office/drawing/2016/5/13/chartex" xmlns:cx8="http://schemas.microsoft.com/office/drawing/2016/5/14/chartex" xmlns:mc="http://schemas.openxmlformats.org/markup-compatibility/2006" xmlns:aink="http://schemas.microsoft.com/office/drawing/2016/ink" xmlns:am3d="http://schemas.microsoft.com/office/drawing/2017/model3d" xmlns:o="urn:schemas-microsoft-com:office:office" xmlns:oel="http://schemas.microsoft.com/office/2019/extlst" xmlns:r="http://schemas.openxmlformats.org/officeDocument/2006/relationships" xmlns:m="http://schemas.openxmlformats.org/officeDocument/2006/math" xmlns:v="urn:schemas-microsoft-com:vml" xmlns:wp14="http://schemas.microsoft.com/office/word/2010/wordprocessingDrawing" xmlns:wp="http://schemas.openxmlformats.org/drawingml/2006/wordprocessingDrawing" xmlns:w10="urn:schemas-microsoft-com:office:word" xmlns:w="http://schemas.openxmlformats.org/wordprocessingml/2006/main" xmlns:w14="http://schemas.microsoft.com/office/word/2010/wordml" xmlns:w15="http://schemas.microsoft.com/office/word/2012/wordml" xmlns:w16cex="http://schemas.microsoft.com/office/word/2018/wordml/cex" xmlns:w16cid="http://schemas.microsoft.com/office/word/2016/wordml/cid" xmlns:w16="http://schemas.microsoft.com/office/word/2018/wordml" xmlns:w16du="http://schemas.microsoft.com/office/word/2023/wordml/word16du" xmlns:w16sdtdh="http://schemas.microsoft.com/office/word/2020/wordml/sdtdatahash" xmlns:w16sdtfl="http://schemas.microsoft.com/office/word/2024/wordml/sdtformatlock" xmlns:w16se="http://schemas.microsoft.com/office/word/2015/wordml/symex" xmlns:wpg="http://schemas.microsoft.com/office/word/2010/wordprocessingGroup" xmlns:wpi="http://schemas.microsoft.com/office/word/2010/wordprocessingInk" xmlns:wne="http://schemas.microsoft.com/office/word/2006/wordml" xmlns:wps="http://schemas.microsoft.com/office/word/2010/wordprocessingShape" mc:Ignorable="w14 w15 w16se w16cid w16 w16cex w16sdtdh w16sdtfl w16du wp14">
+<w:ftr xmlns:wpc="http://schemas.microsoft.com/office/word/2010/wordprocessingCanvas" xmlns:cx="http://schemas.microsoft.com/office/drawing/2014/chartex" xmlns:cx1="http://schemas.microsoft.com/office/drawing/2015/9/8/chartex" xmlns:cx2="http://schemas.microsoft.com/office/drawing/2015/10/21/chartex" xmlns:cx3="http://schemas.microsoft.com/office/drawing/2016/5/9/chartex" xmlns:cx4="http://schemas.microsoft.com/office/drawing/2016/5/10/chartex" xmlns:cx5="http://schemas.microsoft.com/office/drawing/2016/5/11/chartex" xmlns:cx6="http://schemas.microsoft.com/office/drawing/2016/5/12/chartex" xmlns:cx7="http://schemas.microsoft.com/office/drawing/2016/5/13/chartex" xmlns:cx8="http://schemas.microsoft.com/office/drawing/2016/5/14/chartex" xmlns:mc="http://schemas.openxmlformats.org/markup-compatibility/2006" xmlns:aink="http://schemas.microsoft.com/office/drawing/2016/ink" xmlns:am3d="http://schemas.microsoft.com/office/drawing/2017/model3d" xmlns:o="urn:schemas-microsoft-com:office:office" xmlns:oel="http://schemas.microsoft.com/office/2019/extlst" xmlns:r="http://schemas.openxmlformats.org/officeDocument/2006/relationships" xmlns:m="http://schemas.openxmlformats.org/officeDocument/2006/math" xmlns:v="urn:schemas-microsoft-com:vml" xmlns:wp14="http://schemas.microsoft.com/office/word/2010/wordprocessingDrawing" xmlns:wp="http://schemas.openxmlformats.org/drawingml/2006/wordprocessingDrawing" xmlns:w10="urn:schemas-microsoft-com:office:word" xmlns:w="http://schemas.openxmlformats.org/wordprocessingml/2006/main" xmlns:w14="http://schemas.microsoft.com/office/word/2010/wordml" xmlns:w15="http://schemas.microsoft.com/office/word/2012/wordml" xmlns:w16cex="http://schemas.microsoft.com/office/word/2018/wordml/cex" xmlns:w16cid="http://schemas.microsoft.com/office/word/2016/wordml/cid" xmlns:w16="http://schemas.microsoft.com/office/word/2018/wordml" xmlns:w16sdtdh="http://schemas.microsoft.com/office/word/2020/wordml/sdtdatahash" xmlns:w16se="http://schemas.microsoft.com/office/word/2015/wordml/symex" xmlns:wpg="http://schemas.microsoft.com/office/word/2010/wordprocessingGroup" xmlns:wpi="http://schemas.microsoft.com/office/word/2010/wordprocessingInk" xmlns:wne="http://schemas.microsoft.com/office/word/2006/wordml" xmlns:wps="http://schemas.microsoft.com/office/word/2010/wordprocessingShape" mc:Ignorable="w14 w15 w16se w16cid w16 w16cex w16sdtdh wp14">
   <w:sdt>
     <w:sdtPr>
       <w:id w:val="-92246070"/>
@@ -7088,7 +7577,7 @@
 </file>
 
 <file path=word/footnotes.xml><?xml version="1.0" encoding="utf-8"?>
-<w:footnotes xmlns:wpc="http://schemas.microsoft.com/office/word/2010/wordprocessingCanvas" xmlns:cx="http://schemas.microsoft.com/office/drawing/2014/chartex" xmlns:cx1="http://schemas.microsoft.com/office/drawing/2015/9/8/chartex" xmlns:cx2="http://schemas.microsoft.com/office/drawing/2015/10/21/chartex" xmlns:cx3="http://schemas.microsoft.com/office/drawing/2016/5/9/chartex" xmlns:cx4="http://schemas.microsoft.com/office/drawing/2016/5/10/chartex" xmlns:cx5="http://schemas.microsoft.com/office/drawing/2016/5/11/chartex" xmlns:cx6="http://schemas.microsoft.com/office/drawing/2016/5/12/chartex" xmlns:cx7="http://schemas.microsoft.com/office/drawing/2016/5/13/chartex" xmlns:cx8="http://schemas.microsoft.com/office/drawing/2016/5/14/chartex" xmlns:mc="http://schemas.openxmlformats.org/markup-compatibility/2006" xmlns:aink="http://schemas.microsoft.com/office/drawing/2016/ink" xmlns:am3d="http://schemas.microsoft.com/office/drawing/2017/model3d" xmlns:o="urn:schemas-microsoft-com:office:office" xmlns:oel="http://schemas.microsoft.com/office/2019/extlst" xmlns:r="http://schemas.openxmlformats.org/officeDocument/2006/relationships" xmlns:m="http://schemas.openxmlformats.org/officeDocument/2006/math" xmlns:v="urn:schemas-microsoft-com:vml" xmlns:wp14="http://schemas.microsoft.com/office/word/2010/wordprocessingDrawing" xmlns:wp="http://schemas.openxmlformats.org/drawingml/2006/wordprocessingDrawing" xmlns:w10="urn:schemas-microsoft-com:office:word" xmlns:w="http://schemas.openxmlformats.org/wordprocessingml/2006/main" xmlns:w14="http://schemas.microsoft.com/office/word/2010/wordml" xmlns:w15="http://schemas.microsoft.com/office/word/2012/wordml" xmlns:w16cex="http://schemas.microsoft.com/office/word/2018/wordml/cex" xmlns:w16cid="http://schemas.microsoft.com/office/word/2016/wordml/cid" xmlns:w16="http://schemas.microsoft.com/office/word/2018/wordml" xmlns:w16du="http://schemas.microsoft.com/office/word/2023/wordml/word16du" xmlns:w16sdtdh="http://schemas.microsoft.com/office/word/2020/wordml/sdtdatahash" xmlns:w16sdtfl="http://schemas.microsoft.com/office/word/2024/wordml/sdtformatlock" xmlns:w16se="http://schemas.microsoft.com/office/word/2015/wordml/symex" xmlns:wpg="http://schemas.microsoft.com/office/word/2010/wordprocessingGroup" xmlns:wpi="http://schemas.microsoft.com/office/word/2010/wordprocessingInk" xmlns:wne="http://schemas.microsoft.com/office/word/2006/wordml" xmlns:wps="http://schemas.microsoft.com/office/word/2010/wordprocessingShape" mc:Ignorable="w14 w15 w16se w16cid w16 w16cex w16sdtdh w16sdtfl w16du wp14">
+<w:footnotes xmlns:wpc="http://schemas.microsoft.com/office/word/2010/wordprocessingCanvas" xmlns:cx="http://schemas.microsoft.com/office/drawing/2014/chartex" xmlns:cx1="http://schemas.microsoft.com/office/drawing/2015/9/8/chartex" xmlns:cx2="http://schemas.microsoft.com/office/drawing/2015/10/21/chartex" xmlns:cx3="http://schemas.microsoft.com/office/drawing/2016/5/9/chartex" xmlns:cx4="http://schemas.microsoft.com/office/drawing/2016/5/10/chartex" xmlns:cx5="http://schemas.microsoft.com/office/drawing/2016/5/11/chartex" xmlns:cx6="http://schemas.microsoft.com/office/drawing/2016/5/12/chartex" xmlns:cx7="http://schemas.microsoft.com/office/drawing/2016/5/13/chartex" xmlns:cx8="http://schemas.microsoft.com/office/drawing/2016/5/14/chartex" xmlns:mc="http://schemas.openxmlformats.org/markup-compatibility/2006" xmlns:aink="http://schemas.microsoft.com/office/drawing/2016/ink" xmlns:am3d="http://schemas.microsoft.com/office/drawing/2017/model3d" xmlns:o="urn:schemas-microsoft-com:office:office" xmlns:oel="http://schemas.microsoft.com/office/2019/extlst" xmlns:r="http://schemas.openxmlformats.org/officeDocument/2006/relationships" xmlns:m="http://schemas.openxmlformats.org/officeDocument/2006/math" xmlns:v="urn:schemas-microsoft-com:vml" xmlns:wp14="http://schemas.microsoft.com/office/word/2010/wordprocessingDrawing" xmlns:wp="http://schemas.openxmlformats.org/drawingml/2006/wordprocessingDrawing" xmlns:w10="urn:schemas-microsoft-com:office:word" xmlns:w="http://schemas.openxmlformats.org/wordprocessingml/2006/main" xmlns:w14="http://schemas.microsoft.com/office/word/2010/wordml" xmlns:w15="http://schemas.microsoft.com/office/word/2012/wordml" xmlns:w16cex="http://schemas.microsoft.com/office/word/2018/wordml/cex" xmlns:w16cid="http://schemas.microsoft.com/office/word/2016/wordml/cid" xmlns:w16="http://schemas.microsoft.com/office/word/2018/wordml" xmlns:w16sdtdh="http://schemas.microsoft.com/office/word/2020/wordml/sdtdatahash" xmlns:w16se="http://schemas.microsoft.com/office/word/2015/wordml/symex" xmlns:wpg="http://schemas.microsoft.com/office/word/2010/wordprocessingGroup" xmlns:wpi="http://schemas.microsoft.com/office/word/2010/wordprocessingInk" xmlns:wne="http://schemas.microsoft.com/office/word/2006/wordml" xmlns:wps="http://schemas.microsoft.com/office/word/2010/wordprocessingShape" mc:Ignorable="w14 w15 w16se w16cid w16 w16cex w16sdtdh wp14">
   <w:footnote w:type="separator" w:id="-1">
     <w:p>
       <w:pPr>
@@ -7113,13 +7602,14 @@
 </file>
 
 <file path=word/header1.xml><?xml version="1.0" encoding="utf-8"?>
-<w:hdr xmlns:wpc="http://schemas.microsoft.com/office/word/2010/wordprocessingCanvas" xmlns:cx="http://schemas.microsoft.com/office/drawing/2014/chartex" xmlns:cx1="http://schemas.microsoft.com/office/drawing/2015/9/8/chartex" xmlns:cx2="http://schemas.microsoft.com/office/drawing/2015/10/21/chartex" xmlns:cx3="http://schemas.microsoft.com/office/drawing/2016/5/9/chartex" xmlns:cx4="http://schemas.microsoft.com/office/drawing/2016/5/10/chartex" xmlns:cx5="http://schemas.microsoft.com/office/drawing/2016/5/11/chartex" xmlns:cx6="http://schemas.microsoft.com/office/drawing/2016/5/12/chartex" xmlns:cx7="http://schemas.microsoft.com/office/drawing/2016/5/13/chartex" xmlns:cx8="http://schemas.microsoft.com/office/drawing/2016/5/14/chartex" xmlns:mc="http://schemas.openxmlformats.org/markup-compatibility/2006" xmlns:aink="http://schemas.microsoft.com/office/drawing/2016/ink" xmlns:am3d="http://schemas.microsoft.com/office/drawing/2017/model3d" xmlns:o="urn:schemas-microsoft-com:office:office" xmlns:oel="http://schemas.microsoft.com/office/2019/extlst" xmlns:r="http://schemas.openxmlformats.org/officeDocument/2006/relationships" xmlns:m="http://schemas.openxmlformats.org/officeDocument/2006/math" xmlns:v="urn:schemas-microsoft-com:vml" xmlns:wp14="http://schemas.microsoft.com/office/word/2010/wordprocessingDrawing" xmlns:wp="http://schemas.openxmlformats.org/drawingml/2006/wordprocessingDrawing" xmlns:w10="urn:schemas-microsoft-com:office:word" xmlns:w="http://schemas.openxmlformats.org/wordprocessingml/2006/main" xmlns:w14="http://schemas.microsoft.com/office/word/2010/wordml" xmlns:w15="http://schemas.microsoft.com/office/word/2012/wordml" xmlns:w16cex="http://schemas.microsoft.com/office/word/2018/wordml/cex" xmlns:w16cid="http://schemas.microsoft.com/office/word/2016/wordml/cid" xmlns:w16="http://schemas.microsoft.com/office/word/2018/wordml" xmlns:w16du="http://schemas.microsoft.com/office/word/2023/wordml/word16du" xmlns:w16sdtdh="http://schemas.microsoft.com/office/word/2020/wordml/sdtdatahash" xmlns:w16sdtfl="http://schemas.microsoft.com/office/word/2024/wordml/sdtformatlock" xmlns:w16se="http://schemas.microsoft.com/office/word/2015/wordml/symex" xmlns:wpg="http://schemas.microsoft.com/office/word/2010/wordprocessingGroup" xmlns:wpi="http://schemas.microsoft.com/office/word/2010/wordprocessingInk" xmlns:wne="http://schemas.microsoft.com/office/word/2006/wordml" xmlns:wps="http://schemas.microsoft.com/office/word/2010/wordprocessingShape" mc:Ignorable="w14 w15 w16se w16cid w16 w16cex w16sdtdh w16sdtfl w16du wp14">
+<w:hdr xmlns:wpc="http://schemas.microsoft.com/office/word/2010/wordprocessingCanvas" xmlns:cx="http://schemas.microsoft.com/office/drawing/2014/chartex" xmlns:cx1="http://schemas.microsoft.com/office/drawing/2015/9/8/chartex" xmlns:cx2="http://schemas.microsoft.com/office/drawing/2015/10/21/chartex" xmlns:cx3="http://schemas.microsoft.com/office/drawing/2016/5/9/chartex" xmlns:cx4="http://schemas.microsoft.com/office/drawing/2016/5/10/chartex" xmlns:cx5="http://schemas.microsoft.com/office/drawing/2016/5/11/chartex" xmlns:cx6="http://schemas.microsoft.com/office/drawing/2016/5/12/chartex" xmlns:cx7="http://schemas.microsoft.com/office/drawing/2016/5/13/chartex" xmlns:cx8="http://schemas.microsoft.com/office/drawing/2016/5/14/chartex" xmlns:mc="http://schemas.openxmlformats.org/markup-compatibility/2006" xmlns:aink="http://schemas.microsoft.com/office/drawing/2016/ink" xmlns:am3d="http://schemas.microsoft.com/office/drawing/2017/model3d" xmlns:o="urn:schemas-microsoft-com:office:office" xmlns:oel="http://schemas.microsoft.com/office/2019/extlst" xmlns:r="http://schemas.openxmlformats.org/officeDocument/2006/relationships" xmlns:m="http://schemas.openxmlformats.org/officeDocument/2006/math" xmlns:v="urn:schemas-microsoft-com:vml" xmlns:wp14="http://schemas.microsoft.com/office/word/2010/wordprocessingDrawing" xmlns:wp="http://schemas.openxmlformats.org/drawingml/2006/wordprocessingDrawing" xmlns:w10="urn:schemas-microsoft-com:office:word" xmlns:w="http://schemas.openxmlformats.org/wordprocessingml/2006/main" xmlns:w14="http://schemas.microsoft.com/office/word/2010/wordml" xmlns:w15="http://schemas.microsoft.com/office/word/2012/wordml" xmlns:w16cex="http://schemas.microsoft.com/office/word/2018/wordml/cex" xmlns:w16cid="http://schemas.microsoft.com/office/word/2016/wordml/cid" xmlns:w16="http://schemas.microsoft.com/office/word/2018/wordml" xmlns:w16sdtdh="http://schemas.microsoft.com/office/word/2020/wordml/sdtdatahash" xmlns:w16se="http://schemas.microsoft.com/office/word/2015/wordml/symex" xmlns:wpg="http://schemas.microsoft.com/office/word/2010/wordprocessingGroup" xmlns:wpi="http://schemas.microsoft.com/office/word/2010/wordprocessingInk" xmlns:wne="http://schemas.microsoft.com/office/word/2006/wordml" xmlns:wps="http://schemas.microsoft.com/office/word/2010/wordprocessingShape" mc:Ignorable="w14 w15 w16se w16cid w16 w16cex w16sdtdh wp14">
   <w:p>
     <w:pPr>
       <w:pStyle w:val="Encabezado"/>
       <w:rPr>
         <w:b/>
         <w:bCs/>
+        <w:u w:val="single"/>
         <w:lang w:val="es-EC"/>
       </w:rPr>
     </w:pPr>
@@ -7130,12 +7620,7 @@
       <w:tab/>
     </w:r>
     <w:r>
-      <w:rPr>
-        <w:b/>
-        <w:bCs/>
-        <w:lang w:val="es-EC"/>
-      </w:rPr>
-      <w:t>PawPoint 360</w:t>
+      <w:t>BLAK BOX | Tech Store</w:t>
     </w:r>
   </w:p>
   <w:p>
@@ -7150,7 +7635,7 @@
 </file>
 
 <file path=word/numbering.xml><?xml version="1.0" encoding="utf-8"?>
-<w:numbering xmlns:wpc="http://schemas.microsoft.com/office/word/2010/wordprocessingCanvas" xmlns:cx="http://schemas.microsoft.com/office/drawing/2014/chartex" xmlns:cx1="http://schemas.microsoft.com/office/drawing/2015/9/8/chartex" xmlns:cx2="http://schemas.microsoft.com/office/drawing/2015/10/21/chartex" xmlns:cx3="http://schemas.microsoft.com/office/drawing/2016/5/9/chartex" xmlns:cx4="http://schemas.microsoft.com/office/drawing/2016/5/10/chartex" xmlns:cx5="http://schemas.microsoft.com/office/drawing/2016/5/11/chartex" xmlns:cx6="http://schemas.microsoft.com/office/drawing/2016/5/12/chartex" xmlns:cx7="http://schemas.microsoft.com/office/drawing/2016/5/13/chartex" xmlns:cx8="http://schemas.microsoft.com/office/drawing/2016/5/14/chartex" xmlns:mc="http://schemas.openxmlformats.org/markup-compatibility/2006" xmlns:aink="http://schemas.microsoft.com/office/drawing/2016/ink" xmlns:am3d="http://schemas.microsoft.com/office/drawing/2017/model3d" xmlns:o="urn:schemas-microsoft-com:office:office" xmlns:oel="http://schemas.microsoft.com/office/2019/extlst" xmlns:r="http://schemas.openxmlformats.org/officeDocument/2006/relationships" xmlns:m="http://schemas.openxmlformats.org/officeDocument/2006/math" xmlns:v="urn:schemas-microsoft-com:vml" xmlns:wp14="http://schemas.microsoft.com/office/word/2010/wordprocessingDrawing" xmlns:wp="http://schemas.openxmlformats.org/drawingml/2006/wordprocessingDrawing" xmlns:w10="urn:schemas-microsoft-com:office:word" xmlns:w="http://schemas.openxmlformats.org/wordprocessingml/2006/main" xmlns:w14="http://schemas.microsoft.com/office/word/2010/wordml" xmlns:w15="http://schemas.microsoft.com/office/word/2012/wordml" xmlns:w16cex="http://schemas.microsoft.com/office/word/2018/wordml/cex" xmlns:w16cid="http://schemas.microsoft.com/office/word/2016/wordml/cid" xmlns:w16="http://schemas.microsoft.com/office/word/2018/wordml" xmlns:w16du="http://schemas.microsoft.com/office/word/2023/wordml/word16du" xmlns:w16sdtdh="http://schemas.microsoft.com/office/word/2020/wordml/sdtdatahash" xmlns:w16sdtfl="http://schemas.microsoft.com/office/word/2024/wordml/sdtformatlock" xmlns:w16se="http://schemas.microsoft.com/office/word/2015/wordml/symex" xmlns:wpg="http://schemas.microsoft.com/office/word/2010/wordprocessingGroup" xmlns:wpi="http://schemas.microsoft.com/office/word/2010/wordprocessingInk" xmlns:wne="http://schemas.microsoft.com/office/word/2006/wordml" xmlns:wps="http://schemas.microsoft.com/office/word/2010/wordprocessingShape" mc:Ignorable="w14 w15 w16se w16cid w16 w16cex w16sdtdh w16sdtfl w16du wp14">
+<w:numbering xmlns:wpc="http://schemas.microsoft.com/office/word/2010/wordprocessingCanvas" xmlns:cx="http://schemas.microsoft.com/office/drawing/2014/chartex" xmlns:cx1="http://schemas.microsoft.com/office/drawing/2015/9/8/chartex" xmlns:cx2="http://schemas.microsoft.com/office/drawing/2015/10/21/chartex" xmlns:cx3="http://schemas.microsoft.com/office/drawing/2016/5/9/chartex" xmlns:cx4="http://schemas.microsoft.com/office/drawing/2016/5/10/chartex" xmlns:cx5="http://schemas.microsoft.com/office/drawing/2016/5/11/chartex" xmlns:cx6="http://schemas.microsoft.com/office/drawing/2016/5/12/chartex" xmlns:cx7="http://schemas.microsoft.com/office/drawing/2016/5/13/chartex" xmlns:cx8="http://schemas.microsoft.com/office/drawing/2016/5/14/chartex" xmlns:mc="http://schemas.openxmlformats.org/markup-compatibility/2006" xmlns:aink="http://schemas.microsoft.com/office/drawing/2016/ink" xmlns:am3d="http://schemas.microsoft.com/office/drawing/2017/model3d" xmlns:o="urn:schemas-microsoft-com:office:office" xmlns:oel="http://schemas.microsoft.com/office/2019/extlst" xmlns:r="http://schemas.openxmlformats.org/officeDocument/2006/relationships" xmlns:m="http://schemas.openxmlformats.org/officeDocument/2006/math" xmlns:v="urn:schemas-microsoft-com:vml" xmlns:wp14="http://schemas.microsoft.com/office/word/2010/wordprocessingDrawing" xmlns:wp="http://schemas.openxmlformats.org/drawingml/2006/wordprocessingDrawing" xmlns:w10="urn:schemas-microsoft-com:office:word" xmlns:w="http://schemas.openxmlformats.org/wordprocessingml/2006/main" xmlns:w14="http://schemas.microsoft.com/office/word/2010/wordml" xmlns:w15="http://schemas.microsoft.com/office/word/2012/wordml" xmlns:w16cex="http://schemas.microsoft.com/office/word/2018/wordml/cex" xmlns:w16cid="http://schemas.microsoft.com/office/word/2016/wordml/cid" xmlns:w16="http://schemas.microsoft.com/office/word/2018/wordml" xmlns:w16sdtdh="http://schemas.microsoft.com/office/word/2020/wordml/sdtdatahash" xmlns:w16se="http://schemas.microsoft.com/office/word/2015/wordml/symex" xmlns:wpg="http://schemas.microsoft.com/office/word/2010/wordprocessingGroup" xmlns:wpi="http://schemas.microsoft.com/office/word/2010/wordprocessingInk" xmlns:wne="http://schemas.microsoft.com/office/word/2006/wordml" xmlns:wps="http://schemas.microsoft.com/office/word/2010/wordprocessingShape" mc:Ignorable="w14 w15 w16se w16cid w16 w16cex w16sdtdh wp14">
   <w:abstractNum w:abstractNumId="0" w15:restartNumberingAfterBreak="0">
     <w:nsid w:val="01E7178A"/>
     <w:multiLevelType w:val="hybridMultilevel"/>
@@ -7265,6 +7750,232 @@
     </w:lvl>
   </w:abstractNum>
   <w:abstractNum w:abstractNumId="1" w15:restartNumberingAfterBreak="0">
+    <w:nsid w:val="027442CF"/>
+    <w:multiLevelType w:val="hybridMultilevel"/>
+    <w:tmpl w:val="967A4CE0"/>
+    <w:lvl w:ilvl="0" w:tplc="0C0A0001">
+      <w:start w:val="1"/>
+      <w:numFmt w:val="bullet"/>
+      <w:lvlText w:val=""/>
+      <w:lvlJc w:val="left"/>
+      <w:pPr>
+        <w:ind w:left="1584" w:hanging="360"/>
+      </w:pPr>
+      <w:rPr>
+        <w:rFonts w:ascii="Symbol" w:hAnsi="Symbol" w:hint="default"/>
+      </w:rPr>
+    </w:lvl>
+    <w:lvl w:ilvl="1" w:tplc="0C0A0003" w:tentative="1">
+      <w:start w:val="1"/>
+      <w:numFmt w:val="bullet"/>
+      <w:lvlText w:val="o"/>
+      <w:lvlJc w:val="left"/>
+      <w:pPr>
+        <w:ind w:left="2304" w:hanging="360"/>
+      </w:pPr>
+      <w:rPr>
+        <w:rFonts w:ascii="Courier New" w:hAnsi="Courier New" w:cs="Courier New" w:hint="default"/>
+      </w:rPr>
+    </w:lvl>
+    <w:lvl w:ilvl="2" w:tplc="0C0A0005" w:tentative="1">
+      <w:start w:val="1"/>
+      <w:numFmt w:val="bullet"/>
+      <w:lvlText w:val=""/>
+      <w:lvlJc w:val="left"/>
+      <w:pPr>
+        <w:ind w:left="3024" w:hanging="360"/>
+      </w:pPr>
+      <w:rPr>
+        <w:rFonts w:ascii="Wingdings" w:hAnsi="Wingdings" w:hint="default"/>
+      </w:rPr>
+    </w:lvl>
+    <w:lvl w:ilvl="3" w:tplc="0C0A0001" w:tentative="1">
+      <w:start w:val="1"/>
+      <w:numFmt w:val="bullet"/>
+      <w:lvlText w:val=""/>
+      <w:lvlJc w:val="left"/>
+      <w:pPr>
+        <w:ind w:left="3744" w:hanging="360"/>
+      </w:pPr>
+      <w:rPr>
+        <w:rFonts w:ascii="Symbol" w:hAnsi="Symbol" w:hint="default"/>
+      </w:rPr>
+    </w:lvl>
+    <w:lvl w:ilvl="4" w:tplc="0C0A0003" w:tentative="1">
+      <w:start w:val="1"/>
+      <w:numFmt w:val="bullet"/>
+      <w:lvlText w:val="o"/>
+      <w:lvlJc w:val="left"/>
+      <w:pPr>
+        <w:ind w:left="4464" w:hanging="360"/>
+      </w:pPr>
+      <w:rPr>
+        <w:rFonts w:ascii="Courier New" w:hAnsi="Courier New" w:cs="Courier New" w:hint="default"/>
+      </w:rPr>
+    </w:lvl>
+    <w:lvl w:ilvl="5" w:tplc="0C0A0005" w:tentative="1">
+      <w:start w:val="1"/>
+      <w:numFmt w:val="bullet"/>
+      <w:lvlText w:val=""/>
+      <w:lvlJc w:val="left"/>
+      <w:pPr>
+        <w:ind w:left="5184" w:hanging="360"/>
+      </w:pPr>
+      <w:rPr>
+        <w:rFonts w:ascii="Wingdings" w:hAnsi="Wingdings" w:hint="default"/>
+      </w:rPr>
+    </w:lvl>
+    <w:lvl w:ilvl="6" w:tplc="0C0A0001" w:tentative="1">
+      <w:start w:val="1"/>
+      <w:numFmt w:val="bullet"/>
+      <w:lvlText w:val=""/>
+      <w:lvlJc w:val="left"/>
+      <w:pPr>
+        <w:ind w:left="5904" w:hanging="360"/>
+      </w:pPr>
+      <w:rPr>
+        <w:rFonts w:ascii="Symbol" w:hAnsi="Symbol" w:hint="default"/>
+      </w:rPr>
+    </w:lvl>
+    <w:lvl w:ilvl="7" w:tplc="0C0A0003" w:tentative="1">
+      <w:start w:val="1"/>
+      <w:numFmt w:val="bullet"/>
+      <w:lvlText w:val="o"/>
+      <w:lvlJc w:val="left"/>
+      <w:pPr>
+        <w:ind w:left="6624" w:hanging="360"/>
+      </w:pPr>
+      <w:rPr>
+        <w:rFonts w:ascii="Courier New" w:hAnsi="Courier New" w:cs="Courier New" w:hint="default"/>
+      </w:rPr>
+    </w:lvl>
+    <w:lvl w:ilvl="8" w:tplc="0C0A0005" w:tentative="1">
+      <w:start w:val="1"/>
+      <w:numFmt w:val="bullet"/>
+      <w:lvlText w:val=""/>
+      <w:lvlJc w:val="left"/>
+      <w:pPr>
+        <w:ind w:left="7344" w:hanging="360"/>
+      </w:pPr>
+      <w:rPr>
+        <w:rFonts w:ascii="Wingdings" w:hAnsi="Wingdings" w:hint="default"/>
+      </w:rPr>
+    </w:lvl>
+  </w:abstractNum>
+  <w:abstractNum w:abstractNumId="2" w15:restartNumberingAfterBreak="0">
+    <w:nsid w:val="05BE742F"/>
+    <w:multiLevelType w:val="hybridMultilevel"/>
+    <w:tmpl w:val="13864308"/>
+    <w:lvl w:ilvl="0" w:tplc="0C0A0001">
+      <w:start w:val="1"/>
+      <w:numFmt w:val="bullet"/>
+      <w:lvlText w:val=""/>
+      <w:lvlJc w:val="left"/>
+      <w:pPr>
+        <w:ind w:left="1584" w:hanging="360"/>
+      </w:pPr>
+      <w:rPr>
+        <w:rFonts w:ascii="Symbol" w:hAnsi="Symbol" w:hint="default"/>
+      </w:rPr>
+    </w:lvl>
+    <w:lvl w:ilvl="1" w:tplc="0C0A0003" w:tentative="1">
+      <w:start w:val="1"/>
+      <w:numFmt w:val="bullet"/>
+      <w:lvlText w:val="o"/>
+      <w:lvlJc w:val="left"/>
+      <w:pPr>
+        <w:ind w:left="2304" w:hanging="360"/>
+      </w:pPr>
+      <w:rPr>
+        <w:rFonts w:ascii="Courier New" w:hAnsi="Courier New" w:cs="Courier New" w:hint="default"/>
+      </w:rPr>
+    </w:lvl>
+    <w:lvl w:ilvl="2" w:tplc="0C0A0005" w:tentative="1">
+      <w:start w:val="1"/>
+      <w:numFmt w:val="bullet"/>
+      <w:lvlText w:val=""/>
+      <w:lvlJc w:val="left"/>
+      <w:pPr>
+        <w:ind w:left="3024" w:hanging="360"/>
+      </w:pPr>
+      <w:rPr>
+        <w:rFonts w:ascii="Wingdings" w:hAnsi="Wingdings" w:hint="default"/>
+      </w:rPr>
+    </w:lvl>
+    <w:lvl w:ilvl="3" w:tplc="0C0A0001" w:tentative="1">
+      <w:start w:val="1"/>
+      <w:numFmt w:val="bullet"/>
+      <w:lvlText w:val=""/>
+      <w:lvlJc w:val="left"/>
+      <w:pPr>
+        <w:ind w:left="3744" w:hanging="360"/>
+      </w:pPr>
+      <w:rPr>
+        <w:rFonts w:ascii="Symbol" w:hAnsi="Symbol" w:hint="default"/>
+      </w:rPr>
+    </w:lvl>
+    <w:lvl w:ilvl="4" w:tplc="0C0A0003" w:tentative="1">
+      <w:start w:val="1"/>
+      <w:numFmt w:val="bullet"/>
+      <w:lvlText w:val="o"/>
+      <w:lvlJc w:val="left"/>
+      <w:pPr>
+        <w:ind w:left="4464" w:hanging="360"/>
+      </w:pPr>
+      <w:rPr>
+        <w:rFonts w:ascii="Courier New" w:hAnsi="Courier New" w:cs="Courier New" w:hint="default"/>
+      </w:rPr>
+    </w:lvl>
+    <w:lvl w:ilvl="5" w:tplc="0C0A0005" w:tentative="1">
+      <w:start w:val="1"/>
+      <w:numFmt w:val="bullet"/>
+      <w:lvlText w:val=""/>
+      <w:lvlJc w:val="left"/>
+      <w:pPr>
+        <w:ind w:left="5184" w:hanging="360"/>
+      </w:pPr>
+      <w:rPr>
+        <w:rFonts w:ascii="Wingdings" w:hAnsi="Wingdings" w:hint="default"/>
+      </w:rPr>
+    </w:lvl>
+    <w:lvl w:ilvl="6" w:tplc="0C0A0001" w:tentative="1">
+      <w:start w:val="1"/>
+      <w:numFmt w:val="bullet"/>
+      <w:lvlText w:val=""/>
+      <w:lvlJc w:val="left"/>
+      <w:pPr>
+        <w:ind w:left="5904" w:hanging="360"/>
+      </w:pPr>
+      <w:rPr>
+        <w:rFonts w:ascii="Symbol" w:hAnsi="Symbol" w:hint="default"/>
+      </w:rPr>
+    </w:lvl>
+    <w:lvl w:ilvl="7" w:tplc="0C0A0003" w:tentative="1">
+      <w:start w:val="1"/>
+      <w:numFmt w:val="bullet"/>
+      <w:lvlText w:val="o"/>
+      <w:lvlJc w:val="left"/>
+      <w:pPr>
+        <w:ind w:left="6624" w:hanging="360"/>
+      </w:pPr>
+      <w:rPr>
+        <w:rFonts w:ascii="Courier New" w:hAnsi="Courier New" w:cs="Courier New" w:hint="default"/>
+      </w:rPr>
+    </w:lvl>
+    <w:lvl w:ilvl="8" w:tplc="0C0A0005" w:tentative="1">
+      <w:start w:val="1"/>
+      <w:numFmt w:val="bullet"/>
+      <w:lvlText w:val=""/>
+      <w:lvlJc w:val="left"/>
+      <w:pPr>
+        <w:ind w:left="7344" w:hanging="360"/>
+      </w:pPr>
+      <w:rPr>
+        <w:rFonts w:ascii="Wingdings" w:hAnsi="Wingdings" w:hint="default"/>
+      </w:rPr>
+    </w:lvl>
+  </w:abstractNum>
+  <w:abstractNum w:abstractNumId="3" w15:restartNumberingAfterBreak="0">
     <w:nsid w:val="15853372"/>
     <w:multiLevelType w:val="hybridMultilevel"/>
     <w:tmpl w:val="936C3246"/>
@@ -7377,7 +8088,120 @@
       </w:rPr>
     </w:lvl>
   </w:abstractNum>
-  <w:abstractNum w:abstractNumId="2" w15:restartNumberingAfterBreak="0">
+  <w:abstractNum w:abstractNumId="4" w15:restartNumberingAfterBreak="0">
+    <w:nsid w:val="19EB76D3"/>
+    <w:multiLevelType w:val="hybridMultilevel"/>
+    <w:tmpl w:val="A9CEADF4"/>
+    <w:lvl w:ilvl="0" w:tplc="0C0A0001">
+      <w:start w:val="1"/>
+      <w:numFmt w:val="bullet"/>
+      <w:lvlText w:val=""/>
+      <w:lvlJc w:val="left"/>
+      <w:pPr>
+        <w:ind w:left="1584" w:hanging="360"/>
+      </w:pPr>
+      <w:rPr>
+        <w:rFonts w:ascii="Symbol" w:hAnsi="Symbol" w:hint="default"/>
+      </w:rPr>
+    </w:lvl>
+    <w:lvl w:ilvl="1" w:tplc="0C0A0003">
+      <w:start w:val="1"/>
+      <w:numFmt w:val="bullet"/>
+      <w:lvlText w:val="o"/>
+      <w:lvlJc w:val="left"/>
+      <w:pPr>
+        <w:ind w:left="2304" w:hanging="360"/>
+      </w:pPr>
+      <w:rPr>
+        <w:rFonts w:ascii="Courier New" w:hAnsi="Courier New" w:cs="Courier New" w:hint="default"/>
+      </w:rPr>
+    </w:lvl>
+    <w:lvl w:ilvl="2" w:tplc="0C0A0005" w:tentative="1">
+      <w:start w:val="1"/>
+      <w:numFmt w:val="bullet"/>
+      <w:lvlText w:val=""/>
+      <w:lvlJc w:val="left"/>
+      <w:pPr>
+        <w:ind w:left="3024" w:hanging="360"/>
+      </w:pPr>
+      <w:rPr>
+        <w:rFonts w:ascii="Wingdings" w:hAnsi="Wingdings" w:hint="default"/>
+      </w:rPr>
+    </w:lvl>
+    <w:lvl w:ilvl="3" w:tplc="0C0A0001" w:tentative="1">
+      <w:start w:val="1"/>
+      <w:numFmt w:val="bullet"/>
+      <w:lvlText w:val=""/>
+      <w:lvlJc w:val="left"/>
+      <w:pPr>
+        <w:ind w:left="3744" w:hanging="360"/>
+      </w:pPr>
+      <w:rPr>
+        <w:rFonts w:ascii="Symbol" w:hAnsi="Symbol" w:hint="default"/>
+      </w:rPr>
+    </w:lvl>
+    <w:lvl w:ilvl="4" w:tplc="0C0A0003" w:tentative="1">
+      <w:start w:val="1"/>
+      <w:numFmt w:val="bullet"/>
+      <w:lvlText w:val="o"/>
+      <w:lvlJc w:val="left"/>
+      <w:pPr>
+        <w:ind w:left="4464" w:hanging="360"/>
+      </w:pPr>
+      <w:rPr>
+        <w:rFonts w:ascii="Courier New" w:hAnsi="Courier New" w:cs="Courier New" w:hint="default"/>
+      </w:rPr>
+    </w:lvl>
+    <w:lvl w:ilvl="5" w:tplc="0C0A0005" w:tentative="1">
+      <w:start w:val="1"/>
+      <w:numFmt w:val="bullet"/>
+      <w:lvlText w:val=""/>
+      <w:lvlJc w:val="left"/>
+      <w:pPr>
+        <w:ind w:left="5184" w:hanging="360"/>
+      </w:pPr>
+      <w:rPr>
+        <w:rFonts w:ascii="Wingdings" w:hAnsi="Wingdings" w:hint="default"/>
+      </w:rPr>
+    </w:lvl>
+    <w:lvl w:ilvl="6" w:tplc="0C0A0001" w:tentative="1">
+      <w:start w:val="1"/>
+      <w:numFmt w:val="bullet"/>
+      <w:lvlText w:val=""/>
+      <w:lvlJc w:val="left"/>
+      <w:pPr>
+        <w:ind w:left="5904" w:hanging="360"/>
+      </w:pPr>
+      <w:rPr>
+        <w:rFonts w:ascii="Symbol" w:hAnsi="Symbol" w:hint="default"/>
+      </w:rPr>
+    </w:lvl>
+    <w:lvl w:ilvl="7" w:tplc="0C0A0003" w:tentative="1">
+      <w:start w:val="1"/>
+      <w:numFmt w:val="bullet"/>
+      <w:lvlText w:val="o"/>
+      <w:lvlJc w:val="left"/>
+      <w:pPr>
+        <w:ind w:left="6624" w:hanging="360"/>
+      </w:pPr>
+      <w:rPr>
+        <w:rFonts w:ascii="Courier New" w:hAnsi="Courier New" w:cs="Courier New" w:hint="default"/>
+      </w:rPr>
+    </w:lvl>
+    <w:lvl w:ilvl="8" w:tplc="0C0A0005" w:tentative="1">
+      <w:start w:val="1"/>
+      <w:numFmt w:val="bullet"/>
+      <w:lvlText w:val=""/>
+      <w:lvlJc w:val="left"/>
+      <w:pPr>
+        <w:ind w:left="7344" w:hanging="360"/>
+      </w:pPr>
+      <w:rPr>
+        <w:rFonts w:ascii="Wingdings" w:hAnsi="Wingdings" w:hint="default"/>
+      </w:rPr>
+    </w:lvl>
+  </w:abstractNum>
+  <w:abstractNum w:abstractNumId="5" w15:restartNumberingAfterBreak="0">
     <w:nsid w:val="1D7A0912"/>
     <w:multiLevelType w:val="multilevel"/>
     <w:tmpl w:val="3990BA3A"/>
@@ -7469,7 +8293,7 @@
       </w:pPr>
     </w:lvl>
   </w:abstractNum>
-  <w:abstractNum w:abstractNumId="3" w15:restartNumberingAfterBreak="0">
+  <w:abstractNum w:abstractNumId="6" w15:restartNumberingAfterBreak="0">
     <w:nsid w:val="21201058"/>
     <w:multiLevelType w:val="hybridMultilevel"/>
     <w:tmpl w:val="5A4C6B9A"/>
@@ -7582,7 +8406,7 @@
       </w:rPr>
     </w:lvl>
   </w:abstractNum>
-  <w:abstractNum w:abstractNumId="4" w15:restartNumberingAfterBreak="0">
+  <w:abstractNum w:abstractNumId="7" w15:restartNumberingAfterBreak="0">
     <w:nsid w:val="23232352"/>
     <w:multiLevelType w:val="multilevel"/>
     <w:tmpl w:val="B3DA3810"/>
@@ -7671,7 +8495,7 @@
       </w:pPr>
     </w:lvl>
   </w:abstractNum>
-  <w:abstractNum w:abstractNumId="5" w15:restartNumberingAfterBreak="0">
+  <w:abstractNum w:abstractNumId="8" w15:restartNumberingAfterBreak="0">
     <w:nsid w:val="28207FC6"/>
     <w:multiLevelType w:val="hybridMultilevel"/>
     <w:tmpl w:val="BF6C0C9C"/>
@@ -7784,7 +8608,7 @@
       </w:rPr>
     </w:lvl>
   </w:abstractNum>
-  <w:abstractNum w:abstractNumId="6" w15:restartNumberingAfterBreak="0">
+  <w:abstractNum w:abstractNumId="9" w15:restartNumberingAfterBreak="0">
     <w:nsid w:val="29456F16"/>
     <w:multiLevelType w:val="multilevel"/>
     <w:tmpl w:val="300A001F"/>
@@ -7870,7 +8694,7 @@
       </w:pPr>
     </w:lvl>
   </w:abstractNum>
-  <w:abstractNum w:abstractNumId="7" w15:restartNumberingAfterBreak="0">
+  <w:abstractNum w:abstractNumId="10" w15:restartNumberingAfterBreak="0">
     <w:nsid w:val="2C4061AF"/>
     <w:multiLevelType w:val="multilevel"/>
     <w:tmpl w:val="300A001F"/>
@@ -7956,7 +8780,95 @@
       </w:pPr>
     </w:lvl>
   </w:abstractNum>
-  <w:abstractNum w:abstractNumId="8" w15:restartNumberingAfterBreak="0">
+  <w:abstractNum w:abstractNumId="11" w15:restartNumberingAfterBreak="0">
+    <w:nsid w:val="2E6D4B9A"/>
+    <w:multiLevelType w:val="hybridMultilevel"/>
+    <w:tmpl w:val="DD84A4FC"/>
+    <w:lvl w:ilvl="0" w:tplc="9F8069FC">
+      <w:numFmt w:val="bullet"/>
+      <w:lvlText w:val="•"/>
+      <w:lvlJc w:val="left"/>
+      <w:pPr>
+        <w:ind w:left="720" w:hanging="360"/>
+      </w:pPr>
+      <w:rPr>
+        <w:rFonts w:ascii="Calibri" w:eastAsiaTheme="minorHAnsi" w:hAnsi="Calibri" w:cstheme="minorBidi" w:hint="default"/>
+      </w:rPr>
+    </w:lvl>
+    <w:lvl w:ilvl="1" w:tplc="FFFFFFFF" w:tentative="1">
+      <w:start w:val="1"/>
+      <w:numFmt w:val="lowerLetter"/>
+      <w:lvlText w:val="%2."/>
+      <w:lvlJc w:val="left"/>
+      <w:pPr>
+        <w:ind w:left="1440" w:hanging="360"/>
+      </w:pPr>
+    </w:lvl>
+    <w:lvl w:ilvl="2" w:tplc="FFFFFFFF" w:tentative="1">
+      <w:start w:val="1"/>
+      <w:numFmt w:val="lowerRoman"/>
+      <w:lvlText w:val="%3."/>
+      <w:lvlJc w:val="right"/>
+      <w:pPr>
+        <w:ind w:left="2160" w:hanging="180"/>
+      </w:pPr>
+    </w:lvl>
+    <w:lvl w:ilvl="3" w:tplc="FFFFFFFF" w:tentative="1">
+      <w:start w:val="1"/>
+      <w:numFmt w:val="decimal"/>
+      <w:lvlText w:val="%4."/>
+      <w:lvlJc w:val="left"/>
+      <w:pPr>
+        <w:ind w:left="2880" w:hanging="360"/>
+      </w:pPr>
+    </w:lvl>
+    <w:lvl w:ilvl="4" w:tplc="FFFFFFFF" w:tentative="1">
+      <w:start w:val="1"/>
+      <w:numFmt w:val="lowerLetter"/>
+      <w:lvlText w:val="%5."/>
+      <w:lvlJc w:val="left"/>
+      <w:pPr>
+        <w:ind w:left="3600" w:hanging="360"/>
+      </w:pPr>
+    </w:lvl>
+    <w:lvl w:ilvl="5" w:tplc="FFFFFFFF" w:tentative="1">
+      <w:start w:val="1"/>
+      <w:numFmt w:val="lowerRoman"/>
+      <w:lvlText w:val="%6."/>
+      <w:lvlJc w:val="right"/>
+      <w:pPr>
+        <w:ind w:left="4320" w:hanging="180"/>
+      </w:pPr>
+    </w:lvl>
+    <w:lvl w:ilvl="6" w:tplc="FFFFFFFF" w:tentative="1">
+      <w:start w:val="1"/>
+      <w:numFmt w:val="decimal"/>
+      <w:lvlText w:val="%7."/>
+      <w:lvlJc w:val="left"/>
+      <w:pPr>
+        <w:ind w:left="5040" w:hanging="360"/>
+      </w:pPr>
+    </w:lvl>
+    <w:lvl w:ilvl="7" w:tplc="FFFFFFFF" w:tentative="1">
+      <w:start w:val="1"/>
+      <w:numFmt w:val="lowerLetter"/>
+      <w:lvlText w:val="%8."/>
+      <w:lvlJc w:val="left"/>
+      <w:pPr>
+        <w:ind w:left="5760" w:hanging="360"/>
+      </w:pPr>
+    </w:lvl>
+    <w:lvl w:ilvl="8" w:tplc="FFFFFFFF" w:tentative="1">
+      <w:start w:val="1"/>
+      <w:numFmt w:val="lowerRoman"/>
+      <w:lvlText w:val="%9."/>
+      <w:lvlJc w:val="right"/>
+      <w:pPr>
+        <w:ind w:left="6480" w:hanging="180"/>
+      </w:pPr>
+    </w:lvl>
+  </w:abstractNum>
+  <w:abstractNum w:abstractNumId="12" w15:restartNumberingAfterBreak="0">
     <w:nsid w:val="2F091C12"/>
     <w:multiLevelType w:val="multilevel"/>
     <w:tmpl w:val="327E8ADC"/>
@@ -8045,7 +8957,7 @@
       </w:pPr>
     </w:lvl>
   </w:abstractNum>
-  <w:abstractNum w:abstractNumId="9" w15:restartNumberingAfterBreak="0">
+  <w:abstractNum w:abstractNumId="13" w15:restartNumberingAfterBreak="0">
     <w:nsid w:val="38B829FE"/>
     <w:multiLevelType w:val="multilevel"/>
     <w:tmpl w:val="8452E2F6"/>
@@ -8194,7 +9106,99 @@
       </w:rPr>
     </w:lvl>
   </w:abstractNum>
-  <w:abstractNum w:abstractNumId="10" w15:restartNumberingAfterBreak="0">
+  <w:abstractNum w:abstractNumId="14" w15:restartNumberingAfterBreak="0">
+    <w:nsid w:val="3C9D1153"/>
+    <w:multiLevelType w:val="multilevel"/>
+    <w:tmpl w:val="42344F36"/>
+    <w:lvl w:ilvl="0">
+      <w:start w:val="1"/>
+      <w:numFmt w:val="bullet"/>
+      <w:lvlText w:val=""/>
+      <w:lvlJc w:val="left"/>
+      <w:pPr>
+        <w:ind w:left="1068" w:hanging="360"/>
+      </w:pPr>
+      <w:rPr>
+        <w:rFonts w:ascii="Symbol" w:hAnsi="Symbol" w:hint="default"/>
+      </w:rPr>
+    </w:lvl>
+    <w:lvl w:ilvl="1">
+      <w:start w:val="1"/>
+      <w:numFmt w:val="decimal"/>
+      <w:lvlText w:val="%1.%2."/>
+      <w:lvlJc w:val="left"/>
+      <w:pPr>
+        <w:ind w:left="1500" w:hanging="432"/>
+      </w:pPr>
+    </w:lvl>
+    <w:lvl w:ilvl="2">
+      <w:start w:val="1"/>
+      <w:numFmt w:val="decimal"/>
+      <w:lvlText w:val="%1.%2.%3."/>
+      <w:lvlJc w:val="left"/>
+      <w:pPr>
+        <w:ind w:left="1932" w:hanging="504"/>
+      </w:pPr>
+    </w:lvl>
+    <w:lvl w:ilvl="3">
+      <w:start w:val="1"/>
+      <w:numFmt w:val="bullet"/>
+      <w:lvlText w:val=""/>
+      <w:lvlJc w:val="left"/>
+      <w:pPr>
+        <w:ind w:left="2436" w:hanging="648"/>
+      </w:pPr>
+      <w:rPr>
+        <w:rFonts w:ascii="Symbol" w:hAnsi="Symbol" w:hint="default"/>
+      </w:rPr>
+    </w:lvl>
+    <w:lvl w:ilvl="4">
+      <w:start w:val="1"/>
+      <w:numFmt w:val="decimal"/>
+      <w:lvlText w:val="%1.%2.%3.%4.%5."/>
+      <w:lvlJc w:val="left"/>
+      <w:pPr>
+        <w:ind w:left="2940" w:hanging="792"/>
+      </w:pPr>
+    </w:lvl>
+    <w:lvl w:ilvl="5">
+      <w:start w:val="1"/>
+      <w:numFmt w:val="decimal"/>
+      <w:lvlText w:val="%1.%2.%3.%4.%5.%6."/>
+      <w:lvlJc w:val="left"/>
+      <w:pPr>
+        <w:ind w:left="3444" w:hanging="936"/>
+      </w:pPr>
+    </w:lvl>
+    <w:lvl w:ilvl="6">
+      <w:start w:val="1"/>
+      <w:numFmt w:val="decimal"/>
+      <w:lvlText w:val="%1.%2.%3.%4.%5.%6.%7."/>
+      <w:lvlJc w:val="left"/>
+      <w:pPr>
+        <w:ind w:left="3948" w:hanging="1080"/>
+      </w:pPr>
+    </w:lvl>
+    <w:lvl w:ilvl="7">
+      <w:start w:val="1"/>
+      <w:numFmt w:val="decimal"/>
+      <w:lvlText w:val="%1.%2.%3.%4.%5.%6.%7.%8."/>
+      <w:lvlJc w:val="left"/>
+      <w:pPr>
+        <w:ind w:left="4452" w:hanging="1224"/>
+      </w:pPr>
+    </w:lvl>
+    <w:lvl w:ilvl="8">
+      <w:start w:val="1"/>
+      <w:numFmt w:val="decimal"/>
+      <w:lvlText w:val="%1.%2.%3.%4.%5.%6.%7.%8.%9."/>
+      <w:lvlJc w:val="left"/>
+      <w:pPr>
+        <w:ind w:left="5028" w:hanging="1440"/>
+      </w:pPr>
+    </w:lvl>
+  </w:abstractNum>
+  <w:abstractNum w:abstractNumId="15" w15:restartNumberingAfterBreak="0">
     <w:nsid w:val="3DC313F9"/>
     <w:multiLevelType w:val="hybridMultilevel"/>
     <w:tmpl w:val="CBC6EAA4"/>
@@ -8307,7 +9311,120 @@
       </w:rPr>
     </w:lvl>
   </w:abstractNum>
-  <w:abstractNum w:abstractNumId="11" w15:restartNumberingAfterBreak="0">
+  <w:abstractNum w:abstractNumId="16" w15:restartNumberingAfterBreak="0">
+    <w:nsid w:val="3DEC4A89"/>
+    <w:multiLevelType w:val="hybridMultilevel"/>
+    <w:tmpl w:val="5E8A568E"/>
+    <w:lvl w:ilvl="0" w:tplc="0C0A0001">
+      <w:start w:val="1"/>
+      <w:numFmt w:val="bullet"/>
+      <w:lvlText w:val=""/>
+      <w:lvlJc w:val="left"/>
+      <w:pPr>
+        <w:ind w:left="1584" w:hanging="360"/>
+      </w:pPr>
+      <w:rPr>
+        <w:rFonts w:ascii="Symbol" w:hAnsi="Symbol" w:hint="default"/>
+      </w:rPr>
+    </w:lvl>
+    <w:lvl w:ilvl="1" w:tplc="0C0A0003" w:tentative="1">
+      <w:start w:val="1"/>
+      <w:numFmt w:val="bullet"/>
+      <w:lvlText w:val="o"/>
+      <w:lvlJc w:val="left"/>
+      <w:pPr>
+        <w:ind w:left="2304" w:hanging="360"/>
+      </w:pPr>
+      <w:rPr>
+        <w:rFonts w:ascii="Courier New" w:hAnsi="Courier New" w:cs="Courier New" w:hint="default"/>
+      </w:rPr>
+    </w:lvl>
+    <w:lvl w:ilvl="2" w:tplc="0C0A0005" w:tentative="1">
+      <w:start w:val="1"/>
+      <w:numFmt w:val="bullet"/>
+      <w:lvlText w:val=""/>
+      <w:lvlJc w:val="left"/>
+      <w:pPr>
+        <w:ind w:left="3024" w:hanging="360"/>
+      </w:pPr>
+      <w:rPr>
+        <w:rFonts w:ascii="Wingdings" w:hAnsi="Wingdings" w:hint="default"/>
+      </w:rPr>
+    </w:lvl>
+    <w:lvl w:ilvl="3" w:tplc="0C0A0001" w:tentative="1">
+      <w:start w:val="1"/>
+      <w:numFmt w:val="bullet"/>
+      <w:lvlText w:val=""/>
+      <w:lvlJc w:val="left"/>
+      <w:pPr>
+        <w:ind w:left="3744" w:hanging="360"/>
+      </w:pPr>
+      <w:rPr>
+        <w:rFonts w:ascii="Symbol" w:hAnsi="Symbol" w:hint="default"/>
+      </w:rPr>
+    </w:lvl>
+    <w:lvl w:ilvl="4" w:tplc="0C0A0003" w:tentative="1">
+      <w:start w:val="1"/>
+      <w:numFmt w:val="bullet"/>
+      <w:lvlText w:val="o"/>
+      <w:lvlJc w:val="left"/>
+      <w:pPr>
+        <w:ind w:left="4464" w:hanging="360"/>
+      </w:pPr>
+      <w:rPr>
+        <w:rFonts w:ascii="Courier New" w:hAnsi="Courier New" w:cs="Courier New" w:hint="default"/>
+      </w:rPr>
+    </w:lvl>
+    <w:lvl w:ilvl="5" w:tplc="0C0A0005" w:tentative="1">
+      <w:start w:val="1"/>
+      <w:numFmt w:val="bullet"/>
+      <w:lvlText w:val=""/>
+      <w:lvlJc w:val="left"/>
+      <w:pPr>
+        <w:ind w:left="5184" w:hanging="360"/>
+      </w:pPr>
+      <w:rPr>
+        <w:rFonts w:ascii="Wingdings" w:hAnsi="Wingdings" w:hint="default"/>
+      </w:rPr>
+    </w:lvl>
+    <w:lvl w:ilvl="6" w:tplc="0C0A0001" w:tentative="1">
+      <w:start w:val="1"/>
+      <w:numFmt w:val="bullet"/>
+      <w:lvlText w:val=""/>
+      <w:lvlJc w:val="left"/>
+      <w:pPr>
+        <w:ind w:left="5904" w:hanging="360"/>
+      </w:pPr>
+      <w:rPr>
+        <w:rFonts w:ascii="Symbol" w:hAnsi="Symbol" w:hint="default"/>
+      </w:rPr>
+    </w:lvl>
+    <w:lvl w:ilvl="7" w:tplc="0C0A0003" w:tentative="1">
+      <w:start w:val="1"/>
+      <w:numFmt w:val="bullet"/>
+      <w:lvlText w:val="o"/>
+      <w:lvlJc w:val="left"/>
+      <w:pPr>
+        <w:ind w:left="6624" w:hanging="360"/>
+      </w:pPr>
+      <w:rPr>
+        <w:rFonts w:ascii="Courier New" w:hAnsi="Courier New" w:cs="Courier New" w:hint="default"/>
+      </w:rPr>
+    </w:lvl>
+    <w:lvl w:ilvl="8" w:tplc="0C0A0005" w:tentative="1">
+      <w:start w:val="1"/>
+      <w:numFmt w:val="bullet"/>
+      <w:lvlText w:val=""/>
+      <w:lvlJc w:val="left"/>
+      <w:pPr>
+        <w:ind w:left="7344" w:hanging="360"/>
+      </w:pPr>
+      <w:rPr>
+        <w:rFonts w:ascii="Wingdings" w:hAnsi="Wingdings" w:hint="default"/>
+      </w:rPr>
+    </w:lvl>
+  </w:abstractNum>
+  <w:abstractNum w:abstractNumId="17" w15:restartNumberingAfterBreak="0">
     <w:nsid w:val="4D186520"/>
     <w:multiLevelType w:val="hybridMultilevel"/>
     <w:tmpl w:val="6EC03EBC"/>
@@ -8420,7 +9537,7 @@
       </w:rPr>
     </w:lvl>
   </w:abstractNum>
-  <w:abstractNum w:abstractNumId="12" w15:restartNumberingAfterBreak="0">
+  <w:abstractNum w:abstractNumId="18" w15:restartNumberingAfterBreak="0">
     <w:nsid w:val="4E751130"/>
     <w:multiLevelType w:val="hybridMultilevel"/>
     <w:tmpl w:val="17241EA8"/>
@@ -8533,7 +9650,120 @@
       </w:rPr>
     </w:lvl>
   </w:abstractNum>
-  <w:abstractNum w:abstractNumId="13" w15:restartNumberingAfterBreak="0">
+  <w:abstractNum w:abstractNumId="19" w15:restartNumberingAfterBreak="0">
+    <w:nsid w:val="5A4A20A6"/>
+    <w:multiLevelType w:val="hybridMultilevel"/>
+    <w:tmpl w:val="8D628E56"/>
+    <w:lvl w:ilvl="0" w:tplc="0C0A0001">
+      <w:start w:val="1"/>
+      <w:numFmt w:val="bullet"/>
+      <w:lvlText w:val=""/>
+      <w:lvlJc w:val="left"/>
+      <w:pPr>
+        <w:ind w:left="1584" w:hanging="360"/>
+      </w:pPr>
+      <w:rPr>
+        <w:rFonts w:ascii="Symbol" w:hAnsi="Symbol" w:hint="default"/>
+      </w:rPr>
+    </w:lvl>
+    <w:lvl w:ilvl="1" w:tplc="0C0A0003" w:tentative="1">
+      <w:start w:val="1"/>
+      <w:numFmt w:val="bullet"/>
+      <w:lvlText w:val="o"/>
+      <w:lvlJc w:val="left"/>
+      <w:pPr>
+        <w:ind w:left="2304" w:hanging="360"/>
+      </w:pPr>
+      <w:rPr>
+        <w:rFonts w:ascii="Courier New" w:hAnsi="Courier New" w:cs="Courier New" w:hint="default"/>
+      </w:rPr>
+    </w:lvl>
+    <w:lvl w:ilvl="2" w:tplc="0C0A0005" w:tentative="1">
+      <w:start w:val="1"/>
+      <w:numFmt w:val="bullet"/>
+      <w:lvlText w:val=""/>
+      <w:lvlJc w:val="left"/>
+      <w:pPr>
+        <w:ind w:left="3024" w:hanging="360"/>
+      </w:pPr>
+      <w:rPr>
+        <w:rFonts w:ascii="Wingdings" w:hAnsi="Wingdings" w:hint="default"/>
+      </w:rPr>
+    </w:lvl>
+    <w:lvl w:ilvl="3" w:tplc="0C0A0001" w:tentative="1">
+      <w:start w:val="1"/>
+      <w:numFmt w:val="bullet"/>
+      <w:lvlText w:val=""/>
+      <w:lvlJc w:val="left"/>
+      <w:pPr>
+        <w:ind w:left="3744" w:hanging="360"/>
+      </w:pPr>
+      <w:rPr>
+        <w:rFonts w:ascii="Symbol" w:hAnsi="Symbol" w:hint="default"/>
+      </w:rPr>
+    </w:lvl>
+    <w:lvl w:ilvl="4" w:tplc="0C0A0003" w:tentative="1">
+      <w:start w:val="1"/>
+      <w:numFmt w:val="bullet"/>
+      <w:lvlText w:val="o"/>
+      <w:lvlJc w:val="left"/>
+      <w:pPr>
+        <w:ind w:left="4464" w:hanging="360"/>
+      </w:pPr>
+      <w:rPr>
+        <w:rFonts w:ascii="Courier New" w:hAnsi="Courier New" w:cs="Courier New" w:hint="default"/>
+      </w:rPr>
+    </w:lvl>
+    <w:lvl w:ilvl="5" w:tplc="0C0A0005" w:tentative="1">
+      <w:start w:val="1"/>
+      <w:numFmt w:val="bullet"/>
+      <w:lvlText w:val=""/>
+      <w:lvlJc w:val="left"/>
+      <w:pPr>
+        <w:ind w:left="5184" w:hanging="360"/>
+      </w:pPr>
+      <w:rPr>
+        <w:rFonts w:ascii="Wingdings" w:hAnsi="Wingdings" w:hint="default"/>
+      </w:rPr>
+    </w:lvl>
+    <w:lvl w:ilvl="6" w:tplc="0C0A0001" w:tentative="1">
+      <w:start w:val="1"/>
+      <w:numFmt w:val="bullet"/>
+      <w:lvlText w:val=""/>
+      <w:lvlJc w:val="left"/>
+      <w:pPr>
+        <w:ind w:left="5904" w:hanging="360"/>
+      </w:pPr>
+      <w:rPr>
+        <w:rFonts w:ascii="Symbol" w:hAnsi="Symbol" w:hint="default"/>
+      </w:rPr>
+    </w:lvl>
+    <w:lvl w:ilvl="7" w:tplc="0C0A0003" w:tentative="1">
+      <w:start w:val="1"/>
+      <w:numFmt w:val="bullet"/>
+      <w:lvlText w:val="o"/>
+      <w:lvlJc w:val="left"/>
+      <w:pPr>
+        <w:ind w:left="6624" w:hanging="360"/>
+      </w:pPr>
+      <w:rPr>
+        <w:rFonts w:ascii="Courier New" w:hAnsi="Courier New" w:cs="Courier New" w:hint="default"/>
+      </w:rPr>
+    </w:lvl>
+    <w:lvl w:ilvl="8" w:tplc="0C0A0005" w:tentative="1">
+      <w:start w:val="1"/>
+      <w:numFmt w:val="bullet"/>
+      <w:lvlText w:val=""/>
+      <w:lvlJc w:val="left"/>
+      <w:pPr>
+        <w:ind w:left="7344" w:hanging="360"/>
+      </w:pPr>
+      <w:rPr>
+        <w:rFonts w:ascii="Wingdings" w:hAnsi="Wingdings" w:hint="default"/>
+      </w:rPr>
+    </w:lvl>
+  </w:abstractNum>
+  <w:abstractNum w:abstractNumId="20" w15:restartNumberingAfterBreak="0">
     <w:nsid w:val="63E33D2A"/>
     <w:multiLevelType w:val="hybridMultilevel"/>
     <w:tmpl w:val="8A1006A6"/>
@@ -8646,7 +9876,7 @@
       </w:rPr>
     </w:lvl>
   </w:abstractNum>
-  <w:abstractNum w:abstractNumId="14" w15:restartNumberingAfterBreak="0">
+  <w:abstractNum w:abstractNumId="21" w15:restartNumberingAfterBreak="0">
     <w:nsid w:val="647F3167"/>
     <w:multiLevelType w:val="multilevel"/>
     <w:tmpl w:val="141E2562"/>
@@ -8738,7 +9968,7 @@
       </w:pPr>
     </w:lvl>
   </w:abstractNum>
-  <w:abstractNum w:abstractNumId="15" w15:restartNumberingAfterBreak="0">
+  <w:abstractNum w:abstractNumId="22" w15:restartNumberingAfterBreak="0">
     <w:nsid w:val="6571759D"/>
     <w:multiLevelType w:val="hybridMultilevel"/>
     <w:tmpl w:val="CE922F2A"/>
@@ -8851,7 +10081,7 @@
       </w:rPr>
     </w:lvl>
   </w:abstractNum>
-  <w:abstractNum w:abstractNumId="16" w15:restartNumberingAfterBreak="0">
+  <w:abstractNum w:abstractNumId="23" w15:restartNumberingAfterBreak="0">
     <w:nsid w:val="6AE81669"/>
     <w:multiLevelType w:val="hybridMultilevel"/>
     <w:tmpl w:val="F8B03664"/>
@@ -8964,7 +10194,233 @@
       </w:rPr>
     </w:lvl>
   </w:abstractNum>
-  <w:abstractNum w:abstractNumId="17" w15:restartNumberingAfterBreak="0">
+  <w:abstractNum w:abstractNumId="24" w15:restartNumberingAfterBreak="0">
+    <w:nsid w:val="6C5376E2"/>
+    <w:multiLevelType w:val="hybridMultilevel"/>
+    <w:tmpl w:val="3E943FB2"/>
+    <w:lvl w:ilvl="0" w:tplc="0C0A0001">
+      <w:start w:val="1"/>
+      <w:numFmt w:val="bullet"/>
+      <w:lvlText w:val=""/>
+      <w:lvlJc w:val="left"/>
+      <w:pPr>
+        <w:ind w:left="1584" w:hanging="360"/>
+      </w:pPr>
+      <w:rPr>
+        <w:rFonts w:ascii="Symbol" w:hAnsi="Symbol" w:hint="default"/>
+      </w:rPr>
+    </w:lvl>
+    <w:lvl w:ilvl="1" w:tplc="0C0A0003" w:tentative="1">
+      <w:start w:val="1"/>
+      <w:numFmt w:val="bullet"/>
+      <w:lvlText w:val="o"/>
+      <w:lvlJc w:val="left"/>
+      <w:pPr>
+        <w:ind w:left="2304" w:hanging="360"/>
+      </w:pPr>
+      <w:rPr>
+        <w:rFonts w:ascii="Courier New" w:hAnsi="Courier New" w:cs="Courier New" w:hint="default"/>
+      </w:rPr>
+    </w:lvl>
+    <w:lvl w:ilvl="2" w:tplc="0C0A0005" w:tentative="1">
+      <w:start w:val="1"/>
+      <w:numFmt w:val="bullet"/>
+      <w:lvlText w:val=""/>
+      <w:lvlJc w:val="left"/>
+      <w:pPr>
+        <w:ind w:left="3024" w:hanging="360"/>
+      </w:pPr>
+      <w:rPr>
+        <w:rFonts w:ascii="Wingdings" w:hAnsi="Wingdings" w:hint="default"/>
+      </w:rPr>
+    </w:lvl>
+    <w:lvl w:ilvl="3" w:tplc="0C0A0001" w:tentative="1">
+      <w:start w:val="1"/>
+      <w:numFmt w:val="bullet"/>
+      <w:lvlText w:val=""/>
+      <w:lvlJc w:val="left"/>
+      <w:pPr>
+        <w:ind w:left="3744" w:hanging="360"/>
+      </w:pPr>
+      <w:rPr>
+        <w:rFonts w:ascii="Symbol" w:hAnsi="Symbol" w:hint="default"/>
+      </w:rPr>
+    </w:lvl>
+    <w:lvl w:ilvl="4" w:tplc="0C0A0003" w:tentative="1">
+      <w:start w:val="1"/>
+      <w:numFmt w:val="bullet"/>
+      <w:lvlText w:val="o"/>
+      <w:lvlJc w:val="left"/>
+      <w:pPr>
+        <w:ind w:left="4464" w:hanging="360"/>
+      </w:pPr>
+      <w:rPr>
+        <w:rFonts w:ascii="Courier New" w:hAnsi="Courier New" w:cs="Courier New" w:hint="default"/>
+      </w:rPr>
+    </w:lvl>
+    <w:lvl w:ilvl="5" w:tplc="0C0A0005" w:tentative="1">
+      <w:start w:val="1"/>
+      <w:numFmt w:val="bullet"/>
+      <w:lvlText w:val=""/>
+      <w:lvlJc w:val="left"/>
+      <w:pPr>
+        <w:ind w:left="5184" w:hanging="360"/>
+      </w:pPr>
+      <w:rPr>
+        <w:rFonts w:ascii="Wingdings" w:hAnsi="Wingdings" w:hint="default"/>
+      </w:rPr>
+    </w:lvl>
+    <w:lvl w:ilvl="6" w:tplc="0C0A0001" w:tentative="1">
+      <w:start w:val="1"/>
+      <w:numFmt w:val="bullet"/>
+      <w:lvlText w:val=""/>
+      <w:lvlJc w:val="left"/>
+      <w:pPr>
+        <w:ind w:left="5904" w:hanging="360"/>
+      </w:pPr>
+      <w:rPr>
+        <w:rFonts w:ascii="Symbol" w:hAnsi="Symbol" w:hint="default"/>
+      </w:rPr>
+    </w:lvl>
+    <w:lvl w:ilvl="7" w:tplc="0C0A0003" w:tentative="1">
+      <w:start w:val="1"/>
+      <w:numFmt w:val="bullet"/>
+      <w:lvlText w:val="o"/>
+      <w:lvlJc w:val="left"/>
+      <w:pPr>
+        <w:ind w:left="6624" w:hanging="360"/>
+      </w:pPr>
+      <w:rPr>
+        <w:rFonts w:ascii="Courier New" w:hAnsi="Courier New" w:cs="Courier New" w:hint="default"/>
+      </w:rPr>
+    </w:lvl>
+    <w:lvl w:ilvl="8" w:tplc="0C0A0005" w:tentative="1">
+      <w:start w:val="1"/>
+      <w:numFmt w:val="bullet"/>
+      <w:lvlText w:val=""/>
+      <w:lvlJc w:val="left"/>
+      <w:pPr>
+        <w:ind w:left="7344" w:hanging="360"/>
+      </w:pPr>
+      <w:rPr>
+        <w:rFonts w:ascii="Wingdings" w:hAnsi="Wingdings" w:hint="default"/>
+      </w:rPr>
+    </w:lvl>
+  </w:abstractNum>
+  <w:abstractNum w:abstractNumId="25" w15:restartNumberingAfterBreak="0">
+    <w:nsid w:val="6E627A57"/>
+    <w:multiLevelType w:val="hybridMultilevel"/>
+    <w:tmpl w:val="7BFE312A"/>
+    <w:lvl w:ilvl="0" w:tplc="0C0A0001">
+      <w:start w:val="1"/>
+      <w:numFmt w:val="bullet"/>
+      <w:lvlText w:val=""/>
+      <w:lvlJc w:val="left"/>
+      <w:pPr>
+        <w:ind w:left="1584" w:hanging="360"/>
+      </w:pPr>
+      <w:rPr>
+        <w:rFonts w:ascii="Symbol" w:hAnsi="Symbol" w:hint="default"/>
+      </w:rPr>
+    </w:lvl>
+    <w:lvl w:ilvl="1" w:tplc="0C0A0003" w:tentative="1">
+      <w:start w:val="1"/>
+      <w:numFmt w:val="bullet"/>
+      <w:lvlText w:val="o"/>
+      <w:lvlJc w:val="left"/>
+      <w:pPr>
+        <w:ind w:left="2304" w:hanging="360"/>
+      </w:pPr>
+      <w:rPr>
+        <w:rFonts w:ascii="Courier New" w:hAnsi="Courier New" w:cs="Courier New" w:hint="default"/>
+      </w:rPr>
+    </w:lvl>
+    <w:lvl w:ilvl="2" w:tplc="0C0A0005" w:tentative="1">
+      <w:start w:val="1"/>
+      <w:numFmt w:val="bullet"/>
+      <w:lvlText w:val=""/>
+      <w:lvlJc w:val="left"/>
+      <w:pPr>
+        <w:ind w:left="3024" w:hanging="360"/>
+      </w:pPr>
+      <w:rPr>
+        <w:rFonts w:ascii="Wingdings" w:hAnsi="Wingdings" w:hint="default"/>
+      </w:rPr>
+    </w:lvl>
+    <w:lvl w:ilvl="3" w:tplc="0C0A0001" w:tentative="1">
+      <w:start w:val="1"/>
+      <w:numFmt w:val="bullet"/>
+      <w:lvlText w:val=""/>
+      <w:lvlJc w:val="left"/>
+      <w:pPr>
+        <w:ind w:left="3744" w:hanging="360"/>
+      </w:pPr>
+      <w:rPr>
+        <w:rFonts w:ascii="Symbol" w:hAnsi="Symbol" w:hint="default"/>
+      </w:rPr>
+    </w:lvl>
+    <w:lvl w:ilvl="4" w:tplc="0C0A0003" w:tentative="1">
+      <w:start w:val="1"/>
+      <w:numFmt w:val="bullet"/>
+      <w:lvlText w:val="o"/>
+      <w:lvlJc w:val="left"/>
+      <w:pPr>
+        <w:ind w:left="4464" w:hanging="360"/>
+      </w:pPr>
+      <w:rPr>
+        <w:rFonts w:ascii="Courier New" w:hAnsi="Courier New" w:cs="Courier New" w:hint="default"/>
+      </w:rPr>
+    </w:lvl>
+    <w:lvl w:ilvl="5" w:tplc="0C0A0005" w:tentative="1">
+      <w:start w:val="1"/>
+      <w:numFmt w:val="bullet"/>
+      <w:lvlText w:val=""/>
+      <w:lvlJc w:val="left"/>
+      <w:pPr>
+        <w:ind w:left="5184" w:hanging="360"/>
+      </w:pPr>
+      <w:rPr>
+        <w:rFonts w:ascii="Wingdings" w:hAnsi="Wingdings" w:hint="default"/>
+      </w:rPr>
+    </w:lvl>
+    <w:lvl w:ilvl="6" w:tplc="0C0A0001" w:tentative="1">
+      <w:start w:val="1"/>
+      <w:numFmt w:val="bullet"/>
+      <w:lvlText w:val=""/>
+      <w:lvlJc w:val="left"/>
+      <w:pPr>
+        <w:ind w:left="5904" w:hanging="360"/>
+      </w:pPr>
+      <w:rPr>
+        <w:rFonts w:ascii="Symbol" w:hAnsi="Symbol" w:hint="default"/>
+      </w:rPr>
+    </w:lvl>
+    <w:lvl w:ilvl="7" w:tplc="0C0A0003" w:tentative="1">
+      <w:start w:val="1"/>
+      <w:numFmt w:val="bullet"/>
+      <w:lvlText w:val="o"/>
+      <w:lvlJc w:val="left"/>
+      <w:pPr>
+        <w:ind w:left="6624" w:hanging="360"/>
+      </w:pPr>
+      <w:rPr>
+        <w:rFonts w:ascii="Courier New" w:hAnsi="Courier New" w:cs="Courier New" w:hint="default"/>
+      </w:rPr>
+    </w:lvl>
+    <w:lvl w:ilvl="8" w:tplc="0C0A0005" w:tentative="1">
+      <w:start w:val="1"/>
+      <w:numFmt w:val="bullet"/>
+      <w:lvlText w:val=""/>
+      <w:lvlJc w:val="left"/>
+      <w:pPr>
+        <w:ind w:left="7344" w:hanging="360"/>
+      </w:pPr>
+      <w:rPr>
+        <w:rFonts w:ascii="Wingdings" w:hAnsi="Wingdings" w:hint="default"/>
+      </w:rPr>
+    </w:lvl>
+  </w:abstractNum>
+  <w:abstractNum w:abstractNumId="26" w15:restartNumberingAfterBreak="0">
     <w:nsid w:val="70413EF6"/>
     <w:multiLevelType w:val="multilevel"/>
     <w:tmpl w:val="327E8ADC"/>
@@ -9053,7 +10509,7 @@
       </w:pPr>
     </w:lvl>
   </w:abstractNum>
-  <w:abstractNum w:abstractNumId="18" w15:restartNumberingAfterBreak="0">
+  <w:abstractNum w:abstractNumId="27" w15:restartNumberingAfterBreak="0">
     <w:nsid w:val="71202B6E"/>
     <w:multiLevelType w:val="multilevel"/>
     <w:tmpl w:val="141E2562"/>
@@ -9145,7 +10601,7 @@
       </w:pPr>
     </w:lvl>
   </w:abstractNum>
-  <w:abstractNum w:abstractNumId="19" w15:restartNumberingAfterBreak="0">
+  <w:abstractNum w:abstractNumId="28" w15:restartNumberingAfterBreak="0">
     <w:nsid w:val="7364246D"/>
     <w:multiLevelType w:val="hybridMultilevel"/>
     <w:tmpl w:val="4CB08284"/>
@@ -9258,7 +10714,7 @@
       </w:rPr>
     </w:lvl>
   </w:abstractNum>
-  <w:abstractNum w:abstractNumId="20" w15:restartNumberingAfterBreak="0">
+  <w:abstractNum w:abstractNumId="29" w15:restartNumberingAfterBreak="0">
     <w:nsid w:val="74F40EAA"/>
     <w:multiLevelType w:val="hybridMultilevel"/>
     <w:tmpl w:val="A55E70F2"/>
@@ -9371,7 +10827,118 @@
       </w:rPr>
     </w:lvl>
   </w:abstractNum>
-  <w:abstractNum w:abstractNumId="21" w15:restartNumberingAfterBreak="0">
+  <w:abstractNum w:abstractNumId="30" w15:restartNumberingAfterBreak="0">
+    <w:nsid w:val="75713877"/>
+    <w:multiLevelType w:val="hybridMultilevel"/>
+    <w:tmpl w:val="CCC0937E"/>
+    <w:lvl w:ilvl="0" w:tplc="9F8069FC">
+      <w:numFmt w:val="bullet"/>
+      <w:lvlText w:val="•"/>
+      <w:lvlJc w:val="left"/>
+      <w:pPr>
+        <w:ind w:left="720" w:hanging="360"/>
+      </w:pPr>
+      <w:rPr>
+        <w:rFonts w:ascii="Calibri" w:eastAsiaTheme="minorHAnsi" w:hAnsi="Calibri" w:cstheme="minorBidi" w:hint="default"/>
+      </w:rPr>
+    </w:lvl>
+    <w:lvl w:ilvl="1" w:tplc="C2D6039A">
+      <w:numFmt w:val="bullet"/>
+      <w:lvlText w:val=""/>
+      <w:lvlJc w:val="left"/>
+      <w:pPr>
+        <w:ind w:left="1440" w:hanging="360"/>
+      </w:pPr>
+      <w:rPr>
+        <w:rFonts w:ascii="Symbol" w:eastAsiaTheme="minorHAnsi" w:hAnsi="Symbol" w:cstheme="minorBidi" w:hint="default"/>
+      </w:rPr>
+    </w:lvl>
+    <w:lvl w:ilvl="2" w:tplc="0C0A0005" w:tentative="1">
+      <w:start w:val="1"/>
+      <w:numFmt w:val="bullet"/>
+      <w:lvlText w:val=""/>
+      <w:lvlJc w:val="left"/>
+      <w:pPr>
+        <w:ind w:left="2160" w:hanging="360"/>
+      </w:pPr>
+      <w:rPr>
+        <w:rFonts w:ascii="Wingdings" w:hAnsi="Wingdings" w:hint="default"/>
+      </w:rPr>
+    </w:lvl>
+    <w:lvl w:ilvl="3" w:tplc="0C0A0001" w:tentative="1">
+      <w:start w:val="1"/>
+      <w:numFmt w:val="bullet"/>
+      <w:lvlText w:val=""/>
+      <w:lvlJc w:val="left"/>
+      <w:pPr>
+        <w:ind w:left="2880" w:hanging="360"/>
+      </w:pPr>
+      <w:rPr>
+        <w:rFonts w:ascii="Symbol" w:hAnsi="Symbol" w:hint="default"/>
+      </w:rPr>
+    </w:lvl>
+    <w:lvl w:ilvl="4" w:tplc="0C0A0003" w:tentative="1">
+      <w:start w:val="1"/>
+      <w:numFmt w:val="bullet"/>
+      <w:lvlText w:val="o"/>
+      <w:lvlJc w:val="left"/>
+      <w:pPr>
+        <w:ind w:left="3600" w:hanging="360"/>
+      </w:pPr>
+      <w:rPr>
+        <w:rFonts w:ascii="Courier New" w:hAnsi="Courier New" w:cs="Courier New" w:hint="default"/>
+      </w:rPr>
+    </w:lvl>
+    <w:lvl w:ilvl="5" w:tplc="0C0A0005" w:tentative="1">
+      <w:start w:val="1"/>
+      <w:numFmt w:val="bullet"/>
+      <w:lvlText w:val=""/>
+      <w:lvlJc w:val="left"/>
+      <w:pPr>
+        <w:ind w:left="4320" w:hanging="360"/>
+      </w:pPr>
+      <w:rPr>
+        <w:rFonts w:ascii="Wingdings" w:hAnsi="Wingdings" w:hint="default"/>
+      </w:rPr>
+    </w:lvl>
+    <w:lvl w:ilvl="6" w:tplc="0C0A0001" w:tentative="1">
+      <w:start w:val="1"/>
+      <w:numFmt w:val="bullet"/>
+      <w:lvlText w:val=""/>
+      <w:lvlJc w:val="left"/>
+      <w:pPr>
+        <w:ind w:left="5040" w:hanging="360"/>
+      </w:pPr>
+      <w:rPr>
+        <w:rFonts w:ascii="Symbol" w:hAnsi="Symbol" w:hint="default"/>
+      </w:rPr>
+    </w:lvl>
+    <w:lvl w:ilvl="7" w:tplc="0C0A0003" w:tentative="1">
+      <w:start w:val="1"/>
+      <w:numFmt w:val="bullet"/>
+      <w:lvlText w:val="o"/>
+      <w:lvlJc w:val="left"/>
+      <w:pPr>
+        <w:ind w:left="5760" w:hanging="360"/>
+      </w:pPr>
+      <w:rPr>
+        <w:rFonts w:ascii="Courier New" w:hAnsi="Courier New" w:cs="Courier New" w:hint="default"/>
+      </w:rPr>
+    </w:lvl>
+    <w:lvl w:ilvl="8" w:tplc="0C0A0005" w:tentative="1">
+      <w:start w:val="1"/>
+      <w:numFmt w:val="bullet"/>
+      <w:lvlText w:val=""/>
+      <w:lvlJc w:val="left"/>
+      <w:pPr>
+        <w:ind w:left="6480" w:hanging="360"/>
+      </w:pPr>
+      <w:rPr>
+        <w:rFonts w:ascii="Wingdings" w:hAnsi="Wingdings" w:hint="default"/>
+      </w:rPr>
+    </w:lvl>
+  </w:abstractNum>
+  <w:abstractNum w:abstractNumId="31" w15:restartNumberingAfterBreak="0">
     <w:nsid w:val="79423835"/>
     <w:multiLevelType w:val="multilevel"/>
     <w:tmpl w:val="B3DA3810"/>
@@ -9460,7 +11027,7 @@
       </w:pPr>
     </w:lvl>
   </w:abstractNum>
-  <w:abstractNum w:abstractNumId="22" w15:restartNumberingAfterBreak="0">
+  <w:abstractNum w:abstractNumId="32" w15:restartNumberingAfterBreak="0">
     <w:nsid w:val="7B6D5E94"/>
     <w:multiLevelType w:val="hybridMultilevel"/>
     <w:tmpl w:val="2D543DAE"/>
@@ -9573,7 +11140,7 @@
       </w:rPr>
     </w:lvl>
   </w:abstractNum>
-  <w:abstractNum w:abstractNumId="23" w15:restartNumberingAfterBreak="0">
+  <w:abstractNum w:abstractNumId="33" w15:restartNumberingAfterBreak="0">
     <w:nsid w:val="7F180492"/>
     <w:multiLevelType w:val="hybridMultilevel"/>
     <w:tmpl w:val="E8F6D7C6"/>
@@ -9687,82 +11254,112 @@
     </w:lvl>
   </w:abstractNum>
   <w:num w:numId="1" w16cid:durableId="1182162590">
+    <w:abstractNumId w:val="10"/>
+  </w:num>
+  <w:num w:numId="2" w16cid:durableId="2039576517">
+    <w:abstractNumId w:val="31"/>
+  </w:num>
+  <w:num w:numId="3" w16cid:durableId="1292397454">
+    <w:abstractNumId w:val="9"/>
+  </w:num>
+  <w:num w:numId="4" w16cid:durableId="1910531703">
+    <w:abstractNumId w:val="17"/>
+  </w:num>
+  <w:num w:numId="5" w16cid:durableId="1756706364">
+    <w:abstractNumId w:val="22"/>
+  </w:num>
+  <w:num w:numId="6" w16cid:durableId="2053578990">
+    <w:abstractNumId w:val="6"/>
+  </w:num>
+  <w:num w:numId="7" w16cid:durableId="781614568">
+    <w:abstractNumId w:val="20"/>
+  </w:num>
+  <w:num w:numId="8" w16cid:durableId="950866549">
+    <w:abstractNumId w:val="28"/>
+  </w:num>
+  <w:num w:numId="9" w16cid:durableId="958102715">
+    <w:abstractNumId w:val="33"/>
+  </w:num>
+  <w:num w:numId="10" w16cid:durableId="1222326060">
+    <w:abstractNumId w:val="23"/>
+  </w:num>
+  <w:num w:numId="11" w16cid:durableId="520322122">
+    <w:abstractNumId w:val="3"/>
+  </w:num>
+  <w:num w:numId="12" w16cid:durableId="1385520933">
+    <w:abstractNumId w:val="15"/>
+  </w:num>
+  <w:num w:numId="13" w16cid:durableId="1446340615">
+    <w:abstractNumId w:val="13"/>
+  </w:num>
+  <w:num w:numId="14" w16cid:durableId="1614171224">
+    <w:abstractNumId w:val="18"/>
+  </w:num>
+  <w:num w:numId="15" w16cid:durableId="153374203">
+    <w:abstractNumId w:val="12"/>
+  </w:num>
+  <w:num w:numId="16" w16cid:durableId="2026400865">
+    <w:abstractNumId w:val="26"/>
+  </w:num>
+  <w:num w:numId="17" w16cid:durableId="1103306411">
+    <w:abstractNumId w:val="21"/>
+  </w:num>
+  <w:num w:numId="18" w16cid:durableId="1887181241">
+    <w:abstractNumId w:val="27"/>
+  </w:num>
+  <w:num w:numId="19" w16cid:durableId="1380783948">
     <w:abstractNumId w:val="7"/>
   </w:num>
-  <w:num w:numId="2" w16cid:durableId="2039576517">
-    <w:abstractNumId w:val="21"/>
+  <w:num w:numId="20" w16cid:durableId="1921521104">
+    <w:abstractNumId w:val="5"/>
   </w:num>
-  <w:num w:numId="3" w16cid:durableId="1292397454">
-    <w:abstractNumId w:val="6"/>
+  <w:num w:numId="21" w16cid:durableId="131793566">
+    <w:abstractNumId w:val="32"/>
   </w:num>
-  <w:num w:numId="4" w16cid:durableId="1910531703">
-    <w:abstractNumId w:val="11"/>
-  </w:num>
-  <w:num w:numId="5" w16cid:durableId="1756706364">
-    <w:abstractNumId w:val="15"/>
-  </w:num>
-  <w:num w:numId="6" w16cid:durableId="2053578990">
-    <w:abstractNumId w:val="3"/>
-  </w:num>
-  <w:num w:numId="7" w16cid:durableId="781614568">
-    <w:abstractNumId w:val="13"/>
-  </w:num>
-  <w:num w:numId="8" w16cid:durableId="950866549">
-    <w:abstractNumId w:val="19"/>
-  </w:num>
-  <w:num w:numId="9" w16cid:durableId="958102715">
-    <w:abstractNumId w:val="23"/>
-  </w:num>
-  <w:num w:numId="10" w16cid:durableId="1222326060">
-    <w:abstractNumId w:val="16"/>
-  </w:num>
-  <w:num w:numId="11" w16cid:durableId="520322122">
-    <w:abstractNumId w:val="1"/>
-  </w:num>
-  <w:num w:numId="12" w16cid:durableId="1385520933">
-    <w:abstractNumId w:val="10"/>
-  </w:num>
-  <w:num w:numId="13" w16cid:durableId="1446340615">
-    <w:abstractNumId w:val="9"/>
-  </w:num>
-  <w:num w:numId="14" w16cid:durableId="1614171224">
-    <w:abstractNumId w:val="12"/>
-  </w:num>
-  <w:num w:numId="15" w16cid:durableId="153374203">
+  <w:num w:numId="22" w16cid:durableId="43142978">
     <w:abstractNumId w:val="8"/>
   </w:num>
-  <w:num w:numId="16" w16cid:durableId="2026400865">
-    <w:abstractNumId w:val="17"/>
-  </w:num>
-  <w:num w:numId="17" w16cid:durableId="1103306411">
-    <w:abstractNumId w:val="14"/>
-  </w:num>
-  <w:num w:numId="18" w16cid:durableId="1887181241">
-    <w:abstractNumId w:val="18"/>
-  </w:num>
-  <w:num w:numId="19" w16cid:durableId="1380783948">
-    <w:abstractNumId w:val="4"/>
-  </w:num>
-  <w:num w:numId="20" w16cid:durableId="1921521104">
-    <w:abstractNumId w:val="2"/>
-  </w:num>
-  <w:num w:numId="21" w16cid:durableId="131793566">
-    <w:abstractNumId w:val="22"/>
-  </w:num>
-  <w:num w:numId="22" w16cid:durableId="43142978">
-    <w:abstractNumId w:val="5"/>
-  </w:num>
   <w:num w:numId="23" w16cid:durableId="1776748773">
-    <w:abstractNumId w:val="20"/>
+    <w:abstractNumId w:val="29"/>
   </w:num>
   <w:num w:numId="24" w16cid:durableId="1272082331">
     <w:abstractNumId w:val="0"/>
+  </w:num>
+  <w:num w:numId="25" w16cid:durableId="89206692">
+    <w:abstractNumId w:val="11"/>
+  </w:num>
+  <w:num w:numId="26" w16cid:durableId="896630148">
+    <w:abstractNumId w:val="30"/>
+  </w:num>
+  <w:num w:numId="27" w16cid:durableId="1364986894">
+    <w:abstractNumId w:val="14"/>
+  </w:num>
+  <w:num w:numId="28" w16cid:durableId="1995723665">
+    <w:abstractNumId w:val="4"/>
+  </w:num>
+  <w:num w:numId="29" w16cid:durableId="817308156">
+    <w:abstractNumId w:val="24"/>
+  </w:num>
+  <w:num w:numId="30" w16cid:durableId="202595817">
+    <w:abstractNumId w:val="1"/>
+  </w:num>
+  <w:num w:numId="31" w16cid:durableId="761922445">
+    <w:abstractNumId w:val="25"/>
+  </w:num>
+  <w:num w:numId="32" w16cid:durableId="93139148">
+    <w:abstractNumId w:val="16"/>
+  </w:num>
+  <w:num w:numId="33" w16cid:durableId="1071587172">
+    <w:abstractNumId w:val="2"/>
+  </w:num>
+  <w:num w:numId="34" w16cid:durableId="11736187">
+    <w:abstractNumId w:val="19"/>
   </w:num>
 </w:numbering>
 </file>
 
 <file path=word/styles.xml><?xml version="1.0" encoding="utf-8"?>
-<w:styles xmlns:mc="http://schemas.openxmlformats.org/markup-compatibility/2006" xmlns:r="http://schemas.openxmlformats.org/officeDocument/2006/relationships" xmlns:w="http://schemas.openxmlformats.org/wordprocessingml/2006/main" xmlns:w14="http://schemas.microsoft.com/office/word/2010/wordml" xmlns:w15="http://schemas.microsoft.com/office/word/2012/wordml" xmlns:w16cex="http://schemas.microsoft.com/office/word/2018/wordml/cex" xmlns:w16cid="http://schemas.microsoft.com/office/word/2016/wordml/cid" xmlns:w16="http://schemas.microsoft.com/office/word/2018/wordml" xmlns:w16du="http://schemas.microsoft.com/office/word/2023/wordml/word16du" xmlns:w16sdtdh="http://schemas.microsoft.com/office/word/2020/wordml/sdtdatahash" xmlns:w16sdtfl="http://schemas.microsoft.com/office/word/2024/wordml/sdtformatlock" xmlns:w16se="http://schemas.microsoft.com/office/word/2015/wordml/symex" mc:Ignorable="w14 w15 w16se w16cid w16 w16cex w16sdtdh w16sdtfl w16du">
+<w:styles xmlns:mc="http://schemas.openxmlformats.org/markup-compatibility/2006" xmlns:r="http://schemas.openxmlformats.org/officeDocument/2006/relationships" xmlns:w="http://schemas.openxmlformats.org/wordprocessingml/2006/main" xmlns:w14="http://schemas.microsoft.com/office/word/2010/wordml" xmlns:w15="http://schemas.microsoft.com/office/word/2012/wordml" xmlns:w16cex="http://schemas.microsoft.com/office/word/2018/wordml/cex" xmlns:w16cid="http://schemas.microsoft.com/office/word/2016/wordml/cid" xmlns:w16="http://schemas.microsoft.com/office/word/2018/wordml" xmlns:w16sdtdh="http://schemas.microsoft.com/office/word/2020/wordml/sdtdatahash" xmlns:w16se="http://schemas.microsoft.com/office/word/2015/wordml/symex" mc:Ignorable="w14 w15 w16se w16cid w16 w16cex w16sdtdh">
   <w:docDefaults>
     <w:rPrDefault>
       <w:rPr>
@@ -9960,7 +11557,7 @@
     <w:lsdException w:name="Medium Shading 2 Accent 1" w:uiPriority="64"/>
     <w:lsdException w:name="Medium List 1 Accent 1" w:uiPriority="65"/>
     <w:lsdException w:name="Revision" w:semiHidden="1"/>
-    <w:lsdException w:name="List Paragraph" w:uiPriority="1" w:qFormat="1"/>
+    <w:lsdException w:name="List Paragraph" w:uiPriority="34" w:qFormat="1"/>
     <w:lsdException w:name="Quote" w:uiPriority="29" w:qFormat="1"/>
     <w:lsdException w:name="Intense Quote" w:uiPriority="30" w:qFormat="1"/>
     <w:lsdException w:name="Medium List 2 Accent 1" w:uiPriority="66"/>
@@ -10621,7 +12218,7 @@
   <w:style w:type="paragraph" w:styleId="Prrafodelista">
     <w:name w:val="List Paragraph"/>
     <w:basedOn w:val="Normal"/>
-    <w:uiPriority w:val="1"/>
+    <w:uiPriority w:val="34"/>
     <w:qFormat/>
     <w:rsid w:val="00321109"/>
     <w:pPr>

</xml_diff>

<commit_message>
feat: implement core interface structure for Blak Box website
</commit_message>
<xml_diff>
--- a/BLAK BOX/Documentation/IEEE/IEEE830_BLAK_BLOX.docx
+++ b/BLAK BOX/Documentation/IEEE/IEEE830_BLAK_BLOX.docx
@@ -1,6 +1,6 @@
 
 <file path=word/document.xml><?xml version="1.0" encoding="utf-8"?>
-<w:document xmlns:wpc="http://schemas.microsoft.com/office/word/2010/wordprocessingCanvas" xmlns:cx="http://schemas.microsoft.com/office/drawing/2014/chartex" xmlns:cx1="http://schemas.microsoft.com/office/drawing/2015/9/8/chartex" xmlns:cx2="http://schemas.microsoft.com/office/drawing/2015/10/21/chartex" xmlns:cx3="http://schemas.microsoft.com/office/drawing/2016/5/9/chartex" xmlns:cx4="http://schemas.microsoft.com/office/drawing/2016/5/10/chartex" xmlns:cx5="http://schemas.microsoft.com/office/drawing/2016/5/11/chartex" xmlns:cx6="http://schemas.microsoft.com/office/drawing/2016/5/12/chartex" xmlns:cx7="http://schemas.microsoft.com/office/drawing/2016/5/13/chartex" xmlns:cx8="http://schemas.microsoft.com/office/drawing/2016/5/14/chartex" xmlns:mc="http://schemas.openxmlformats.org/markup-compatibility/2006" xmlns:aink="http://schemas.microsoft.com/office/drawing/2016/ink" xmlns:am3d="http://schemas.microsoft.com/office/drawing/2017/model3d" xmlns:o="urn:schemas-microsoft-com:office:office" xmlns:oel="http://schemas.microsoft.com/office/2019/extlst" xmlns:r="http://schemas.openxmlformats.org/officeDocument/2006/relationships" xmlns:m="http://schemas.openxmlformats.org/officeDocument/2006/math" xmlns:v="urn:schemas-microsoft-com:vml" xmlns:wp14="http://schemas.microsoft.com/office/word/2010/wordprocessingDrawing" xmlns:wp="http://schemas.openxmlformats.org/drawingml/2006/wordprocessingDrawing" xmlns:w10="urn:schemas-microsoft-com:office:word" xmlns:w="http://schemas.openxmlformats.org/wordprocessingml/2006/main" xmlns:w14="http://schemas.microsoft.com/office/word/2010/wordml" xmlns:w15="http://schemas.microsoft.com/office/word/2012/wordml" xmlns:w16cex="http://schemas.microsoft.com/office/word/2018/wordml/cex" xmlns:w16cid="http://schemas.microsoft.com/office/word/2016/wordml/cid" xmlns:w16="http://schemas.microsoft.com/office/word/2018/wordml" xmlns:w16sdtdh="http://schemas.microsoft.com/office/word/2020/wordml/sdtdatahash" xmlns:w16se="http://schemas.microsoft.com/office/word/2015/wordml/symex" xmlns:wpg="http://schemas.microsoft.com/office/word/2010/wordprocessingGroup" xmlns:wpi="http://schemas.microsoft.com/office/word/2010/wordprocessingInk" xmlns:wne="http://schemas.microsoft.com/office/word/2006/wordml" xmlns:wps="http://schemas.microsoft.com/office/word/2010/wordprocessingShape" mc:Ignorable="w14 w15 w16se w16cid w16 w16cex w16sdtdh wp14">
+<w:document xmlns:wpc="http://schemas.microsoft.com/office/word/2010/wordprocessingCanvas" xmlns:cx="http://schemas.microsoft.com/office/drawing/2014/chartex" xmlns:cx1="http://schemas.microsoft.com/office/drawing/2015/9/8/chartex" xmlns:cx2="http://schemas.microsoft.com/office/drawing/2015/10/21/chartex" xmlns:cx3="http://schemas.microsoft.com/office/drawing/2016/5/9/chartex" xmlns:cx4="http://schemas.microsoft.com/office/drawing/2016/5/10/chartex" xmlns:cx5="http://schemas.microsoft.com/office/drawing/2016/5/11/chartex" xmlns:cx6="http://schemas.microsoft.com/office/drawing/2016/5/12/chartex" xmlns:cx7="http://schemas.microsoft.com/office/drawing/2016/5/13/chartex" xmlns:cx8="http://schemas.microsoft.com/office/drawing/2016/5/14/chartex" xmlns:mc="http://schemas.openxmlformats.org/markup-compatibility/2006" xmlns:aink="http://schemas.microsoft.com/office/drawing/2016/ink" xmlns:am3d="http://schemas.microsoft.com/office/drawing/2017/model3d" xmlns:o="urn:schemas-microsoft-com:office:office" xmlns:r="http://schemas.openxmlformats.org/officeDocument/2006/relationships" xmlns:m="http://schemas.openxmlformats.org/officeDocument/2006/math" xmlns:v="urn:schemas-microsoft-com:vml" xmlns:wp14="http://schemas.microsoft.com/office/word/2010/wordprocessingDrawing" xmlns:wp="http://schemas.openxmlformats.org/drawingml/2006/wordprocessingDrawing" xmlns:w10="urn:schemas-microsoft-com:office:word" xmlns:w="http://schemas.openxmlformats.org/wordprocessingml/2006/main" xmlns:w14="http://schemas.microsoft.com/office/word/2010/wordml" xmlns:w15="http://schemas.microsoft.com/office/word/2012/wordml" xmlns:w16cex="http://schemas.microsoft.com/office/word/2018/wordml/cex" xmlns:w16cid="http://schemas.microsoft.com/office/word/2016/wordml/cid" xmlns:w16="http://schemas.microsoft.com/office/word/2018/wordml" xmlns:w16sdtdh="http://schemas.microsoft.com/office/word/2020/wordml/sdtdatahash" xmlns:w16se="http://schemas.microsoft.com/office/word/2015/wordml/symex" xmlns:wpg="http://schemas.microsoft.com/office/word/2010/wordprocessingGroup" xmlns:wpi="http://schemas.microsoft.com/office/word/2010/wordprocessingInk" xmlns:wne="http://schemas.microsoft.com/office/word/2006/wordml" xmlns:wps="http://schemas.microsoft.com/office/word/2010/wordprocessingShape" mc:Ignorable="w14 w15 w16se w16cid w16 w16cex w16sdtdh wp14">
   <w:body>
     <w:p>
       <w:r>
@@ -331,7 +331,7 @@
               </wp:anchor>
             </w:drawing>
           </mc:Choice>
-          <mc:Fallback xmlns:w16sdtfl="http://schemas.microsoft.com/office/word/2024/wordml/sdtformatlock" xmlns:w16du="http://schemas.microsoft.com/office/word/2023/wordml/word16du">
+          <mc:Fallback xmlns:w16du="http://schemas.microsoft.com/office/word/2023/wordml/word16du" xmlns:w16sdtfl="http://schemas.microsoft.com/office/word/2024/wordml/sdtformatlock" xmlns:oel="http://schemas.microsoft.com/office/2019/extlst">
             <w:pict>
               <v:group w14:anchorId="4D8F4E97" id="Group 2" o:spid="_x0000_s1026" style="position:absolute;margin-left:0;margin-top:1.15pt;width:221.05pt;height:1.85pt;z-index:251662336;mso-position-horizontal:center;mso-position-horizontal-relative:margin" coordsize="28073,234" o:gfxdata="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">
                 <v:shape id="Graphic 3" o:spid="_x0000_s1027" style="position:absolute;width:28073;height:234;visibility:visible;mso-wrap-style:square;v-text-anchor:top" coordsize="2807335,23495" o:gfxdata="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" path="m2806954,18618l,18618r,4877l2806954,23495r,-4877xem2806954,9410l,9410r,4560l2806954,13970r,-4560xem2806954,l,,,4572r2806954,l2806954,xe" fillcolor="#292929" stroked="f">
@@ -662,7 +662,7 @@
               </wp:anchor>
             </w:drawing>
           </mc:Choice>
-          <mc:Fallback xmlns:w16sdtfl="http://schemas.microsoft.com/office/word/2024/wordml/sdtformatlock" xmlns:w16du="http://schemas.microsoft.com/office/word/2023/wordml/word16du">
+          <mc:Fallback xmlns:w16du="http://schemas.microsoft.com/office/word/2023/wordml/word16du" xmlns:w16sdtfl="http://schemas.microsoft.com/office/word/2024/wordml/sdtformatlock" xmlns:oel="http://schemas.microsoft.com/office/2019/extlst">
             <w:pict>
               <v:group w14:anchorId="37CB67D0" id="Group 2" o:spid="_x0000_s1026" style="position:absolute;margin-left:0;margin-top:6.2pt;width:221.05pt;height:1.85pt;z-index:251664384;mso-position-horizontal:center;mso-position-horizontal-relative:margin" coordsize="28073,234" o:gfxdata="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">
                 <v:shape id="Graphic 3" o:spid="_x0000_s1027" style="position:absolute;width:28073;height:234;visibility:visible;mso-wrap-style:square;v-text-anchor:top" coordsize="2807335,23495" o:gfxdata="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" path="m2806954,18618l,18618r,4877l2806954,23495r,-4877xem2806954,9410l,9410r,4560l2806954,13970r,-4560xem2806954,l,,,4572r2806954,l2806954,xe" fillcolor="#292929" stroked="f">
@@ -5133,7 +5133,6 @@
     </w:p>
     <w:p>
       <w:pPr>
-        <w:pStyle w:val="Prrafodelista"/>
         <w:spacing w:before="100" w:beforeAutospacing="1" w:after="100" w:afterAutospacing="1" w:line="240" w:lineRule="auto"/>
         <w:ind w:left="360"/>
         <w:jc w:val="both"/>
@@ -5144,6 +5143,7 @@
           <w14:ligatures w14:val="none"/>
         </w:rPr>
       </w:pPr>
+      <w:bookmarkStart w:id="6" w:name="_Toc198385550"/>
       <w:r>
         <w:rPr>
           <w:rFonts w:eastAsia="Times New Roman" w:cs="Times New Roman"/>
@@ -5163,7 +5163,7 @@
           <w:lang w:eastAsia="es-EC"/>
           <w14:ligatures w14:val="none"/>
         </w:rPr>
-        <w:t>PawPoint</w:t>
+        <w:t>Blak</w:t>
       </w:r>
       <w:proofErr w:type="spellEnd"/>
       <w:r>
@@ -5175,8 +5175,103 @@
           <w:lang w:eastAsia="es-EC"/>
           <w14:ligatures w14:val="none"/>
         </w:rPr>
-        <w:t xml:space="preserve"> 360 </w:t>
-      </w:r>
+        <w:t xml:space="preserve"> Box</w:t>
+      </w:r>
+      <w:r>
+        <w:rPr>
+          <w:rFonts w:eastAsia="Times New Roman" w:cs="Times New Roman"/>
+          <w:kern w:val="0"/>
+          <w:lang w:eastAsia="es-EC"/>
+          <w14:ligatures w14:val="none"/>
+        </w:rPr>
+        <w:t xml:space="preserve"> website project. The system is designed to provide an intuitive, responsive, and user-friendly platform for browsing and managing a wide range of technology products organized by category.</w:t>
+      </w:r>
+    </w:p>
+    <w:p>
+      <w:pPr>
+        <w:spacing w:before="100" w:beforeAutospacing="1" w:after="100" w:afterAutospacing="1" w:line="240" w:lineRule="auto"/>
+        <w:ind w:left="360"/>
+        <w:jc w:val="both"/>
+        <w:rPr>
+          <w:rFonts w:eastAsia="Times New Roman" w:cs="Times New Roman"/>
+          <w:kern w:val="0"/>
+          <w:lang w:eastAsia="es-EC"/>
+          <w14:ligatures w14:val="none"/>
+        </w:rPr>
+      </w:pPr>
+      <w:r>
+        <w:rPr>
+          <w:rFonts w:eastAsia="Times New Roman" w:cs="Times New Roman"/>
+          <w:kern w:val="0"/>
+          <w:lang w:eastAsia="es-EC"/>
+          <w14:ligatures w14:val="none"/>
+        </w:rPr>
+        <w:t>The purpose of this document is to define the software functionalities, interfaces, performance requirements, constraints, and other relevant aspects to ensure a common understanding between stakeholders, including developers, clients, and project managers.</w:t>
+      </w:r>
+    </w:p>
+    <w:p>
+      <w:pPr>
+        <w:spacing w:before="100" w:beforeAutospacing="1" w:after="100" w:afterAutospacing="1" w:line="240" w:lineRule="auto"/>
+        <w:ind w:left="360"/>
+        <w:jc w:val="both"/>
+        <w:rPr>
+          <w:rFonts w:eastAsia="Times New Roman" w:cs="Times New Roman"/>
+          <w:kern w:val="0"/>
+          <w:lang w:eastAsia="es-EC"/>
+          <w14:ligatures w14:val="none"/>
+        </w:rPr>
+      </w:pPr>
+      <w:r>
+        <w:rPr>
+          <w:rFonts w:eastAsia="Times New Roman" w:cs="Times New Roman"/>
+          <w:kern w:val="0"/>
+          <w:lang w:eastAsia="es-EC"/>
+          <w14:ligatures w14:val="none"/>
+        </w:rPr>
+        <w:t>This document follows the IEEE Std 830-1998 guidelines to maintain a clear and structured format. It serves as the foundation for system design, development, and future maintenance, ensuring that the delivered product meets both user expectations and business objectives.</w:t>
+      </w:r>
+    </w:p>
+    <w:p>
+      <w:pPr>
+        <w:pStyle w:val="Ttulo2"/>
+        <w:numPr>
+          <w:ilvl w:val="1"/>
+          <w:numId w:val="2"/>
+        </w:numPr>
+        <w:rPr>
+          <w:rFonts w:asciiTheme="minorHAnsi" w:hAnsiTheme="minorHAnsi"/>
+        </w:rPr>
+      </w:pPr>
+      <w:r>
+        <w:rPr>
+          <w:rFonts w:asciiTheme="minorHAnsi" w:hAnsiTheme="minorHAnsi"/>
+        </w:rPr>
+        <w:t>Purpose</w:t>
+      </w:r>
+      <w:bookmarkEnd w:id="6"/>
+    </w:p>
+    <w:p>
+      <w:pPr>
+        <w:spacing w:before="100" w:beforeAutospacing="1" w:after="100" w:afterAutospacing="1" w:line="240" w:lineRule="auto"/>
+        <w:ind w:left="360"/>
+        <w:jc w:val="both"/>
+        <w:rPr>
+          <w:rFonts w:eastAsia="Times New Roman" w:cs="Times New Roman"/>
+          <w:kern w:val="0"/>
+          <w:lang w:eastAsia="es-EC"/>
+          <w14:ligatures w14:val="none"/>
+        </w:rPr>
+      </w:pPr>
+      <w:r>
+        <w:rPr>
+          <w:rFonts w:eastAsia="Times New Roman" w:cs="Times New Roman"/>
+          <w:kern w:val="0"/>
+          <w:lang w:eastAsia="es-EC"/>
+          <w14:ligatures w14:val="none"/>
+        </w:rPr>
+        <w:t xml:space="preserve">The purpose of this project is to design and develop </w:t>
+      </w:r>
+      <w:proofErr w:type="spellStart"/>
       <w:r>
         <w:rPr>
           <w:rFonts w:eastAsia="Times New Roman" w:cs="Times New Roman"/>
@@ -5186,7 +5281,19 @@
           <w:lang w:eastAsia="es-EC"/>
           <w14:ligatures w14:val="none"/>
         </w:rPr>
-        <w:t>Website</w:t>
+        <w:t>Blak</w:t>
+      </w:r>
+      <w:proofErr w:type="spellEnd"/>
+      <w:r>
+        <w:rPr>
+          <w:rFonts w:eastAsia="Times New Roman" w:cs="Times New Roman"/>
+          <w:b/>
+          <w:bCs/>
+          <w:kern w:val="0"/>
+          <w:lang w:eastAsia="es-EC"/>
+          <w14:ligatures w14:val="none"/>
+        </w:rPr>
+        <w:t xml:space="preserve"> Box</w:t>
       </w:r>
       <w:r>
         <w:rPr>
@@ -5195,12 +5302,11 @@
           <w:lang w:eastAsia="es-EC"/>
           <w14:ligatures w14:val="none"/>
         </w:rPr>
-        <w:t xml:space="preserve"> project. The system is designed to provide an intuitive, responsive, and user-friendly platform for scheduling and managing dog walking services.</w:t>
-      </w:r>
-    </w:p>
-    <w:p>
-      <w:pPr>
-        <w:pStyle w:val="Prrafodelista"/>
+        <w:t>, a modern and responsive e-commerce website focused on selling technology products. The platform will allow users to explore and view items grouped into categories such as laptops, smartphones, accessories, and other electronics. The website will feature detailed product pages, search and filter functionalities, user reviews, and product galleries to enhance the shopping experience.</w:t>
+      </w:r>
+    </w:p>
+    <w:p>
+      <w:pPr>
         <w:spacing w:before="100" w:beforeAutospacing="1" w:after="100" w:afterAutospacing="1" w:line="240" w:lineRule="auto"/>
         <w:ind w:left="360"/>
         <w:jc w:val="both"/>
@@ -5218,22 +5324,19 @@
           <w:lang w:eastAsia="es-EC"/>
           <w14:ligatures w14:val="none"/>
         </w:rPr>
-        <w:t>The purpose of this document is to define the software functionalities, interfaces, performance requirements, constraints, and other relevant aspects to ensure a common understanding between the stakeholders, including developers, clients, and project managers.</w:t>
-      </w:r>
-    </w:p>
-    <w:p>
-      <w:pPr>
-        <w:pStyle w:val="Prrafodelista"/>
-        <w:spacing w:before="100" w:beforeAutospacing="1" w:after="100" w:afterAutospacing="1" w:line="240" w:lineRule="auto"/>
-        <w:ind w:left="360"/>
-        <w:jc w:val="both"/>
+        <w:t xml:space="preserve">In addition to the user-facing site, </w:t>
+      </w:r>
+      <w:proofErr w:type="spellStart"/>
+      <w:r>
         <w:rPr>
           <w:rFonts w:eastAsia="Times New Roman" w:cs="Times New Roman"/>
           <w:kern w:val="0"/>
           <w:lang w:eastAsia="es-EC"/>
           <w14:ligatures w14:val="none"/>
         </w:rPr>
-      </w:pPr>
+        <w:t>Blak</w:t>
+      </w:r>
+      <w:proofErr w:type="spellEnd"/>
       <w:r>
         <w:rPr>
           <w:rFonts w:eastAsia="Times New Roman" w:cs="Times New Roman"/>
@@ -5241,7 +5344,7 @@
           <w:lang w:eastAsia="es-EC"/>
           <w14:ligatures w14:val="none"/>
         </w:rPr>
-        <w:t>This document follows the IEEE Std 830-1998 guidelines to maintain a clear and structured format. It serves as the foundation for system design, development, and future maintenance, ensuring that the delivered product meets both user expectations and business objectives.</w:t>
+        <w:t xml:space="preserve"> Box will include a powerful administrative panel where authorized personnel can manage the entire system. This includes tasks such as adding, editing, and deleting products; organizing product categories; managing inventory; monitoring user activity and analytics; and handling customer inquiries. This document outlines the software requirements necessary to guide the development and ensure that the platform meets both business goals and user expectations.</w:t>
       </w:r>
     </w:p>
     <w:p>
@@ -5255,22 +5358,458 @@
           <w:rFonts w:asciiTheme="minorHAnsi" w:hAnsiTheme="minorHAnsi"/>
         </w:rPr>
       </w:pPr>
-      <w:bookmarkStart w:id="6" w:name="_Toc198385550"/>
+      <w:bookmarkStart w:id="7" w:name="_Toc198385551"/>
       <w:r>
         <w:rPr>
           <w:rFonts w:asciiTheme="minorHAnsi" w:hAnsiTheme="minorHAnsi"/>
         </w:rPr>
-        <w:t>Purpose</w:t>
-      </w:r>
-      <w:bookmarkEnd w:id="6"/>
-    </w:p>
-    <w:p>
-      <w:pPr>
-        <w:ind w:left="360"/>
+        <w:t>Scope</w:t>
+      </w:r>
+      <w:bookmarkEnd w:id="7"/>
+    </w:p>
+    <w:p>
+      <w:pPr>
+        <w:spacing w:before="100" w:beforeAutospacing="1" w:after="100" w:afterAutospacing="1" w:line="240" w:lineRule="auto"/>
         <w:jc w:val="both"/>
-      </w:pPr>
-      <w:r>
-        <w:t>The purpose of this project is to design and develop a responsive, user-friendly website that serves as a digital platform for a pet-focused business offering four main services: pet shop, dog walking, veterinary care, and dog grooming. The goal is to provide pet owners with a centralized, informative, and interactive space where they can learn about each service, view relevant content (such as staff profiles, tips, and photo galleries), and access essential tools like booking appointments and contacting staff. This document outlines the software requirements necessary to guide the development process, ensuring that the website fulfills the expectations of both the business and its clients.</w:t>
+        <w:rPr>
+          <w:rFonts w:eastAsia="Times New Roman" w:cs="Times New Roman"/>
+          <w:kern w:val="0"/>
+          <w:lang w:val="es-EC" w:eastAsia="es-EC"/>
+          <w14:ligatures w14:val="none"/>
+        </w:rPr>
+      </w:pPr>
+      <w:bookmarkStart w:id="8" w:name="_Toc198385552"/>
+      <w:proofErr w:type="spellStart"/>
+      <w:r>
+        <w:rPr>
+          <w:rFonts w:eastAsia="Times New Roman" w:cs="Times New Roman"/>
+          <w:kern w:val="0"/>
+          <w:lang w:eastAsia="es-EC"/>
+          <w14:ligatures w14:val="none"/>
+        </w:rPr>
+        <w:t>Blak</w:t>
+      </w:r>
+      <w:proofErr w:type="spellEnd"/>
+      <w:r>
+        <w:rPr>
+          <w:rFonts w:eastAsia="Times New Roman" w:cs="Times New Roman"/>
+          <w:kern w:val="0"/>
+          <w:lang w:eastAsia="es-EC"/>
+          <w14:ligatures w14:val="none"/>
+        </w:rPr>
+        <w:t xml:space="preserve"> Box will be a web-based solution accessible via desktop and mobile browsers. </w:t>
+      </w:r>
+      <w:proofErr w:type="spellStart"/>
+      <w:r>
+        <w:rPr>
+          <w:rFonts w:eastAsia="Times New Roman" w:cs="Times New Roman"/>
+          <w:kern w:val="0"/>
+          <w:lang w:val="es-EC" w:eastAsia="es-EC"/>
+          <w14:ligatures w14:val="none"/>
+        </w:rPr>
+        <w:t>The</w:t>
+      </w:r>
+      <w:proofErr w:type="spellEnd"/>
+      <w:r>
+        <w:rPr>
+          <w:rFonts w:eastAsia="Times New Roman" w:cs="Times New Roman"/>
+          <w:kern w:val="0"/>
+          <w:lang w:val="es-EC" w:eastAsia="es-EC"/>
+          <w14:ligatures w14:val="none"/>
+        </w:rPr>
+        <w:t xml:space="preserve"> </w:t>
+      </w:r>
+      <w:proofErr w:type="spellStart"/>
+      <w:r>
+        <w:rPr>
+          <w:rFonts w:eastAsia="Times New Roman" w:cs="Times New Roman"/>
+          <w:kern w:val="0"/>
+          <w:lang w:val="es-EC" w:eastAsia="es-EC"/>
+          <w14:ligatures w14:val="none"/>
+        </w:rPr>
+        <w:t>main</w:t>
+      </w:r>
+      <w:proofErr w:type="spellEnd"/>
+      <w:r>
+        <w:rPr>
+          <w:rFonts w:eastAsia="Times New Roman" w:cs="Times New Roman"/>
+          <w:kern w:val="0"/>
+          <w:lang w:val="es-EC" w:eastAsia="es-EC"/>
+          <w14:ligatures w14:val="none"/>
+        </w:rPr>
+        <w:t xml:space="preserve"> </w:t>
+      </w:r>
+      <w:proofErr w:type="spellStart"/>
+      <w:r>
+        <w:rPr>
+          <w:rFonts w:eastAsia="Times New Roman" w:cs="Times New Roman"/>
+          <w:kern w:val="0"/>
+          <w:lang w:val="es-EC" w:eastAsia="es-EC"/>
+          <w14:ligatures w14:val="none"/>
+        </w:rPr>
+        <w:t>features</w:t>
+      </w:r>
+      <w:proofErr w:type="spellEnd"/>
+      <w:r>
+        <w:rPr>
+          <w:rFonts w:eastAsia="Times New Roman" w:cs="Times New Roman"/>
+          <w:kern w:val="0"/>
+          <w:lang w:val="es-EC" w:eastAsia="es-EC"/>
+          <w14:ligatures w14:val="none"/>
+        </w:rPr>
+        <w:t xml:space="preserve"> </w:t>
+      </w:r>
+      <w:proofErr w:type="spellStart"/>
+      <w:r>
+        <w:rPr>
+          <w:rFonts w:eastAsia="Times New Roman" w:cs="Times New Roman"/>
+          <w:kern w:val="0"/>
+          <w:lang w:val="es-EC" w:eastAsia="es-EC"/>
+          <w14:ligatures w14:val="none"/>
+        </w:rPr>
+        <w:t>of</w:t>
+      </w:r>
+      <w:proofErr w:type="spellEnd"/>
+      <w:r>
+        <w:rPr>
+          <w:rFonts w:eastAsia="Times New Roman" w:cs="Times New Roman"/>
+          <w:kern w:val="0"/>
+          <w:lang w:val="es-EC" w:eastAsia="es-EC"/>
+          <w14:ligatures w14:val="none"/>
+        </w:rPr>
+        <w:t xml:space="preserve"> </w:t>
+      </w:r>
+      <w:proofErr w:type="spellStart"/>
+      <w:r>
+        <w:rPr>
+          <w:rFonts w:eastAsia="Times New Roman" w:cs="Times New Roman"/>
+          <w:kern w:val="0"/>
+          <w:lang w:val="es-EC" w:eastAsia="es-EC"/>
+          <w14:ligatures w14:val="none"/>
+        </w:rPr>
+        <w:t>the</w:t>
+      </w:r>
+      <w:proofErr w:type="spellEnd"/>
+      <w:r>
+        <w:rPr>
+          <w:rFonts w:eastAsia="Times New Roman" w:cs="Times New Roman"/>
+          <w:kern w:val="0"/>
+          <w:lang w:val="es-EC" w:eastAsia="es-EC"/>
+          <w14:ligatures w14:val="none"/>
+        </w:rPr>
+        <w:t xml:space="preserve"> </w:t>
+      </w:r>
+      <w:proofErr w:type="spellStart"/>
+      <w:r>
+        <w:rPr>
+          <w:rFonts w:eastAsia="Times New Roman" w:cs="Times New Roman"/>
+          <w:kern w:val="0"/>
+          <w:lang w:val="es-EC" w:eastAsia="es-EC"/>
+          <w14:ligatures w14:val="none"/>
+        </w:rPr>
+        <w:t>system</w:t>
+      </w:r>
+      <w:proofErr w:type="spellEnd"/>
+      <w:r>
+        <w:rPr>
+          <w:rFonts w:eastAsia="Times New Roman" w:cs="Times New Roman"/>
+          <w:kern w:val="0"/>
+          <w:lang w:val="es-EC" w:eastAsia="es-EC"/>
+          <w14:ligatures w14:val="none"/>
+        </w:rPr>
+        <w:t xml:space="preserve"> </w:t>
+      </w:r>
+      <w:proofErr w:type="spellStart"/>
+      <w:r>
+        <w:rPr>
+          <w:rFonts w:eastAsia="Times New Roman" w:cs="Times New Roman"/>
+          <w:kern w:val="0"/>
+          <w:lang w:val="es-EC" w:eastAsia="es-EC"/>
+          <w14:ligatures w14:val="none"/>
+        </w:rPr>
+        <w:t>include</w:t>
+      </w:r>
+      <w:proofErr w:type="spellEnd"/>
+      <w:r>
+        <w:rPr>
+          <w:rFonts w:eastAsia="Times New Roman" w:cs="Times New Roman"/>
+          <w:kern w:val="0"/>
+          <w:lang w:val="es-EC" w:eastAsia="es-EC"/>
+          <w14:ligatures w14:val="none"/>
+        </w:rPr>
+        <w:t>:</w:t>
+      </w:r>
+    </w:p>
+    <w:p>
+      <w:pPr>
+        <w:numPr>
+          <w:ilvl w:val="0"/>
+          <w:numId w:val="35"/>
+        </w:numPr>
+        <w:spacing w:before="100" w:beforeAutospacing="1" w:after="100" w:afterAutospacing="1" w:line="240" w:lineRule="auto"/>
+        <w:jc w:val="both"/>
+        <w:rPr>
+          <w:rFonts w:eastAsia="Times New Roman" w:cs="Times New Roman"/>
+          <w:kern w:val="0"/>
+          <w:lang w:eastAsia="es-EC"/>
+          <w14:ligatures w14:val="none"/>
+        </w:rPr>
+      </w:pPr>
+      <w:r>
+        <w:rPr>
+          <w:rFonts w:eastAsia="Times New Roman" w:cs="Times New Roman"/>
+          <w:kern w:val="0"/>
+          <w:lang w:eastAsia="es-EC"/>
+          <w14:ligatures w14:val="none"/>
+        </w:rPr>
+        <w:t>A modern homepage showcasing featured products and categories</w:t>
+      </w:r>
+    </w:p>
+    <w:p>
+      <w:pPr>
+        <w:numPr>
+          <w:ilvl w:val="0"/>
+          <w:numId w:val="35"/>
+        </w:numPr>
+        <w:spacing w:before="100" w:beforeAutospacing="1" w:after="100" w:afterAutospacing="1" w:line="240" w:lineRule="auto"/>
+        <w:jc w:val="both"/>
+        <w:rPr>
+          <w:rFonts w:eastAsia="Times New Roman" w:cs="Times New Roman"/>
+          <w:kern w:val="0"/>
+          <w:lang w:eastAsia="es-EC"/>
+          <w14:ligatures w14:val="none"/>
+        </w:rPr>
+      </w:pPr>
+      <w:r>
+        <w:rPr>
+          <w:rFonts w:eastAsia="Times New Roman" w:cs="Times New Roman"/>
+          <w:kern w:val="0"/>
+          <w:lang w:eastAsia="es-EC"/>
+          <w14:ligatures w14:val="none"/>
+        </w:rPr>
+        <w:t>Product catalog organized by categories with detailed descriptions and images</w:t>
+      </w:r>
+    </w:p>
+    <w:p>
+      <w:pPr>
+        <w:numPr>
+          <w:ilvl w:val="0"/>
+          <w:numId w:val="35"/>
+        </w:numPr>
+        <w:spacing w:before="100" w:beforeAutospacing="1" w:after="100" w:afterAutospacing="1" w:line="240" w:lineRule="auto"/>
+        <w:jc w:val="both"/>
+        <w:rPr>
+          <w:rFonts w:eastAsia="Times New Roman" w:cs="Times New Roman"/>
+          <w:kern w:val="0"/>
+          <w:lang w:eastAsia="es-EC"/>
+          <w14:ligatures w14:val="none"/>
+        </w:rPr>
+      </w:pPr>
+      <w:r>
+        <w:rPr>
+          <w:rFonts w:eastAsia="Times New Roman" w:cs="Times New Roman"/>
+          <w:kern w:val="0"/>
+          <w:lang w:eastAsia="es-EC"/>
+          <w14:ligatures w14:val="none"/>
+        </w:rPr>
+        <w:lastRenderedPageBreak/>
+        <w:t>Search and filtering options to enhance product discovery</w:t>
+      </w:r>
+    </w:p>
+    <w:p>
+      <w:pPr>
+        <w:numPr>
+          <w:ilvl w:val="0"/>
+          <w:numId w:val="35"/>
+        </w:numPr>
+        <w:spacing w:before="100" w:beforeAutospacing="1" w:after="100" w:afterAutospacing="1" w:line="240" w:lineRule="auto"/>
+        <w:jc w:val="both"/>
+        <w:rPr>
+          <w:rFonts w:eastAsia="Times New Roman" w:cs="Times New Roman"/>
+          <w:kern w:val="0"/>
+          <w:lang w:eastAsia="es-EC"/>
+          <w14:ligatures w14:val="none"/>
+        </w:rPr>
+      </w:pPr>
+      <w:r>
+        <w:rPr>
+          <w:rFonts w:eastAsia="Times New Roman" w:cs="Times New Roman"/>
+          <w:kern w:val="0"/>
+          <w:lang w:eastAsia="es-EC"/>
+          <w14:ligatures w14:val="none"/>
+        </w:rPr>
+        <w:t>A product detail page with specifications, images, and customer reviews</w:t>
+      </w:r>
+    </w:p>
+    <w:p>
+      <w:pPr>
+        <w:numPr>
+          <w:ilvl w:val="0"/>
+          <w:numId w:val="35"/>
+        </w:numPr>
+        <w:spacing w:before="100" w:beforeAutospacing="1" w:after="100" w:afterAutospacing="1" w:line="240" w:lineRule="auto"/>
+        <w:jc w:val="both"/>
+        <w:rPr>
+          <w:rFonts w:eastAsia="Times New Roman" w:cs="Times New Roman"/>
+          <w:kern w:val="0"/>
+          <w:lang w:eastAsia="es-EC"/>
+          <w14:ligatures w14:val="none"/>
+        </w:rPr>
+      </w:pPr>
+      <w:r>
+        <w:rPr>
+          <w:rFonts w:eastAsia="Times New Roman" w:cs="Times New Roman"/>
+          <w:kern w:val="0"/>
+          <w:lang w:eastAsia="es-EC"/>
+          <w14:ligatures w14:val="none"/>
+        </w:rPr>
+        <w:t>An administrative dashboard for full content and inventory management</w:t>
+      </w:r>
+    </w:p>
+    <w:p>
+      <w:pPr>
+        <w:numPr>
+          <w:ilvl w:val="0"/>
+          <w:numId w:val="35"/>
+        </w:numPr>
+        <w:spacing w:before="100" w:beforeAutospacing="1" w:after="100" w:afterAutospacing="1" w:line="240" w:lineRule="auto"/>
+        <w:jc w:val="both"/>
+        <w:rPr>
+          <w:rFonts w:eastAsia="Times New Roman" w:cs="Times New Roman"/>
+          <w:kern w:val="0"/>
+          <w:lang w:eastAsia="es-EC"/>
+          <w14:ligatures w14:val="none"/>
+        </w:rPr>
+      </w:pPr>
+      <w:r>
+        <w:rPr>
+          <w:rFonts w:eastAsia="Times New Roman" w:cs="Times New Roman"/>
+          <w:kern w:val="0"/>
+          <w:lang w:eastAsia="es-EC"/>
+          <w14:ligatures w14:val="none"/>
+        </w:rPr>
+        <w:t>Category management, including the ability to create, update, and remove categories</w:t>
+      </w:r>
+    </w:p>
+    <w:p>
+      <w:pPr>
+        <w:numPr>
+          <w:ilvl w:val="0"/>
+          <w:numId w:val="35"/>
+        </w:numPr>
+        <w:spacing w:before="100" w:beforeAutospacing="1" w:after="100" w:afterAutospacing="1" w:line="240" w:lineRule="auto"/>
+        <w:jc w:val="both"/>
+        <w:rPr>
+          <w:rFonts w:eastAsia="Times New Roman" w:cs="Times New Roman"/>
+          <w:kern w:val="0"/>
+          <w:lang w:eastAsia="es-EC"/>
+          <w14:ligatures w14:val="none"/>
+        </w:rPr>
+      </w:pPr>
+      <w:r>
+        <w:rPr>
+          <w:rFonts w:eastAsia="Times New Roman" w:cs="Times New Roman"/>
+          <w:kern w:val="0"/>
+          <w:lang w:eastAsia="es-EC"/>
+          <w14:ligatures w14:val="none"/>
+        </w:rPr>
+        <w:t>User-friendly content management system requiring no technical expertise</w:t>
+      </w:r>
+    </w:p>
+    <w:p>
+      <w:pPr>
+        <w:numPr>
+          <w:ilvl w:val="0"/>
+          <w:numId w:val="35"/>
+        </w:numPr>
+        <w:spacing w:before="100" w:beforeAutospacing="1" w:after="100" w:afterAutospacing="1" w:line="240" w:lineRule="auto"/>
+        <w:jc w:val="both"/>
+        <w:rPr>
+          <w:rFonts w:eastAsia="Times New Roman" w:cs="Times New Roman"/>
+          <w:kern w:val="0"/>
+          <w:lang w:eastAsia="es-EC"/>
+          <w14:ligatures w14:val="none"/>
+        </w:rPr>
+      </w:pPr>
+      <w:r>
+        <w:rPr>
+          <w:rFonts w:eastAsia="Times New Roman" w:cs="Times New Roman"/>
+          <w:kern w:val="0"/>
+          <w:lang w:eastAsia="es-EC"/>
+          <w14:ligatures w14:val="none"/>
+        </w:rPr>
+        <w:t>Website analytics and reporting tools for business insights</w:t>
+      </w:r>
+    </w:p>
+    <w:p>
+      <w:pPr>
+        <w:numPr>
+          <w:ilvl w:val="0"/>
+          <w:numId w:val="35"/>
+        </w:numPr>
+        <w:spacing w:before="100" w:beforeAutospacing="1" w:after="100" w:afterAutospacing="1" w:line="240" w:lineRule="auto"/>
+        <w:jc w:val="both"/>
+        <w:rPr>
+          <w:rFonts w:eastAsia="Times New Roman" w:cs="Times New Roman"/>
+          <w:kern w:val="0"/>
+          <w:lang w:eastAsia="es-EC"/>
+          <w14:ligatures w14:val="none"/>
+        </w:rPr>
+      </w:pPr>
+      <w:r>
+        <w:rPr>
+          <w:rFonts w:eastAsia="Times New Roman" w:cs="Times New Roman"/>
+          <w:kern w:val="0"/>
+          <w:lang w:eastAsia="es-EC"/>
+          <w14:ligatures w14:val="none"/>
+        </w:rPr>
+        <w:t>Basic security features including SSL encryption</w:t>
+      </w:r>
+    </w:p>
+    <w:p>
+      <w:pPr>
+        <w:numPr>
+          <w:ilvl w:val="0"/>
+          <w:numId w:val="35"/>
+        </w:numPr>
+        <w:spacing w:before="100" w:beforeAutospacing="1" w:after="100" w:afterAutospacing="1" w:line="240" w:lineRule="auto"/>
+        <w:jc w:val="both"/>
+        <w:rPr>
+          <w:rFonts w:eastAsia="Times New Roman" w:cs="Times New Roman"/>
+          <w:kern w:val="0"/>
+          <w:lang w:eastAsia="es-EC"/>
+          <w14:ligatures w14:val="none"/>
+        </w:rPr>
+      </w:pPr>
+      <w:r>
+        <w:rPr>
+          <w:rFonts w:eastAsia="Times New Roman" w:cs="Times New Roman"/>
+          <w:kern w:val="0"/>
+          <w:lang w:eastAsia="es-EC"/>
+          <w14:ligatures w14:val="none"/>
+        </w:rPr>
+        <w:t>Social media integration for marketing and engagement</w:t>
+      </w:r>
+    </w:p>
+    <w:p>
+      <w:pPr>
+        <w:spacing w:before="100" w:beforeAutospacing="1" w:after="100" w:afterAutospacing="1" w:line="240" w:lineRule="auto"/>
+        <w:jc w:val="both"/>
+        <w:rPr>
+          <w:rFonts w:eastAsia="Times New Roman" w:cs="Times New Roman"/>
+          <w:kern w:val="0"/>
+          <w:lang w:eastAsia="es-EC"/>
+          <w14:ligatures w14:val="none"/>
+        </w:rPr>
+      </w:pPr>
+      <w:r>
+        <w:rPr>
+          <w:rFonts w:eastAsia="Times New Roman" w:cs="Times New Roman"/>
+          <w:kern w:val="0"/>
+          <w:lang w:eastAsia="es-EC"/>
+          <w14:ligatures w14:val="none"/>
+        </w:rPr>
+        <w:t>At this stage, the platform will not include online payment processing or delivery tracking, but these features may be considered in future iterations.</w:t>
       </w:r>
     </w:p>
     <w:p>
@@ -5284,47 +5823,10 @@
           <w:rFonts w:asciiTheme="minorHAnsi" w:hAnsiTheme="minorHAnsi"/>
         </w:rPr>
       </w:pPr>
-      <w:bookmarkStart w:id="7" w:name="_Toc198385551"/>
       <w:r>
         <w:rPr>
           <w:rFonts w:asciiTheme="minorHAnsi" w:hAnsiTheme="minorHAnsi"/>
         </w:rPr>
-        <w:t>Scope</w:t>
-      </w:r>
-      <w:bookmarkEnd w:id="7"/>
-    </w:p>
-    <w:p>
-      <w:pPr>
-        <w:ind w:left="360"/>
-        <w:jc w:val="both"/>
-      </w:pPr>
-      <w:r>
-        <w:t>This system will provide a web-based solution accessible from desktop devices. Key features include a clear homepage, an interactive gallery, a team presentation, quick contact buttons, integration with location maps, and a booking form for scheduling rides, vet appointments, and online shopping. The site will be fully manageable without the need for technical knowledge and will include analytics, security (SSL), and social media integration. Features such as a tips blog and a coverage map will also be included to improve user engagement and trust. The platform does not currently include payment processing</w:t>
-      </w:r>
-      <w:r>
-        <w:t xml:space="preserve"> or</w:t>
-      </w:r>
-      <w:r>
-        <w:t xml:space="preserve"> GPS tracking.</w:t>
-      </w:r>
-    </w:p>
-    <w:p>
-      <w:pPr>
-        <w:pStyle w:val="Ttulo2"/>
-        <w:numPr>
-          <w:ilvl w:val="1"/>
-          <w:numId w:val="2"/>
-        </w:numPr>
-        <w:rPr>
-          <w:rFonts w:asciiTheme="minorHAnsi" w:hAnsiTheme="minorHAnsi"/>
-        </w:rPr>
-      </w:pPr>
-      <w:bookmarkStart w:id="8" w:name="_Toc198385552"/>
-      <w:r>
-        <w:rPr>
-          <w:rFonts w:asciiTheme="minorHAnsi" w:hAnsiTheme="minorHAnsi"/>
-        </w:rPr>
-        <w:lastRenderedPageBreak/>
         <w:t>Personnel Involved</w:t>
       </w:r>
       <w:bookmarkEnd w:id="8"/>
@@ -5866,8 +6368,8 @@
         <w:tblLook w:val="04A0" w:firstRow="1" w:lastRow="0" w:firstColumn="1" w:lastColumn="0" w:noHBand="0" w:noVBand="1"/>
       </w:tblPr>
       <w:tblGrid>
-        <w:gridCol w:w="1298"/>
-        <w:gridCol w:w="7196"/>
+        <w:gridCol w:w="1197"/>
+        <w:gridCol w:w="7297"/>
       </w:tblGrid>
       <w:tr>
         <w:trPr>
@@ -6160,91 +6662,57 @@
     <w:p>
       <w:pPr>
         <w:ind w:firstLine="360"/>
+        <w:rPr>
+          <w:lang w:val="es-EC"/>
+        </w:rPr>
       </w:pPr>
       <w:proofErr w:type="spellStart"/>
       <w:r>
+        <w:rPr>
+          <w:lang w:val="es-EC"/>
+        </w:rPr>
         <w:t>Mundotek</w:t>
       </w:r>
       <w:proofErr w:type="spellEnd"/>
       <w:r>
-        <w:t xml:space="preserve">. (2017, </w:t>
+        <w:rPr>
+          <w:lang w:val="es-EC"/>
+        </w:rPr>
+        <w:t xml:space="preserve">. (2017, junio 14). Tienda en línea de tecnología – </w:t>
       </w:r>
       <w:proofErr w:type="spellStart"/>
       <w:r>
-        <w:t>junio</w:t>
+        <w:rPr>
+          <w:lang w:val="es-EC"/>
+        </w:rPr>
+        <w:t>MundoTek</w:t>
       </w:r>
       <w:proofErr w:type="spellEnd"/>
       <w:r>
-        <w:t xml:space="preserve"> 14). Tienda </w:t>
+        <w:rPr>
+          <w:lang w:val="es-EC"/>
+        </w:rPr>
+        <w:t xml:space="preserve"> 2025. </w:t>
       </w:r>
       <w:proofErr w:type="spellStart"/>
       <w:r>
-        <w:t>en</w:t>
+        <w:rPr>
+          <w:lang w:val="es-EC"/>
+        </w:rPr>
+        <w:t>MundoTek</w:t>
       </w:r>
       <w:proofErr w:type="spellEnd"/>
       <w:r>
-        <w:t xml:space="preserve"> </w:t>
-      </w:r>
-      <w:proofErr w:type="spellStart"/>
-      <w:r>
-        <w:t>línea</w:t>
-      </w:r>
-      <w:proofErr w:type="spellEnd"/>
-      <w:r>
-        <w:t xml:space="preserve"> de </w:t>
-      </w:r>
-      <w:proofErr w:type="spellStart"/>
-      <w:r>
-        <w:t>tecnología</w:t>
-      </w:r>
-      <w:proofErr w:type="spellEnd"/>
-      <w:r>
-        <w:t xml:space="preserve"> – </w:t>
-      </w:r>
-      <w:proofErr w:type="spellStart"/>
-      <w:r>
-        <w:t>MundoTek</w:t>
-      </w:r>
-      <w:proofErr w:type="spellEnd"/>
-      <w:r>
-        <w:t xml:space="preserve"> 2025. </w:t>
-      </w:r>
-      <w:proofErr w:type="spellStart"/>
-      <w:r>
-        <w:t>MundoTek</w:t>
-      </w:r>
-      <w:proofErr w:type="spellEnd"/>
-      <w:r>
-        <w:t xml:space="preserve"> | Tu tienda </w:t>
-      </w:r>
-      <w:proofErr w:type="spellStart"/>
-      <w:r>
-        <w:t>en</w:t>
-      </w:r>
-      <w:proofErr w:type="spellEnd"/>
-      <w:r>
-        <w:t xml:space="preserve"> </w:t>
-      </w:r>
-      <w:proofErr w:type="spellStart"/>
-      <w:r>
-        <w:t>línea</w:t>
-      </w:r>
-      <w:proofErr w:type="spellEnd"/>
-      <w:r>
-        <w:t xml:space="preserve"> de </w:t>
-      </w:r>
-      <w:proofErr w:type="spellStart"/>
-      <w:r>
-        <w:t>tecnología</w:t>
-      </w:r>
-      <w:proofErr w:type="spellEnd"/>
-      <w:r>
-        <w:t xml:space="preserve">; Mundotek.com.ec. </w:t>
+        <w:rPr>
+          <w:lang w:val="es-EC"/>
+        </w:rPr>
+        <w:t xml:space="preserve"> | Tu tienda en línea de tecnología; Mundotek.com.ec. </w:t>
       </w:r>
       <w:hyperlink r:id="rId13" w:history="1">
         <w:r>
           <w:rPr>
             <w:rStyle w:val="Hipervnculo"/>
+            <w:lang w:val="es-EC"/>
           </w:rPr>
           <w:t>https://mundotek.com.ec/</w:t>
         </w:r>
@@ -6253,73 +6721,38 @@
     <w:p>
       <w:pPr>
         <w:ind w:firstLine="360"/>
-      </w:pPr>
-      <w:r>
-        <w:lastRenderedPageBreak/>
-        <w:t xml:space="preserve">Online, T. H. P. (2024, </w:t>
-      </w:r>
-      <w:proofErr w:type="spellStart"/>
-      <w:r>
-        <w:t>septiembre</w:t>
-      </w:r>
-      <w:proofErr w:type="spellEnd"/>
-      <w:r>
-        <w:t xml:space="preserve"> 27). </w:t>
-      </w:r>
-      <w:proofErr w:type="spellStart"/>
-      <w:r>
-        <w:t>Componentes</w:t>
-      </w:r>
-      <w:proofErr w:type="spellEnd"/>
-      <w:r>
-        <w:t xml:space="preserve"> </w:t>
-      </w:r>
-      <w:proofErr w:type="spellStart"/>
-      <w:r>
-        <w:t>esenciales</w:t>
-      </w:r>
-      <w:proofErr w:type="spellEnd"/>
-      <w:r>
-        <w:t xml:space="preserve"> de </w:t>
-      </w:r>
-      <w:proofErr w:type="spellStart"/>
-      <w:r>
-        <w:t>una</w:t>
-      </w:r>
-      <w:proofErr w:type="spellEnd"/>
-      <w:r>
-        <w:t xml:space="preserve"> PC: </w:t>
-      </w:r>
-      <w:proofErr w:type="spellStart"/>
-      <w:r>
-        <w:t>Guía</w:t>
-      </w:r>
-      <w:proofErr w:type="spellEnd"/>
-      <w:r>
-        <w:t xml:space="preserve"> </w:t>
-      </w:r>
-      <w:proofErr w:type="spellStart"/>
-      <w:r>
-        <w:t>completa</w:t>
-      </w:r>
-      <w:proofErr w:type="spellEnd"/>
-      <w:r>
-        <w:t xml:space="preserve">. Www.hp.com. </w:t>
+        <w:rPr>
+          <w:lang w:val="es-EC"/>
+        </w:rPr>
+      </w:pPr>
+      <w:r>
+        <w:rPr>
+          <w:lang w:val="es-EC"/>
+        </w:rPr>
+        <w:t xml:space="preserve">Online, T. H. P. (2024, septiembre 27). Componentes esenciales de una PC: Guía completa. Www.hp.com. </w:t>
       </w:r>
       <w:hyperlink r:id="rId14" w:history="1">
         <w:r>
           <w:rPr>
             <w:rStyle w:val="Hipervnculo"/>
+            <w:lang w:val="es-EC"/>
           </w:rPr>
           <w:t>https://www.hp.com/ar-es/shop/tech-takes/componentes-esenciales-computadora</w:t>
         </w:r>
       </w:hyperlink>
     </w:p>
-    <w:p/>
+    <w:p>
+      <w:pPr>
+        <w:rPr>
+          <w:lang w:val="es-EC"/>
+        </w:rPr>
+      </w:pPr>
+    </w:p>
     <w:p>
       <w:pPr>
         <w:rPr>
           <w:u w:val="single"/>
+          <w:lang w:val="es-EC"/>
         </w:rPr>
       </w:pPr>
     </w:p>
@@ -6410,6 +6843,7 @@
         <w:jc w:val="both"/>
       </w:pPr>
       <w:r>
+        <w:lastRenderedPageBreak/>
         <w:t>The system is also designed with scalability in mind, allowing for future extensions such as online payment modules, user authentication with APIs, and others, although these are not part of the initial scope.</w:t>
       </w:r>
     </w:p>
@@ -6429,7 +6863,6 @@
         <w:rPr>
           <w:rFonts w:asciiTheme="minorHAnsi" w:hAnsiTheme="minorHAnsi"/>
         </w:rPr>
-        <w:lastRenderedPageBreak/>
         <w:t>Product Functionality</w:t>
       </w:r>
       <w:bookmarkEnd w:id="14"/>
@@ -6698,14 +7131,11 @@
           <w:b/>
           <w:bCs/>
         </w:rPr>
+        <w:lastRenderedPageBreak/>
         <w:t>User experience requirements:</w:t>
       </w:r>
       <w:r>
-        <w:t xml:space="preserve"> Users expect a smooth and easy-to-navigate shopping experience. The interface should be intuitive, allowing </w:t>
-      </w:r>
-      <w:r>
-        <w:lastRenderedPageBreak/>
-        <w:t>even less experienced users to quickly find the products they are looking for.</w:t>
+        <w:t xml:space="preserve"> Users expect a smooth and easy-to-navigate shopping experience. The interface should be intuitive, allowing even less experienced users to quickly find the products they are looking for.</w:t>
       </w:r>
     </w:p>
     <w:p>
@@ -6999,7 +7429,6 @@
         <w:rPr>
           <w:rFonts w:asciiTheme="minorHAnsi" w:hAnsiTheme="minorHAnsi"/>
         </w:rPr>
-        <w:lastRenderedPageBreak/>
         <w:t>Assumptions and Dependencies</w:t>
       </w:r>
       <w:bookmarkEnd w:id="17"/>
@@ -7025,6 +7454,7 @@
         </w:numPr>
       </w:pPr>
       <w:r>
+        <w:lastRenderedPageBreak/>
         <w:t xml:space="preserve">It is assumed that employees and administrators will be trained to use the web system according to their assigned roles. </w:t>
       </w:r>
     </w:p>
@@ -7140,10 +7570,66 @@
     </w:p>
     <w:p>
       <w:pPr>
+        <w:spacing w:before="100" w:beforeAutospacing="1" w:after="100" w:afterAutospacing="1" w:line="240" w:lineRule="auto"/>
         <w:jc w:val="both"/>
-      </w:pPr>
-      <w:r>
-        <w:t>The system will provide a graphical user interface (GUI) accessible through standard web browsers. The interface will be responsive and adapt to various screen sizes (mobile, tablet, desktop). Navigation will be intuitive, using a top or side menu with clearly labeled sections for each of the main service areas. Forms will include input fields, dropdowns, and buttons with clear labels and consistent styling. Accessibility guidelines (WCAG) will be considered to ensure usability for a broader range of users.</w:t>
+        <w:rPr>
+          <w:rFonts w:eastAsia="Times New Roman" w:cs="Times New Roman"/>
+          <w:kern w:val="0"/>
+          <w:lang w:eastAsia="es-EC"/>
+          <w14:ligatures w14:val="none"/>
+        </w:rPr>
+      </w:pPr>
+      <w:bookmarkStart w:id="21" w:name="_Toc198385565"/>
+      <w:r>
+        <w:rPr>
+          <w:rFonts w:eastAsia="Times New Roman" w:cs="Times New Roman"/>
+          <w:kern w:val="0"/>
+          <w:lang w:eastAsia="es-EC"/>
+          <w14:ligatures w14:val="none"/>
+        </w:rPr>
+        <w:t>The system will provide a modern, graphical user interface (GUI) accessible through all standard web browsers. The interface will be fully responsive and optimized for different screen sizes and devices, including desktop computers, tablets, and smartphones.</w:t>
+      </w:r>
+    </w:p>
+    <w:p>
+      <w:pPr>
+        <w:spacing w:before="100" w:beforeAutospacing="1" w:after="100" w:afterAutospacing="1" w:line="240" w:lineRule="auto"/>
+        <w:jc w:val="both"/>
+        <w:rPr>
+          <w:rFonts w:eastAsia="Times New Roman" w:cs="Times New Roman"/>
+          <w:kern w:val="0"/>
+          <w:lang w:eastAsia="es-EC"/>
+          <w14:ligatures w14:val="none"/>
+        </w:rPr>
+      </w:pPr>
+      <w:r>
+        <w:rPr>
+          <w:rFonts w:eastAsia="Times New Roman" w:cs="Times New Roman"/>
+          <w:kern w:val="0"/>
+          <w:lang w:eastAsia="es-EC"/>
+          <w14:ligatures w14:val="none"/>
+        </w:rPr>
+        <w:t>Navigation will be intuitive and user-centered, featuring a top menu or side panel with clearly labeled sections such as "Home", "Categories", "Products", "About Us", and "Contact". Product listings will include images, descriptions, prices, and action buttons (e.g., "View", "Add to Cart", "Contact"). Forms used for administrative tasks (e.g., product creation or editing) will utilize consistent components such as text inputs, dropdowns, toggles, and file uploads.</w:t>
+      </w:r>
+    </w:p>
+    <w:p>
+      <w:pPr>
+        <w:spacing w:before="100" w:beforeAutospacing="1" w:after="100" w:afterAutospacing="1" w:line="240" w:lineRule="auto"/>
+        <w:jc w:val="both"/>
+        <w:rPr>
+          <w:rFonts w:eastAsia="Times New Roman" w:cs="Times New Roman"/>
+          <w:kern w:val="0"/>
+          <w:lang w:eastAsia="es-EC"/>
+          <w14:ligatures w14:val="none"/>
+        </w:rPr>
+      </w:pPr>
+      <w:r>
+        <w:rPr>
+          <w:rFonts w:eastAsia="Times New Roman" w:cs="Times New Roman"/>
+          <w:kern w:val="0"/>
+          <w:lang w:eastAsia="es-EC"/>
+          <w14:ligatures w14:val="none"/>
+        </w:rPr>
+        <w:t>Accessibility standards (WCAG) will be considered in the design to ensure the platform is usable by individuals with disabilities.</w:t>
       </w:r>
     </w:p>
     <w:p>
@@ -7155,7 +7641,6 @@
         </w:numPr>
         <w:jc w:val="both"/>
       </w:pPr>
-      <w:bookmarkStart w:id="21" w:name="_Toc198385565"/>
       <w:r>
         <w:t>Hardware Interfaces</w:t>
       </w:r>
@@ -7163,10 +7648,24 @@
     </w:p>
     <w:p>
       <w:pPr>
+        <w:spacing w:before="100" w:beforeAutospacing="1" w:after="100" w:afterAutospacing="1" w:line="240" w:lineRule="auto"/>
         <w:jc w:val="both"/>
-      </w:pPr>
-      <w:r>
-        <w:t>The system does not require direct interaction with any specialized hardware devices. It is intended to run on any device capable of using a modern web browser, including desktop computers, laptops, tablets, and smartphones.</w:t>
+        <w:rPr>
+          <w:rFonts w:eastAsia="Times New Roman" w:cs="Times New Roman"/>
+          <w:kern w:val="0"/>
+          <w:lang w:eastAsia="es-EC"/>
+          <w14:ligatures w14:val="none"/>
+        </w:rPr>
+      </w:pPr>
+      <w:bookmarkStart w:id="22" w:name="_Toc198385566"/>
+      <w:r>
+        <w:rPr>
+          <w:rFonts w:eastAsia="Times New Roman" w:cs="Times New Roman"/>
+          <w:kern w:val="0"/>
+          <w:lang w:eastAsia="es-EC"/>
+          <w14:ligatures w14:val="none"/>
+        </w:rPr>
+        <w:t>The system does not require any interaction with specialized hardware devices. It is designed to operate on any device capable of running a modern web browser, including desktops, laptops, tablets, and smartphones. No external hardware (e.g., barcode scanners, POS systems) is necessary for the basic operation of the website.</w:t>
       </w:r>
     </w:p>
     <w:p>
@@ -7178,7 +7677,6 @@
         </w:numPr>
         <w:jc w:val="both"/>
       </w:pPr>
-      <w:bookmarkStart w:id="22" w:name="_Toc198385566"/>
       <w:r>
         <w:t>Software Interfaces</w:t>
       </w:r>
@@ -7187,7 +7685,6 @@
     <w:p>
       <w:pPr>
         <w:spacing w:before="100" w:beforeAutospacing="1" w:after="100" w:afterAutospacing="1" w:line="240" w:lineRule="auto"/>
-        <w:jc w:val="both"/>
         <w:rPr>
           <w:rFonts w:eastAsia="Times New Roman" w:cs="Times New Roman"/>
           <w:kern w:val="0"/>
@@ -7202,17 +7699,16 @@
           <w:lang w:eastAsia="es-EC"/>
           <w14:ligatures w14:val="none"/>
         </w:rPr>
-        <w:t>The system will interface with the following third-party software and services:</w:t>
+        <w:t>The system will integrate with the following third-party software and services:</w:t>
       </w:r>
     </w:p>
     <w:p>
       <w:pPr>
         <w:numPr>
           <w:ilvl w:val="0"/>
-          <w:numId w:val="13"/>
+          <w:numId w:val="36"/>
         </w:numPr>
         <w:spacing w:before="100" w:beforeAutospacing="1" w:after="100" w:afterAutospacing="1" w:line="240" w:lineRule="auto"/>
-        <w:jc w:val="both"/>
         <w:rPr>
           <w:rFonts w:eastAsia="Times New Roman" w:cs="Times New Roman"/>
           <w:kern w:val="0"/>
@@ -7223,87 +7719,119 @@
       <w:r>
         <w:rPr>
           <w:rFonts w:eastAsia="Times New Roman" w:cs="Times New Roman"/>
+          <w:b/>
+          <w:bCs/>
           <w:kern w:val="0"/>
           <w:lang w:eastAsia="es-EC"/>
           <w14:ligatures w14:val="none"/>
         </w:rPr>
         <w:lastRenderedPageBreak/>
-        <w:t>Web Browser Compatibility: Chrome, Firefox, Edge, Safari (latest versions).</w:t>
-      </w:r>
-    </w:p>
-    <w:p>
-      <w:pPr>
-        <w:numPr>
-          <w:ilvl w:val="0"/>
-          <w:numId w:val="13"/>
-        </w:numPr>
-        <w:spacing w:before="100" w:beforeAutospacing="1" w:after="100" w:afterAutospacing="1" w:line="240" w:lineRule="auto"/>
-        <w:jc w:val="both"/>
+        <w:t>Web Browser Compatibility</w:t>
+      </w:r>
+      <w:r>
         <w:rPr>
           <w:rFonts w:eastAsia="Times New Roman" w:cs="Times New Roman"/>
           <w:kern w:val="0"/>
           <w:lang w:eastAsia="es-EC"/>
           <w14:ligatures w14:val="none"/>
         </w:rPr>
-      </w:pPr>
-      <w:r>
+        <w:t>: Chrome, Firefox, Microsoft Edge, and Safari (latest stable versions).</w:t>
+      </w:r>
+    </w:p>
+    <w:p>
+      <w:pPr>
+        <w:numPr>
+          <w:ilvl w:val="0"/>
+          <w:numId w:val="36"/>
+        </w:numPr>
+        <w:spacing w:before="100" w:beforeAutospacing="1" w:after="100" w:afterAutospacing="1" w:line="240" w:lineRule="auto"/>
         <w:rPr>
           <w:rFonts w:eastAsia="Times New Roman" w:cs="Times New Roman"/>
           <w:kern w:val="0"/>
           <w:lang w:eastAsia="es-EC"/>
           <w14:ligatures w14:val="none"/>
         </w:rPr>
-        <w:t>Google Maps API: to display business location and service coverage areas.</w:t>
-      </w:r>
-    </w:p>
-    <w:p>
-      <w:pPr>
-        <w:numPr>
-          <w:ilvl w:val="0"/>
-          <w:numId w:val="13"/>
-        </w:numPr>
-        <w:spacing w:before="100" w:beforeAutospacing="1" w:after="100" w:afterAutospacing="1" w:line="240" w:lineRule="auto"/>
-        <w:jc w:val="both"/>
+      </w:pPr>
+      <w:r>
+        <w:rPr>
+          <w:rFonts w:eastAsia="Times New Roman" w:cs="Times New Roman"/>
+          <w:b/>
+          <w:bCs/>
+          <w:kern w:val="0"/>
+          <w:lang w:eastAsia="es-EC"/>
+          <w14:ligatures w14:val="none"/>
+        </w:rPr>
+        <w:t>Google Analytics</w:t>
+      </w:r>
+      <w:r>
         <w:rPr>
           <w:rFonts w:eastAsia="Times New Roman" w:cs="Times New Roman"/>
           <w:kern w:val="0"/>
           <w:lang w:eastAsia="es-EC"/>
           <w14:ligatures w14:val="none"/>
         </w:rPr>
-      </w:pPr>
-      <w:r>
+        <w:t>: for tracking website traffic, user engagement, and behavior across the site.</w:t>
+      </w:r>
+    </w:p>
+    <w:p>
+      <w:pPr>
+        <w:numPr>
+          <w:ilvl w:val="0"/>
+          <w:numId w:val="36"/>
+        </w:numPr>
+        <w:spacing w:before="100" w:beforeAutospacing="1" w:after="100" w:afterAutospacing="1" w:line="240" w:lineRule="auto"/>
         <w:rPr>
           <w:rFonts w:eastAsia="Times New Roman" w:cs="Times New Roman"/>
           <w:kern w:val="0"/>
           <w:lang w:eastAsia="es-EC"/>
           <w14:ligatures w14:val="none"/>
         </w:rPr>
-        <w:t>Google Analytics: for tracking website traffic and user behavior.</w:t>
-      </w:r>
-    </w:p>
-    <w:p>
-      <w:pPr>
-        <w:numPr>
-          <w:ilvl w:val="0"/>
-          <w:numId w:val="13"/>
-        </w:numPr>
-        <w:spacing w:before="100" w:beforeAutospacing="1" w:after="100" w:afterAutospacing="1" w:line="240" w:lineRule="auto"/>
-        <w:jc w:val="both"/>
+      </w:pPr>
+      <w:r>
+        <w:rPr>
+          <w:rFonts w:eastAsia="Times New Roman" w:cs="Times New Roman"/>
+          <w:b/>
+          <w:bCs/>
+          <w:kern w:val="0"/>
+          <w:lang w:eastAsia="es-EC"/>
+          <w14:ligatures w14:val="none"/>
+        </w:rPr>
+        <w:t>Google Maps API</w:t>
+      </w:r>
+      <w:r>
         <w:rPr>
           <w:rFonts w:eastAsia="Times New Roman" w:cs="Times New Roman"/>
           <w:kern w:val="0"/>
           <w:lang w:eastAsia="es-EC"/>
           <w14:ligatures w14:val="none"/>
         </w:rPr>
-      </w:pPr>
-      <w:r>
+        <w:t>: optionally, to show store location(s) and contact details.</w:t>
+      </w:r>
+    </w:p>
+    <w:p>
+      <w:pPr>
+        <w:numPr>
+          <w:ilvl w:val="0"/>
+          <w:numId w:val="36"/>
+        </w:numPr>
+        <w:spacing w:before="100" w:beforeAutospacing="1" w:after="100" w:afterAutospacing="1" w:line="240" w:lineRule="auto"/>
         <w:rPr>
           <w:rFonts w:eastAsia="Times New Roman" w:cs="Times New Roman"/>
           <w:kern w:val="0"/>
           <w:lang w:eastAsia="es-EC"/>
           <w14:ligatures w14:val="none"/>
         </w:rPr>
-        <w:t>WhatsApp Link Integration: for direct communication with staff.</w:t>
+      </w:pPr>
+      <w:r>
+        <w:rPr>
+          <w:rFonts w:eastAsia="Times New Roman" w:cs="Times New Roman"/>
+          <w:b/>
+          <w:bCs/>
+          <w:kern w:val="0"/>
+          <w:lang w:eastAsia="es-EC"/>
+          <w14:ligatures w14:val="none"/>
+        </w:rPr>
+        <w:t>WhatsApp Integration</w:t>
       </w:r>
       <w:r>
         <w:rPr>
@@ -7312,14 +7840,63 @@
           <w:lang w:eastAsia="es-EC"/>
           <w14:ligatures w14:val="none"/>
         </w:rPr>
-        <w:br/>
-        <w:t>No other software dependencies are required for the basic operation of the system.</w:t>
-      </w:r>
-    </w:p>
-    <w:p>
-      <w:pPr>
-        <w:jc w:val="both"/>
-      </w:pPr>
+        <w:t>: for quick customer support through clickable chat links.</w:t>
+      </w:r>
+    </w:p>
+    <w:p>
+      <w:pPr>
+        <w:numPr>
+          <w:ilvl w:val="0"/>
+          <w:numId w:val="36"/>
+        </w:numPr>
+        <w:spacing w:before="100" w:beforeAutospacing="1" w:after="100" w:afterAutospacing="1" w:line="240" w:lineRule="auto"/>
+        <w:rPr>
+          <w:rFonts w:eastAsia="Times New Roman" w:cs="Times New Roman"/>
+          <w:kern w:val="0"/>
+          <w:lang w:eastAsia="es-EC"/>
+          <w14:ligatures w14:val="none"/>
+        </w:rPr>
+      </w:pPr>
+      <w:r>
+        <w:rPr>
+          <w:rFonts w:eastAsia="Times New Roman" w:cs="Times New Roman"/>
+          <w:b/>
+          <w:bCs/>
+          <w:kern w:val="0"/>
+          <w:lang w:eastAsia="es-EC"/>
+          <w14:ligatures w14:val="none"/>
+        </w:rPr>
+        <w:t>Content Management Tools</w:t>
+      </w:r>
+      <w:r>
+        <w:rPr>
+          <w:rFonts w:eastAsia="Times New Roman" w:cs="Times New Roman"/>
+          <w:kern w:val="0"/>
+          <w:lang w:eastAsia="es-EC"/>
+          <w14:ligatures w14:val="none"/>
+        </w:rPr>
+        <w:t>: built into the admin dashboard to manage products, categories, and content without coding.</w:t>
+      </w:r>
+    </w:p>
+    <w:p>
+      <w:pPr>
+        <w:spacing w:before="100" w:beforeAutospacing="1" w:after="100" w:afterAutospacing="1" w:line="240" w:lineRule="auto"/>
+        <w:rPr>
+          <w:rFonts w:eastAsia="Times New Roman" w:cs="Times New Roman"/>
+          <w:kern w:val="0"/>
+          <w:lang w:eastAsia="es-EC"/>
+          <w14:ligatures w14:val="none"/>
+        </w:rPr>
+      </w:pPr>
+      <w:r>
+        <w:rPr>
+          <w:rFonts w:eastAsia="Times New Roman" w:cs="Times New Roman"/>
+          <w:kern w:val="0"/>
+          <w:lang w:eastAsia="es-EC"/>
+          <w14:ligatures w14:val="none"/>
+        </w:rPr>
+        <w:t>There are no other software dependencies required for the system’s initial version.</w:t>
+      </w:r>
     </w:p>
     <w:p>
       <w:pPr>
@@ -7338,10 +7915,45 @@
     </w:p>
     <w:p>
       <w:pPr>
+        <w:spacing w:before="100" w:beforeAutospacing="1" w:after="100" w:afterAutospacing="1" w:line="240" w:lineRule="auto"/>
         <w:jc w:val="both"/>
-      </w:pPr>
-      <w:r>
-        <w:t>Communication between the client and the server will use the HTTP/HTTPS protocols. All data transmissions involving user input will be secured via SSL encryption. The website will not include real-time communication, email automation, or socket-based interfaces in this initial version.</w:t>
+        <w:rPr>
+          <w:rFonts w:eastAsia="Times New Roman" w:cs="Times New Roman"/>
+          <w:kern w:val="0"/>
+          <w:lang w:eastAsia="es-EC"/>
+          <w14:ligatures w14:val="none"/>
+        </w:rPr>
+      </w:pPr>
+      <w:bookmarkStart w:id="24" w:name="_Toc198385568"/>
+      <w:r>
+        <w:rPr>
+          <w:rFonts w:eastAsia="Times New Roman" w:cs="Times New Roman"/>
+          <w:kern w:val="0"/>
+          <w:lang w:eastAsia="es-EC"/>
+          <w14:ligatures w14:val="none"/>
+        </w:rPr>
+        <w:t>All communication between the client and server will be handled using standard HTTP/HTTPS protocols. The system will enforce SSL encryption to protect user data, especially when handling admin logins, product management, and user inquiries.</w:t>
+      </w:r>
+    </w:p>
+    <w:p>
+      <w:pPr>
+        <w:spacing w:before="100" w:beforeAutospacing="1" w:after="100" w:afterAutospacing="1" w:line="240" w:lineRule="auto"/>
+        <w:jc w:val="both"/>
+        <w:rPr>
+          <w:rFonts w:eastAsia="Times New Roman" w:cs="Times New Roman"/>
+          <w:kern w:val="0"/>
+          <w:lang w:eastAsia="es-EC"/>
+          <w14:ligatures w14:val="none"/>
+        </w:rPr>
+      </w:pPr>
+      <w:r>
+        <w:rPr>
+          <w:rFonts w:eastAsia="Times New Roman" w:cs="Times New Roman"/>
+          <w:kern w:val="0"/>
+          <w:lang w:eastAsia="es-EC"/>
+          <w14:ligatures w14:val="none"/>
+        </w:rPr>
+        <w:t>At this stage, the website will not support real-time communication (e.g., live chat), email automation, or socket-based connections, though these may be considered in future phases.</w:t>
       </w:r>
     </w:p>
     <w:p>
@@ -7355,7 +7967,6 @@
           <w:rFonts w:asciiTheme="minorHAnsi" w:hAnsiTheme="minorHAnsi"/>
         </w:rPr>
       </w:pPr>
-      <w:bookmarkStart w:id="24" w:name="_Toc198385568"/>
       <w:r>
         <w:rPr>
           <w:rFonts w:asciiTheme="minorHAnsi" w:hAnsiTheme="minorHAnsi"/>
@@ -7792,7 +8403,6 @@
         </w:numPr>
       </w:pPr>
       <w:r>
-        <w:lastRenderedPageBreak/>
         <w:t xml:space="preserve">The system should load the main user interface in less than 3 seconds under normal network conditions. </w:t>
       </w:r>
     </w:p>
@@ -7805,6 +8415,7 @@
         </w:numPr>
       </w:pPr>
       <w:r>
+        <w:lastRenderedPageBreak/>
         <w:t>Common operations should be executed in less than 2 seconds.</w:t>
       </w:r>
     </w:p>
@@ -8032,7 +8643,7 @@
 </file>
 
 <file path=word/endnotes.xml><?xml version="1.0" encoding="utf-8"?>
-<w:endnotes xmlns:wpc="http://schemas.microsoft.com/office/word/2010/wordprocessingCanvas" xmlns:cx="http://schemas.microsoft.com/office/drawing/2014/chartex" xmlns:cx1="http://schemas.microsoft.com/office/drawing/2015/9/8/chartex" xmlns:cx2="http://schemas.microsoft.com/office/drawing/2015/10/21/chartex" xmlns:cx3="http://schemas.microsoft.com/office/drawing/2016/5/9/chartex" xmlns:cx4="http://schemas.microsoft.com/office/drawing/2016/5/10/chartex" xmlns:cx5="http://schemas.microsoft.com/office/drawing/2016/5/11/chartex" xmlns:cx6="http://schemas.microsoft.com/office/drawing/2016/5/12/chartex" xmlns:cx7="http://schemas.microsoft.com/office/drawing/2016/5/13/chartex" xmlns:cx8="http://schemas.microsoft.com/office/drawing/2016/5/14/chartex" xmlns:mc="http://schemas.openxmlformats.org/markup-compatibility/2006" xmlns:aink="http://schemas.microsoft.com/office/drawing/2016/ink" xmlns:am3d="http://schemas.microsoft.com/office/drawing/2017/model3d" xmlns:o="urn:schemas-microsoft-com:office:office" xmlns:oel="http://schemas.microsoft.com/office/2019/extlst" xmlns:r="http://schemas.openxmlformats.org/officeDocument/2006/relationships" xmlns:m="http://schemas.openxmlformats.org/officeDocument/2006/math" xmlns:v="urn:schemas-microsoft-com:vml" xmlns:wp14="http://schemas.microsoft.com/office/word/2010/wordprocessingDrawing" xmlns:wp="http://schemas.openxmlformats.org/drawingml/2006/wordprocessingDrawing" xmlns:w10="urn:schemas-microsoft-com:office:word" xmlns:w="http://schemas.openxmlformats.org/wordprocessingml/2006/main" xmlns:w14="http://schemas.microsoft.com/office/word/2010/wordml" xmlns:w15="http://schemas.microsoft.com/office/word/2012/wordml" xmlns:w16cex="http://schemas.microsoft.com/office/word/2018/wordml/cex" xmlns:w16cid="http://schemas.microsoft.com/office/word/2016/wordml/cid" xmlns:w16="http://schemas.microsoft.com/office/word/2018/wordml" xmlns:w16sdtdh="http://schemas.microsoft.com/office/word/2020/wordml/sdtdatahash" xmlns:w16se="http://schemas.microsoft.com/office/word/2015/wordml/symex" xmlns:wpg="http://schemas.microsoft.com/office/word/2010/wordprocessingGroup" xmlns:wpi="http://schemas.microsoft.com/office/word/2010/wordprocessingInk" xmlns:wne="http://schemas.microsoft.com/office/word/2006/wordml" xmlns:wps="http://schemas.microsoft.com/office/word/2010/wordprocessingShape" mc:Ignorable="w14 w15 w16se w16cid w16 w16cex w16sdtdh wp14">
+<w:endnotes xmlns:wpc="http://schemas.microsoft.com/office/word/2010/wordprocessingCanvas" xmlns:cx="http://schemas.microsoft.com/office/drawing/2014/chartex" xmlns:cx1="http://schemas.microsoft.com/office/drawing/2015/9/8/chartex" xmlns:cx2="http://schemas.microsoft.com/office/drawing/2015/10/21/chartex" xmlns:cx3="http://schemas.microsoft.com/office/drawing/2016/5/9/chartex" xmlns:cx4="http://schemas.microsoft.com/office/drawing/2016/5/10/chartex" xmlns:cx5="http://schemas.microsoft.com/office/drawing/2016/5/11/chartex" xmlns:cx6="http://schemas.microsoft.com/office/drawing/2016/5/12/chartex" xmlns:cx7="http://schemas.microsoft.com/office/drawing/2016/5/13/chartex" xmlns:cx8="http://schemas.microsoft.com/office/drawing/2016/5/14/chartex" xmlns:mc="http://schemas.openxmlformats.org/markup-compatibility/2006" xmlns:aink="http://schemas.microsoft.com/office/drawing/2016/ink" xmlns:am3d="http://schemas.microsoft.com/office/drawing/2017/model3d" xmlns:o="urn:schemas-microsoft-com:office:office" xmlns:r="http://schemas.openxmlformats.org/officeDocument/2006/relationships" xmlns:m="http://schemas.openxmlformats.org/officeDocument/2006/math" xmlns:v="urn:schemas-microsoft-com:vml" xmlns:wp14="http://schemas.microsoft.com/office/word/2010/wordprocessingDrawing" xmlns:wp="http://schemas.openxmlformats.org/drawingml/2006/wordprocessingDrawing" xmlns:w10="urn:schemas-microsoft-com:office:word" xmlns:w="http://schemas.openxmlformats.org/wordprocessingml/2006/main" xmlns:w14="http://schemas.microsoft.com/office/word/2010/wordml" xmlns:w15="http://schemas.microsoft.com/office/word/2012/wordml" xmlns:w16cex="http://schemas.microsoft.com/office/word/2018/wordml/cex" xmlns:w16cid="http://schemas.microsoft.com/office/word/2016/wordml/cid" xmlns:w16="http://schemas.microsoft.com/office/word/2018/wordml" xmlns:w16sdtdh="http://schemas.microsoft.com/office/word/2020/wordml/sdtdatahash" xmlns:w16se="http://schemas.microsoft.com/office/word/2015/wordml/symex" xmlns:wpg="http://schemas.microsoft.com/office/word/2010/wordprocessingGroup" xmlns:wpi="http://schemas.microsoft.com/office/word/2010/wordprocessingInk" xmlns:wne="http://schemas.microsoft.com/office/word/2006/wordml" xmlns:wps="http://schemas.microsoft.com/office/word/2010/wordprocessingShape" mc:Ignorable="w14 w15 w16se w16cid w16 w16cex w16sdtdh wp14">
   <w:endnote w:type="separator" w:id="-1">
     <w:p>
       <w:pPr>
@@ -8057,7 +8668,7 @@
 </file>
 
 <file path=word/footer1.xml><?xml version="1.0" encoding="utf-8"?>
-<w:ftr xmlns:wpc="http://schemas.microsoft.com/office/word/2010/wordprocessingCanvas" xmlns:cx="http://schemas.microsoft.com/office/drawing/2014/chartex" xmlns:cx1="http://schemas.microsoft.com/office/drawing/2015/9/8/chartex" xmlns:cx2="http://schemas.microsoft.com/office/drawing/2015/10/21/chartex" xmlns:cx3="http://schemas.microsoft.com/office/drawing/2016/5/9/chartex" xmlns:cx4="http://schemas.microsoft.com/office/drawing/2016/5/10/chartex" xmlns:cx5="http://schemas.microsoft.com/office/drawing/2016/5/11/chartex" xmlns:cx6="http://schemas.microsoft.com/office/drawing/2016/5/12/chartex" xmlns:cx7="http://schemas.microsoft.com/office/drawing/2016/5/13/chartex" xmlns:cx8="http://schemas.microsoft.com/office/drawing/2016/5/14/chartex" xmlns:mc="http://schemas.openxmlformats.org/markup-compatibility/2006" xmlns:aink="http://schemas.microsoft.com/office/drawing/2016/ink" xmlns:am3d="http://schemas.microsoft.com/office/drawing/2017/model3d" xmlns:o="urn:schemas-microsoft-com:office:office" xmlns:oel="http://schemas.microsoft.com/office/2019/extlst" xmlns:r="http://schemas.openxmlformats.org/officeDocument/2006/relationships" xmlns:m="http://schemas.openxmlformats.org/officeDocument/2006/math" xmlns:v="urn:schemas-microsoft-com:vml" xmlns:wp14="http://schemas.microsoft.com/office/word/2010/wordprocessingDrawing" xmlns:wp="http://schemas.openxmlformats.org/drawingml/2006/wordprocessingDrawing" xmlns:w10="urn:schemas-microsoft-com:office:word" xmlns:w="http://schemas.openxmlformats.org/wordprocessingml/2006/main" xmlns:w14="http://schemas.microsoft.com/office/word/2010/wordml" xmlns:w15="http://schemas.microsoft.com/office/word/2012/wordml" xmlns:w16cex="http://schemas.microsoft.com/office/word/2018/wordml/cex" xmlns:w16cid="http://schemas.microsoft.com/office/word/2016/wordml/cid" xmlns:w16="http://schemas.microsoft.com/office/word/2018/wordml" xmlns:w16sdtdh="http://schemas.microsoft.com/office/word/2020/wordml/sdtdatahash" xmlns:w16se="http://schemas.microsoft.com/office/word/2015/wordml/symex" xmlns:wpg="http://schemas.microsoft.com/office/word/2010/wordprocessingGroup" xmlns:wpi="http://schemas.microsoft.com/office/word/2010/wordprocessingInk" xmlns:wne="http://schemas.microsoft.com/office/word/2006/wordml" xmlns:wps="http://schemas.microsoft.com/office/word/2010/wordprocessingShape" mc:Ignorable="w14 w15 w16se w16cid w16 w16cex w16sdtdh wp14">
+<w:ftr xmlns:wpc="http://schemas.microsoft.com/office/word/2010/wordprocessingCanvas" xmlns:cx="http://schemas.microsoft.com/office/drawing/2014/chartex" xmlns:cx1="http://schemas.microsoft.com/office/drawing/2015/9/8/chartex" xmlns:cx2="http://schemas.microsoft.com/office/drawing/2015/10/21/chartex" xmlns:cx3="http://schemas.microsoft.com/office/drawing/2016/5/9/chartex" xmlns:cx4="http://schemas.microsoft.com/office/drawing/2016/5/10/chartex" xmlns:cx5="http://schemas.microsoft.com/office/drawing/2016/5/11/chartex" xmlns:cx6="http://schemas.microsoft.com/office/drawing/2016/5/12/chartex" xmlns:cx7="http://schemas.microsoft.com/office/drawing/2016/5/13/chartex" xmlns:cx8="http://schemas.microsoft.com/office/drawing/2016/5/14/chartex" xmlns:mc="http://schemas.openxmlformats.org/markup-compatibility/2006" xmlns:aink="http://schemas.microsoft.com/office/drawing/2016/ink" xmlns:am3d="http://schemas.microsoft.com/office/drawing/2017/model3d" xmlns:o="urn:schemas-microsoft-com:office:office" xmlns:r="http://schemas.openxmlformats.org/officeDocument/2006/relationships" xmlns:m="http://schemas.openxmlformats.org/officeDocument/2006/math" xmlns:v="urn:schemas-microsoft-com:vml" xmlns:wp14="http://schemas.microsoft.com/office/word/2010/wordprocessingDrawing" xmlns:wp="http://schemas.openxmlformats.org/drawingml/2006/wordprocessingDrawing" xmlns:w10="urn:schemas-microsoft-com:office:word" xmlns:w="http://schemas.openxmlformats.org/wordprocessingml/2006/main" xmlns:w14="http://schemas.microsoft.com/office/word/2010/wordml" xmlns:w15="http://schemas.microsoft.com/office/word/2012/wordml" xmlns:w16cex="http://schemas.microsoft.com/office/word/2018/wordml/cex" xmlns:w16cid="http://schemas.microsoft.com/office/word/2016/wordml/cid" xmlns:w16="http://schemas.microsoft.com/office/word/2018/wordml" xmlns:w16sdtdh="http://schemas.microsoft.com/office/word/2020/wordml/sdtdatahash" xmlns:w16se="http://schemas.microsoft.com/office/word/2015/wordml/symex" xmlns:wpg="http://schemas.microsoft.com/office/word/2010/wordprocessingGroup" xmlns:wpi="http://schemas.microsoft.com/office/word/2010/wordprocessingInk" xmlns:wne="http://schemas.microsoft.com/office/word/2006/wordml" xmlns:wps="http://schemas.microsoft.com/office/word/2010/wordprocessingShape" mc:Ignorable="w14 w15 w16se w16cid w16 w16cex w16sdtdh wp14">
   <w:sdt>
     <w:sdtPr>
       <w:id w:val="-92246070"/>
@@ -8066,6 +8677,7 @@
         <w:docPartUnique/>
       </w:docPartObj>
     </w:sdtPr>
+    <w:sdtEndPr/>
     <w:sdtContent>
       <w:p>
         <w:pPr>
@@ -8102,7 +8714,7 @@
 </file>
 
 <file path=word/footnotes.xml><?xml version="1.0" encoding="utf-8"?>
-<w:footnotes xmlns:wpc="http://schemas.microsoft.com/office/word/2010/wordprocessingCanvas" xmlns:cx="http://schemas.microsoft.com/office/drawing/2014/chartex" xmlns:cx1="http://schemas.microsoft.com/office/drawing/2015/9/8/chartex" xmlns:cx2="http://schemas.microsoft.com/office/drawing/2015/10/21/chartex" xmlns:cx3="http://schemas.microsoft.com/office/drawing/2016/5/9/chartex" xmlns:cx4="http://schemas.microsoft.com/office/drawing/2016/5/10/chartex" xmlns:cx5="http://schemas.microsoft.com/office/drawing/2016/5/11/chartex" xmlns:cx6="http://schemas.microsoft.com/office/drawing/2016/5/12/chartex" xmlns:cx7="http://schemas.microsoft.com/office/drawing/2016/5/13/chartex" xmlns:cx8="http://schemas.microsoft.com/office/drawing/2016/5/14/chartex" xmlns:mc="http://schemas.openxmlformats.org/markup-compatibility/2006" xmlns:aink="http://schemas.microsoft.com/office/drawing/2016/ink" xmlns:am3d="http://schemas.microsoft.com/office/drawing/2017/model3d" xmlns:o="urn:schemas-microsoft-com:office:office" xmlns:oel="http://schemas.microsoft.com/office/2019/extlst" xmlns:r="http://schemas.openxmlformats.org/officeDocument/2006/relationships" xmlns:m="http://schemas.openxmlformats.org/officeDocument/2006/math" xmlns:v="urn:schemas-microsoft-com:vml" xmlns:wp14="http://schemas.microsoft.com/office/word/2010/wordprocessingDrawing" xmlns:wp="http://schemas.openxmlformats.org/drawingml/2006/wordprocessingDrawing" xmlns:w10="urn:schemas-microsoft-com:office:word" xmlns:w="http://schemas.openxmlformats.org/wordprocessingml/2006/main" xmlns:w14="http://schemas.microsoft.com/office/word/2010/wordml" xmlns:w15="http://schemas.microsoft.com/office/word/2012/wordml" xmlns:w16cex="http://schemas.microsoft.com/office/word/2018/wordml/cex" xmlns:w16cid="http://schemas.microsoft.com/office/word/2016/wordml/cid" xmlns:w16="http://schemas.microsoft.com/office/word/2018/wordml" xmlns:w16sdtdh="http://schemas.microsoft.com/office/word/2020/wordml/sdtdatahash" xmlns:w16se="http://schemas.microsoft.com/office/word/2015/wordml/symex" xmlns:wpg="http://schemas.microsoft.com/office/word/2010/wordprocessingGroup" xmlns:wpi="http://schemas.microsoft.com/office/word/2010/wordprocessingInk" xmlns:wne="http://schemas.microsoft.com/office/word/2006/wordml" xmlns:wps="http://schemas.microsoft.com/office/word/2010/wordprocessingShape" mc:Ignorable="w14 w15 w16se w16cid w16 w16cex w16sdtdh wp14">
+<w:footnotes xmlns:wpc="http://schemas.microsoft.com/office/word/2010/wordprocessingCanvas" xmlns:cx="http://schemas.microsoft.com/office/drawing/2014/chartex" xmlns:cx1="http://schemas.microsoft.com/office/drawing/2015/9/8/chartex" xmlns:cx2="http://schemas.microsoft.com/office/drawing/2015/10/21/chartex" xmlns:cx3="http://schemas.microsoft.com/office/drawing/2016/5/9/chartex" xmlns:cx4="http://schemas.microsoft.com/office/drawing/2016/5/10/chartex" xmlns:cx5="http://schemas.microsoft.com/office/drawing/2016/5/11/chartex" xmlns:cx6="http://schemas.microsoft.com/office/drawing/2016/5/12/chartex" xmlns:cx7="http://schemas.microsoft.com/office/drawing/2016/5/13/chartex" xmlns:cx8="http://schemas.microsoft.com/office/drawing/2016/5/14/chartex" xmlns:mc="http://schemas.openxmlformats.org/markup-compatibility/2006" xmlns:aink="http://schemas.microsoft.com/office/drawing/2016/ink" xmlns:am3d="http://schemas.microsoft.com/office/drawing/2017/model3d" xmlns:o="urn:schemas-microsoft-com:office:office" xmlns:r="http://schemas.openxmlformats.org/officeDocument/2006/relationships" xmlns:m="http://schemas.openxmlformats.org/officeDocument/2006/math" xmlns:v="urn:schemas-microsoft-com:vml" xmlns:wp14="http://schemas.microsoft.com/office/word/2010/wordprocessingDrawing" xmlns:wp="http://schemas.openxmlformats.org/drawingml/2006/wordprocessingDrawing" xmlns:w10="urn:schemas-microsoft-com:office:word" xmlns:w="http://schemas.openxmlformats.org/wordprocessingml/2006/main" xmlns:w14="http://schemas.microsoft.com/office/word/2010/wordml" xmlns:w15="http://schemas.microsoft.com/office/word/2012/wordml" xmlns:w16cex="http://schemas.microsoft.com/office/word/2018/wordml/cex" xmlns:w16cid="http://schemas.microsoft.com/office/word/2016/wordml/cid" xmlns:w16="http://schemas.microsoft.com/office/word/2018/wordml" xmlns:w16sdtdh="http://schemas.microsoft.com/office/word/2020/wordml/sdtdatahash" xmlns:w16se="http://schemas.microsoft.com/office/word/2015/wordml/symex" xmlns:wpg="http://schemas.microsoft.com/office/word/2010/wordprocessingGroup" xmlns:wpi="http://schemas.microsoft.com/office/word/2010/wordprocessingInk" xmlns:wne="http://schemas.microsoft.com/office/word/2006/wordml" xmlns:wps="http://schemas.microsoft.com/office/word/2010/wordprocessingShape" mc:Ignorable="w14 w15 w16se w16cid w16 w16cex w16sdtdh wp14">
   <w:footnote w:type="separator" w:id="-1">
     <w:p>
       <w:pPr>
@@ -8127,7 +8739,7 @@
 </file>
 
 <file path=word/header1.xml><?xml version="1.0" encoding="utf-8"?>
-<w:hdr xmlns:wpc="http://schemas.microsoft.com/office/word/2010/wordprocessingCanvas" xmlns:cx="http://schemas.microsoft.com/office/drawing/2014/chartex" xmlns:cx1="http://schemas.microsoft.com/office/drawing/2015/9/8/chartex" xmlns:cx2="http://schemas.microsoft.com/office/drawing/2015/10/21/chartex" xmlns:cx3="http://schemas.microsoft.com/office/drawing/2016/5/9/chartex" xmlns:cx4="http://schemas.microsoft.com/office/drawing/2016/5/10/chartex" xmlns:cx5="http://schemas.microsoft.com/office/drawing/2016/5/11/chartex" xmlns:cx6="http://schemas.microsoft.com/office/drawing/2016/5/12/chartex" xmlns:cx7="http://schemas.microsoft.com/office/drawing/2016/5/13/chartex" xmlns:cx8="http://schemas.microsoft.com/office/drawing/2016/5/14/chartex" xmlns:mc="http://schemas.openxmlformats.org/markup-compatibility/2006" xmlns:aink="http://schemas.microsoft.com/office/drawing/2016/ink" xmlns:am3d="http://schemas.microsoft.com/office/drawing/2017/model3d" xmlns:o="urn:schemas-microsoft-com:office:office" xmlns:oel="http://schemas.microsoft.com/office/2019/extlst" xmlns:r="http://schemas.openxmlformats.org/officeDocument/2006/relationships" xmlns:m="http://schemas.openxmlformats.org/officeDocument/2006/math" xmlns:v="urn:schemas-microsoft-com:vml" xmlns:wp14="http://schemas.microsoft.com/office/word/2010/wordprocessingDrawing" xmlns:wp="http://schemas.openxmlformats.org/drawingml/2006/wordprocessingDrawing" xmlns:w10="urn:schemas-microsoft-com:office:word" xmlns:w="http://schemas.openxmlformats.org/wordprocessingml/2006/main" xmlns:w14="http://schemas.microsoft.com/office/word/2010/wordml" xmlns:w15="http://schemas.microsoft.com/office/word/2012/wordml" xmlns:w16cex="http://schemas.microsoft.com/office/word/2018/wordml/cex" xmlns:w16cid="http://schemas.microsoft.com/office/word/2016/wordml/cid" xmlns:w16="http://schemas.microsoft.com/office/word/2018/wordml" xmlns:w16sdtdh="http://schemas.microsoft.com/office/word/2020/wordml/sdtdatahash" xmlns:w16se="http://schemas.microsoft.com/office/word/2015/wordml/symex" xmlns:wpg="http://schemas.microsoft.com/office/word/2010/wordprocessingGroup" xmlns:wpi="http://schemas.microsoft.com/office/word/2010/wordprocessingInk" xmlns:wne="http://schemas.microsoft.com/office/word/2006/wordml" xmlns:wps="http://schemas.microsoft.com/office/word/2010/wordprocessingShape" mc:Ignorable="w14 w15 w16se w16cid w16 w16cex w16sdtdh wp14">
+<w:hdr xmlns:wpc="http://schemas.microsoft.com/office/word/2010/wordprocessingCanvas" xmlns:cx="http://schemas.microsoft.com/office/drawing/2014/chartex" xmlns:cx1="http://schemas.microsoft.com/office/drawing/2015/9/8/chartex" xmlns:cx2="http://schemas.microsoft.com/office/drawing/2015/10/21/chartex" xmlns:cx3="http://schemas.microsoft.com/office/drawing/2016/5/9/chartex" xmlns:cx4="http://schemas.microsoft.com/office/drawing/2016/5/10/chartex" xmlns:cx5="http://schemas.microsoft.com/office/drawing/2016/5/11/chartex" xmlns:cx6="http://schemas.microsoft.com/office/drawing/2016/5/12/chartex" xmlns:cx7="http://schemas.microsoft.com/office/drawing/2016/5/13/chartex" xmlns:cx8="http://schemas.microsoft.com/office/drawing/2016/5/14/chartex" xmlns:mc="http://schemas.openxmlformats.org/markup-compatibility/2006" xmlns:aink="http://schemas.microsoft.com/office/drawing/2016/ink" xmlns:am3d="http://schemas.microsoft.com/office/drawing/2017/model3d" xmlns:o="urn:schemas-microsoft-com:office:office" xmlns:r="http://schemas.openxmlformats.org/officeDocument/2006/relationships" xmlns:m="http://schemas.openxmlformats.org/officeDocument/2006/math" xmlns:v="urn:schemas-microsoft-com:vml" xmlns:wp14="http://schemas.microsoft.com/office/word/2010/wordprocessingDrawing" xmlns:wp="http://schemas.openxmlformats.org/drawingml/2006/wordprocessingDrawing" xmlns:w10="urn:schemas-microsoft-com:office:word" xmlns:w="http://schemas.openxmlformats.org/wordprocessingml/2006/main" xmlns:w14="http://schemas.microsoft.com/office/word/2010/wordml" xmlns:w15="http://schemas.microsoft.com/office/word/2012/wordml" xmlns:w16cex="http://schemas.microsoft.com/office/word/2018/wordml/cex" xmlns:w16cid="http://schemas.microsoft.com/office/word/2016/wordml/cid" xmlns:w16="http://schemas.microsoft.com/office/word/2018/wordml" xmlns:w16sdtdh="http://schemas.microsoft.com/office/word/2020/wordml/sdtdatahash" xmlns:w16se="http://schemas.microsoft.com/office/word/2015/wordml/symex" xmlns:wpg="http://schemas.microsoft.com/office/word/2010/wordprocessingGroup" xmlns:wpi="http://schemas.microsoft.com/office/word/2010/wordprocessingInk" xmlns:wne="http://schemas.microsoft.com/office/word/2006/wordml" xmlns:wps="http://schemas.microsoft.com/office/word/2010/wordprocessingShape" mc:Ignorable="w14 w15 w16se w16cid w16 w16cex w16sdtdh wp14">
   <w:p>
     <w:pPr>
       <w:pStyle w:val="Encabezado"/>
@@ -8135,7 +8747,6 @@
         <w:b/>
         <w:bCs/>
         <w:u w:val="single"/>
-        <w:lang w:val="es-EC"/>
       </w:rPr>
     </w:pPr>
     <w:r>
@@ -8160,7 +8771,7 @@
 </file>
 
 <file path=word/numbering.xml><?xml version="1.0" encoding="utf-8"?>
-<w:numbering xmlns:wpc="http://schemas.microsoft.com/office/word/2010/wordprocessingCanvas" xmlns:cx="http://schemas.microsoft.com/office/drawing/2014/chartex" xmlns:cx1="http://schemas.microsoft.com/office/drawing/2015/9/8/chartex" xmlns:cx2="http://schemas.microsoft.com/office/drawing/2015/10/21/chartex" xmlns:cx3="http://schemas.microsoft.com/office/drawing/2016/5/9/chartex" xmlns:cx4="http://schemas.microsoft.com/office/drawing/2016/5/10/chartex" xmlns:cx5="http://schemas.microsoft.com/office/drawing/2016/5/11/chartex" xmlns:cx6="http://schemas.microsoft.com/office/drawing/2016/5/12/chartex" xmlns:cx7="http://schemas.microsoft.com/office/drawing/2016/5/13/chartex" xmlns:cx8="http://schemas.microsoft.com/office/drawing/2016/5/14/chartex" xmlns:mc="http://schemas.openxmlformats.org/markup-compatibility/2006" xmlns:aink="http://schemas.microsoft.com/office/drawing/2016/ink" xmlns:am3d="http://schemas.microsoft.com/office/drawing/2017/model3d" xmlns:o="urn:schemas-microsoft-com:office:office" xmlns:oel="http://schemas.microsoft.com/office/2019/extlst" xmlns:r="http://schemas.openxmlformats.org/officeDocument/2006/relationships" xmlns:m="http://schemas.openxmlformats.org/officeDocument/2006/math" xmlns:v="urn:schemas-microsoft-com:vml" xmlns:wp14="http://schemas.microsoft.com/office/word/2010/wordprocessingDrawing" xmlns:wp="http://schemas.openxmlformats.org/drawingml/2006/wordprocessingDrawing" xmlns:w10="urn:schemas-microsoft-com:office:word" xmlns:w="http://schemas.openxmlformats.org/wordprocessingml/2006/main" xmlns:w14="http://schemas.microsoft.com/office/word/2010/wordml" xmlns:w15="http://schemas.microsoft.com/office/word/2012/wordml" xmlns:w16cex="http://schemas.microsoft.com/office/word/2018/wordml/cex" xmlns:w16cid="http://schemas.microsoft.com/office/word/2016/wordml/cid" xmlns:w16="http://schemas.microsoft.com/office/word/2018/wordml" xmlns:w16sdtdh="http://schemas.microsoft.com/office/word/2020/wordml/sdtdatahash" xmlns:w16se="http://schemas.microsoft.com/office/word/2015/wordml/symex" xmlns:wpg="http://schemas.microsoft.com/office/word/2010/wordprocessingGroup" xmlns:wpi="http://schemas.microsoft.com/office/word/2010/wordprocessingInk" xmlns:wne="http://schemas.microsoft.com/office/word/2006/wordml" xmlns:wps="http://schemas.microsoft.com/office/word/2010/wordprocessingShape" mc:Ignorable="w14 w15 w16se w16cid w16 w16cex w16sdtdh wp14">
+<w:numbering xmlns:wpc="http://schemas.microsoft.com/office/word/2010/wordprocessingCanvas" xmlns:cx="http://schemas.microsoft.com/office/drawing/2014/chartex" xmlns:cx1="http://schemas.microsoft.com/office/drawing/2015/9/8/chartex" xmlns:cx2="http://schemas.microsoft.com/office/drawing/2015/10/21/chartex" xmlns:cx3="http://schemas.microsoft.com/office/drawing/2016/5/9/chartex" xmlns:cx4="http://schemas.microsoft.com/office/drawing/2016/5/10/chartex" xmlns:cx5="http://schemas.microsoft.com/office/drawing/2016/5/11/chartex" xmlns:cx6="http://schemas.microsoft.com/office/drawing/2016/5/12/chartex" xmlns:cx7="http://schemas.microsoft.com/office/drawing/2016/5/13/chartex" xmlns:cx8="http://schemas.microsoft.com/office/drawing/2016/5/14/chartex" xmlns:mc="http://schemas.openxmlformats.org/markup-compatibility/2006" xmlns:aink="http://schemas.microsoft.com/office/drawing/2016/ink" xmlns:am3d="http://schemas.microsoft.com/office/drawing/2017/model3d" xmlns:o="urn:schemas-microsoft-com:office:office" xmlns:r="http://schemas.openxmlformats.org/officeDocument/2006/relationships" xmlns:m="http://schemas.openxmlformats.org/officeDocument/2006/math" xmlns:v="urn:schemas-microsoft-com:vml" xmlns:wp14="http://schemas.microsoft.com/office/word/2010/wordprocessingDrawing" xmlns:wp="http://schemas.openxmlformats.org/drawingml/2006/wordprocessingDrawing" xmlns:w10="urn:schemas-microsoft-com:office:word" xmlns:w="http://schemas.openxmlformats.org/wordprocessingml/2006/main" xmlns:w14="http://schemas.microsoft.com/office/word/2010/wordml" xmlns:w15="http://schemas.microsoft.com/office/word/2012/wordml" xmlns:w16cex="http://schemas.microsoft.com/office/word/2018/wordml/cex" xmlns:w16cid="http://schemas.microsoft.com/office/word/2016/wordml/cid" xmlns:w16="http://schemas.microsoft.com/office/word/2018/wordml" xmlns:w16sdtdh="http://schemas.microsoft.com/office/word/2020/wordml/sdtdatahash" xmlns:w16se="http://schemas.microsoft.com/office/word/2015/wordml/symex" xmlns:wpg="http://schemas.microsoft.com/office/word/2010/wordprocessingGroup" xmlns:wpi="http://schemas.microsoft.com/office/word/2010/wordprocessingInk" xmlns:wne="http://schemas.microsoft.com/office/word/2006/wordml" xmlns:wps="http://schemas.microsoft.com/office/word/2010/wordprocessingShape" mc:Ignorable="w14 w15 w16se w16cid w16 w16cex w16sdtdh wp14">
   <w:abstractNum w:abstractNumId="0" w15:restartNumberingAfterBreak="0">
     <w:nsid w:val="01E7178A"/>
     <w:multiLevelType w:val="hybridMultilevel"/>
@@ -8819,6 +9430,155 @@
     </w:lvl>
   </w:abstractNum>
   <w:abstractNum w:abstractNumId="6" w15:restartNumberingAfterBreak="0">
+    <w:nsid w:val="1D935015"/>
+    <w:multiLevelType w:val="multilevel"/>
+    <w:tmpl w:val="EBFA8100"/>
+    <w:lvl w:ilvl="0">
+      <w:start w:val="1"/>
+      <w:numFmt w:val="bullet"/>
+      <w:lvlText w:val=""/>
+      <w:lvlJc w:val="left"/>
+      <w:pPr>
+        <w:tabs>
+          <w:tab w:val="num" w:pos="720"/>
+        </w:tabs>
+        <w:ind w:left="720" w:hanging="360"/>
+      </w:pPr>
+      <w:rPr>
+        <w:rFonts w:ascii="Symbol" w:hAnsi="Symbol" w:hint="default"/>
+        <w:sz w:val="20"/>
+      </w:rPr>
+    </w:lvl>
+    <w:lvl w:ilvl="1" w:tentative="1">
+      <w:start w:val="1"/>
+      <w:numFmt w:val="bullet"/>
+      <w:lvlText w:val="o"/>
+      <w:lvlJc w:val="left"/>
+      <w:pPr>
+        <w:tabs>
+          <w:tab w:val="num" w:pos="1440"/>
+        </w:tabs>
+        <w:ind w:left="1440" w:hanging="360"/>
+      </w:pPr>
+      <w:rPr>
+        <w:rFonts w:ascii="Courier New" w:hAnsi="Courier New" w:hint="default"/>
+        <w:sz w:val="20"/>
+      </w:rPr>
+    </w:lvl>
+    <w:lvl w:ilvl="2" w:tentative="1">
+      <w:start w:val="1"/>
+      <w:numFmt w:val="bullet"/>
+      <w:lvlText w:val=""/>
+      <w:lvlJc w:val="left"/>
+      <w:pPr>
+        <w:tabs>
+          <w:tab w:val="num" w:pos="2160"/>
+        </w:tabs>
+        <w:ind w:left="2160" w:hanging="360"/>
+      </w:pPr>
+      <w:rPr>
+        <w:rFonts w:ascii="Wingdings" w:hAnsi="Wingdings" w:hint="default"/>
+        <w:sz w:val="20"/>
+      </w:rPr>
+    </w:lvl>
+    <w:lvl w:ilvl="3" w:tentative="1">
+      <w:start w:val="1"/>
+      <w:numFmt w:val="bullet"/>
+      <w:lvlText w:val=""/>
+      <w:lvlJc w:val="left"/>
+      <w:pPr>
+        <w:tabs>
+          <w:tab w:val="num" w:pos="2880"/>
+        </w:tabs>
+        <w:ind w:left="2880" w:hanging="360"/>
+      </w:pPr>
+      <w:rPr>
+        <w:rFonts w:ascii="Wingdings" w:hAnsi="Wingdings" w:hint="default"/>
+        <w:sz w:val="20"/>
+      </w:rPr>
+    </w:lvl>
+    <w:lvl w:ilvl="4" w:tentative="1">
+      <w:start w:val="1"/>
+      <w:numFmt w:val="bullet"/>
+      <w:lvlText w:val=""/>
+      <w:lvlJc w:val="left"/>
+      <w:pPr>
+        <w:tabs>
+          <w:tab w:val="num" w:pos="3600"/>
+        </w:tabs>
+        <w:ind w:left="3600" w:hanging="360"/>
+      </w:pPr>
+      <w:rPr>
+        <w:rFonts w:ascii="Wingdings" w:hAnsi="Wingdings" w:hint="default"/>
+        <w:sz w:val="20"/>
+      </w:rPr>
+    </w:lvl>
+    <w:lvl w:ilvl="5" w:tentative="1">
+      <w:start w:val="1"/>
+      <w:numFmt w:val="bullet"/>
+      <w:lvlText w:val=""/>
+      <w:lvlJc w:val="left"/>
+      <w:pPr>
+        <w:tabs>
+          <w:tab w:val="num" w:pos="4320"/>
+        </w:tabs>
+        <w:ind w:left="4320" w:hanging="360"/>
+      </w:pPr>
+      <w:rPr>
+        <w:rFonts w:ascii="Wingdings" w:hAnsi="Wingdings" w:hint="default"/>
+        <w:sz w:val="20"/>
+      </w:rPr>
+    </w:lvl>
+    <w:lvl w:ilvl="6" w:tentative="1">
+      <w:start w:val="1"/>
+      <w:numFmt w:val="bullet"/>
+      <w:lvlText w:val=""/>
+      <w:lvlJc w:val="left"/>
+      <w:pPr>
+        <w:tabs>
+          <w:tab w:val="num" w:pos="5040"/>
+        </w:tabs>
+        <w:ind w:left="5040" w:hanging="360"/>
+      </w:pPr>
+      <w:rPr>
+        <w:rFonts w:ascii="Wingdings" w:hAnsi="Wingdings" w:hint="default"/>
+        <w:sz w:val="20"/>
+      </w:rPr>
+    </w:lvl>
+    <w:lvl w:ilvl="7" w:tentative="1">
+      <w:start w:val="1"/>
+      <w:numFmt w:val="bullet"/>
+      <w:lvlText w:val=""/>
+      <w:lvlJc w:val="left"/>
+      <w:pPr>
+        <w:tabs>
+          <w:tab w:val="num" w:pos="5760"/>
+        </w:tabs>
+        <w:ind w:left="5760" w:hanging="360"/>
+      </w:pPr>
+      <w:rPr>
+        <w:rFonts w:ascii="Wingdings" w:hAnsi="Wingdings" w:hint="default"/>
+        <w:sz w:val="20"/>
+      </w:rPr>
+    </w:lvl>
+    <w:lvl w:ilvl="8" w:tentative="1">
+      <w:start w:val="1"/>
+      <w:numFmt w:val="bullet"/>
+      <w:lvlText w:val=""/>
+      <w:lvlJc w:val="left"/>
+      <w:pPr>
+        <w:tabs>
+          <w:tab w:val="num" w:pos="6480"/>
+        </w:tabs>
+        <w:ind w:left="6480" w:hanging="360"/>
+      </w:pPr>
+      <w:rPr>
+        <w:rFonts w:ascii="Wingdings" w:hAnsi="Wingdings" w:hint="default"/>
+        <w:sz w:val="20"/>
+      </w:rPr>
+    </w:lvl>
+  </w:abstractNum>
+  <w:abstractNum w:abstractNumId="7" w15:restartNumberingAfterBreak="0">
     <w:nsid w:val="21201058"/>
     <w:multiLevelType w:val="hybridMultilevel"/>
     <w:tmpl w:val="5A4C6B9A"/>
@@ -8931,7 +9691,7 @@
       </w:rPr>
     </w:lvl>
   </w:abstractNum>
-  <w:abstractNum w:abstractNumId="7" w15:restartNumberingAfterBreak="0">
+  <w:abstractNum w:abstractNumId="8" w15:restartNumberingAfterBreak="0">
     <w:nsid w:val="23232352"/>
     <w:multiLevelType w:val="multilevel"/>
     <w:tmpl w:val="B3DA3810"/>
@@ -9020,7 +9780,7 @@
       </w:pPr>
     </w:lvl>
   </w:abstractNum>
-  <w:abstractNum w:abstractNumId="8" w15:restartNumberingAfterBreak="0">
+  <w:abstractNum w:abstractNumId="9" w15:restartNumberingAfterBreak="0">
     <w:nsid w:val="28207FC6"/>
     <w:multiLevelType w:val="hybridMultilevel"/>
     <w:tmpl w:val="BF6C0C9C"/>
@@ -9133,7 +9893,156 @@
       </w:rPr>
     </w:lvl>
   </w:abstractNum>
-  <w:abstractNum w:abstractNumId="9" w15:restartNumberingAfterBreak="0">
+  <w:abstractNum w:abstractNumId="10" w15:restartNumberingAfterBreak="0">
+    <w:nsid w:val="28E87E9A"/>
+    <w:multiLevelType w:val="multilevel"/>
+    <w:tmpl w:val="673CF85E"/>
+    <w:lvl w:ilvl="0">
+      <w:start w:val="1"/>
+      <w:numFmt w:val="bullet"/>
+      <w:lvlText w:val=""/>
+      <w:lvlJc w:val="left"/>
+      <w:pPr>
+        <w:tabs>
+          <w:tab w:val="num" w:pos="720"/>
+        </w:tabs>
+        <w:ind w:left="720" w:hanging="360"/>
+      </w:pPr>
+      <w:rPr>
+        <w:rFonts w:ascii="Symbol" w:hAnsi="Symbol" w:hint="default"/>
+        <w:sz w:val="20"/>
+      </w:rPr>
+    </w:lvl>
+    <w:lvl w:ilvl="1" w:tentative="1">
+      <w:start w:val="1"/>
+      <w:numFmt w:val="bullet"/>
+      <w:lvlText w:val="o"/>
+      <w:lvlJc w:val="left"/>
+      <w:pPr>
+        <w:tabs>
+          <w:tab w:val="num" w:pos="1440"/>
+        </w:tabs>
+        <w:ind w:left="1440" w:hanging="360"/>
+      </w:pPr>
+      <w:rPr>
+        <w:rFonts w:ascii="Courier New" w:hAnsi="Courier New" w:hint="default"/>
+        <w:sz w:val="20"/>
+      </w:rPr>
+    </w:lvl>
+    <w:lvl w:ilvl="2" w:tentative="1">
+      <w:start w:val="1"/>
+      <w:numFmt w:val="bullet"/>
+      <w:lvlText w:val=""/>
+      <w:lvlJc w:val="left"/>
+      <w:pPr>
+        <w:tabs>
+          <w:tab w:val="num" w:pos="2160"/>
+        </w:tabs>
+        <w:ind w:left="2160" w:hanging="360"/>
+      </w:pPr>
+      <w:rPr>
+        <w:rFonts w:ascii="Wingdings" w:hAnsi="Wingdings" w:hint="default"/>
+        <w:sz w:val="20"/>
+      </w:rPr>
+    </w:lvl>
+    <w:lvl w:ilvl="3" w:tentative="1">
+      <w:start w:val="1"/>
+      <w:numFmt w:val="bullet"/>
+      <w:lvlText w:val=""/>
+      <w:lvlJc w:val="left"/>
+      <w:pPr>
+        <w:tabs>
+          <w:tab w:val="num" w:pos="2880"/>
+        </w:tabs>
+        <w:ind w:left="2880" w:hanging="360"/>
+      </w:pPr>
+      <w:rPr>
+        <w:rFonts w:ascii="Wingdings" w:hAnsi="Wingdings" w:hint="default"/>
+        <w:sz w:val="20"/>
+      </w:rPr>
+    </w:lvl>
+    <w:lvl w:ilvl="4" w:tentative="1">
+      <w:start w:val="1"/>
+      <w:numFmt w:val="bullet"/>
+      <w:lvlText w:val=""/>
+      <w:lvlJc w:val="left"/>
+      <w:pPr>
+        <w:tabs>
+          <w:tab w:val="num" w:pos="3600"/>
+        </w:tabs>
+        <w:ind w:left="3600" w:hanging="360"/>
+      </w:pPr>
+      <w:rPr>
+        <w:rFonts w:ascii="Wingdings" w:hAnsi="Wingdings" w:hint="default"/>
+        <w:sz w:val="20"/>
+      </w:rPr>
+    </w:lvl>
+    <w:lvl w:ilvl="5" w:tentative="1">
+      <w:start w:val="1"/>
+      <w:numFmt w:val="bullet"/>
+      <w:lvlText w:val=""/>
+      <w:lvlJc w:val="left"/>
+      <w:pPr>
+        <w:tabs>
+          <w:tab w:val="num" w:pos="4320"/>
+        </w:tabs>
+        <w:ind w:left="4320" w:hanging="360"/>
+      </w:pPr>
+      <w:rPr>
+        <w:rFonts w:ascii="Wingdings" w:hAnsi="Wingdings" w:hint="default"/>
+        <w:sz w:val="20"/>
+      </w:rPr>
+    </w:lvl>
+    <w:lvl w:ilvl="6" w:tentative="1">
+      <w:start w:val="1"/>
+      <w:numFmt w:val="bullet"/>
+      <w:lvlText w:val=""/>
+      <w:lvlJc w:val="left"/>
+      <w:pPr>
+        <w:tabs>
+          <w:tab w:val="num" w:pos="5040"/>
+        </w:tabs>
+        <w:ind w:left="5040" w:hanging="360"/>
+      </w:pPr>
+      <w:rPr>
+        <w:rFonts w:ascii="Wingdings" w:hAnsi="Wingdings" w:hint="default"/>
+        <w:sz w:val="20"/>
+      </w:rPr>
+    </w:lvl>
+    <w:lvl w:ilvl="7" w:tentative="1">
+      <w:start w:val="1"/>
+      <w:numFmt w:val="bullet"/>
+      <w:lvlText w:val=""/>
+      <w:lvlJc w:val="left"/>
+      <w:pPr>
+        <w:tabs>
+          <w:tab w:val="num" w:pos="5760"/>
+        </w:tabs>
+        <w:ind w:left="5760" w:hanging="360"/>
+      </w:pPr>
+      <w:rPr>
+        <w:rFonts w:ascii="Wingdings" w:hAnsi="Wingdings" w:hint="default"/>
+        <w:sz w:val="20"/>
+      </w:rPr>
+    </w:lvl>
+    <w:lvl w:ilvl="8" w:tentative="1">
+      <w:start w:val="1"/>
+      <w:numFmt w:val="bullet"/>
+      <w:lvlText w:val=""/>
+      <w:lvlJc w:val="left"/>
+      <w:pPr>
+        <w:tabs>
+          <w:tab w:val="num" w:pos="6480"/>
+        </w:tabs>
+        <w:ind w:left="6480" w:hanging="360"/>
+      </w:pPr>
+      <w:rPr>
+        <w:rFonts w:ascii="Wingdings" w:hAnsi="Wingdings" w:hint="default"/>
+        <w:sz w:val="20"/>
+      </w:rPr>
+    </w:lvl>
+  </w:abstractNum>
+  <w:abstractNum w:abstractNumId="11" w15:restartNumberingAfterBreak="0">
     <w:nsid w:val="29456F16"/>
     <w:multiLevelType w:val="multilevel"/>
     <w:tmpl w:val="300A001F"/>
@@ -9219,7 +10128,7 @@
       </w:pPr>
     </w:lvl>
   </w:abstractNum>
-  <w:abstractNum w:abstractNumId="10" w15:restartNumberingAfterBreak="0">
+  <w:abstractNum w:abstractNumId="12" w15:restartNumberingAfterBreak="0">
     <w:nsid w:val="2C4061AF"/>
     <w:multiLevelType w:val="multilevel"/>
     <w:tmpl w:val="300A001F"/>
@@ -9305,7 +10214,7 @@
       </w:pPr>
     </w:lvl>
   </w:abstractNum>
-  <w:abstractNum w:abstractNumId="11" w15:restartNumberingAfterBreak="0">
+  <w:abstractNum w:abstractNumId="13" w15:restartNumberingAfterBreak="0">
     <w:nsid w:val="2E6D4B9A"/>
     <w:multiLevelType w:val="hybridMultilevel"/>
     <w:tmpl w:val="DD84A4FC"/>
@@ -9393,7 +10302,7 @@
       </w:pPr>
     </w:lvl>
   </w:abstractNum>
-  <w:abstractNum w:abstractNumId="12" w15:restartNumberingAfterBreak="0">
+  <w:abstractNum w:abstractNumId="14" w15:restartNumberingAfterBreak="0">
     <w:nsid w:val="2F091C12"/>
     <w:multiLevelType w:val="multilevel"/>
     <w:tmpl w:val="327E8ADC"/>
@@ -9482,7 +10391,7 @@
       </w:pPr>
     </w:lvl>
   </w:abstractNum>
-  <w:abstractNum w:abstractNumId="13" w15:restartNumberingAfterBreak="0">
+  <w:abstractNum w:abstractNumId="15" w15:restartNumberingAfterBreak="0">
     <w:nsid w:val="38B829FE"/>
     <w:multiLevelType w:val="multilevel"/>
     <w:tmpl w:val="8452E2F6"/>
@@ -9631,7 +10540,7 @@
       </w:rPr>
     </w:lvl>
   </w:abstractNum>
-  <w:abstractNum w:abstractNumId="14" w15:restartNumberingAfterBreak="0">
+  <w:abstractNum w:abstractNumId="16" w15:restartNumberingAfterBreak="0">
     <w:nsid w:val="3C9D1153"/>
     <w:multiLevelType w:val="multilevel"/>
     <w:tmpl w:val="42344F36"/>
@@ -9723,7 +10632,7 @@
       </w:pPr>
     </w:lvl>
   </w:abstractNum>
-  <w:abstractNum w:abstractNumId="15" w15:restartNumberingAfterBreak="0">
+  <w:abstractNum w:abstractNumId="17" w15:restartNumberingAfterBreak="0">
     <w:nsid w:val="3DC313F9"/>
     <w:multiLevelType w:val="hybridMultilevel"/>
     <w:tmpl w:val="CBC6EAA4"/>
@@ -9836,7 +10745,7 @@
       </w:rPr>
     </w:lvl>
   </w:abstractNum>
-  <w:abstractNum w:abstractNumId="16" w15:restartNumberingAfterBreak="0">
+  <w:abstractNum w:abstractNumId="18" w15:restartNumberingAfterBreak="0">
     <w:nsid w:val="3DEC4A89"/>
     <w:multiLevelType w:val="hybridMultilevel"/>
     <w:tmpl w:val="5E8A568E"/>
@@ -9949,7 +10858,7 @@
       </w:rPr>
     </w:lvl>
   </w:abstractNum>
-  <w:abstractNum w:abstractNumId="17" w15:restartNumberingAfterBreak="0">
+  <w:abstractNum w:abstractNumId="19" w15:restartNumberingAfterBreak="0">
     <w:nsid w:val="4D186520"/>
     <w:multiLevelType w:val="hybridMultilevel"/>
     <w:tmpl w:val="6EC03EBC"/>
@@ -10062,7 +10971,7 @@
       </w:rPr>
     </w:lvl>
   </w:abstractNum>
-  <w:abstractNum w:abstractNumId="18" w15:restartNumberingAfterBreak="0">
+  <w:abstractNum w:abstractNumId="20" w15:restartNumberingAfterBreak="0">
     <w:nsid w:val="4E751130"/>
     <w:multiLevelType w:val="hybridMultilevel"/>
     <w:tmpl w:val="17241EA8"/>
@@ -10175,7 +11084,7 @@
       </w:rPr>
     </w:lvl>
   </w:abstractNum>
-  <w:abstractNum w:abstractNumId="19" w15:restartNumberingAfterBreak="0">
+  <w:abstractNum w:abstractNumId="21" w15:restartNumberingAfterBreak="0">
     <w:nsid w:val="5A4A20A6"/>
     <w:multiLevelType w:val="hybridMultilevel"/>
     <w:tmpl w:val="8D628E56"/>
@@ -10288,7 +11197,7 @@
       </w:rPr>
     </w:lvl>
   </w:abstractNum>
-  <w:abstractNum w:abstractNumId="20" w15:restartNumberingAfterBreak="0">
+  <w:abstractNum w:abstractNumId="22" w15:restartNumberingAfterBreak="0">
     <w:nsid w:val="63E33D2A"/>
     <w:multiLevelType w:val="hybridMultilevel"/>
     <w:tmpl w:val="8A1006A6"/>
@@ -10401,7 +11310,7 @@
       </w:rPr>
     </w:lvl>
   </w:abstractNum>
-  <w:abstractNum w:abstractNumId="21" w15:restartNumberingAfterBreak="0">
+  <w:abstractNum w:abstractNumId="23" w15:restartNumberingAfterBreak="0">
     <w:nsid w:val="647F3167"/>
     <w:multiLevelType w:val="multilevel"/>
     <w:tmpl w:val="141E2562"/>
@@ -10493,7 +11402,7 @@
       </w:pPr>
     </w:lvl>
   </w:abstractNum>
-  <w:abstractNum w:abstractNumId="22" w15:restartNumberingAfterBreak="0">
+  <w:abstractNum w:abstractNumId="24" w15:restartNumberingAfterBreak="0">
     <w:nsid w:val="6571759D"/>
     <w:multiLevelType w:val="hybridMultilevel"/>
     <w:tmpl w:val="CE922F2A"/>
@@ -10606,7 +11515,7 @@
       </w:rPr>
     </w:lvl>
   </w:abstractNum>
-  <w:abstractNum w:abstractNumId="23" w15:restartNumberingAfterBreak="0">
+  <w:abstractNum w:abstractNumId="25" w15:restartNumberingAfterBreak="0">
     <w:nsid w:val="6AE81669"/>
     <w:multiLevelType w:val="hybridMultilevel"/>
     <w:tmpl w:val="F8B03664"/>
@@ -10719,7 +11628,7 @@
       </w:rPr>
     </w:lvl>
   </w:abstractNum>
-  <w:abstractNum w:abstractNumId="24" w15:restartNumberingAfterBreak="0">
+  <w:abstractNum w:abstractNumId="26" w15:restartNumberingAfterBreak="0">
     <w:nsid w:val="6C5376E2"/>
     <w:multiLevelType w:val="hybridMultilevel"/>
     <w:tmpl w:val="3E943FB2"/>
@@ -10832,7 +11741,7 @@
       </w:rPr>
     </w:lvl>
   </w:abstractNum>
-  <w:abstractNum w:abstractNumId="25" w15:restartNumberingAfterBreak="0">
+  <w:abstractNum w:abstractNumId="27" w15:restartNumberingAfterBreak="0">
     <w:nsid w:val="6E627A57"/>
     <w:multiLevelType w:val="hybridMultilevel"/>
     <w:tmpl w:val="7BFE312A"/>
@@ -10945,7 +11854,7 @@
       </w:rPr>
     </w:lvl>
   </w:abstractNum>
-  <w:abstractNum w:abstractNumId="26" w15:restartNumberingAfterBreak="0">
+  <w:abstractNum w:abstractNumId="28" w15:restartNumberingAfterBreak="0">
     <w:nsid w:val="70413EF6"/>
     <w:multiLevelType w:val="multilevel"/>
     <w:tmpl w:val="327E8ADC"/>
@@ -11034,7 +11943,7 @@
       </w:pPr>
     </w:lvl>
   </w:abstractNum>
-  <w:abstractNum w:abstractNumId="27" w15:restartNumberingAfterBreak="0">
+  <w:abstractNum w:abstractNumId="29" w15:restartNumberingAfterBreak="0">
     <w:nsid w:val="71202B6E"/>
     <w:multiLevelType w:val="multilevel"/>
     <w:tmpl w:val="141E2562"/>
@@ -11126,7 +12035,7 @@
       </w:pPr>
     </w:lvl>
   </w:abstractNum>
-  <w:abstractNum w:abstractNumId="28" w15:restartNumberingAfterBreak="0">
+  <w:abstractNum w:abstractNumId="30" w15:restartNumberingAfterBreak="0">
     <w:nsid w:val="7364246D"/>
     <w:multiLevelType w:val="hybridMultilevel"/>
     <w:tmpl w:val="4CB08284"/>
@@ -11239,7 +12148,7 @@
       </w:rPr>
     </w:lvl>
   </w:abstractNum>
-  <w:abstractNum w:abstractNumId="29" w15:restartNumberingAfterBreak="0">
+  <w:abstractNum w:abstractNumId="31" w15:restartNumberingAfterBreak="0">
     <w:nsid w:val="74F40EAA"/>
     <w:multiLevelType w:val="hybridMultilevel"/>
     <w:tmpl w:val="A55E70F2"/>
@@ -11352,7 +12261,7 @@
       </w:rPr>
     </w:lvl>
   </w:abstractNum>
-  <w:abstractNum w:abstractNumId="30" w15:restartNumberingAfterBreak="0">
+  <w:abstractNum w:abstractNumId="32" w15:restartNumberingAfterBreak="0">
     <w:nsid w:val="75713877"/>
     <w:multiLevelType w:val="hybridMultilevel"/>
     <w:tmpl w:val="CCC0937E"/>
@@ -11463,7 +12372,7 @@
       </w:rPr>
     </w:lvl>
   </w:abstractNum>
-  <w:abstractNum w:abstractNumId="31" w15:restartNumberingAfterBreak="0">
+  <w:abstractNum w:abstractNumId="33" w15:restartNumberingAfterBreak="0">
     <w:nsid w:val="79423835"/>
     <w:multiLevelType w:val="multilevel"/>
     <w:tmpl w:val="B3DA3810"/>
@@ -11552,7 +12461,7 @@
       </w:pPr>
     </w:lvl>
   </w:abstractNum>
-  <w:abstractNum w:abstractNumId="32" w15:restartNumberingAfterBreak="0">
+  <w:abstractNum w:abstractNumId="34" w15:restartNumberingAfterBreak="0">
     <w:nsid w:val="7B6D5E94"/>
     <w:multiLevelType w:val="hybridMultilevel"/>
     <w:tmpl w:val="2D543DAE"/>
@@ -11665,7 +12574,7 @@
       </w:rPr>
     </w:lvl>
   </w:abstractNum>
-  <w:abstractNum w:abstractNumId="33" w15:restartNumberingAfterBreak="0">
+  <w:abstractNum w:abstractNumId="35" w15:restartNumberingAfterBreak="0">
     <w:nsid w:val="7F180492"/>
     <w:multiLevelType w:val="hybridMultilevel"/>
     <w:tmpl w:val="E8F6D7C6"/>
@@ -11778,107 +12687,113 @@
       </w:rPr>
     </w:lvl>
   </w:abstractNum>
-  <w:num w:numId="1" w16cid:durableId="1182162590">
+  <w:num w:numId="1">
+    <w:abstractNumId w:val="12"/>
+  </w:num>
+  <w:num w:numId="2">
+    <w:abstractNumId w:val="33"/>
+  </w:num>
+  <w:num w:numId="3">
+    <w:abstractNumId w:val="11"/>
+  </w:num>
+  <w:num w:numId="4">
+    <w:abstractNumId w:val="19"/>
+  </w:num>
+  <w:num w:numId="5">
+    <w:abstractNumId w:val="24"/>
+  </w:num>
+  <w:num w:numId="6">
+    <w:abstractNumId w:val="7"/>
+  </w:num>
+  <w:num w:numId="7">
+    <w:abstractNumId w:val="22"/>
+  </w:num>
+  <w:num w:numId="8">
+    <w:abstractNumId w:val="30"/>
+  </w:num>
+  <w:num w:numId="9">
+    <w:abstractNumId w:val="35"/>
+  </w:num>
+  <w:num w:numId="10">
+    <w:abstractNumId w:val="25"/>
+  </w:num>
+  <w:num w:numId="11">
+    <w:abstractNumId w:val="3"/>
+  </w:num>
+  <w:num w:numId="12">
+    <w:abstractNumId w:val="17"/>
+  </w:num>
+  <w:num w:numId="13">
+    <w:abstractNumId w:val="15"/>
+  </w:num>
+  <w:num w:numId="14">
+    <w:abstractNumId w:val="20"/>
+  </w:num>
+  <w:num w:numId="15">
+    <w:abstractNumId w:val="14"/>
+  </w:num>
+  <w:num w:numId="16">
+    <w:abstractNumId w:val="28"/>
+  </w:num>
+  <w:num w:numId="17">
+    <w:abstractNumId w:val="23"/>
+  </w:num>
+  <w:num w:numId="18">
+    <w:abstractNumId w:val="29"/>
+  </w:num>
+  <w:num w:numId="19">
+    <w:abstractNumId w:val="8"/>
+  </w:num>
+  <w:num w:numId="20">
+    <w:abstractNumId w:val="5"/>
+  </w:num>
+  <w:num w:numId="21">
+    <w:abstractNumId w:val="34"/>
+  </w:num>
+  <w:num w:numId="22">
+    <w:abstractNumId w:val="9"/>
+  </w:num>
+  <w:num w:numId="23">
+    <w:abstractNumId w:val="31"/>
+  </w:num>
+  <w:num w:numId="24">
+    <w:abstractNumId w:val="0"/>
+  </w:num>
+  <w:num w:numId="25">
+    <w:abstractNumId w:val="13"/>
+  </w:num>
+  <w:num w:numId="26">
+    <w:abstractNumId w:val="32"/>
+  </w:num>
+  <w:num w:numId="27">
+    <w:abstractNumId w:val="16"/>
+  </w:num>
+  <w:num w:numId="28">
+    <w:abstractNumId w:val="4"/>
+  </w:num>
+  <w:num w:numId="29">
+    <w:abstractNumId w:val="26"/>
+  </w:num>
+  <w:num w:numId="30">
+    <w:abstractNumId w:val="1"/>
+  </w:num>
+  <w:num w:numId="31">
+    <w:abstractNumId w:val="27"/>
+  </w:num>
+  <w:num w:numId="32">
+    <w:abstractNumId w:val="18"/>
+  </w:num>
+  <w:num w:numId="33">
+    <w:abstractNumId w:val="2"/>
+  </w:num>
+  <w:num w:numId="34">
+    <w:abstractNumId w:val="21"/>
+  </w:num>
+  <w:num w:numId="35">
     <w:abstractNumId w:val="10"/>
   </w:num>
-  <w:num w:numId="2" w16cid:durableId="2039576517">
-    <w:abstractNumId w:val="31"/>
-  </w:num>
-  <w:num w:numId="3" w16cid:durableId="1292397454">
-    <w:abstractNumId w:val="9"/>
-  </w:num>
-  <w:num w:numId="4" w16cid:durableId="1910531703">
-    <w:abstractNumId w:val="17"/>
-  </w:num>
-  <w:num w:numId="5" w16cid:durableId="1756706364">
-    <w:abstractNumId w:val="22"/>
-  </w:num>
-  <w:num w:numId="6" w16cid:durableId="2053578990">
+  <w:num w:numId="36">
     <w:abstractNumId w:val="6"/>
-  </w:num>
-  <w:num w:numId="7" w16cid:durableId="781614568">
-    <w:abstractNumId w:val="20"/>
-  </w:num>
-  <w:num w:numId="8" w16cid:durableId="950866549">
-    <w:abstractNumId w:val="28"/>
-  </w:num>
-  <w:num w:numId="9" w16cid:durableId="958102715">
-    <w:abstractNumId w:val="33"/>
-  </w:num>
-  <w:num w:numId="10" w16cid:durableId="1222326060">
-    <w:abstractNumId w:val="23"/>
-  </w:num>
-  <w:num w:numId="11" w16cid:durableId="520322122">
-    <w:abstractNumId w:val="3"/>
-  </w:num>
-  <w:num w:numId="12" w16cid:durableId="1385520933">
-    <w:abstractNumId w:val="15"/>
-  </w:num>
-  <w:num w:numId="13" w16cid:durableId="1446340615">
-    <w:abstractNumId w:val="13"/>
-  </w:num>
-  <w:num w:numId="14" w16cid:durableId="1614171224">
-    <w:abstractNumId w:val="18"/>
-  </w:num>
-  <w:num w:numId="15" w16cid:durableId="153374203">
-    <w:abstractNumId w:val="12"/>
-  </w:num>
-  <w:num w:numId="16" w16cid:durableId="2026400865">
-    <w:abstractNumId w:val="26"/>
-  </w:num>
-  <w:num w:numId="17" w16cid:durableId="1103306411">
-    <w:abstractNumId w:val="21"/>
-  </w:num>
-  <w:num w:numId="18" w16cid:durableId="1887181241">
-    <w:abstractNumId w:val="27"/>
-  </w:num>
-  <w:num w:numId="19" w16cid:durableId="1380783948">
-    <w:abstractNumId w:val="7"/>
-  </w:num>
-  <w:num w:numId="20" w16cid:durableId="1921521104">
-    <w:abstractNumId w:val="5"/>
-  </w:num>
-  <w:num w:numId="21" w16cid:durableId="131793566">
-    <w:abstractNumId w:val="32"/>
-  </w:num>
-  <w:num w:numId="22" w16cid:durableId="43142978">
-    <w:abstractNumId w:val="8"/>
-  </w:num>
-  <w:num w:numId="23" w16cid:durableId="1776748773">
-    <w:abstractNumId w:val="29"/>
-  </w:num>
-  <w:num w:numId="24" w16cid:durableId="1272082331">
-    <w:abstractNumId w:val="0"/>
-  </w:num>
-  <w:num w:numId="25" w16cid:durableId="89206692">
-    <w:abstractNumId w:val="11"/>
-  </w:num>
-  <w:num w:numId="26" w16cid:durableId="896630148">
-    <w:abstractNumId w:val="30"/>
-  </w:num>
-  <w:num w:numId="27" w16cid:durableId="1364986894">
-    <w:abstractNumId w:val="14"/>
-  </w:num>
-  <w:num w:numId="28" w16cid:durableId="1995723665">
-    <w:abstractNumId w:val="4"/>
-  </w:num>
-  <w:num w:numId="29" w16cid:durableId="817308156">
-    <w:abstractNumId w:val="24"/>
-  </w:num>
-  <w:num w:numId="30" w16cid:durableId="202595817">
-    <w:abstractNumId w:val="1"/>
-  </w:num>
-  <w:num w:numId="31" w16cid:durableId="761922445">
-    <w:abstractNumId w:val="25"/>
-  </w:num>
-  <w:num w:numId="32" w16cid:durableId="93139148">
-    <w:abstractNumId w:val="16"/>
-  </w:num>
-  <w:num w:numId="33" w16cid:durableId="1071587172">
-    <w:abstractNumId w:val="2"/>
-  </w:num>
-  <w:num w:numId="34" w16cid:durableId="11736187">
-    <w:abstractNumId w:val="19"/>
   </w:num>
 </w:numbering>
 </file>

</xml_diff>

<commit_message>
update: revised SRS for Blak Box tech store
</commit_message>
<xml_diff>
--- a/BLAK BOX/Documentation/IEEE/IEEE830_BLAK_BLOX.docx
+++ b/BLAK BOX/Documentation/IEEE/IEEE830_BLAK_BLOX.docx
@@ -331,7 +331,7 @@
               </wp:anchor>
             </w:drawing>
           </mc:Choice>
-          <mc:Fallback xmlns:w16du="http://schemas.microsoft.com/office/word/2023/wordml/word16du" xmlns:w16sdtfl="http://schemas.microsoft.com/office/word/2024/wordml/sdtformatlock" xmlns:oel="http://schemas.microsoft.com/office/2019/extlst">
+          <mc:Fallback xmlns:oel="http://schemas.microsoft.com/office/2019/extlst" xmlns:w16sdtfl="http://schemas.microsoft.com/office/word/2024/wordml/sdtformatlock" xmlns:w16du="http://schemas.microsoft.com/office/word/2023/wordml/word16du">
             <w:pict>
               <v:group w14:anchorId="4D8F4E97" id="Group 2" o:spid="_x0000_s1026" style="position:absolute;margin-left:0;margin-top:1.15pt;width:221.05pt;height:1.85pt;z-index:251662336;mso-position-horizontal:center;mso-position-horizontal-relative:margin" coordsize="28073,234" o:gfxdata="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">
                 <v:shape id="Graphic 3" o:spid="_x0000_s1027" style="position:absolute;width:28073;height:234;visibility:visible;mso-wrap-style:square;v-text-anchor:top" coordsize="2807335,23495" o:gfxdata="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" path="m2806954,18618l,18618r,4877l2806954,23495r,-4877xem2806954,9410l,9410r,4560l2806954,13970r,-4560xem2806954,l,,,4572r2806954,l2806954,xe" fillcolor="#292929" stroked="f">
@@ -662,7 +662,7 @@
               </wp:anchor>
             </w:drawing>
           </mc:Choice>
-          <mc:Fallback xmlns:w16du="http://schemas.microsoft.com/office/word/2023/wordml/word16du" xmlns:w16sdtfl="http://schemas.microsoft.com/office/word/2024/wordml/sdtformatlock" xmlns:oel="http://schemas.microsoft.com/office/2019/extlst">
+          <mc:Fallback xmlns:oel="http://schemas.microsoft.com/office/2019/extlst" xmlns:w16sdtfl="http://schemas.microsoft.com/office/word/2024/wordml/sdtformatlock" xmlns:w16du="http://schemas.microsoft.com/office/word/2023/wordml/word16du">
             <w:pict>
               <v:group w14:anchorId="37CB67D0" id="Group 2" o:spid="_x0000_s1026" style="position:absolute;margin-left:0;margin-top:6.2pt;width:221.05pt;height:1.85pt;z-index:251664384;mso-position-horizontal:center;mso-position-horizontal-relative:margin" coordsize="28073,234" o:gfxdata="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">
                 <v:shape id="Graphic 3" o:spid="_x0000_s1027" style="position:absolute;width:28073;height:234;visibility:visible;mso-wrap-style:square;v-text-anchor:top" coordsize="2807335,23495" o:gfxdata="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" path="m2806954,18618l,18618r,4877l2806954,23495r,-4877xem2806954,9410l,9410r,4560l2806954,13970r,-4560xem2806954,l,,,4572r2806954,l2806954,xe" fillcolor="#292929" stroked="f">
@@ -7346,11 +7346,35 @@
         <w:pStyle w:val="Prrafodelista"/>
         <w:numPr>
           <w:ilvl w:val="0"/>
-          <w:numId w:val="5"/>
+          <w:numId w:val="37"/>
         </w:numPr>
-      </w:pPr>
-      <w:r>
-        <w:t xml:space="preserve">Interface to be used with the Internet. </w:t>
+        <w:spacing w:before="100" w:beforeAutospacing="1" w:after="100" w:afterAutospacing="1" w:line="276" w:lineRule="auto"/>
+        <w:jc w:val="both"/>
+        <w:rPr>
+          <w:rFonts w:eastAsia="Times New Roman" w:cs="Times New Roman"/>
+          <w:kern w:val="0"/>
+          <w:lang w:eastAsia="es-EC"/>
+          <w14:ligatures w14:val="none"/>
+        </w:rPr>
+      </w:pPr>
+      <w:bookmarkStart w:id="17" w:name="_Toc198385561"/>
+      <w:r>
+        <w:rPr>
+          <w:rFonts w:eastAsia="Times New Roman" w:cs="Times New Roman"/>
+          <w:kern w:val="0"/>
+          <w:lang w:eastAsia="es-EC"/>
+          <w14:ligatures w14:val="none"/>
+        </w:rPr>
+        <w:t>The</w:t>
+      </w:r>
+      <w:r>
+        <w:rPr>
+          <w:rFonts w:eastAsia="Times New Roman" w:cs="Times New Roman"/>
+          <w:kern w:val="0"/>
+          <w:lang w:eastAsia="es-EC"/>
+          <w14:ligatures w14:val="none"/>
+        </w:rPr>
+        <w:t xml:space="preserve"> system must be accessed through the Internet using standard web browsers.</w:t>
       </w:r>
     </w:p>
     <w:p>
@@ -7358,11 +7382,67 @@
         <w:pStyle w:val="Prrafodelista"/>
         <w:numPr>
           <w:ilvl w:val="0"/>
-          <w:numId w:val="5"/>
+          <w:numId w:val="37"/>
         </w:numPr>
-      </w:pPr>
-      <w:r>
-        <w:t>Domain Usage.</w:t>
+        <w:spacing w:before="100" w:beforeAutospacing="1" w:after="100" w:afterAutospacing="1" w:line="276" w:lineRule="auto"/>
+        <w:jc w:val="both"/>
+        <w:rPr>
+          <w:rFonts w:eastAsia="Times New Roman" w:cs="Times New Roman"/>
+          <w:kern w:val="0"/>
+          <w:lang w:eastAsia="es-EC"/>
+          <w14:ligatures w14:val="none"/>
+        </w:rPr>
+      </w:pPr>
+      <w:r>
+        <w:rPr>
+          <w:rFonts w:eastAsia="Times New Roman" w:cs="Times New Roman"/>
+          <w:kern w:val="0"/>
+          <w:lang w:eastAsia="es-EC"/>
+          <w14:ligatures w14:val="none"/>
+        </w:rPr>
+        <w:t>A</w:t>
+      </w:r>
+      <w:r>
+        <w:rPr>
+          <w:rFonts w:eastAsia="Times New Roman" w:cs="Times New Roman"/>
+          <w:kern w:val="0"/>
+          <w:lang w:eastAsia="es-EC"/>
+          <w14:ligatures w14:val="none"/>
+        </w:rPr>
+        <w:t xml:space="preserve"> unique domain name will be used to represent the </w:t>
+      </w:r>
+      <w:proofErr w:type="spellStart"/>
+      <w:r>
+        <w:rPr>
+          <w:rFonts w:eastAsia="Times New Roman" w:cs="Times New Roman"/>
+          <w:b/>
+          <w:bCs/>
+          <w:kern w:val="0"/>
+          <w:lang w:eastAsia="es-EC"/>
+          <w14:ligatures w14:val="none"/>
+        </w:rPr>
+        <w:t>Blak</w:t>
+      </w:r>
+      <w:proofErr w:type="spellEnd"/>
+      <w:r>
+        <w:rPr>
+          <w:rFonts w:eastAsia="Times New Roman" w:cs="Times New Roman"/>
+          <w:b/>
+          <w:bCs/>
+          <w:kern w:val="0"/>
+          <w:lang w:eastAsia="es-EC"/>
+          <w14:ligatures w14:val="none"/>
+        </w:rPr>
+        <w:t xml:space="preserve"> Box</w:t>
+      </w:r>
+      <w:r>
+        <w:rPr>
+          <w:rFonts w:eastAsia="Times New Roman" w:cs="Times New Roman"/>
+          <w:kern w:val="0"/>
+          <w:lang w:eastAsia="es-EC"/>
+          <w14:ligatures w14:val="none"/>
+        </w:rPr>
+        <w:t xml:space="preserve"> brand online.</w:t>
       </w:r>
     </w:p>
     <w:p>
@@ -7370,11 +7450,34 @@
         <w:pStyle w:val="Prrafodelista"/>
         <w:numPr>
           <w:ilvl w:val="0"/>
-          <w:numId w:val="5"/>
+          <w:numId w:val="37"/>
         </w:numPr>
-      </w:pPr>
-      <w:r>
-        <w:t xml:space="preserve">Languages and technologies in use: HTML, JAVA. </w:t>
+        <w:spacing w:before="100" w:beforeAutospacing="1" w:after="100" w:afterAutospacing="1" w:line="276" w:lineRule="auto"/>
+        <w:jc w:val="both"/>
+        <w:rPr>
+          <w:rFonts w:eastAsia="Times New Roman" w:cs="Times New Roman"/>
+          <w:kern w:val="0"/>
+          <w:lang w:eastAsia="es-EC"/>
+          <w14:ligatures w14:val="none"/>
+        </w:rPr>
+      </w:pPr>
+      <w:r>
+        <w:rPr>
+          <w:rFonts w:eastAsia="Times New Roman" w:cs="Times New Roman"/>
+          <w:kern w:val="0"/>
+          <w:lang w:eastAsia="es-EC"/>
+          <w14:ligatures w14:val="none"/>
+        </w:rPr>
+        <w:t>The</w:t>
+      </w:r>
+      <w:r>
+        <w:rPr>
+          <w:rFonts w:eastAsia="Times New Roman" w:cs="Times New Roman"/>
+          <w:kern w:val="0"/>
+          <w:lang w:eastAsia="es-EC"/>
+          <w14:ligatures w14:val="none"/>
+        </w:rPr>
+        <w:t xml:space="preserve"> platform will be developed using HTML, CSS, JavaScript, PHP, and RESTful APIs for backend communication and data handling.</w:t>
       </w:r>
     </w:p>
     <w:p>
@@ -7382,11 +7485,34 @@
         <w:pStyle w:val="Prrafodelista"/>
         <w:numPr>
           <w:ilvl w:val="0"/>
-          <w:numId w:val="5"/>
+          <w:numId w:val="37"/>
         </w:numPr>
-      </w:pPr>
-      <w:r>
-        <w:t xml:space="preserve">Servers must be able to handle queries concurrently. </w:t>
+        <w:spacing w:before="100" w:beforeAutospacing="1" w:after="100" w:afterAutospacing="1" w:line="276" w:lineRule="auto"/>
+        <w:jc w:val="both"/>
+        <w:rPr>
+          <w:rFonts w:eastAsia="Times New Roman" w:cs="Times New Roman"/>
+          <w:kern w:val="0"/>
+          <w:lang w:eastAsia="es-EC"/>
+          <w14:ligatures w14:val="none"/>
+        </w:rPr>
+      </w:pPr>
+      <w:r>
+        <w:rPr>
+          <w:rFonts w:eastAsia="Times New Roman" w:cs="Times New Roman"/>
+          <w:kern w:val="0"/>
+          <w:lang w:eastAsia="es-EC"/>
+          <w14:ligatures w14:val="none"/>
+        </w:rPr>
+        <w:t>The</w:t>
+      </w:r>
+      <w:r>
+        <w:rPr>
+          <w:rFonts w:eastAsia="Times New Roman" w:cs="Times New Roman"/>
+          <w:kern w:val="0"/>
+          <w:lang w:eastAsia="es-EC"/>
+          <w14:ligatures w14:val="none"/>
+        </w:rPr>
+        <w:t xml:space="preserve"> web server must be capable of handling multiple concurrent user requests to ensure high availability and performance.</w:t>
       </w:r>
     </w:p>
     <w:p>
@@ -7394,11 +7520,34 @@
         <w:pStyle w:val="Prrafodelista"/>
         <w:numPr>
           <w:ilvl w:val="0"/>
-          <w:numId w:val="5"/>
+          <w:numId w:val="37"/>
         </w:numPr>
-      </w:pPr>
-      <w:r>
-        <w:t>The system should be designed according to a client/server model.</w:t>
+        <w:spacing w:before="100" w:beforeAutospacing="1" w:after="100" w:afterAutospacing="1" w:line="276" w:lineRule="auto"/>
+        <w:jc w:val="both"/>
+        <w:rPr>
+          <w:rFonts w:eastAsia="Times New Roman" w:cs="Times New Roman"/>
+          <w:kern w:val="0"/>
+          <w:lang w:eastAsia="es-EC"/>
+          <w14:ligatures w14:val="none"/>
+        </w:rPr>
+      </w:pPr>
+      <w:r>
+        <w:rPr>
+          <w:rFonts w:eastAsia="Times New Roman" w:cs="Times New Roman"/>
+          <w:kern w:val="0"/>
+          <w:lang w:eastAsia="es-EC"/>
+          <w14:ligatures w14:val="none"/>
+        </w:rPr>
+        <w:t>The</w:t>
+      </w:r>
+      <w:r>
+        <w:rPr>
+          <w:rFonts w:eastAsia="Times New Roman" w:cs="Times New Roman"/>
+          <w:kern w:val="0"/>
+          <w:lang w:eastAsia="es-EC"/>
+          <w14:ligatures w14:val="none"/>
+        </w:rPr>
+        <w:t xml:space="preserve"> application will follow a client/server architecture, with a clear separation between the user interface and backend services.</w:t>
       </w:r>
     </w:p>
     <w:p>
@@ -7406,11 +7555,70 @@
         <w:pStyle w:val="Prrafodelista"/>
         <w:numPr>
           <w:ilvl w:val="0"/>
-          <w:numId w:val="5"/>
+          <w:numId w:val="37"/>
         </w:numPr>
-      </w:pPr>
-      <w:r>
-        <w:t>The system should have a simple design and implementation, independent of platform or programming language.</w:t>
+        <w:spacing w:before="100" w:beforeAutospacing="1" w:after="100" w:afterAutospacing="1" w:line="276" w:lineRule="auto"/>
+        <w:jc w:val="both"/>
+        <w:rPr>
+          <w:rFonts w:eastAsia="Times New Roman" w:cs="Times New Roman"/>
+          <w:kern w:val="0"/>
+          <w:lang w:eastAsia="es-EC"/>
+          <w14:ligatures w14:val="none"/>
+        </w:rPr>
+      </w:pPr>
+      <w:r>
+        <w:rPr>
+          <w:rFonts w:eastAsia="Times New Roman" w:cs="Times New Roman"/>
+          <w:kern w:val="0"/>
+          <w:lang w:eastAsia="es-EC"/>
+          <w14:ligatures w14:val="none"/>
+        </w:rPr>
+        <w:t>The</w:t>
+      </w:r>
+      <w:r>
+        <w:rPr>
+          <w:rFonts w:eastAsia="Times New Roman" w:cs="Times New Roman"/>
+          <w:kern w:val="0"/>
+          <w:lang w:eastAsia="es-EC"/>
+          <w14:ligatures w14:val="none"/>
+        </w:rPr>
+        <w:t xml:space="preserve"> system should maintain platform independence, allowing users to access it from various operating systems and devices without compatibility issues.</w:t>
+      </w:r>
+    </w:p>
+    <w:p>
+      <w:pPr>
+        <w:pStyle w:val="Prrafodelista"/>
+        <w:numPr>
+          <w:ilvl w:val="0"/>
+          <w:numId w:val="37"/>
+        </w:numPr>
+        <w:spacing w:before="100" w:beforeAutospacing="1" w:after="100" w:afterAutospacing="1" w:line="276" w:lineRule="auto"/>
+        <w:jc w:val="both"/>
+        <w:rPr>
+          <w:rFonts w:eastAsia="Times New Roman" w:cs="Times New Roman"/>
+          <w:kern w:val="0"/>
+          <w:lang w:eastAsia="es-EC"/>
+          <w14:ligatures w14:val="none"/>
+        </w:rPr>
+      </w:pPr>
+      <w:r>
+        <w:rPr>
+          <w:rFonts w:eastAsia="Times New Roman" w:cs="Times New Roman"/>
+          <w:kern w:val="0"/>
+          <w:lang w:eastAsia="es-EC"/>
+          <w14:ligatures w14:val="none"/>
+        </w:rPr>
+        <w:lastRenderedPageBreak/>
+        <w:t>The</w:t>
+      </w:r>
+      <w:r>
+        <w:rPr>
+          <w:rFonts w:eastAsia="Times New Roman" w:cs="Times New Roman"/>
+          <w:kern w:val="0"/>
+          <w:lang w:eastAsia="es-EC"/>
+          <w14:ligatures w14:val="none"/>
+        </w:rPr>
+        <w:t xml:space="preserve"> design should be simple, clean, and modular, allowing for ease of maintenance and future scalability.</w:t>
       </w:r>
     </w:p>
     <w:p>
@@ -7420,11 +7628,11 @@
           <w:ilvl w:val="1"/>
           <w:numId w:val="2"/>
         </w:numPr>
+        <w:spacing w:line="276" w:lineRule="auto"/>
         <w:rPr>
           <w:rFonts w:asciiTheme="minorHAnsi" w:hAnsiTheme="minorHAnsi"/>
         </w:rPr>
       </w:pPr>
-      <w:bookmarkStart w:id="17" w:name="_Toc198385561"/>
       <w:r>
         <w:rPr>
           <w:rFonts w:asciiTheme="minorHAnsi" w:hAnsiTheme="minorHAnsi"/>
@@ -7438,11 +7646,55 @@
         <w:pStyle w:val="Prrafodelista"/>
         <w:numPr>
           <w:ilvl w:val="0"/>
-          <w:numId w:val="6"/>
+          <w:numId w:val="38"/>
         </w:numPr>
-      </w:pPr>
-      <w:r>
-        <w:t xml:space="preserve">It is assumed that users (customers, employees and administrators) have stable internet access to be able to use the platform. </w:t>
+        <w:spacing w:before="100" w:beforeAutospacing="1" w:after="100" w:afterAutospacing="1" w:line="276" w:lineRule="auto"/>
+        <w:jc w:val="both"/>
+        <w:rPr>
+          <w:rFonts w:eastAsia="Times New Roman" w:cs="Times New Roman"/>
+          <w:kern w:val="0"/>
+          <w:lang w:eastAsia="es-EC"/>
+          <w14:ligatures w14:val="none"/>
+        </w:rPr>
+      </w:pPr>
+      <w:bookmarkStart w:id="18" w:name="_Toc198385562"/>
+      <w:r>
+        <w:rPr>
+          <w:rFonts w:eastAsia="Times New Roman" w:cs="Times New Roman"/>
+          <w:kern w:val="0"/>
+          <w:lang w:eastAsia="es-EC"/>
+          <w14:ligatures w14:val="none"/>
+        </w:rPr>
+        <w:t>It</w:t>
+      </w:r>
+      <w:r>
+        <w:rPr>
+          <w:rFonts w:eastAsia="Times New Roman" w:cs="Times New Roman"/>
+          <w:kern w:val="0"/>
+          <w:lang w:eastAsia="es-EC"/>
+          <w14:ligatures w14:val="none"/>
+        </w:rPr>
+        <w:t xml:space="preserve"> is assumed that users (customers, administrators, and staff) will have a stable Internet connection to interact with the </w:t>
+      </w:r>
+      <w:proofErr w:type="spellStart"/>
+      <w:r>
+        <w:rPr>
+          <w:rFonts w:eastAsia="Times New Roman" w:cs="Times New Roman"/>
+          <w:kern w:val="0"/>
+          <w:lang w:eastAsia="es-EC"/>
+          <w14:ligatures w14:val="none"/>
+        </w:rPr>
+        <w:t>Blak</w:t>
+      </w:r>
+      <w:proofErr w:type="spellEnd"/>
+      <w:r>
+        <w:rPr>
+          <w:rFonts w:eastAsia="Times New Roman" w:cs="Times New Roman"/>
+          <w:kern w:val="0"/>
+          <w:lang w:eastAsia="es-EC"/>
+          <w14:ligatures w14:val="none"/>
+        </w:rPr>
+        <w:t xml:space="preserve"> Box platform.</w:t>
       </w:r>
     </w:p>
     <w:p>
@@ -7450,12 +7702,34 @@
         <w:pStyle w:val="Prrafodelista"/>
         <w:numPr>
           <w:ilvl w:val="0"/>
-          <w:numId w:val="6"/>
+          <w:numId w:val="38"/>
         </w:numPr>
-      </w:pPr>
-      <w:r>
-        <w:lastRenderedPageBreak/>
-        <w:t xml:space="preserve">It is assumed that employees and administrators will be trained to use the web system according to their assigned roles. </w:t>
+        <w:spacing w:before="100" w:beforeAutospacing="1" w:after="100" w:afterAutospacing="1" w:line="276" w:lineRule="auto"/>
+        <w:jc w:val="both"/>
+        <w:rPr>
+          <w:rFonts w:eastAsia="Times New Roman" w:cs="Times New Roman"/>
+          <w:kern w:val="0"/>
+          <w:lang w:eastAsia="es-EC"/>
+          <w14:ligatures w14:val="none"/>
+        </w:rPr>
+      </w:pPr>
+      <w:r>
+        <w:rPr>
+          <w:rFonts w:eastAsia="Times New Roman" w:cs="Times New Roman"/>
+          <w:kern w:val="0"/>
+          <w:lang w:eastAsia="es-EC"/>
+          <w14:ligatures w14:val="none"/>
+        </w:rPr>
+        <w:t>It</w:t>
+      </w:r>
+      <w:r>
+        <w:rPr>
+          <w:rFonts w:eastAsia="Times New Roman" w:cs="Times New Roman"/>
+          <w:kern w:val="0"/>
+          <w:lang w:eastAsia="es-EC"/>
+          <w14:ligatures w14:val="none"/>
+        </w:rPr>
+        <w:t xml:space="preserve"> is assumed that administrative users will be trained to use the system's backend panel to manage products, categories, and content.</w:t>
       </w:r>
     </w:p>
     <w:p>
@@ -7463,11 +7737,34 @@
         <w:pStyle w:val="Prrafodelista"/>
         <w:numPr>
           <w:ilvl w:val="0"/>
-          <w:numId w:val="6"/>
+          <w:numId w:val="38"/>
         </w:numPr>
-      </w:pPr>
-      <w:r>
-        <w:t xml:space="preserve">It is assumed that the system will be accessed primarily from modern browsers that support HTML5 and CSS3. </w:t>
+        <w:spacing w:before="100" w:beforeAutospacing="1" w:after="100" w:afterAutospacing="1" w:line="276" w:lineRule="auto"/>
+        <w:jc w:val="both"/>
+        <w:rPr>
+          <w:rFonts w:eastAsia="Times New Roman" w:cs="Times New Roman"/>
+          <w:kern w:val="0"/>
+          <w:lang w:eastAsia="es-EC"/>
+          <w14:ligatures w14:val="none"/>
+        </w:rPr>
+      </w:pPr>
+      <w:r>
+        <w:rPr>
+          <w:rFonts w:eastAsia="Times New Roman" w:cs="Times New Roman"/>
+          <w:kern w:val="0"/>
+          <w:lang w:eastAsia="es-EC"/>
+          <w14:ligatures w14:val="none"/>
+        </w:rPr>
+        <w:t>It</w:t>
+      </w:r>
+      <w:r>
+        <w:rPr>
+          <w:rFonts w:eastAsia="Times New Roman" w:cs="Times New Roman"/>
+          <w:kern w:val="0"/>
+          <w:lang w:eastAsia="es-EC"/>
+          <w14:ligatures w14:val="none"/>
+        </w:rPr>
+        <w:t xml:space="preserve"> is assumed that users will access the site using modern web browsers that support HTML5, CSS3, JavaScript, and secure HTTPS connections.</w:t>
       </w:r>
     </w:p>
     <w:p>
@@ -7475,11 +7772,34 @@
         <w:pStyle w:val="Prrafodelista"/>
         <w:numPr>
           <w:ilvl w:val="0"/>
-          <w:numId w:val="6"/>
+          <w:numId w:val="38"/>
         </w:numPr>
-      </w:pPr>
-      <w:r>
-        <w:t xml:space="preserve">It is assumed that the server will be available 24/7 for continuous operation of the system. </w:t>
+        <w:spacing w:before="100" w:beforeAutospacing="1" w:after="100" w:afterAutospacing="1" w:line="276" w:lineRule="auto"/>
+        <w:jc w:val="both"/>
+        <w:rPr>
+          <w:rFonts w:eastAsia="Times New Roman" w:cs="Times New Roman"/>
+          <w:kern w:val="0"/>
+          <w:lang w:eastAsia="es-EC"/>
+          <w14:ligatures w14:val="none"/>
+        </w:rPr>
+      </w:pPr>
+      <w:r>
+        <w:rPr>
+          <w:rFonts w:eastAsia="Times New Roman" w:cs="Times New Roman"/>
+          <w:kern w:val="0"/>
+          <w:lang w:eastAsia="es-EC"/>
+          <w14:ligatures w14:val="none"/>
+        </w:rPr>
+        <w:t>It</w:t>
+      </w:r>
+      <w:r>
+        <w:rPr>
+          <w:rFonts w:eastAsia="Times New Roman" w:cs="Times New Roman"/>
+          <w:kern w:val="0"/>
+          <w:lang w:eastAsia="es-EC"/>
+          <w14:ligatures w14:val="none"/>
+        </w:rPr>
+        <w:t xml:space="preserve"> is assumed that the web server and PHP environment will be properly configured and remain operational 24/7 to ensure continuous service.</w:t>
       </w:r>
     </w:p>
     <w:p>
@@ -7487,19 +7807,54 @@
         <w:pStyle w:val="Prrafodelista"/>
         <w:numPr>
           <w:ilvl w:val="0"/>
-          <w:numId w:val="6"/>
+          <w:numId w:val="38"/>
         </w:numPr>
-      </w:pPr>
-      <w:r>
-        <w:t xml:space="preserve">It is assumed that the </w:t>
+        <w:spacing w:before="100" w:beforeAutospacing="1" w:after="100" w:afterAutospacing="1" w:line="276" w:lineRule="auto"/>
+        <w:jc w:val="both"/>
+        <w:rPr>
+          <w:rFonts w:eastAsia="Times New Roman" w:cs="Times New Roman"/>
+          <w:kern w:val="0"/>
+          <w:lang w:eastAsia="es-EC"/>
+          <w14:ligatures w14:val="none"/>
+        </w:rPr>
+      </w:pPr>
+      <w:r>
+        <w:rPr>
+          <w:rFonts w:eastAsia="Times New Roman" w:cs="Times New Roman"/>
+          <w:kern w:val="0"/>
+          <w:lang w:eastAsia="es-EC"/>
+          <w14:ligatures w14:val="none"/>
+        </w:rPr>
+        <w:t>It</w:t>
+      </w:r>
+      <w:r>
+        <w:rPr>
+          <w:rFonts w:eastAsia="Times New Roman" w:cs="Times New Roman"/>
+          <w:kern w:val="0"/>
+          <w:lang w:eastAsia="es-EC"/>
+          <w14:ligatures w14:val="none"/>
+        </w:rPr>
+        <w:t xml:space="preserve"> is assumed that </w:t>
       </w:r>
       <w:proofErr w:type="spellStart"/>
       <w:r>
-        <w:t>PawPoint</w:t>
+        <w:rPr>
+          <w:rFonts w:eastAsia="Times New Roman" w:cs="Times New Roman"/>
+          <w:kern w:val="0"/>
+          <w:lang w:eastAsia="es-EC"/>
+          <w14:ligatures w14:val="none"/>
+        </w:rPr>
+        <w:t>Blak</w:t>
       </w:r>
       <w:proofErr w:type="spellEnd"/>
       <w:r>
-        <w:t xml:space="preserve"> 360 business already has active physical services (pet shop, grooming, veterinary, walks), and that the system is a digital extension of these. </w:t>
+        <w:rPr>
+          <w:rFonts w:eastAsia="Times New Roman" w:cs="Times New Roman"/>
+          <w:kern w:val="0"/>
+          <w:lang w:eastAsia="es-EC"/>
+          <w14:ligatures w14:val="none"/>
+        </w:rPr>
+        <w:t xml:space="preserve"> Box will manage or be in the process of launching a tech product line, and this website is a digital extension of that business.</w:t>
       </w:r>
     </w:p>
     <w:p>
@@ -7507,11 +7862,69 @@
         <w:pStyle w:val="Prrafodelista"/>
         <w:numPr>
           <w:ilvl w:val="0"/>
-          <w:numId w:val="6"/>
+          <w:numId w:val="38"/>
         </w:numPr>
-      </w:pPr>
-      <w:r>
-        <w:t>The system relies on a reliable hosting provider to host the web application. The system depends on an operational database for the storage and management of user, service and product information.</w:t>
+        <w:spacing w:before="100" w:beforeAutospacing="1" w:after="100" w:afterAutospacing="1" w:line="276" w:lineRule="auto"/>
+        <w:jc w:val="both"/>
+        <w:rPr>
+          <w:rFonts w:eastAsia="Times New Roman" w:cs="Times New Roman"/>
+          <w:kern w:val="0"/>
+          <w:lang w:eastAsia="es-EC"/>
+          <w14:ligatures w14:val="none"/>
+        </w:rPr>
+      </w:pPr>
+      <w:r>
+        <w:rPr>
+          <w:rFonts w:eastAsia="Times New Roman" w:cs="Times New Roman"/>
+          <w:kern w:val="0"/>
+          <w:lang w:eastAsia="es-EC"/>
+          <w14:ligatures w14:val="none"/>
+        </w:rPr>
+        <w:t>The</w:t>
+      </w:r>
+      <w:r>
+        <w:rPr>
+          <w:rFonts w:eastAsia="Times New Roman" w:cs="Times New Roman"/>
+          <w:kern w:val="0"/>
+          <w:lang w:eastAsia="es-EC"/>
+          <w14:ligatures w14:val="none"/>
+        </w:rPr>
+        <w:t xml:space="preserve"> system depends on a reliable hosting provider for deploying the PHP-based application and on a stable database to store product, user, and administrative data.</w:t>
+      </w:r>
+    </w:p>
+    <w:p>
+      <w:pPr>
+        <w:pStyle w:val="Prrafodelista"/>
+        <w:numPr>
+          <w:ilvl w:val="0"/>
+          <w:numId w:val="38"/>
+        </w:numPr>
+        <w:spacing w:before="100" w:beforeAutospacing="1" w:after="100" w:afterAutospacing="1" w:line="276" w:lineRule="auto"/>
+        <w:jc w:val="both"/>
+        <w:rPr>
+          <w:rFonts w:eastAsia="Times New Roman" w:cs="Times New Roman"/>
+          <w:kern w:val="0"/>
+          <w:lang w:eastAsia="es-EC"/>
+          <w14:ligatures w14:val="none"/>
+        </w:rPr>
+      </w:pPr>
+      <w:r>
+        <w:rPr>
+          <w:rFonts w:eastAsia="Times New Roman" w:cs="Times New Roman"/>
+          <w:kern w:val="0"/>
+          <w:lang w:eastAsia="es-EC"/>
+          <w14:ligatures w14:val="none"/>
+        </w:rPr>
+        <w:t>The</w:t>
+      </w:r>
+      <w:r>
+        <w:rPr>
+          <w:rFonts w:eastAsia="Times New Roman" w:cs="Times New Roman"/>
+          <w:kern w:val="0"/>
+          <w:lang w:eastAsia="es-EC"/>
+          <w14:ligatures w14:val="none"/>
+        </w:rPr>
+        <w:t xml:space="preserve"> application will rely on external APIs (e.g., for analytics, map integration, or inventory syncing) where necessary, and proper API keys and endpoints must be available.</w:t>
       </w:r>
     </w:p>
     <w:p>
@@ -7521,11 +7934,11 @@
           <w:ilvl w:val="0"/>
           <w:numId w:val="2"/>
         </w:numPr>
+        <w:spacing w:line="276" w:lineRule="auto"/>
         <w:rPr>
           <w:rFonts w:asciiTheme="minorHAnsi" w:hAnsiTheme="minorHAnsi"/>
         </w:rPr>
       </w:pPr>
-      <w:bookmarkStart w:id="18" w:name="_Toc198385562"/>
       <w:r>
         <w:rPr>
           <w:rFonts w:asciiTheme="minorHAnsi" w:hAnsiTheme="minorHAnsi"/>
@@ -7541,6 +7954,7 @@
           <w:ilvl w:val="1"/>
           <w:numId w:val="2"/>
         </w:numPr>
+        <w:spacing w:line="276" w:lineRule="auto"/>
         <w:rPr>
           <w:rFonts w:asciiTheme="minorHAnsi" w:hAnsiTheme="minorHAnsi"/>
         </w:rPr>
@@ -7561,6 +7975,7 @@
           <w:ilvl w:val="2"/>
           <w:numId w:val="2"/>
         </w:numPr>
+        <w:spacing w:line="276" w:lineRule="auto"/>
       </w:pPr>
       <w:bookmarkStart w:id="20" w:name="_Toc198385564"/>
       <w:r>
@@ -7570,7 +7985,7 @@
     </w:p>
     <w:p>
       <w:pPr>
-        <w:spacing w:before="100" w:beforeAutospacing="1" w:after="100" w:afterAutospacing="1" w:line="240" w:lineRule="auto"/>
+        <w:spacing w:before="100" w:beforeAutospacing="1" w:after="100" w:afterAutospacing="1" w:line="276" w:lineRule="auto"/>
         <w:jc w:val="both"/>
         <w:rPr>
           <w:rFonts w:eastAsia="Times New Roman" w:cs="Times New Roman"/>
@@ -7592,7 +8007,7 @@
     </w:p>
     <w:p>
       <w:pPr>
-        <w:spacing w:before="100" w:beforeAutospacing="1" w:after="100" w:afterAutospacing="1" w:line="240" w:lineRule="auto"/>
+        <w:spacing w:before="100" w:beforeAutospacing="1" w:after="100" w:afterAutospacing="1" w:line="276" w:lineRule="auto"/>
         <w:jc w:val="both"/>
         <w:rPr>
           <w:rFonts w:eastAsia="Times New Roman" w:cs="Times New Roman"/>
@@ -7613,7 +8028,7 @@
     </w:p>
     <w:p>
       <w:pPr>
-        <w:spacing w:before="100" w:beforeAutospacing="1" w:after="100" w:afterAutospacing="1" w:line="240" w:lineRule="auto"/>
+        <w:spacing w:before="100" w:beforeAutospacing="1" w:after="100" w:afterAutospacing="1" w:line="276" w:lineRule="auto"/>
         <w:jc w:val="both"/>
         <w:rPr>
           <w:rFonts w:eastAsia="Times New Roman" w:cs="Times New Roman"/>
@@ -7630,6 +8045,281 @@
           <w14:ligatures w14:val="none"/>
         </w:rPr>
         <w:t>Accessibility standards (WCAG) will be considered in the design to ensure the platform is usable by individuals with disabilities.</w:t>
+      </w:r>
+    </w:p>
+    <w:p>
+      <w:pPr>
+        <w:pStyle w:val="Ttulo3"/>
+        <w:numPr>
+          <w:ilvl w:val="2"/>
+          <w:numId w:val="2"/>
+        </w:numPr>
+        <w:spacing w:line="276" w:lineRule="auto"/>
+        <w:jc w:val="both"/>
+      </w:pPr>
+      <w:r>
+        <w:lastRenderedPageBreak/>
+        <w:t>Hardware Interfaces</w:t>
+      </w:r>
+      <w:bookmarkEnd w:id="21"/>
+    </w:p>
+    <w:p>
+      <w:pPr>
+        <w:spacing w:before="100" w:beforeAutospacing="1" w:after="100" w:afterAutospacing="1" w:line="276" w:lineRule="auto"/>
+        <w:jc w:val="both"/>
+        <w:rPr>
+          <w:rFonts w:eastAsia="Times New Roman" w:cs="Times New Roman"/>
+          <w:kern w:val="0"/>
+          <w:lang w:eastAsia="es-EC"/>
+          <w14:ligatures w14:val="none"/>
+        </w:rPr>
+      </w:pPr>
+      <w:bookmarkStart w:id="22" w:name="_Toc198385566"/>
+      <w:r>
+        <w:rPr>
+          <w:rFonts w:eastAsia="Times New Roman" w:cs="Times New Roman"/>
+          <w:kern w:val="0"/>
+          <w:lang w:eastAsia="es-EC"/>
+          <w14:ligatures w14:val="none"/>
+        </w:rPr>
+        <w:t>The system does not require any interaction with specialized hardware devices. It is designed to operate on any device capable of running a modern web browser, including desktops, laptops, tablets, and smartphones. No external hardware (e.g., barcode scanners, POS systems) is necessary for the basic operation of the website.</w:t>
+      </w:r>
+    </w:p>
+    <w:p>
+      <w:pPr>
+        <w:pStyle w:val="Ttulo3"/>
+        <w:numPr>
+          <w:ilvl w:val="2"/>
+          <w:numId w:val="2"/>
+        </w:numPr>
+        <w:spacing w:line="276" w:lineRule="auto"/>
+        <w:jc w:val="both"/>
+      </w:pPr>
+      <w:r>
+        <w:t>Software Interfaces</w:t>
+      </w:r>
+      <w:bookmarkEnd w:id="22"/>
+    </w:p>
+    <w:p>
+      <w:pPr>
+        <w:spacing w:before="100" w:beforeAutospacing="1" w:after="100" w:afterAutospacing="1" w:line="276" w:lineRule="auto"/>
+        <w:jc w:val="both"/>
+        <w:rPr>
+          <w:rFonts w:eastAsia="Times New Roman" w:cs="Times New Roman"/>
+          <w:kern w:val="0"/>
+          <w:lang w:eastAsia="es-EC"/>
+          <w14:ligatures w14:val="none"/>
+        </w:rPr>
+      </w:pPr>
+      <w:r>
+        <w:rPr>
+          <w:rFonts w:eastAsia="Times New Roman" w:cs="Times New Roman"/>
+          <w:kern w:val="0"/>
+          <w:lang w:eastAsia="es-EC"/>
+          <w14:ligatures w14:val="none"/>
+        </w:rPr>
+        <w:t>The system will integrate with the following third-party software and services:</w:t>
+      </w:r>
+    </w:p>
+    <w:p>
+      <w:pPr>
+        <w:numPr>
+          <w:ilvl w:val="0"/>
+          <w:numId w:val="36"/>
+        </w:numPr>
+        <w:spacing w:before="100" w:beforeAutospacing="1" w:after="100" w:afterAutospacing="1" w:line="276" w:lineRule="auto"/>
+        <w:jc w:val="both"/>
+        <w:rPr>
+          <w:rFonts w:eastAsia="Times New Roman" w:cs="Times New Roman"/>
+          <w:kern w:val="0"/>
+          <w:lang w:eastAsia="es-EC"/>
+          <w14:ligatures w14:val="none"/>
+        </w:rPr>
+      </w:pPr>
+      <w:r>
+        <w:rPr>
+          <w:rFonts w:eastAsia="Times New Roman" w:cs="Times New Roman"/>
+          <w:b/>
+          <w:bCs/>
+          <w:kern w:val="0"/>
+          <w:lang w:eastAsia="es-EC"/>
+          <w14:ligatures w14:val="none"/>
+        </w:rPr>
+        <w:t>Web Browser Compatibility</w:t>
+      </w:r>
+      <w:r>
+        <w:rPr>
+          <w:rFonts w:eastAsia="Times New Roman" w:cs="Times New Roman"/>
+          <w:kern w:val="0"/>
+          <w:lang w:eastAsia="es-EC"/>
+          <w14:ligatures w14:val="none"/>
+        </w:rPr>
+        <w:t>: Chrome, Firefox, Microsoft Edge, and Safari (latest stable versions).</w:t>
+      </w:r>
+    </w:p>
+    <w:p>
+      <w:pPr>
+        <w:numPr>
+          <w:ilvl w:val="0"/>
+          <w:numId w:val="36"/>
+        </w:numPr>
+        <w:spacing w:before="100" w:beforeAutospacing="1" w:after="100" w:afterAutospacing="1" w:line="276" w:lineRule="auto"/>
+        <w:jc w:val="both"/>
+        <w:rPr>
+          <w:rFonts w:eastAsia="Times New Roman" w:cs="Times New Roman"/>
+          <w:kern w:val="0"/>
+          <w:lang w:eastAsia="es-EC"/>
+          <w14:ligatures w14:val="none"/>
+        </w:rPr>
+      </w:pPr>
+      <w:r>
+        <w:rPr>
+          <w:rFonts w:eastAsia="Times New Roman" w:cs="Times New Roman"/>
+          <w:b/>
+          <w:bCs/>
+          <w:kern w:val="0"/>
+          <w:lang w:eastAsia="es-EC"/>
+          <w14:ligatures w14:val="none"/>
+        </w:rPr>
+        <w:t>Google Analytics</w:t>
+      </w:r>
+      <w:r>
+        <w:rPr>
+          <w:rFonts w:eastAsia="Times New Roman" w:cs="Times New Roman"/>
+          <w:kern w:val="0"/>
+          <w:lang w:eastAsia="es-EC"/>
+          <w14:ligatures w14:val="none"/>
+        </w:rPr>
+        <w:t>: for tracking website traffic, user engagement, and behavior across the site.</w:t>
+      </w:r>
+    </w:p>
+    <w:p>
+      <w:pPr>
+        <w:numPr>
+          <w:ilvl w:val="0"/>
+          <w:numId w:val="36"/>
+        </w:numPr>
+        <w:spacing w:before="100" w:beforeAutospacing="1" w:after="100" w:afterAutospacing="1" w:line="276" w:lineRule="auto"/>
+        <w:jc w:val="both"/>
+        <w:rPr>
+          <w:rFonts w:eastAsia="Times New Roman" w:cs="Times New Roman"/>
+          <w:kern w:val="0"/>
+          <w:lang w:eastAsia="es-EC"/>
+          <w14:ligatures w14:val="none"/>
+        </w:rPr>
+      </w:pPr>
+      <w:r>
+        <w:rPr>
+          <w:rFonts w:eastAsia="Times New Roman" w:cs="Times New Roman"/>
+          <w:b/>
+          <w:bCs/>
+          <w:kern w:val="0"/>
+          <w:lang w:eastAsia="es-EC"/>
+          <w14:ligatures w14:val="none"/>
+        </w:rPr>
+        <w:t>Google Maps API</w:t>
+      </w:r>
+      <w:r>
+        <w:rPr>
+          <w:rFonts w:eastAsia="Times New Roman" w:cs="Times New Roman"/>
+          <w:kern w:val="0"/>
+          <w:lang w:eastAsia="es-EC"/>
+          <w14:ligatures w14:val="none"/>
+        </w:rPr>
+        <w:t>: optionally, to show store location(s) and contact details.</w:t>
+      </w:r>
+    </w:p>
+    <w:p>
+      <w:pPr>
+        <w:numPr>
+          <w:ilvl w:val="0"/>
+          <w:numId w:val="36"/>
+        </w:numPr>
+        <w:spacing w:before="100" w:beforeAutospacing="1" w:after="100" w:afterAutospacing="1" w:line="276" w:lineRule="auto"/>
+        <w:jc w:val="both"/>
+        <w:rPr>
+          <w:rFonts w:eastAsia="Times New Roman" w:cs="Times New Roman"/>
+          <w:kern w:val="0"/>
+          <w:lang w:eastAsia="es-EC"/>
+          <w14:ligatures w14:val="none"/>
+        </w:rPr>
+      </w:pPr>
+      <w:r>
+        <w:rPr>
+          <w:rFonts w:eastAsia="Times New Roman" w:cs="Times New Roman"/>
+          <w:b/>
+          <w:bCs/>
+          <w:kern w:val="0"/>
+          <w:lang w:eastAsia="es-EC"/>
+          <w14:ligatures w14:val="none"/>
+        </w:rPr>
+        <w:t>WhatsApp Integration</w:t>
+      </w:r>
+      <w:r>
+        <w:rPr>
+          <w:rFonts w:eastAsia="Times New Roman" w:cs="Times New Roman"/>
+          <w:kern w:val="0"/>
+          <w:lang w:eastAsia="es-EC"/>
+          <w14:ligatures w14:val="none"/>
+        </w:rPr>
+        <w:t>: for quick customer support through clickable chat links.</w:t>
+      </w:r>
+    </w:p>
+    <w:p>
+      <w:pPr>
+        <w:numPr>
+          <w:ilvl w:val="0"/>
+          <w:numId w:val="36"/>
+        </w:numPr>
+        <w:spacing w:before="100" w:beforeAutospacing="1" w:after="100" w:afterAutospacing="1" w:line="276" w:lineRule="auto"/>
+        <w:jc w:val="both"/>
+        <w:rPr>
+          <w:rFonts w:eastAsia="Times New Roman" w:cs="Times New Roman"/>
+          <w:kern w:val="0"/>
+          <w:lang w:eastAsia="es-EC"/>
+          <w14:ligatures w14:val="none"/>
+        </w:rPr>
+      </w:pPr>
+      <w:r>
+        <w:rPr>
+          <w:rFonts w:eastAsia="Times New Roman" w:cs="Times New Roman"/>
+          <w:b/>
+          <w:bCs/>
+          <w:kern w:val="0"/>
+          <w:lang w:eastAsia="es-EC"/>
+          <w14:ligatures w14:val="none"/>
+        </w:rPr>
+        <w:t>Content Management Tools</w:t>
+      </w:r>
+      <w:r>
+        <w:rPr>
+          <w:rFonts w:eastAsia="Times New Roman" w:cs="Times New Roman"/>
+          <w:kern w:val="0"/>
+          <w:lang w:eastAsia="es-EC"/>
+          <w14:ligatures w14:val="none"/>
+        </w:rPr>
+        <w:t>: built into the admin dashboard to manage products, categories, and content without coding.</w:t>
+      </w:r>
+    </w:p>
+    <w:p>
+      <w:pPr>
+        <w:spacing w:before="100" w:beforeAutospacing="1" w:after="100" w:afterAutospacing="1" w:line="276" w:lineRule="auto"/>
+        <w:jc w:val="both"/>
+        <w:rPr>
+          <w:rFonts w:eastAsia="Times New Roman" w:cs="Times New Roman"/>
+          <w:kern w:val="0"/>
+          <w:lang w:eastAsia="es-EC"/>
+          <w14:ligatures w14:val="none"/>
+        </w:rPr>
+      </w:pPr>
+      <w:r>
+        <w:rPr>
+          <w:rFonts w:eastAsia="Times New Roman" w:cs="Times New Roman"/>
+          <w:kern w:val="0"/>
+          <w:lang w:eastAsia="es-EC"/>
+          <w14:ligatures w14:val="none"/>
+        </w:rPr>
+        <w:t>There are no other software dependencies required for the system’s initial version.</w:t>
       </w:r>
     </w:p>
     <w:p>
@@ -7641,272 +8331,6 @@
         </w:numPr>
         <w:jc w:val="both"/>
       </w:pPr>
-      <w:r>
-        <w:t>Hardware Interfaces</w:t>
-      </w:r>
-      <w:bookmarkEnd w:id="21"/>
-    </w:p>
-    <w:p>
-      <w:pPr>
-        <w:spacing w:before="100" w:beforeAutospacing="1" w:after="100" w:afterAutospacing="1" w:line="240" w:lineRule="auto"/>
-        <w:jc w:val="both"/>
-        <w:rPr>
-          <w:rFonts w:eastAsia="Times New Roman" w:cs="Times New Roman"/>
-          <w:kern w:val="0"/>
-          <w:lang w:eastAsia="es-EC"/>
-          <w14:ligatures w14:val="none"/>
-        </w:rPr>
-      </w:pPr>
-      <w:bookmarkStart w:id="22" w:name="_Toc198385566"/>
-      <w:r>
-        <w:rPr>
-          <w:rFonts w:eastAsia="Times New Roman" w:cs="Times New Roman"/>
-          <w:kern w:val="0"/>
-          <w:lang w:eastAsia="es-EC"/>
-          <w14:ligatures w14:val="none"/>
-        </w:rPr>
-        <w:t>The system does not require any interaction with specialized hardware devices. It is designed to operate on any device capable of running a modern web browser, including desktops, laptops, tablets, and smartphones. No external hardware (e.g., barcode scanners, POS systems) is necessary for the basic operation of the website.</w:t>
-      </w:r>
-    </w:p>
-    <w:p>
-      <w:pPr>
-        <w:pStyle w:val="Ttulo3"/>
-        <w:numPr>
-          <w:ilvl w:val="2"/>
-          <w:numId w:val="2"/>
-        </w:numPr>
-        <w:jc w:val="both"/>
-      </w:pPr>
-      <w:r>
-        <w:t>Software Interfaces</w:t>
-      </w:r>
-      <w:bookmarkEnd w:id="22"/>
-    </w:p>
-    <w:p>
-      <w:pPr>
-        <w:spacing w:before="100" w:beforeAutospacing="1" w:after="100" w:afterAutospacing="1" w:line="240" w:lineRule="auto"/>
-        <w:rPr>
-          <w:rFonts w:eastAsia="Times New Roman" w:cs="Times New Roman"/>
-          <w:kern w:val="0"/>
-          <w:lang w:eastAsia="es-EC"/>
-          <w14:ligatures w14:val="none"/>
-        </w:rPr>
-      </w:pPr>
-      <w:r>
-        <w:rPr>
-          <w:rFonts w:eastAsia="Times New Roman" w:cs="Times New Roman"/>
-          <w:kern w:val="0"/>
-          <w:lang w:eastAsia="es-EC"/>
-          <w14:ligatures w14:val="none"/>
-        </w:rPr>
-        <w:t>The system will integrate with the following third-party software and services:</w:t>
-      </w:r>
-    </w:p>
-    <w:p>
-      <w:pPr>
-        <w:numPr>
-          <w:ilvl w:val="0"/>
-          <w:numId w:val="36"/>
-        </w:numPr>
-        <w:spacing w:before="100" w:beforeAutospacing="1" w:after="100" w:afterAutospacing="1" w:line="240" w:lineRule="auto"/>
-        <w:rPr>
-          <w:rFonts w:eastAsia="Times New Roman" w:cs="Times New Roman"/>
-          <w:kern w:val="0"/>
-          <w:lang w:eastAsia="es-EC"/>
-          <w14:ligatures w14:val="none"/>
-        </w:rPr>
-      </w:pPr>
-      <w:r>
-        <w:rPr>
-          <w:rFonts w:eastAsia="Times New Roman" w:cs="Times New Roman"/>
-          <w:b/>
-          <w:bCs/>
-          <w:kern w:val="0"/>
-          <w:lang w:eastAsia="es-EC"/>
-          <w14:ligatures w14:val="none"/>
-        </w:rPr>
-        <w:lastRenderedPageBreak/>
-        <w:t>Web Browser Compatibility</w:t>
-      </w:r>
-      <w:r>
-        <w:rPr>
-          <w:rFonts w:eastAsia="Times New Roman" w:cs="Times New Roman"/>
-          <w:kern w:val="0"/>
-          <w:lang w:eastAsia="es-EC"/>
-          <w14:ligatures w14:val="none"/>
-        </w:rPr>
-        <w:t>: Chrome, Firefox, Microsoft Edge, and Safari (latest stable versions).</w:t>
-      </w:r>
-    </w:p>
-    <w:p>
-      <w:pPr>
-        <w:numPr>
-          <w:ilvl w:val="0"/>
-          <w:numId w:val="36"/>
-        </w:numPr>
-        <w:spacing w:before="100" w:beforeAutospacing="1" w:after="100" w:afterAutospacing="1" w:line="240" w:lineRule="auto"/>
-        <w:rPr>
-          <w:rFonts w:eastAsia="Times New Roman" w:cs="Times New Roman"/>
-          <w:kern w:val="0"/>
-          <w:lang w:eastAsia="es-EC"/>
-          <w14:ligatures w14:val="none"/>
-        </w:rPr>
-      </w:pPr>
-      <w:r>
-        <w:rPr>
-          <w:rFonts w:eastAsia="Times New Roman" w:cs="Times New Roman"/>
-          <w:b/>
-          <w:bCs/>
-          <w:kern w:val="0"/>
-          <w:lang w:eastAsia="es-EC"/>
-          <w14:ligatures w14:val="none"/>
-        </w:rPr>
-        <w:t>Google Analytics</w:t>
-      </w:r>
-      <w:r>
-        <w:rPr>
-          <w:rFonts w:eastAsia="Times New Roman" w:cs="Times New Roman"/>
-          <w:kern w:val="0"/>
-          <w:lang w:eastAsia="es-EC"/>
-          <w14:ligatures w14:val="none"/>
-        </w:rPr>
-        <w:t>: for tracking website traffic, user engagement, and behavior across the site.</w:t>
-      </w:r>
-    </w:p>
-    <w:p>
-      <w:pPr>
-        <w:numPr>
-          <w:ilvl w:val="0"/>
-          <w:numId w:val="36"/>
-        </w:numPr>
-        <w:spacing w:before="100" w:beforeAutospacing="1" w:after="100" w:afterAutospacing="1" w:line="240" w:lineRule="auto"/>
-        <w:rPr>
-          <w:rFonts w:eastAsia="Times New Roman" w:cs="Times New Roman"/>
-          <w:kern w:val="0"/>
-          <w:lang w:eastAsia="es-EC"/>
-          <w14:ligatures w14:val="none"/>
-        </w:rPr>
-      </w:pPr>
-      <w:r>
-        <w:rPr>
-          <w:rFonts w:eastAsia="Times New Roman" w:cs="Times New Roman"/>
-          <w:b/>
-          <w:bCs/>
-          <w:kern w:val="0"/>
-          <w:lang w:eastAsia="es-EC"/>
-          <w14:ligatures w14:val="none"/>
-        </w:rPr>
-        <w:t>Google Maps API</w:t>
-      </w:r>
-      <w:r>
-        <w:rPr>
-          <w:rFonts w:eastAsia="Times New Roman" w:cs="Times New Roman"/>
-          <w:kern w:val="0"/>
-          <w:lang w:eastAsia="es-EC"/>
-          <w14:ligatures w14:val="none"/>
-        </w:rPr>
-        <w:t>: optionally, to show store location(s) and contact details.</w:t>
-      </w:r>
-    </w:p>
-    <w:p>
-      <w:pPr>
-        <w:numPr>
-          <w:ilvl w:val="0"/>
-          <w:numId w:val="36"/>
-        </w:numPr>
-        <w:spacing w:before="100" w:beforeAutospacing="1" w:after="100" w:afterAutospacing="1" w:line="240" w:lineRule="auto"/>
-        <w:rPr>
-          <w:rFonts w:eastAsia="Times New Roman" w:cs="Times New Roman"/>
-          <w:kern w:val="0"/>
-          <w:lang w:eastAsia="es-EC"/>
-          <w14:ligatures w14:val="none"/>
-        </w:rPr>
-      </w:pPr>
-      <w:r>
-        <w:rPr>
-          <w:rFonts w:eastAsia="Times New Roman" w:cs="Times New Roman"/>
-          <w:b/>
-          <w:bCs/>
-          <w:kern w:val="0"/>
-          <w:lang w:eastAsia="es-EC"/>
-          <w14:ligatures w14:val="none"/>
-        </w:rPr>
-        <w:t>WhatsApp Integration</w:t>
-      </w:r>
-      <w:r>
-        <w:rPr>
-          <w:rFonts w:eastAsia="Times New Roman" w:cs="Times New Roman"/>
-          <w:kern w:val="0"/>
-          <w:lang w:eastAsia="es-EC"/>
-          <w14:ligatures w14:val="none"/>
-        </w:rPr>
-        <w:t>: for quick customer support through clickable chat links.</w:t>
-      </w:r>
-    </w:p>
-    <w:p>
-      <w:pPr>
-        <w:numPr>
-          <w:ilvl w:val="0"/>
-          <w:numId w:val="36"/>
-        </w:numPr>
-        <w:spacing w:before="100" w:beforeAutospacing="1" w:after="100" w:afterAutospacing="1" w:line="240" w:lineRule="auto"/>
-        <w:rPr>
-          <w:rFonts w:eastAsia="Times New Roman" w:cs="Times New Roman"/>
-          <w:kern w:val="0"/>
-          <w:lang w:eastAsia="es-EC"/>
-          <w14:ligatures w14:val="none"/>
-        </w:rPr>
-      </w:pPr>
-      <w:r>
-        <w:rPr>
-          <w:rFonts w:eastAsia="Times New Roman" w:cs="Times New Roman"/>
-          <w:b/>
-          <w:bCs/>
-          <w:kern w:val="0"/>
-          <w:lang w:eastAsia="es-EC"/>
-          <w14:ligatures w14:val="none"/>
-        </w:rPr>
-        <w:t>Content Management Tools</w:t>
-      </w:r>
-      <w:r>
-        <w:rPr>
-          <w:rFonts w:eastAsia="Times New Roman" w:cs="Times New Roman"/>
-          <w:kern w:val="0"/>
-          <w:lang w:eastAsia="es-EC"/>
-          <w14:ligatures w14:val="none"/>
-        </w:rPr>
-        <w:t>: built into the admin dashboard to manage products, categories, and content without coding.</w:t>
-      </w:r>
-    </w:p>
-    <w:p>
-      <w:pPr>
-        <w:spacing w:before="100" w:beforeAutospacing="1" w:after="100" w:afterAutospacing="1" w:line="240" w:lineRule="auto"/>
-        <w:rPr>
-          <w:rFonts w:eastAsia="Times New Roman" w:cs="Times New Roman"/>
-          <w:kern w:val="0"/>
-          <w:lang w:eastAsia="es-EC"/>
-          <w14:ligatures w14:val="none"/>
-        </w:rPr>
-      </w:pPr>
-      <w:r>
-        <w:rPr>
-          <w:rFonts w:eastAsia="Times New Roman" w:cs="Times New Roman"/>
-          <w:kern w:val="0"/>
-          <w:lang w:eastAsia="es-EC"/>
-          <w14:ligatures w14:val="none"/>
-        </w:rPr>
-        <w:t>There are no other software dependencies required for the system’s initial version.</w:t>
-      </w:r>
-    </w:p>
-    <w:p>
-      <w:pPr>
-        <w:pStyle w:val="Ttulo3"/>
-        <w:numPr>
-          <w:ilvl w:val="2"/>
-          <w:numId w:val="2"/>
-        </w:numPr>
-        <w:jc w:val="both"/>
-      </w:pPr>
       <w:bookmarkStart w:id="23" w:name="_Toc198385567"/>
       <w:r>
         <w:t>Communication Interface</w:t>
@@ -8025,6 +8449,7 @@
       </w:pPr>
       <w:bookmarkStart w:id="26" w:name="_Toc198385570"/>
       <w:r>
+        <w:lastRenderedPageBreak/>
         <w:t>Product Catalog</w:t>
       </w:r>
       <w:bookmarkEnd w:id="26"/>
@@ -8067,14 +8492,9 @@
       <w:r>
         <w:t xml:space="preserve">The catalog must allow filtering products by characteristics such as brand, price, compatibility, </w:t>
       </w:r>
-      <w:proofErr w:type="gramStart"/>
-      <w:r>
-        <w:t>etc.</w:t>
-      </w:r>
-      <w:r>
-        <w:t>.</w:t>
-      </w:r>
-      <w:proofErr w:type="gramEnd"/>
+      <w:r>
+        <w:t>etc...</w:t>
+      </w:r>
     </w:p>
     <w:p>
       <w:pPr>
@@ -8126,7 +8546,6 @@
       </w:pPr>
       <w:bookmarkStart w:id="28" w:name="_Toc198385572"/>
       <w:r>
-        <w:lastRenderedPageBreak/>
         <w:t>Shopping Cart</w:t>
       </w:r>
       <w:bookmarkEnd w:id="28"/>
@@ -8281,6 +8700,7 @@
       </w:pPr>
       <w:bookmarkStart w:id="31" w:name="_Toc198385575"/>
       <w:r>
+        <w:lastRenderedPageBreak/>
         <w:t>Order Management (</w:t>
       </w:r>
       <w:proofErr w:type="spellStart"/>
@@ -8415,7 +8835,6 @@
         </w:numPr>
       </w:pPr>
       <w:r>
-        <w:lastRenderedPageBreak/>
         <w:t>Common operations should be executed in less than 2 seconds.</w:t>
       </w:r>
     </w:p>
@@ -8573,6 +8992,7 @@
         <w:ind w:left="1440"/>
       </w:pPr>
       <w:r>
+        <w:lastRenderedPageBreak/>
         <w:t>The system must allow for updating modules (for example, adding new services) without affecting overall functionality.</w:t>
       </w:r>
     </w:p>
@@ -9112,6 +9532,119 @@
     </w:lvl>
   </w:abstractNum>
   <w:abstractNum w:abstractNumId="3" w15:restartNumberingAfterBreak="0">
+    <w:nsid w:val="08420798"/>
+    <w:multiLevelType w:val="hybridMultilevel"/>
+    <w:tmpl w:val="143ED7A4"/>
+    <w:lvl w:ilvl="0" w:tplc="300A0001">
+      <w:start w:val="1"/>
+      <w:numFmt w:val="bullet"/>
+      <w:lvlText w:val=""/>
+      <w:lvlJc w:val="left"/>
+      <w:pPr>
+        <w:ind w:left="1080" w:hanging="360"/>
+      </w:pPr>
+      <w:rPr>
+        <w:rFonts w:ascii="Symbol" w:hAnsi="Symbol" w:hint="default"/>
+      </w:rPr>
+    </w:lvl>
+    <w:lvl w:ilvl="1" w:tplc="300A0003" w:tentative="1">
+      <w:start w:val="1"/>
+      <w:numFmt w:val="bullet"/>
+      <w:lvlText w:val="o"/>
+      <w:lvlJc w:val="left"/>
+      <w:pPr>
+        <w:ind w:left="1800" w:hanging="360"/>
+      </w:pPr>
+      <w:rPr>
+        <w:rFonts w:ascii="Courier New" w:hAnsi="Courier New" w:cs="Courier New" w:hint="default"/>
+      </w:rPr>
+    </w:lvl>
+    <w:lvl w:ilvl="2" w:tplc="300A0005" w:tentative="1">
+      <w:start w:val="1"/>
+      <w:numFmt w:val="bullet"/>
+      <w:lvlText w:val=""/>
+      <w:lvlJc w:val="left"/>
+      <w:pPr>
+        <w:ind w:left="2520" w:hanging="360"/>
+      </w:pPr>
+      <w:rPr>
+        <w:rFonts w:ascii="Wingdings" w:hAnsi="Wingdings" w:hint="default"/>
+      </w:rPr>
+    </w:lvl>
+    <w:lvl w:ilvl="3" w:tplc="300A0001" w:tentative="1">
+      <w:start w:val="1"/>
+      <w:numFmt w:val="bullet"/>
+      <w:lvlText w:val=""/>
+      <w:lvlJc w:val="left"/>
+      <w:pPr>
+        <w:ind w:left="3240" w:hanging="360"/>
+      </w:pPr>
+      <w:rPr>
+        <w:rFonts w:ascii="Symbol" w:hAnsi="Symbol" w:hint="default"/>
+      </w:rPr>
+    </w:lvl>
+    <w:lvl w:ilvl="4" w:tplc="300A0003" w:tentative="1">
+      <w:start w:val="1"/>
+      <w:numFmt w:val="bullet"/>
+      <w:lvlText w:val="o"/>
+      <w:lvlJc w:val="left"/>
+      <w:pPr>
+        <w:ind w:left="3960" w:hanging="360"/>
+      </w:pPr>
+      <w:rPr>
+        <w:rFonts w:ascii="Courier New" w:hAnsi="Courier New" w:cs="Courier New" w:hint="default"/>
+      </w:rPr>
+    </w:lvl>
+    <w:lvl w:ilvl="5" w:tplc="300A0005" w:tentative="1">
+      <w:start w:val="1"/>
+      <w:numFmt w:val="bullet"/>
+      <w:lvlText w:val=""/>
+      <w:lvlJc w:val="left"/>
+      <w:pPr>
+        <w:ind w:left="4680" w:hanging="360"/>
+      </w:pPr>
+      <w:rPr>
+        <w:rFonts w:ascii="Wingdings" w:hAnsi="Wingdings" w:hint="default"/>
+      </w:rPr>
+    </w:lvl>
+    <w:lvl w:ilvl="6" w:tplc="300A0001" w:tentative="1">
+      <w:start w:val="1"/>
+      <w:numFmt w:val="bullet"/>
+      <w:lvlText w:val=""/>
+      <w:lvlJc w:val="left"/>
+      <w:pPr>
+        <w:ind w:left="5400" w:hanging="360"/>
+      </w:pPr>
+      <w:rPr>
+        <w:rFonts w:ascii="Symbol" w:hAnsi="Symbol" w:hint="default"/>
+      </w:rPr>
+    </w:lvl>
+    <w:lvl w:ilvl="7" w:tplc="300A0003" w:tentative="1">
+      <w:start w:val="1"/>
+      <w:numFmt w:val="bullet"/>
+      <w:lvlText w:val="o"/>
+      <w:lvlJc w:val="left"/>
+      <w:pPr>
+        <w:ind w:left="6120" w:hanging="360"/>
+      </w:pPr>
+      <w:rPr>
+        <w:rFonts w:ascii="Courier New" w:hAnsi="Courier New" w:cs="Courier New" w:hint="default"/>
+      </w:rPr>
+    </w:lvl>
+    <w:lvl w:ilvl="8" w:tplc="300A0005" w:tentative="1">
+      <w:start w:val="1"/>
+      <w:numFmt w:val="bullet"/>
+      <w:lvlText w:val=""/>
+      <w:lvlJc w:val="left"/>
+      <w:pPr>
+        <w:ind w:left="6840" w:hanging="360"/>
+      </w:pPr>
+      <w:rPr>
+        <w:rFonts w:ascii="Wingdings" w:hAnsi="Wingdings" w:hint="default"/>
+      </w:rPr>
+    </w:lvl>
+  </w:abstractNum>
+  <w:abstractNum w:abstractNumId="4" w15:restartNumberingAfterBreak="0">
     <w:nsid w:val="15853372"/>
     <w:multiLevelType w:val="hybridMultilevel"/>
     <w:tmpl w:val="936C3246"/>
@@ -9224,7 +9757,7 @@
       </w:rPr>
     </w:lvl>
   </w:abstractNum>
-  <w:abstractNum w:abstractNumId="4" w15:restartNumberingAfterBreak="0">
+  <w:abstractNum w:abstractNumId="5" w15:restartNumberingAfterBreak="0">
     <w:nsid w:val="19EB76D3"/>
     <w:multiLevelType w:val="hybridMultilevel"/>
     <w:tmpl w:val="A9CEADF4"/>
@@ -9337,7 +9870,7 @@
       </w:rPr>
     </w:lvl>
   </w:abstractNum>
-  <w:abstractNum w:abstractNumId="5" w15:restartNumberingAfterBreak="0">
+  <w:abstractNum w:abstractNumId="6" w15:restartNumberingAfterBreak="0">
     <w:nsid w:val="1D7A0912"/>
     <w:multiLevelType w:val="multilevel"/>
     <w:tmpl w:val="3990BA3A"/>
@@ -9429,7 +9962,7 @@
       </w:pPr>
     </w:lvl>
   </w:abstractNum>
-  <w:abstractNum w:abstractNumId="6" w15:restartNumberingAfterBreak="0">
+  <w:abstractNum w:abstractNumId="7" w15:restartNumberingAfterBreak="0">
     <w:nsid w:val="1D935015"/>
     <w:multiLevelType w:val="multilevel"/>
     <w:tmpl w:val="EBFA8100"/>
@@ -9578,7 +10111,7 @@
       </w:rPr>
     </w:lvl>
   </w:abstractNum>
-  <w:abstractNum w:abstractNumId="7" w15:restartNumberingAfterBreak="0">
+  <w:abstractNum w:abstractNumId="8" w15:restartNumberingAfterBreak="0">
     <w:nsid w:val="21201058"/>
     <w:multiLevelType w:val="hybridMultilevel"/>
     <w:tmpl w:val="5A4C6B9A"/>
@@ -9691,7 +10224,7 @@
       </w:rPr>
     </w:lvl>
   </w:abstractNum>
-  <w:abstractNum w:abstractNumId="8" w15:restartNumberingAfterBreak="0">
+  <w:abstractNum w:abstractNumId="9" w15:restartNumberingAfterBreak="0">
     <w:nsid w:val="23232352"/>
     <w:multiLevelType w:val="multilevel"/>
     <w:tmpl w:val="B3DA3810"/>
@@ -9780,7 +10313,7 @@
       </w:pPr>
     </w:lvl>
   </w:abstractNum>
-  <w:abstractNum w:abstractNumId="9" w15:restartNumberingAfterBreak="0">
+  <w:abstractNum w:abstractNumId="10" w15:restartNumberingAfterBreak="0">
     <w:nsid w:val="28207FC6"/>
     <w:multiLevelType w:val="hybridMultilevel"/>
     <w:tmpl w:val="BF6C0C9C"/>
@@ -9893,7 +10426,7 @@
       </w:rPr>
     </w:lvl>
   </w:abstractNum>
-  <w:abstractNum w:abstractNumId="10" w15:restartNumberingAfterBreak="0">
+  <w:abstractNum w:abstractNumId="11" w15:restartNumberingAfterBreak="0">
     <w:nsid w:val="28E87E9A"/>
     <w:multiLevelType w:val="multilevel"/>
     <w:tmpl w:val="673CF85E"/>
@@ -10042,7 +10575,7 @@
       </w:rPr>
     </w:lvl>
   </w:abstractNum>
-  <w:abstractNum w:abstractNumId="11" w15:restartNumberingAfterBreak="0">
+  <w:abstractNum w:abstractNumId="12" w15:restartNumberingAfterBreak="0">
     <w:nsid w:val="29456F16"/>
     <w:multiLevelType w:val="multilevel"/>
     <w:tmpl w:val="300A001F"/>
@@ -10128,7 +10661,7 @@
       </w:pPr>
     </w:lvl>
   </w:abstractNum>
-  <w:abstractNum w:abstractNumId="12" w15:restartNumberingAfterBreak="0">
+  <w:abstractNum w:abstractNumId="13" w15:restartNumberingAfterBreak="0">
     <w:nsid w:val="2C4061AF"/>
     <w:multiLevelType w:val="multilevel"/>
     <w:tmpl w:val="300A001F"/>
@@ -10214,7 +10747,7 @@
       </w:pPr>
     </w:lvl>
   </w:abstractNum>
-  <w:abstractNum w:abstractNumId="13" w15:restartNumberingAfterBreak="0">
+  <w:abstractNum w:abstractNumId="14" w15:restartNumberingAfterBreak="0">
     <w:nsid w:val="2E6D4B9A"/>
     <w:multiLevelType w:val="hybridMultilevel"/>
     <w:tmpl w:val="DD84A4FC"/>
@@ -10302,7 +10835,7 @@
       </w:pPr>
     </w:lvl>
   </w:abstractNum>
-  <w:abstractNum w:abstractNumId="14" w15:restartNumberingAfterBreak="0">
+  <w:abstractNum w:abstractNumId="15" w15:restartNumberingAfterBreak="0">
     <w:nsid w:val="2F091C12"/>
     <w:multiLevelType w:val="multilevel"/>
     <w:tmpl w:val="327E8ADC"/>
@@ -10391,7 +10924,7 @@
       </w:pPr>
     </w:lvl>
   </w:abstractNum>
-  <w:abstractNum w:abstractNumId="15" w15:restartNumberingAfterBreak="0">
+  <w:abstractNum w:abstractNumId="16" w15:restartNumberingAfterBreak="0">
     <w:nsid w:val="38B829FE"/>
     <w:multiLevelType w:val="multilevel"/>
     <w:tmpl w:val="8452E2F6"/>
@@ -10540,7 +11073,7 @@
       </w:rPr>
     </w:lvl>
   </w:abstractNum>
-  <w:abstractNum w:abstractNumId="16" w15:restartNumberingAfterBreak="0">
+  <w:abstractNum w:abstractNumId="17" w15:restartNumberingAfterBreak="0">
     <w:nsid w:val="3C9D1153"/>
     <w:multiLevelType w:val="multilevel"/>
     <w:tmpl w:val="42344F36"/>
@@ -10632,7 +11165,7 @@
       </w:pPr>
     </w:lvl>
   </w:abstractNum>
-  <w:abstractNum w:abstractNumId="17" w15:restartNumberingAfterBreak="0">
+  <w:abstractNum w:abstractNumId="18" w15:restartNumberingAfterBreak="0">
     <w:nsid w:val="3DC313F9"/>
     <w:multiLevelType w:val="hybridMultilevel"/>
     <w:tmpl w:val="CBC6EAA4"/>
@@ -10745,7 +11278,7 @@
       </w:rPr>
     </w:lvl>
   </w:abstractNum>
-  <w:abstractNum w:abstractNumId="18" w15:restartNumberingAfterBreak="0">
+  <w:abstractNum w:abstractNumId="19" w15:restartNumberingAfterBreak="0">
     <w:nsid w:val="3DEC4A89"/>
     <w:multiLevelType w:val="hybridMultilevel"/>
     <w:tmpl w:val="5E8A568E"/>
@@ -10858,7 +11391,7 @@
       </w:rPr>
     </w:lvl>
   </w:abstractNum>
-  <w:abstractNum w:abstractNumId="19" w15:restartNumberingAfterBreak="0">
+  <w:abstractNum w:abstractNumId="20" w15:restartNumberingAfterBreak="0">
     <w:nsid w:val="4D186520"/>
     <w:multiLevelType w:val="hybridMultilevel"/>
     <w:tmpl w:val="6EC03EBC"/>
@@ -10971,7 +11504,7 @@
       </w:rPr>
     </w:lvl>
   </w:abstractNum>
-  <w:abstractNum w:abstractNumId="20" w15:restartNumberingAfterBreak="0">
+  <w:abstractNum w:abstractNumId="21" w15:restartNumberingAfterBreak="0">
     <w:nsid w:val="4E751130"/>
     <w:multiLevelType w:val="hybridMultilevel"/>
     <w:tmpl w:val="17241EA8"/>
@@ -11084,7 +11617,7 @@
       </w:rPr>
     </w:lvl>
   </w:abstractNum>
-  <w:abstractNum w:abstractNumId="21" w15:restartNumberingAfterBreak="0">
+  <w:abstractNum w:abstractNumId="22" w15:restartNumberingAfterBreak="0">
     <w:nsid w:val="5A4A20A6"/>
     <w:multiLevelType w:val="hybridMultilevel"/>
     <w:tmpl w:val="8D628E56"/>
@@ -11197,7 +11730,120 @@
       </w:rPr>
     </w:lvl>
   </w:abstractNum>
-  <w:abstractNum w:abstractNumId="22" w15:restartNumberingAfterBreak="0">
+  <w:abstractNum w:abstractNumId="23" w15:restartNumberingAfterBreak="0">
+    <w:nsid w:val="5D66579D"/>
+    <w:multiLevelType w:val="hybridMultilevel"/>
+    <w:tmpl w:val="D794CA16"/>
+    <w:lvl w:ilvl="0" w:tplc="300A0001">
+      <w:start w:val="1"/>
+      <w:numFmt w:val="bullet"/>
+      <w:lvlText w:val=""/>
+      <w:lvlJc w:val="left"/>
+      <w:pPr>
+        <w:ind w:left="1080" w:hanging="360"/>
+      </w:pPr>
+      <w:rPr>
+        <w:rFonts w:ascii="Symbol" w:hAnsi="Symbol" w:hint="default"/>
+      </w:rPr>
+    </w:lvl>
+    <w:lvl w:ilvl="1" w:tplc="300A0003" w:tentative="1">
+      <w:start w:val="1"/>
+      <w:numFmt w:val="bullet"/>
+      <w:lvlText w:val="o"/>
+      <w:lvlJc w:val="left"/>
+      <w:pPr>
+        <w:ind w:left="1800" w:hanging="360"/>
+      </w:pPr>
+      <w:rPr>
+        <w:rFonts w:ascii="Courier New" w:hAnsi="Courier New" w:cs="Courier New" w:hint="default"/>
+      </w:rPr>
+    </w:lvl>
+    <w:lvl w:ilvl="2" w:tplc="300A0005" w:tentative="1">
+      <w:start w:val="1"/>
+      <w:numFmt w:val="bullet"/>
+      <w:lvlText w:val=""/>
+      <w:lvlJc w:val="left"/>
+      <w:pPr>
+        <w:ind w:left="2520" w:hanging="360"/>
+      </w:pPr>
+      <w:rPr>
+        <w:rFonts w:ascii="Wingdings" w:hAnsi="Wingdings" w:hint="default"/>
+      </w:rPr>
+    </w:lvl>
+    <w:lvl w:ilvl="3" w:tplc="300A0001" w:tentative="1">
+      <w:start w:val="1"/>
+      <w:numFmt w:val="bullet"/>
+      <w:lvlText w:val=""/>
+      <w:lvlJc w:val="left"/>
+      <w:pPr>
+        <w:ind w:left="3240" w:hanging="360"/>
+      </w:pPr>
+      <w:rPr>
+        <w:rFonts w:ascii="Symbol" w:hAnsi="Symbol" w:hint="default"/>
+      </w:rPr>
+    </w:lvl>
+    <w:lvl w:ilvl="4" w:tplc="300A0003" w:tentative="1">
+      <w:start w:val="1"/>
+      <w:numFmt w:val="bullet"/>
+      <w:lvlText w:val="o"/>
+      <w:lvlJc w:val="left"/>
+      <w:pPr>
+        <w:ind w:left="3960" w:hanging="360"/>
+      </w:pPr>
+      <w:rPr>
+        <w:rFonts w:ascii="Courier New" w:hAnsi="Courier New" w:cs="Courier New" w:hint="default"/>
+      </w:rPr>
+    </w:lvl>
+    <w:lvl w:ilvl="5" w:tplc="300A0005" w:tentative="1">
+      <w:start w:val="1"/>
+      <w:numFmt w:val="bullet"/>
+      <w:lvlText w:val=""/>
+      <w:lvlJc w:val="left"/>
+      <w:pPr>
+        <w:ind w:left="4680" w:hanging="360"/>
+      </w:pPr>
+      <w:rPr>
+        <w:rFonts w:ascii="Wingdings" w:hAnsi="Wingdings" w:hint="default"/>
+      </w:rPr>
+    </w:lvl>
+    <w:lvl w:ilvl="6" w:tplc="300A0001" w:tentative="1">
+      <w:start w:val="1"/>
+      <w:numFmt w:val="bullet"/>
+      <w:lvlText w:val=""/>
+      <w:lvlJc w:val="left"/>
+      <w:pPr>
+        <w:ind w:left="5400" w:hanging="360"/>
+      </w:pPr>
+      <w:rPr>
+        <w:rFonts w:ascii="Symbol" w:hAnsi="Symbol" w:hint="default"/>
+      </w:rPr>
+    </w:lvl>
+    <w:lvl w:ilvl="7" w:tplc="300A0003" w:tentative="1">
+      <w:start w:val="1"/>
+      <w:numFmt w:val="bullet"/>
+      <w:lvlText w:val="o"/>
+      <w:lvlJc w:val="left"/>
+      <w:pPr>
+        <w:ind w:left="6120" w:hanging="360"/>
+      </w:pPr>
+      <w:rPr>
+        <w:rFonts w:ascii="Courier New" w:hAnsi="Courier New" w:cs="Courier New" w:hint="default"/>
+      </w:rPr>
+    </w:lvl>
+    <w:lvl w:ilvl="8" w:tplc="300A0005" w:tentative="1">
+      <w:start w:val="1"/>
+      <w:numFmt w:val="bullet"/>
+      <w:lvlText w:val=""/>
+      <w:lvlJc w:val="left"/>
+      <w:pPr>
+        <w:ind w:left="6840" w:hanging="360"/>
+      </w:pPr>
+      <w:rPr>
+        <w:rFonts w:ascii="Wingdings" w:hAnsi="Wingdings" w:hint="default"/>
+      </w:rPr>
+    </w:lvl>
+  </w:abstractNum>
+  <w:abstractNum w:abstractNumId="24" w15:restartNumberingAfterBreak="0">
     <w:nsid w:val="63E33D2A"/>
     <w:multiLevelType w:val="hybridMultilevel"/>
     <w:tmpl w:val="8A1006A6"/>
@@ -11310,7 +11956,7 @@
       </w:rPr>
     </w:lvl>
   </w:abstractNum>
-  <w:abstractNum w:abstractNumId="23" w15:restartNumberingAfterBreak="0">
+  <w:abstractNum w:abstractNumId="25" w15:restartNumberingAfterBreak="0">
     <w:nsid w:val="647F3167"/>
     <w:multiLevelType w:val="multilevel"/>
     <w:tmpl w:val="141E2562"/>
@@ -11402,7 +12048,7 @@
       </w:pPr>
     </w:lvl>
   </w:abstractNum>
-  <w:abstractNum w:abstractNumId="24" w15:restartNumberingAfterBreak="0">
+  <w:abstractNum w:abstractNumId="26" w15:restartNumberingAfterBreak="0">
     <w:nsid w:val="6571759D"/>
     <w:multiLevelType w:val="hybridMultilevel"/>
     <w:tmpl w:val="CE922F2A"/>
@@ -11515,7 +12161,7 @@
       </w:rPr>
     </w:lvl>
   </w:abstractNum>
-  <w:abstractNum w:abstractNumId="25" w15:restartNumberingAfterBreak="0">
+  <w:abstractNum w:abstractNumId="27" w15:restartNumberingAfterBreak="0">
     <w:nsid w:val="6AE81669"/>
     <w:multiLevelType w:val="hybridMultilevel"/>
     <w:tmpl w:val="F8B03664"/>
@@ -11628,7 +12274,7 @@
       </w:rPr>
     </w:lvl>
   </w:abstractNum>
-  <w:abstractNum w:abstractNumId="26" w15:restartNumberingAfterBreak="0">
+  <w:abstractNum w:abstractNumId="28" w15:restartNumberingAfterBreak="0">
     <w:nsid w:val="6C5376E2"/>
     <w:multiLevelType w:val="hybridMultilevel"/>
     <w:tmpl w:val="3E943FB2"/>
@@ -11741,7 +12387,7 @@
       </w:rPr>
     </w:lvl>
   </w:abstractNum>
-  <w:abstractNum w:abstractNumId="27" w15:restartNumberingAfterBreak="0">
+  <w:abstractNum w:abstractNumId="29" w15:restartNumberingAfterBreak="0">
     <w:nsid w:val="6E627A57"/>
     <w:multiLevelType w:val="hybridMultilevel"/>
     <w:tmpl w:val="7BFE312A"/>
@@ -11854,7 +12500,7 @@
       </w:rPr>
     </w:lvl>
   </w:abstractNum>
-  <w:abstractNum w:abstractNumId="28" w15:restartNumberingAfterBreak="0">
+  <w:abstractNum w:abstractNumId="30" w15:restartNumberingAfterBreak="0">
     <w:nsid w:val="70413EF6"/>
     <w:multiLevelType w:val="multilevel"/>
     <w:tmpl w:val="327E8ADC"/>
@@ -11943,7 +12589,7 @@
       </w:pPr>
     </w:lvl>
   </w:abstractNum>
-  <w:abstractNum w:abstractNumId="29" w15:restartNumberingAfterBreak="0">
+  <w:abstractNum w:abstractNumId="31" w15:restartNumberingAfterBreak="0">
     <w:nsid w:val="71202B6E"/>
     <w:multiLevelType w:val="multilevel"/>
     <w:tmpl w:val="141E2562"/>
@@ -12035,7 +12681,7 @@
       </w:pPr>
     </w:lvl>
   </w:abstractNum>
-  <w:abstractNum w:abstractNumId="30" w15:restartNumberingAfterBreak="0">
+  <w:abstractNum w:abstractNumId="32" w15:restartNumberingAfterBreak="0">
     <w:nsid w:val="7364246D"/>
     <w:multiLevelType w:val="hybridMultilevel"/>
     <w:tmpl w:val="4CB08284"/>
@@ -12148,7 +12794,7 @@
       </w:rPr>
     </w:lvl>
   </w:abstractNum>
-  <w:abstractNum w:abstractNumId="31" w15:restartNumberingAfterBreak="0">
+  <w:abstractNum w:abstractNumId="33" w15:restartNumberingAfterBreak="0">
     <w:nsid w:val="74F40EAA"/>
     <w:multiLevelType w:val="hybridMultilevel"/>
     <w:tmpl w:val="A55E70F2"/>
@@ -12261,7 +12907,7 @@
       </w:rPr>
     </w:lvl>
   </w:abstractNum>
-  <w:abstractNum w:abstractNumId="32" w15:restartNumberingAfterBreak="0">
+  <w:abstractNum w:abstractNumId="34" w15:restartNumberingAfterBreak="0">
     <w:nsid w:val="75713877"/>
     <w:multiLevelType w:val="hybridMultilevel"/>
     <w:tmpl w:val="CCC0937E"/>
@@ -12372,7 +13018,7 @@
       </w:rPr>
     </w:lvl>
   </w:abstractNum>
-  <w:abstractNum w:abstractNumId="33" w15:restartNumberingAfterBreak="0">
+  <w:abstractNum w:abstractNumId="35" w15:restartNumberingAfterBreak="0">
     <w:nsid w:val="79423835"/>
     <w:multiLevelType w:val="multilevel"/>
     <w:tmpl w:val="B3DA3810"/>
@@ -12461,7 +13107,7 @@
       </w:pPr>
     </w:lvl>
   </w:abstractNum>
-  <w:abstractNum w:abstractNumId="34" w15:restartNumberingAfterBreak="0">
+  <w:abstractNum w:abstractNumId="36" w15:restartNumberingAfterBreak="0">
     <w:nsid w:val="7B6D5E94"/>
     <w:multiLevelType w:val="hybridMultilevel"/>
     <w:tmpl w:val="2D543DAE"/>
@@ -12574,7 +13220,7 @@
       </w:rPr>
     </w:lvl>
   </w:abstractNum>
-  <w:abstractNum w:abstractNumId="35" w15:restartNumberingAfterBreak="0">
+  <w:abstractNum w:abstractNumId="37" w15:restartNumberingAfterBreak="0">
     <w:nsid w:val="7F180492"/>
     <w:multiLevelType w:val="hybridMultilevel"/>
     <w:tmpl w:val="E8F6D7C6"/>
@@ -12688,112 +13334,118 @@
     </w:lvl>
   </w:abstractNum>
   <w:num w:numId="1">
+    <w:abstractNumId w:val="13"/>
+  </w:num>
+  <w:num w:numId="2">
+    <w:abstractNumId w:val="35"/>
+  </w:num>
+  <w:num w:numId="3">
     <w:abstractNumId w:val="12"/>
   </w:num>
-  <w:num w:numId="2">
-    <w:abstractNumId w:val="33"/>
-  </w:num>
-  <w:num w:numId="3">
-    <w:abstractNumId w:val="11"/>
-  </w:num>
   <w:num w:numId="4">
-    <w:abstractNumId w:val="19"/>
+    <w:abstractNumId w:val="20"/>
   </w:num>
   <w:num w:numId="5">
+    <w:abstractNumId w:val="26"/>
+  </w:num>
+  <w:num w:numId="6">
+    <w:abstractNumId w:val="8"/>
+  </w:num>
+  <w:num w:numId="7">
     <w:abstractNumId w:val="24"/>
   </w:num>
-  <w:num w:numId="6">
-    <w:abstractNumId w:val="7"/>
+  <w:num w:numId="8">
+    <w:abstractNumId w:val="32"/>
   </w:num>
-  <w:num w:numId="7">
-    <w:abstractNumId w:val="22"/>
+  <w:num w:numId="9">
+    <w:abstractNumId w:val="37"/>
   </w:num>
-  <w:num w:numId="8">
+  <w:num w:numId="10">
+    <w:abstractNumId w:val="27"/>
+  </w:num>
+  <w:num w:numId="11">
+    <w:abstractNumId w:val="4"/>
+  </w:num>
+  <w:num w:numId="12">
+    <w:abstractNumId w:val="18"/>
+  </w:num>
+  <w:num w:numId="13">
+    <w:abstractNumId w:val="16"/>
+  </w:num>
+  <w:num w:numId="14">
+    <w:abstractNumId w:val="21"/>
+  </w:num>
+  <w:num w:numId="15">
+    <w:abstractNumId w:val="15"/>
+  </w:num>
+  <w:num w:numId="16">
     <w:abstractNumId w:val="30"/>
   </w:num>
-  <w:num w:numId="9">
-    <w:abstractNumId w:val="35"/>
-  </w:num>
-  <w:num w:numId="10">
+  <w:num w:numId="17">
     <w:abstractNumId w:val="25"/>
   </w:num>
-  <w:num w:numId="11">
-    <w:abstractNumId w:val="3"/>
-  </w:num>
-  <w:num w:numId="12">
-    <w:abstractNumId w:val="17"/>
-  </w:num>
-  <w:num w:numId="13">
-    <w:abstractNumId w:val="15"/>
-  </w:num>
-  <w:num w:numId="14">
-    <w:abstractNumId w:val="20"/>
-  </w:num>
-  <w:num w:numId="15">
-    <w:abstractNumId w:val="14"/>
-  </w:num>
-  <w:num w:numId="16">
-    <w:abstractNumId w:val="28"/>
-  </w:num>
-  <w:num w:numId="17">
-    <w:abstractNumId w:val="23"/>
-  </w:num>
   <w:num w:numId="18">
-    <w:abstractNumId w:val="29"/>
+    <w:abstractNumId w:val="31"/>
   </w:num>
   <w:num w:numId="19">
-    <w:abstractNumId w:val="8"/>
+    <w:abstractNumId w:val="9"/>
   </w:num>
   <w:num w:numId="20">
-    <w:abstractNumId w:val="5"/>
+    <w:abstractNumId w:val="6"/>
   </w:num>
   <w:num w:numId="21">
-    <w:abstractNumId w:val="34"/>
+    <w:abstractNumId w:val="36"/>
   </w:num>
   <w:num w:numId="22">
-    <w:abstractNumId w:val="9"/>
+    <w:abstractNumId w:val="10"/>
   </w:num>
   <w:num w:numId="23">
-    <w:abstractNumId w:val="31"/>
+    <w:abstractNumId w:val="33"/>
   </w:num>
   <w:num w:numId="24">
     <w:abstractNumId w:val="0"/>
   </w:num>
   <w:num w:numId="25">
-    <w:abstractNumId w:val="13"/>
+    <w:abstractNumId w:val="14"/>
   </w:num>
   <w:num w:numId="26">
-    <w:abstractNumId w:val="32"/>
+    <w:abstractNumId w:val="34"/>
   </w:num>
   <w:num w:numId="27">
-    <w:abstractNumId w:val="16"/>
+    <w:abstractNumId w:val="17"/>
   </w:num>
   <w:num w:numId="28">
-    <w:abstractNumId w:val="4"/>
+    <w:abstractNumId w:val="5"/>
   </w:num>
   <w:num w:numId="29">
-    <w:abstractNumId w:val="26"/>
+    <w:abstractNumId w:val="28"/>
   </w:num>
   <w:num w:numId="30">
     <w:abstractNumId w:val="1"/>
   </w:num>
   <w:num w:numId="31">
-    <w:abstractNumId w:val="27"/>
+    <w:abstractNumId w:val="29"/>
   </w:num>
   <w:num w:numId="32">
-    <w:abstractNumId w:val="18"/>
+    <w:abstractNumId w:val="19"/>
   </w:num>
   <w:num w:numId="33">
     <w:abstractNumId w:val="2"/>
   </w:num>
   <w:num w:numId="34">
-    <w:abstractNumId w:val="21"/>
+    <w:abstractNumId w:val="22"/>
   </w:num>
   <w:num w:numId="35">
-    <w:abstractNumId w:val="10"/>
+    <w:abstractNumId w:val="11"/>
   </w:num>
   <w:num w:numId="36">
-    <w:abstractNumId w:val="6"/>
+    <w:abstractNumId w:val="7"/>
+  </w:num>
+  <w:num w:numId="37">
+    <w:abstractNumId w:val="3"/>
+  </w:num>
+  <w:num w:numId="38">
+    <w:abstractNumId w:val="23"/>
   </w:num>
 </w:numbering>
 </file>

</xml_diff>

<commit_message>
Add php of heading
</commit_message>
<xml_diff>
--- a/BLAK BOX/Documentation/IEEE/IEEE830_BLAK_BLOX.docx
+++ b/BLAK BOX/Documentation/IEEE/IEEE830_BLAK_BLOX.docx
@@ -1,6 +1,6 @@
 
 <file path=word/document.xml><?xml version="1.0" encoding="utf-8"?>
-<w:document xmlns:wpc="http://schemas.microsoft.com/office/word/2010/wordprocessingCanvas" xmlns:cx="http://schemas.microsoft.com/office/drawing/2014/chartex" xmlns:cx1="http://schemas.microsoft.com/office/drawing/2015/9/8/chartex" xmlns:cx2="http://schemas.microsoft.com/office/drawing/2015/10/21/chartex" xmlns:cx3="http://schemas.microsoft.com/office/drawing/2016/5/9/chartex" xmlns:cx4="http://schemas.microsoft.com/office/drawing/2016/5/10/chartex" xmlns:cx5="http://schemas.microsoft.com/office/drawing/2016/5/11/chartex" xmlns:cx6="http://schemas.microsoft.com/office/drawing/2016/5/12/chartex" xmlns:cx7="http://schemas.microsoft.com/office/drawing/2016/5/13/chartex" xmlns:cx8="http://schemas.microsoft.com/office/drawing/2016/5/14/chartex" xmlns:mc="http://schemas.openxmlformats.org/markup-compatibility/2006" xmlns:aink="http://schemas.microsoft.com/office/drawing/2016/ink" xmlns:am3d="http://schemas.microsoft.com/office/drawing/2017/model3d" xmlns:o="urn:schemas-microsoft-com:office:office" xmlns:oel="http://schemas.microsoft.com/office/2019/extlst" xmlns:r="http://schemas.openxmlformats.org/officeDocument/2006/relationships" xmlns:m="http://schemas.openxmlformats.org/officeDocument/2006/math" xmlns:v="urn:schemas-microsoft-com:vml" xmlns:wp14="http://schemas.microsoft.com/office/word/2010/wordprocessingDrawing" xmlns:wp="http://schemas.openxmlformats.org/drawingml/2006/wordprocessingDrawing" xmlns:w10="urn:schemas-microsoft-com:office:word" xmlns:w="http://schemas.openxmlformats.org/wordprocessingml/2006/main" xmlns:w14="http://schemas.microsoft.com/office/word/2010/wordml" xmlns:w15="http://schemas.microsoft.com/office/word/2012/wordml" xmlns:w16cex="http://schemas.microsoft.com/office/word/2018/wordml/cex" xmlns:w16cid="http://schemas.microsoft.com/office/word/2016/wordml/cid" xmlns:w16="http://schemas.microsoft.com/office/word/2018/wordml" xmlns:w16du="http://schemas.microsoft.com/office/word/2023/wordml/word16du" xmlns:w16sdtdh="http://schemas.microsoft.com/office/word/2020/wordml/sdtdatahash" xmlns:w16sdtfl="http://schemas.microsoft.com/office/word/2024/wordml/sdtformatlock" xmlns:w16se="http://schemas.microsoft.com/office/word/2015/wordml/symex" xmlns:wpg="http://schemas.microsoft.com/office/word/2010/wordprocessingGroup" xmlns:wpi="http://schemas.microsoft.com/office/word/2010/wordprocessingInk" xmlns:wne="http://schemas.microsoft.com/office/word/2006/wordml" xmlns:wps="http://schemas.microsoft.com/office/word/2010/wordprocessingShape" mc:Ignorable="w14 w15 w16se w16cid w16 w16cex w16sdtdh w16sdtfl w16du wp14">
+<w:document xmlns:wpc="http://schemas.microsoft.com/office/word/2010/wordprocessingCanvas" xmlns:cx="http://schemas.microsoft.com/office/drawing/2014/chartex" xmlns:cx1="http://schemas.microsoft.com/office/drawing/2015/9/8/chartex" xmlns:cx2="http://schemas.microsoft.com/office/drawing/2015/10/21/chartex" xmlns:cx3="http://schemas.microsoft.com/office/drawing/2016/5/9/chartex" xmlns:cx4="http://schemas.microsoft.com/office/drawing/2016/5/10/chartex" xmlns:cx5="http://schemas.microsoft.com/office/drawing/2016/5/11/chartex" xmlns:cx6="http://schemas.microsoft.com/office/drawing/2016/5/12/chartex" xmlns:cx7="http://schemas.microsoft.com/office/drawing/2016/5/13/chartex" xmlns:cx8="http://schemas.microsoft.com/office/drawing/2016/5/14/chartex" xmlns:mc="http://schemas.openxmlformats.org/markup-compatibility/2006" xmlns:aink="http://schemas.microsoft.com/office/drawing/2016/ink" xmlns:am3d="http://schemas.microsoft.com/office/drawing/2017/model3d" xmlns:o="urn:schemas-microsoft-com:office:office" xmlns:r="http://schemas.openxmlformats.org/officeDocument/2006/relationships" xmlns:m="http://schemas.openxmlformats.org/officeDocument/2006/math" xmlns:v="urn:schemas-microsoft-com:vml" xmlns:wp14="http://schemas.microsoft.com/office/word/2010/wordprocessingDrawing" xmlns:wp="http://schemas.openxmlformats.org/drawingml/2006/wordprocessingDrawing" xmlns:w10="urn:schemas-microsoft-com:office:word" xmlns:w="http://schemas.openxmlformats.org/wordprocessingml/2006/main" xmlns:w14="http://schemas.microsoft.com/office/word/2010/wordml" xmlns:w15="http://schemas.microsoft.com/office/word/2012/wordml" xmlns:w16cex="http://schemas.microsoft.com/office/word/2018/wordml/cex" xmlns:w16cid="http://schemas.microsoft.com/office/word/2016/wordml/cid" xmlns:w16="http://schemas.microsoft.com/office/word/2018/wordml" xmlns:w16sdtdh="http://schemas.microsoft.com/office/word/2020/wordml/sdtdatahash" xmlns:w16se="http://schemas.microsoft.com/office/word/2015/wordml/symex" xmlns:wpg="http://schemas.microsoft.com/office/word/2010/wordprocessingGroup" xmlns:wpi="http://schemas.microsoft.com/office/word/2010/wordprocessingInk" xmlns:wne="http://schemas.microsoft.com/office/word/2006/wordml" xmlns:wps="http://schemas.microsoft.com/office/word/2010/wordprocessingShape" mc:Ignorable="w14 w15 w16se w16cid w16 w16cex w16sdtdh wp14">
   <w:body>
     <w:p>
       <w:pPr>
@@ -376,7 +376,7 @@
               </wp:anchor>
             </w:drawing>
           </mc:Choice>
-          <mc:Fallback>
+          <mc:Fallback xmlns:w16sdtfl="http://schemas.microsoft.com/office/word/2024/wordml/sdtformatlock" xmlns:w16du="http://schemas.microsoft.com/office/word/2023/wordml/word16du" xmlns:oel="http://schemas.microsoft.com/office/2019/extlst">
             <w:pict>
               <v:group w14:anchorId="4D8F4E97" id="Group 2" o:spid="_x0000_s1026" style="position:absolute;margin-left:0;margin-top:1.15pt;width:221.05pt;height:1.85pt;z-index:251662336;mso-position-horizontal:center;mso-position-horizontal-relative:margin" coordsize="28073,234" o:gfxdata="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">
                 <v:shape id="Graphic 3" o:spid="_x0000_s1027" style="position:absolute;width:28073;height:234;visibility:visible;mso-wrap-style:square;v-text-anchor:top" coordsize="2807335,23495" o:gfxdata="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" path="m2806954,18618l,18618r,4877l2806954,23495r,-4877xem2806954,9410l,9410r,4560l2806954,13970r,-4560xem2806954,l,,,4572r2806954,l2806954,xe" fillcolor="#292929" stroked="f">
@@ -689,7 +689,7 @@
               </wp:anchor>
             </w:drawing>
           </mc:Choice>
-          <mc:Fallback>
+          <mc:Fallback xmlns:w16sdtfl="http://schemas.microsoft.com/office/word/2024/wordml/sdtformatlock" xmlns:w16du="http://schemas.microsoft.com/office/word/2023/wordml/word16du" xmlns:oel="http://schemas.microsoft.com/office/2019/extlst">
             <w:pict>
               <v:group w14:anchorId="37CB67D0" id="Group 2" o:spid="_x0000_s1026" style="position:absolute;margin-left:0;margin-top:6.2pt;width:221.05pt;height:1.85pt;z-index:251664384;mso-position-horizontal:center;mso-position-horizontal-relative:margin" coordsize="28073,234" o:gfxdata="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">
                 <v:shape id="Graphic 3" o:spid="_x0000_s1027" style="position:absolute;width:28073;height:234;visibility:visible;mso-wrap-style:square;v-text-anchor:top" coordsize="2807335,23495" o:gfxdata="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" path="m2806954,18618l,18618r,4877l2806954,23495r,-4877xem2806954,9410l,9410r,4560l2806954,13970r,-4560xem2806954,l,,,4572r2806954,l2806954,xe" fillcolor="#292929" stroked="f">
@@ -5676,7 +5676,6 @@
           <w:lang w:eastAsia="es-EC"/>
           <w14:ligatures w14:val="none"/>
         </w:rPr>
-        <w:lastRenderedPageBreak/>
         <w:t>Product catalog organized by categories with detailed descriptions and images</w:t>
       </w:r>
     </w:p>
@@ -5702,6 +5701,7 @@
           <w:lang w:eastAsia="es-EC"/>
           <w14:ligatures w14:val="none"/>
         </w:rPr>
+        <w:lastRenderedPageBreak/>
         <w:t>Search and filtering options to enhance product discovery</w:t>
       </w:r>
       <w:r>
@@ -6582,8 +6582,8 @@
         <w:tblLook w:val="04A0" w:firstRow="1" w:lastRow="0" w:firstColumn="1" w:lastColumn="0" w:noHBand="0" w:noVBand="1"/>
       </w:tblPr>
       <w:tblGrid>
-        <w:gridCol w:w="1298"/>
-        <w:gridCol w:w="7196"/>
+        <w:gridCol w:w="1197"/>
+        <w:gridCol w:w="7297"/>
       </w:tblGrid>
       <w:tr>
         <w:trPr>
@@ -6732,7 +6732,6 @@
               <w:jc w:val="both"/>
             </w:pPr>
             <w:r>
-              <w:lastRenderedPageBreak/>
               <w:t>SRS</w:t>
             </w:r>
           </w:p>
@@ -7042,7 +7041,6 @@
         <w:jc w:val="both"/>
       </w:pPr>
       <w:r>
-        <w:lastRenderedPageBreak/>
         <w:t>The system is also designed with scalability in mind, allowing for future extensions such as online payment modules, user authentication with APIs, and others, although these are not part of the initial scope.</w:t>
       </w:r>
     </w:p>
@@ -7063,6 +7061,7 @@
         <w:rPr>
           <w:rFonts w:asciiTheme="minorHAnsi" w:hAnsiTheme="minorHAnsi"/>
         </w:rPr>
+        <w:lastRenderedPageBreak/>
         <w:t>Product Functionality</w:t>
       </w:r>
       <w:bookmarkEnd w:id="14"/>
@@ -7354,7 +7353,6 @@
           <w:b/>
           <w:bCs/>
         </w:rPr>
-        <w:lastRenderedPageBreak/>
         <w:t>User experience requirements:</w:t>
       </w:r>
       <w:r>
@@ -7405,6 +7403,7 @@
         <w:jc w:val="both"/>
       </w:pPr>
       <w:r>
+        <w:lastRenderedPageBreak/>
         <w:t>The administrator is the user in charge of managing and maintaining the online store. This user profile has specific responsibilities regarding product, order, and user management. The administrator's characteristics are as follows:</w:t>
       </w:r>
     </w:p>
@@ -7751,7 +7750,6 @@
           <w:lang w:eastAsia="es-EC"/>
           <w14:ligatures w14:val="none"/>
         </w:rPr>
-        <w:lastRenderedPageBreak/>
         <w:t>The system should maintain platform independence, allowing users to access it from various operating systems and devices without compatibility issues.</w:t>
       </w:r>
     </w:p>
@@ -7852,6 +7850,7 @@
           <w:lang w:eastAsia="es-EC"/>
           <w14:ligatures w14:val="none"/>
         </w:rPr>
+        <w:lastRenderedPageBreak/>
         <w:t>It is assumed that administrative users will be trained to use the system's backend panel to manage products, categories, and content.</w:t>
       </w:r>
     </w:p>
@@ -8084,17 +8083,7 @@
           <w:lang w:eastAsia="es-EC"/>
           <w14:ligatures w14:val="none"/>
         </w:rPr>
-        <w:t xml:space="preserve">Navigation will be intuitive and user-centered, featuring a top menu or side panel with clearly labeled sections such as "Home", "Categories", "Products", "About Us", and "Contact". Product listings will include images, descriptions, prices, and action buttons (e.g., "View", "Add to Cart", "Contact"). Forms used for administrative tasks </w:t>
-      </w:r>
-      <w:r>
-        <w:rPr>
-          <w:rFonts w:eastAsia="Times New Roman" w:cs="Times New Roman"/>
-          <w:kern w:val="0"/>
-          <w:lang w:eastAsia="es-EC"/>
-          <w14:ligatures w14:val="none"/>
-        </w:rPr>
-        <w:lastRenderedPageBreak/>
-        <w:t>(e.g., product creation or editing) will utilize consistent components such as text inputs, dropdowns, toggles, and file uploads.</w:t>
+        <w:t>Navigation will be intuitive and user-centered, featuring a top menu or side panel with clearly labeled sections such as "Home", "Categories", "Products", "About Us", and "Contact". Product listings will include images, descriptions, prices, and action buttons (e.g., "View", "Add to Cart", "Contact"). Forms used for administrative tasks (e.g., product creation or editing) will utilize consistent components such as text inputs, dropdowns, toggles, and file uploads.</w:t>
       </w:r>
     </w:p>
     <w:p>
@@ -8166,6 +8155,7 @@
         <w:jc w:val="both"/>
       </w:pPr>
       <w:r>
+        <w:lastRenderedPageBreak/>
         <w:t>Software Interfaces</w:t>
       </w:r>
       <w:bookmarkEnd w:id="22"/>
@@ -8466,7 +8456,6 @@
         <w:rPr>
           <w:rFonts w:asciiTheme="minorHAnsi" w:hAnsiTheme="minorHAnsi"/>
         </w:rPr>
-        <w:lastRenderedPageBreak/>
         <w:t>Functional requirements</w:t>
       </w:r>
       <w:bookmarkEnd w:id="24"/>
@@ -8585,6 +8574,7 @@
       </w:pPr>
       <w:bookmarkStart w:id="27" w:name="_Toc198385571"/>
       <w:r>
+        <w:lastRenderedPageBreak/>
         <w:t>Product Search</w:t>
       </w:r>
       <w:bookmarkEnd w:id="27"/>
@@ -8728,11 +8718,7 @@
         <w:jc w:val="both"/>
       </w:pPr>
       <w:r>
-        <w:lastRenderedPageBreak/>
         <w:t>The system must allow users to log in to their account to access their purchase history, manage their shipping addresses, and save information for future purchases.</w:t>
-      </w:r>
-      <w:r>
-        <w:t>.</w:t>
       </w:r>
     </w:p>
     <w:p>
@@ -8789,7 +8775,13 @@
       </w:pPr>
       <w:bookmarkStart w:id="31" w:name="_Toc198385575"/>
       <w:r>
-        <w:t>Order Management (Adinistrator)</w:t>
+        <w:t>Order Management (Ad</w:t>
+      </w:r>
+      <w:r>
+        <w:t>m</w:t>
+      </w:r>
+      <w:r>
+        <w:t>inistrator)</w:t>
       </w:r>
       <w:bookmarkEnd w:id="31"/>
     </w:p>
@@ -8869,6 +8861,7 @@
         <w:rPr>
           <w:rFonts w:asciiTheme="minorHAnsi" w:hAnsiTheme="minorHAnsi"/>
         </w:rPr>
+        <w:lastRenderedPageBreak/>
         <w:t>Non-functional requirements</w:t>
       </w:r>
       <w:bookmarkEnd w:id="33"/>
@@ -9022,7 +9015,6 @@
         <w:jc w:val="both"/>
       </w:pPr>
       <w:r>
-        <w:lastRenderedPageBreak/>
         <w:t>Regular backups of the database must be performed.</w:t>
       </w:r>
     </w:p>
@@ -9168,7 +9160,7 @@
 </file>
 
 <file path=word/endnotes.xml><?xml version="1.0" encoding="utf-8"?>
-<w:endnotes xmlns:wpc="http://schemas.microsoft.com/office/word/2010/wordprocessingCanvas" xmlns:cx="http://schemas.microsoft.com/office/drawing/2014/chartex" xmlns:cx1="http://schemas.microsoft.com/office/drawing/2015/9/8/chartex" xmlns:cx2="http://schemas.microsoft.com/office/drawing/2015/10/21/chartex" xmlns:cx3="http://schemas.microsoft.com/office/drawing/2016/5/9/chartex" xmlns:cx4="http://schemas.microsoft.com/office/drawing/2016/5/10/chartex" xmlns:cx5="http://schemas.microsoft.com/office/drawing/2016/5/11/chartex" xmlns:cx6="http://schemas.microsoft.com/office/drawing/2016/5/12/chartex" xmlns:cx7="http://schemas.microsoft.com/office/drawing/2016/5/13/chartex" xmlns:cx8="http://schemas.microsoft.com/office/drawing/2016/5/14/chartex" xmlns:mc="http://schemas.openxmlformats.org/markup-compatibility/2006" xmlns:aink="http://schemas.microsoft.com/office/drawing/2016/ink" xmlns:am3d="http://schemas.microsoft.com/office/drawing/2017/model3d" xmlns:o="urn:schemas-microsoft-com:office:office" xmlns:oel="http://schemas.microsoft.com/office/2019/extlst" xmlns:r="http://schemas.openxmlformats.org/officeDocument/2006/relationships" xmlns:m="http://schemas.openxmlformats.org/officeDocument/2006/math" xmlns:v="urn:schemas-microsoft-com:vml" xmlns:wp14="http://schemas.microsoft.com/office/word/2010/wordprocessingDrawing" xmlns:wp="http://schemas.openxmlformats.org/drawingml/2006/wordprocessingDrawing" xmlns:w10="urn:schemas-microsoft-com:office:word" xmlns:w="http://schemas.openxmlformats.org/wordprocessingml/2006/main" xmlns:w14="http://schemas.microsoft.com/office/word/2010/wordml" xmlns:w15="http://schemas.microsoft.com/office/word/2012/wordml" xmlns:w16cex="http://schemas.microsoft.com/office/word/2018/wordml/cex" xmlns:w16cid="http://schemas.microsoft.com/office/word/2016/wordml/cid" xmlns:w16="http://schemas.microsoft.com/office/word/2018/wordml" xmlns:w16du="http://schemas.microsoft.com/office/word/2023/wordml/word16du" xmlns:w16sdtdh="http://schemas.microsoft.com/office/word/2020/wordml/sdtdatahash" xmlns:w16sdtfl="http://schemas.microsoft.com/office/word/2024/wordml/sdtformatlock" xmlns:w16se="http://schemas.microsoft.com/office/word/2015/wordml/symex" xmlns:wpg="http://schemas.microsoft.com/office/word/2010/wordprocessingGroup" xmlns:wpi="http://schemas.microsoft.com/office/word/2010/wordprocessingInk" xmlns:wne="http://schemas.microsoft.com/office/word/2006/wordml" xmlns:wps="http://schemas.microsoft.com/office/word/2010/wordprocessingShape" mc:Ignorable="w14 w15 w16se w16cid w16 w16cex w16sdtdh w16sdtfl w16du wp14">
+<w:endnotes xmlns:wpc="http://schemas.microsoft.com/office/word/2010/wordprocessingCanvas" xmlns:cx="http://schemas.microsoft.com/office/drawing/2014/chartex" xmlns:cx1="http://schemas.microsoft.com/office/drawing/2015/9/8/chartex" xmlns:cx2="http://schemas.microsoft.com/office/drawing/2015/10/21/chartex" xmlns:cx3="http://schemas.microsoft.com/office/drawing/2016/5/9/chartex" xmlns:cx4="http://schemas.microsoft.com/office/drawing/2016/5/10/chartex" xmlns:cx5="http://schemas.microsoft.com/office/drawing/2016/5/11/chartex" xmlns:cx6="http://schemas.microsoft.com/office/drawing/2016/5/12/chartex" xmlns:cx7="http://schemas.microsoft.com/office/drawing/2016/5/13/chartex" xmlns:cx8="http://schemas.microsoft.com/office/drawing/2016/5/14/chartex" xmlns:mc="http://schemas.openxmlformats.org/markup-compatibility/2006" xmlns:aink="http://schemas.microsoft.com/office/drawing/2016/ink" xmlns:am3d="http://schemas.microsoft.com/office/drawing/2017/model3d" xmlns:o="urn:schemas-microsoft-com:office:office" xmlns:r="http://schemas.openxmlformats.org/officeDocument/2006/relationships" xmlns:m="http://schemas.openxmlformats.org/officeDocument/2006/math" xmlns:v="urn:schemas-microsoft-com:vml" xmlns:wp14="http://schemas.microsoft.com/office/word/2010/wordprocessingDrawing" xmlns:wp="http://schemas.openxmlformats.org/drawingml/2006/wordprocessingDrawing" xmlns:w10="urn:schemas-microsoft-com:office:word" xmlns:w="http://schemas.openxmlformats.org/wordprocessingml/2006/main" xmlns:w14="http://schemas.microsoft.com/office/word/2010/wordml" xmlns:w15="http://schemas.microsoft.com/office/word/2012/wordml" xmlns:w16cex="http://schemas.microsoft.com/office/word/2018/wordml/cex" xmlns:w16cid="http://schemas.microsoft.com/office/word/2016/wordml/cid" xmlns:w16="http://schemas.microsoft.com/office/word/2018/wordml" xmlns:w16sdtdh="http://schemas.microsoft.com/office/word/2020/wordml/sdtdatahash" xmlns:w16se="http://schemas.microsoft.com/office/word/2015/wordml/symex" xmlns:wpg="http://schemas.microsoft.com/office/word/2010/wordprocessingGroup" xmlns:wpi="http://schemas.microsoft.com/office/word/2010/wordprocessingInk" xmlns:wne="http://schemas.microsoft.com/office/word/2006/wordml" xmlns:wps="http://schemas.microsoft.com/office/word/2010/wordprocessingShape" mc:Ignorable="w14 w15 w16se w16cid w16 w16cex w16sdtdh wp14">
   <w:endnote w:type="separator" w:id="-1">
     <w:p>
       <w:pPr>
@@ -9193,7 +9185,7 @@
 </file>
 
 <file path=word/footer1.xml><?xml version="1.0" encoding="utf-8"?>
-<w:ftr xmlns:wpc="http://schemas.microsoft.com/office/word/2010/wordprocessingCanvas" xmlns:cx="http://schemas.microsoft.com/office/drawing/2014/chartex" xmlns:cx1="http://schemas.microsoft.com/office/drawing/2015/9/8/chartex" xmlns:cx2="http://schemas.microsoft.com/office/drawing/2015/10/21/chartex" xmlns:cx3="http://schemas.microsoft.com/office/drawing/2016/5/9/chartex" xmlns:cx4="http://schemas.microsoft.com/office/drawing/2016/5/10/chartex" xmlns:cx5="http://schemas.microsoft.com/office/drawing/2016/5/11/chartex" xmlns:cx6="http://schemas.microsoft.com/office/drawing/2016/5/12/chartex" xmlns:cx7="http://schemas.microsoft.com/office/drawing/2016/5/13/chartex" xmlns:cx8="http://schemas.microsoft.com/office/drawing/2016/5/14/chartex" xmlns:mc="http://schemas.openxmlformats.org/markup-compatibility/2006" xmlns:aink="http://schemas.microsoft.com/office/drawing/2016/ink" xmlns:am3d="http://schemas.microsoft.com/office/drawing/2017/model3d" xmlns:o="urn:schemas-microsoft-com:office:office" xmlns:oel="http://schemas.microsoft.com/office/2019/extlst" xmlns:r="http://schemas.openxmlformats.org/officeDocument/2006/relationships" xmlns:m="http://schemas.openxmlformats.org/officeDocument/2006/math" xmlns:v="urn:schemas-microsoft-com:vml" xmlns:wp14="http://schemas.microsoft.com/office/word/2010/wordprocessingDrawing" xmlns:wp="http://schemas.openxmlformats.org/drawingml/2006/wordprocessingDrawing" xmlns:w10="urn:schemas-microsoft-com:office:word" xmlns:w="http://schemas.openxmlformats.org/wordprocessingml/2006/main" xmlns:w14="http://schemas.microsoft.com/office/word/2010/wordml" xmlns:w15="http://schemas.microsoft.com/office/word/2012/wordml" xmlns:w16cex="http://schemas.microsoft.com/office/word/2018/wordml/cex" xmlns:w16cid="http://schemas.microsoft.com/office/word/2016/wordml/cid" xmlns:w16="http://schemas.microsoft.com/office/word/2018/wordml" xmlns:w16du="http://schemas.microsoft.com/office/word/2023/wordml/word16du" xmlns:w16sdtdh="http://schemas.microsoft.com/office/word/2020/wordml/sdtdatahash" xmlns:w16sdtfl="http://schemas.microsoft.com/office/word/2024/wordml/sdtformatlock" xmlns:w16se="http://schemas.microsoft.com/office/word/2015/wordml/symex" xmlns:wpg="http://schemas.microsoft.com/office/word/2010/wordprocessingGroup" xmlns:wpi="http://schemas.microsoft.com/office/word/2010/wordprocessingInk" xmlns:wne="http://schemas.microsoft.com/office/word/2006/wordml" xmlns:wps="http://schemas.microsoft.com/office/word/2010/wordprocessingShape" mc:Ignorable="w14 w15 w16se w16cid w16 w16cex w16sdtdh w16sdtfl w16du wp14">
+<w:ftr xmlns:wpc="http://schemas.microsoft.com/office/word/2010/wordprocessingCanvas" xmlns:cx="http://schemas.microsoft.com/office/drawing/2014/chartex" xmlns:cx1="http://schemas.microsoft.com/office/drawing/2015/9/8/chartex" xmlns:cx2="http://schemas.microsoft.com/office/drawing/2015/10/21/chartex" xmlns:cx3="http://schemas.microsoft.com/office/drawing/2016/5/9/chartex" xmlns:cx4="http://schemas.microsoft.com/office/drawing/2016/5/10/chartex" xmlns:cx5="http://schemas.microsoft.com/office/drawing/2016/5/11/chartex" xmlns:cx6="http://schemas.microsoft.com/office/drawing/2016/5/12/chartex" xmlns:cx7="http://schemas.microsoft.com/office/drawing/2016/5/13/chartex" xmlns:cx8="http://schemas.microsoft.com/office/drawing/2016/5/14/chartex" xmlns:mc="http://schemas.openxmlformats.org/markup-compatibility/2006" xmlns:aink="http://schemas.microsoft.com/office/drawing/2016/ink" xmlns:am3d="http://schemas.microsoft.com/office/drawing/2017/model3d" xmlns:o="urn:schemas-microsoft-com:office:office" xmlns:r="http://schemas.openxmlformats.org/officeDocument/2006/relationships" xmlns:m="http://schemas.openxmlformats.org/officeDocument/2006/math" xmlns:v="urn:schemas-microsoft-com:vml" xmlns:wp14="http://schemas.microsoft.com/office/word/2010/wordprocessingDrawing" xmlns:wp="http://schemas.openxmlformats.org/drawingml/2006/wordprocessingDrawing" xmlns:w10="urn:schemas-microsoft-com:office:word" xmlns:w="http://schemas.openxmlformats.org/wordprocessingml/2006/main" xmlns:w14="http://schemas.microsoft.com/office/word/2010/wordml" xmlns:w15="http://schemas.microsoft.com/office/word/2012/wordml" xmlns:w16cex="http://schemas.microsoft.com/office/word/2018/wordml/cex" xmlns:w16cid="http://schemas.microsoft.com/office/word/2016/wordml/cid" xmlns:w16="http://schemas.microsoft.com/office/word/2018/wordml" xmlns:w16sdtdh="http://schemas.microsoft.com/office/word/2020/wordml/sdtdatahash" xmlns:w16se="http://schemas.microsoft.com/office/word/2015/wordml/symex" xmlns:wpg="http://schemas.microsoft.com/office/word/2010/wordprocessingGroup" xmlns:wpi="http://schemas.microsoft.com/office/word/2010/wordprocessingInk" xmlns:wne="http://schemas.microsoft.com/office/word/2006/wordml" xmlns:wps="http://schemas.microsoft.com/office/word/2010/wordprocessingShape" mc:Ignorable="w14 w15 w16se w16cid w16 w16cex w16sdtdh wp14">
   <w:sdt>
     <w:sdtPr>
       <w:id w:val="-92246070"/>
@@ -9202,6 +9194,7 @@
         <w:docPartUnique/>
       </w:docPartObj>
     </w:sdtPr>
+    <w:sdtEndPr/>
     <w:sdtContent>
       <w:p>
         <w:pPr>
@@ -9238,7 +9231,7 @@
 </file>
 
 <file path=word/footnotes.xml><?xml version="1.0" encoding="utf-8"?>
-<w:footnotes xmlns:wpc="http://schemas.microsoft.com/office/word/2010/wordprocessingCanvas" xmlns:cx="http://schemas.microsoft.com/office/drawing/2014/chartex" xmlns:cx1="http://schemas.microsoft.com/office/drawing/2015/9/8/chartex" xmlns:cx2="http://schemas.microsoft.com/office/drawing/2015/10/21/chartex" xmlns:cx3="http://schemas.microsoft.com/office/drawing/2016/5/9/chartex" xmlns:cx4="http://schemas.microsoft.com/office/drawing/2016/5/10/chartex" xmlns:cx5="http://schemas.microsoft.com/office/drawing/2016/5/11/chartex" xmlns:cx6="http://schemas.microsoft.com/office/drawing/2016/5/12/chartex" xmlns:cx7="http://schemas.microsoft.com/office/drawing/2016/5/13/chartex" xmlns:cx8="http://schemas.microsoft.com/office/drawing/2016/5/14/chartex" xmlns:mc="http://schemas.openxmlformats.org/markup-compatibility/2006" xmlns:aink="http://schemas.microsoft.com/office/drawing/2016/ink" xmlns:am3d="http://schemas.microsoft.com/office/drawing/2017/model3d" xmlns:o="urn:schemas-microsoft-com:office:office" xmlns:oel="http://schemas.microsoft.com/office/2019/extlst" xmlns:r="http://schemas.openxmlformats.org/officeDocument/2006/relationships" xmlns:m="http://schemas.openxmlformats.org/officeDocument/2006/math" xmlns:v="urn:schemas-microsoft-com:vml" xmlns:wp14="http://schemas.microsoft.com/office/word/2010/wordprocessingDrawing" xmlns:wp="http://schemas.openxmlformats.org/drawingml/2006/wordprocessingDrawing" xmlns:w10="urn:schemas-microsoft-com:office:word" xmlns:w="http://schemas.openxmlformats.org/wordprocessingml/2006/main" xmlns:w14="http://schemas.microsoft.com/office/word/2010/wordml" xmlns:w15="http://schemas.microsoft.com/office/word/2012/wordml" xmlns:w16cex="http://schemas.microsoft.com/office/word/2018/wordml/cex" xmlns:w16cid="http://schemas.microsoft.com/office/word/2016/wordml/cid" xmlns:w16="http://schemas.microsoft.com/office/word/2018/wordml" xmlns:w16du="http://schemas.microsoft.com/office/word/2023/wordml/word16du" xmlns:w16sdtdh="http://schemas.microsoft.com/office/word/2020/wordml/sdtdatahash" xmlns:w16sdtfl="http://schemas.microsoft.com/office/word/2024/wordml/sdtformatlock" xmlns:w16se="http://schemas.microsoft.com/office/word/2015/wordml/symex" xmlns:wpg="http://schemas.microsoft.com/office/word/2010/wordprocessingGroup" xmlns:wpi="http://schemas.microsoft.com/office/word/2010/wordprocessingInk" xmlns:wne="http://schemas.microsoft.com/office/word/2006/wordml" xmlns:wps="http://schemas.microsoft.com/office/word/2010/wordprocessingShape" mc:Ignorable="w14 w15 w16se w16cid w16 w16cex w16sdtdh w16sdtfl w16du wp14">
+<w:footnotes xmlns:wpc="http://schemas.microsoft.com/office/word/2010/wordprocessingCanvas" xmlns:cx="http://schemas.microsoft.com/office/drawing/2014/chartex" xmlns:cx1="http://schemas.microsoft.com/office/drawing/2015/9/8/chartex" xmlns:cx2="http://schemas.microsoft.com/office/drawing/2015/10/21/chartex" xmlns:cx3="http://schemas.microsoft.com/office/drawing/2016/5/9/chartex" xmlns:cx4="http://schemas.microsoft.com/office/drawing/2016/5/10/chartex" xmlns:cx5="http://schemas.microsoft.com/office/drawing/2016/5/11/chartex" xmlns:cx6="http://schemas.microsoft.com/office/drawing/2016/5/12/chartex" xmlns:cx7="http://schemas.microsoft.com/office/drawing/2016/5/13/chartex" xmlns:cx8="http://schemas.microsoft.com/office/drawing/2016/5/14/chartex" xmlns:mc="http://schemas.openxmlformats.org/markup-compatibility/2006" xmlns:aink="http://schemas.microsoft.com/office/drawing/2016/ink" xmlns:am3d="http://schemas.microsoft.com/office/drawing/2017/model3d" xmlns:o="urn:schemas-microsoft-com:office:office" xmlns:r="http://schemas.openxmlformats.org/officeDocument/2006/relationships" xmlns:m="http://schemas.openxmlformats.org/officeDocument/2006/math" xmlns:v="urn:schemas-microsoft-com:vml" xmlns:wp14="http://schemas.microsoft.com/office/word/2010/wordprocessingDrawing" xmlns:wp="http://schemas.openxmlformats.org/drawingml/2006/wordprocessingDrawing" xmlns:w10="urn:schemas-microsoft-com:office:word" xmlns:w="http://schemas.openxmlformats.org/wordprocessingml/2006/main" xmlns:w14="http://schemas.microsoft.com/office/word/2010/wordml" xmlns:w15="http://schemas.microsoft.com/office/word/2012/wordml" xmlns:w16cex="http://schemas.microsoft.com/office/word/2018/wordml/cex" xmlns:w16cid="http://schemas.microsoft.com/office/word/2016/wordml/cid" xmlns:w16="http://schemas.microsoft.com/office/word/2018/wordml" xmlns:w16sdtdh="http://schemas.microsoft.com/office/word/2020/wordml/sdtdatahash" xmlns:w16se="http://schemas.microsoft.com/office/word/2015/wordml/symex" xmlns:wpg="http://schemas.microsoft.com/office/word/2010/wordprocessingGroup" xmlns:wpi="http://schemas.microsoft.com/office/word/2010/wordprocessingInk" xmlns:wne="http://schemas.microsoft.com/office/word/2006/wordml" xmlns:wps="http://schemas.microsoft.com/office/word/2010/wordprocessingShape" mc:Ignorable="w14 w15 w16se w16cid w16 w16cex w16sdtdh wp14">
   <w:footnote w:type="separator" w:id="-1">
     <w:p>
       <w:pPr>
@@ -9263,7 +9256,7 @@
 </file>
 
 <file path=word/header1.xml><?xml version="1.0" encoding="utf-8"?>
-<w:hdr xmlns:wpc="http://schemas.microsoft.com/office/word/2010/wordprocessingCanvas" xmlns:cx="http://schemas.microsoft.com/office/drawing/2014/chartex" xmlns:cx1="http://schemas.microsoft.com/office/drawing/2015/9/8/chartex" xmlns:cx2="http://schemas.microsoft.com/office/drawing/2015/10/21/chartex" xmlns:cx3="http://schemas.microsoft.com/office/drawing/2016/5/9/chartex" xmlns:cx4="http://schemas.microsoft.com/office/drawing/2016/5/10/chartex" xmlns:cx5="http://schemas.microsoft.com/office/drawing/2016/5/11/chartex" xmlns:cx6="http://schemas.microsoft.com/office/drawing/2016/5/12/chartex" xmlns:cx7="http://schemas.microsoft.com/office/drawing/2016/5/13/chartex" xmlns:cx8="http://schemas.microsoft.com/office/drawing/2016/5/14/chartex" xmlns:mc="http://schemas.openxmlformats.org/markup-compatibility/2006" xmlns:aink="http://schemas.microsoft.com/office/drawing/2016/ink" xmlns:am3d="http://schemas.microsoft.com/office/drawing/2017/model3d" xmlns:o="urn:schemas-microsoft-com:office:office" xmlns:oel="http://schemas.microsoft.com/office/2019/extlst" xmlns:r="http://schemas.openxmlformats.org/officeDocument/2006/relationships" xmlns:m="http://schemas.openxmlformats.org/officeDocument/2006/math" xmlns:v="urn:schemas-microsoft-com:vml" xmlns:wp14="http://schemas.microsoft.com/office/word/2010/wordprocessingDrawing" xmlns:wp="http://schemas.openxmlformats.org/drawingml/2006/wordprocessingDrawing" xmlns:w10="urn:schemas-microsoft-com:office:word" xmlns:w="http://schemas.openxmlformats.org/wordprocessingml/2006/main" xmlns:w14="http://schemas.microsoft.com/office/word/2010/wordml" xmlns:w15="http://schemas.microsoft.com/office/word/2012/wordml" xmlns:w16cex="http://schemas.microsoft.com/office/word/2018/wordml/cex" xmlns:w16cid="http://schemas.microsoft.com/office/word/2016/wordml/cid" xmlns:w16="http://schemas.microsoft.com/office/word/2018/wordml" xmlns:w16du="http://schemas.microsoft.com/office/word/2023/wordml/word16du" xmlns:w16sdtdh="http://schemas.microsoft.com/office/word/2020/wordml/sdtdatahash" xmlns:w16sdtfl="http://schemas.microsoft.com/office/word/2024/wordml/sdtformatlock" xmlns:w16se="http://schemas.microsoft.com/office/word/2015/wordml/symex" xmlns:wpg="http://schemas.microsoft.com/office/word/2010/wordprocessingGroup" xmlns:wpi="http://schemas.microsoft.com/office/word/2010/wordprocessingInk" xmlns:wne="http://schemas.microsoft.com/office/word/2006/wordml" xmlns:wps="http://schemas.microsoft.com/office/word/2010/wordprocessingShape" mc:Ignorable="w14 w15 w16se w16cid w16 w16cex w16sdtdh w16sdtfl w16du wp14">
+<w:hdr xmlns:wpc="http://schemas.microsoft.com/office/word/2010/wordprocessingCanvas" xmlns:cx="http://schemas.microsoft.com/office/drawing/2014/chartex" xmlns:cx1="http://schemas.microsoft.com/office/drawing/2015/9/8/chartex" xmlns:cx2="http://schemas.microsoft.com/office/drawing/2015/10/21/chartex" xmlns:cx3="http://schemas.microsoft.com/office/drawing/2016/5/9/chartex" xmlns:cx4="http://schemas.microsoft.com/office/drawing/2016/5/10/chartex" xmlns:cx5="http://schemas.microsoft.com/office/drawing/2016/5/11/chartex" xmlns:cx6="http://schemas.microsoft.com/office/drawing/2016/5/12/chartex" xmlns:cx7="http://schemas.microsoft.com/office/drawing/2016/5/13/chartex" xmlns:cx8="http://schemas.microsoft.com/office/drawing/2016/5/14/chartex" xmlns:mc="http://schemas.openxmlformats.org/markup-compatibility/2006" xmlns:aink="http://schemas.microsoft.com/office/drawing/2016/ink" xmlns:am3d="http://schemas.microsoft.com/office/drawing/2017/model3d" xmlns:o="urn:schemas-microsoft-com:office:office" xmlns:r="http://schemas.openxmlformats.org/officeDocument/2006/relationships" xmlns:m="http://schemas.openxmlformats.org/officeDocument/2006/math" xmlns:v="urn:schemas-microsoft-com:vml" xmlns:wp14="http://schemas.microsoft.com/office/word/2010/wordprocessingDrawing" xmlns:wp="http://schemas.openxmlformats.org/drawingml/2006/wordprocessingDrawing" xmlns:w10="urn:schemas-microsoft-com:office:word" xmlns:w="http://schemas.openxmlformats.org/wordprocessingml/2006/main" xmlns:w14="http://schemas.microsoft.com/office/word/2010/wordml" xmlns:w15="http://schemas.microsoft.com/office/word/2012/wordml" xmlns:w16cex="http://schemas.microsoft.com/office/word/2018/wordml/cex" xmlns:w16cid="http://schemas.microsoft.com/office/word/2016/wordml/cid" xmlns:w16="http://schemas.microsoft.com/office/word/2018/wordml" xmlns:w16sdtdh="http://schemas.microsoft.com/office/word/2020/wordml/sdtdatahash" xmlns:w16se="http://schemas.microsoft.com/office/word/2015/wordml/symex" xmlns:wpg="http://schemas.microsoft.com/office/word/2010/wordprocessingGroup" xmlns:wpi="http://schemas.microsoft.com/office/word/2010/wordprocessingInk" xmlns:wne="http://schemas.microsoft.com/office/word/2006/wordml" xmlns:wps="http://schemas.microsoft.com/office/word/2010/wordprocessingShape" mc:Ignorable="w14 w15 w16se w16cid w16 w16cex w16sdtdh wp14">
   <w:p>
     <w:pPr>
       <w:pStyle w:val="Encabezado"/>
@@ -9295,7 +9288,7 @@
 </file>
 
 <file path=word/numbering.xml><?xml version="1.0" encoding="utf-8"?>
-<w:numbering xmlns:wpc="http://schemas.microsoft.com/office/word/2010/wordprocessingCanvas" xmlns:cx="http://schemas.microsoft.com/office/drawing/2014/chartex" xmlns:cx1="http://schemas.microsoft.com/office/drawing/2015/9/8/chartex" xmlns:cx2="http://schemas.microsoft.com/office/drawing/2015/10/21/chartex" xmlns:cx3="http://schemas.microsoft.com/office/drawing/2016/5/9/chartex" xmlns:cx4="http://schemas.microsoft.com/office/drawing/2016/5/10/chartex" xmlns:cx5="http://schemas.microsoft.com/office/drawing/2016/5/11/chartex" xmlns:cx6="http://schemas.microsoft.com/office/drawing/2016/5/12/chartex" xmlns:cx7="http://schemas.microsoft.com/office/drawing/2016/5/13/chartex" xmlns:cx8="http://schemas.microsoft.com/office/drawing/2016/5/14/chartex" xmlns:mc="http://schemas.openxmlformats.org/markup-compatibility/2006" xmlns:aink="http://schemas.microsoft.com/office/drawing/2016/ink" xmlns:am3d="http://schemas.microsoft.com/office/drawing/2017/model3d" xmlns:o="urn:schemas-microsoft-com:office:office" xmlns:oel="http://schemas.microsoft.com/office/2019/extlst" xmlns:r="http://schemas.openxmlformats.org/officeDocument/2006/relationships" xmlns:m="http://schemas.openxmlformats.org/officeDocument/2006/math" xmlns:v="urn:schemas-microsoft-com:vml" xmlns:wp14="http://schemas.microsoft.com/office/word/2010/wordprocessingDrawing" xmlns:wp="http://schemas.openxmlformats.org/drawingml/2006/wordprocessingDrawing" xmlns:w10="urn:schemas-microsoft-com:office:word" xmlns:w="http://schemas.openxmlformats.org/wordprocessingml/2006/main" xmlns:w14="http://schemas.microsoft.com/office/word/2010/wordml" xmlns:w15="http://schemas.microsoft.com/office/word/2012/wordml" xmlns:w16cex="http://schemas.microsoft.com/office/word/2018/wordml/cex" xmlns:w16cid="http://schemas.microsoft.com/office/word/2016/wordml/cid" xmlns:w16="http://schemas.microsoft.com/office/word/2018/wordml" xmlns:w16du="http://schemas.microsoft.com/office/word/2023/wordml/word16du" xmlns:w16sdtdh="http://schemas.microsoft.com/office/word/2020/wordml/sdtdatahash" xmlns:w16sdtfl="http://schemas.microsoft.com/office/word/2024/wordml/sdtformatlock" xmlns:w16se="http://schemas.microsoft.com/office/word/2015/wordml/symex" xmlns:wpg="http://schemas.microsoft.com/office/word/2010/wordprocessingGroup" xmlns:wpi="http://schemas.microsoft.com/office/word/2010/wordprocessingInk" xmlns:wne="http://schemas.microsoft.com/office/word/2006/wordml" xmlns:wps="http://schemas.microsoft.com/office/word/2010/wordprocessingShape" mc:Ignorable="w14 w15 w16se w16cid w16 w16cex w16sdtdh w16sdtfl w16du wp14">
+<w:numbering xmlns:wpc="http://schemas.microsoft.com/office/word/2010/wordprocessingCanvas" xmlns:cx="http://schemas.microsoft.com/office/drawing/2014/chartex" xmlns:cx1="http://schemas.microsoft.com/office/drawing/2015/9/8/chartex" xmlns:cx2="http://schemas.microsoft.com/office/drawing/2015/10/21/chartex" xmlns:cx3="http://schemas.microsoft.com/office/drawing/2016/5/9/chartex" xmlns:cx4="http://schemas.microsoft.com/office/drawing/2016/5/10/chartex" xmlns:cx5="http://schemas.microsoft.com/office/drawing/2016/5/11/chartex" xmlns:cx6="http://schemas.microsoft.com/office/drawing/2016/5/12/chartex" xmlns:cx7="http://schemas.microsoft.com/office/drawing/2016/5/13/chartex" xmlns:cx8="http://schemas.microsoft.com/office/drawing/2016/5/14/chartex" xmlns:mc="http://schemas.openxmlformats.org/markup-compatibility/2006" xmlns:aink="http://schemas.microsoft.com/office/drawing/2016/ink" xmlns:am3d="http://schemas.microsoft.com/office/drawing/2017/model3d" xmlns:o="urn:schemas-microsoft-com:office:office" xmlns:r="http://schemas.openxmlformats.org/officeDocument/2006/relationships" xmlns:m="http://schemas.openxmlformats.org/officeDocument/2006/math" xmlns:v="urn:schemas-microsoft-com:vml" xmlns:wp14="http://schemas.microsoft.com/office/word/2010/wordprocessingDrawing" xmlns:wp="http://schemas.openxmlformats.org/drawingml/2006/wordprocessingDrawing" xmlns:w10="urn:schemas-microsoft-com:office:word" xmlns:w="http://schemas.openxmlformats.org/wordprocessingml/2006/main" xmlns:w14="http://schemas.microsoft.com/office/word/2010/wordml" xmlns:w15="http://schemas.microsoft.com/office/word/2012/wordml" xmlns:w16cex="http://schemas.microsoft.com/office/word/2018/wordml/cex" xmlns:w16cid="http://schemas.microsoft.com/office/word/2016/wordml/cid" xmlns:w16="http://schemas.microsoft.com/office/word/2018/wordml" xmlns:w16sdtdh="http://schemas.microsoft.com/office/word/2020/wordml/sdtdatahash" xmlns:w16se="http://schemas.microsoft.com/office/word/2015/wordml/symex" xmlns:wpg="http://schemas.microsoft.com/office/word/2010/wordprocessingGroup" xmlns:wpi="http://schemas.microsoft.com/office/word/2010/wordprocessingInk" xmlns:wne="http://schemas.microsoft.com/office/word/2006/wordml" xmlns:wps="http://schemas.microsoft.com/office/word/2010/wordprocessingShape" mc:Ignorable="w14 w15 w16se w16cid w16 w16cex w16sdtdh wp14">
   <w:abstractNum w:abstractNumId="0" w15:restartNumberingAfterBreak="0">
     <w:nsid w:val="01E7178A"/>
     <w:multiLevelType w:val="hybridMultilevel"/>
@@ -13437,125 +13430,125 @@
       </w:rPr>
     </w:lvl>
   </w:abstractNum>
-  <w:num w:numId="1" w16cid:durableId="501119404">
+  <w:num w:numId="1">
     <w:abstractNumId w:val="13"/>
   </w:num>
-  <w:num w:numId="2" w16cid:durableId="1447508867">
+  <w:num w:numId="2">
     <w:abstractNumId w:val="35"/>
   </w:num>
-  <w:num w:numId="3" w16cid:durableId="1226182725">
+  <w:num w:numId="3">
     <w:abstractNumId w:val="12"/>
   </w:num>
-  <w:num w:numId="4" w16cid:durableId="288434346">
+  <w:num w:numId="4">
     <w:abstractNumId w:val="20"/>
   </w:num>
-  <w:num w:numId="5" w16cid:durableId="942112549">
+  <w:num w:numId="5">
     <w:abstractNumId w:val="26"/>
   </w:num>
-  <w:num w:numId="6" w16cid:durableId="8338451">
+  <w:num w:numId="6">
     <w:abstractNumId w:val="8"/>
   </w:num>
-  <w:num w:numId="7" w16cid:durableId="1822187810">
+  <w:num w:numId="7">
     <w:abstractNumId w:val="24"/>
   </w:num>
-  <w:num w:numId="8" w16cid:durableId="2040660048">
+  <w:num w:numId="8">
     <w:abstractNumId w:val="32"/>
   </w:num>
-  <w:num w:numId="9" w16cid:durableId="1906253379">
+  <w:num w:numId="9">
     <w:abstractNumId w:val="37"/>
   </w:num>
-  <w:num w:numId="10" w16cid:durableId="217128501">
+  <w:num w:numId="10">
     <w:abstractNumId w:val="27"/>
   </w:num>
-  <w:num w:numId="11" w16cid:durableId="2033914269">
+  <w:num w:numId="11">
     <w:abstractNumId w:val="4"/>
   </w:num>
-  <w:num w:numId="12" w16cid:durableId="988442731">
+  <w:num w:numId="12">
     <w:abstractNumId w:val="18"/>
   </w:num>
-  <w:num w:numId="13" w16cid:durableId="1880897655">
+  <w:num w:numId="13">
     <w:abstractNumId w:val="16"/>
   </w:num>
-  <w:num w:numId="14" w16cid:durableId="1853302734">
+  <w:num w:numId="14">
     <w:abstractNumId w:val="21"/>
   </w:num>
-  <w:num w:numId="15" w16cid:durableId="134102608">
+  <w:num w:numId="15">
     <w:abstractNumId w:val="15"/>
   </w:num>
-  <w:num w:numId="16" w16cid:durableId="1398823064">
+  <w:num w:numId="16">
     <w:abstractNumId w:val="30"/>
   </w:num>
-  <w:num w:numId="17" w16cid:durableId="1803425499">
+  <w:num w:numId="17">
     <w:abstractNumId w:val="25"/>
   </w:num>
-  <w:num w:numId="18" w16cid:durableId="1343627170">
+  <w:num w:numId="18">
     <w:abstractNumId w:val="31"/>
   </w:num>
-  <w:num w:numId="19" w16cid:durableId="173888123">
+  <w:num w:numId="19">
     <w:abstractNumId w:val="9"/>
   </w:num>
-  <w:num w:numId="20" w16cid:durableId="1625964778">
+  <w:num w:numId="20">
     <w:abstractNumId w:val="6"/>
   </w:num>
-  <w:num w:numId="21" w16cid:durableId="1955869448">
+  <w:num w:numId="21">
     <w:abstractNumId w:val="36"/>
   </w:num>
-  <w:num w:numId="22" w16cid:durableId="2064135539">
+  <w:num w:numId="22">
     <w:abstractNumId w:val="10"/>
   </w:num>
-  <w:num w:numId="23" w16cid:durableId="347951381">
+  <w:num w:numId="23">
     <w:abstractNumId w:val="33"/>
   </w:num>
-  <w:num w:numId="24" w16cid:durableId="17046924">
+  <w:num w:numId="24">
     <w:abstractNumId w:val="0"/>
   </w:num>
-  <w:num w:numId="25" w16cid:durableId="1976251745">
+  <w:num w:numId="25">
     <w:abstractNumId w:val="14"/>
   </w:num>
-  <w:num w:numId="26" w16cid:durableId="937522783">
+  <w:num w:numId="26">
     <w:abstractNumId w:val="34"/>
   </w:num>
-  <w:num w:numId="27" w16cid:durableId="446778885">
+  <w:num w:numId="27">
     <w:abstractNumId w:val="17"/>
   </w:num>
-  <w:num w:numId="28" w16cid:durableId="94907633">
+  <w:num w:numId="28">
     <w:abstractNumId w:val="5"/>
   </w:num>
-  <w:num w:numId="29" w16cid:durableId="632487974">
+  <w:num w:numId="29">
     <w:abstractNumId w:val="28"/>
   </w:num>
-  <w:num w:numId="30" w16cid:durableId="1385905945">
+  <w:num w:numId="30">
     <w:abstractNumId w:val="1"/>
   </w:num>
-  <w:num w:numId="31" w16cid:durableId="928776922">
+  <w:num w:numId="31">
     <w:abstractNumId w:val="29"/>
   </w:num>
-  <w:num w:numId="32" w16cid:durableId="1848209239">
+  <w:num w:numId="32">
     <w:abstractNumId w:val="19"/>
   </w:num>
-  <w:num w:numId="33" w16cid:durableId="1895315395">
+  <w:num w:numId="33">
     <w:abstractNumId w:val="2"/>
   </w:num>
-  <w:num w:numId="34" w16cid:durableId="306713058">
+  <w:num w:numId="34">
     <w:abstractNumId w:val="22"/>
   </w:num>
-  <w:num w:numId="35" w16cid:durableId="560024054">
+  <w:num w:numId="35">
     <w:abstractNumId w:val="11"/>
   </w:num>
-  <w:num w:numId="36" w16cid:durableId="1979064338">
+  <w:num w:numId="36">
     <w:abstractNumId w:val="7"/>
   </w:num>
-  <w:num w:numId="37" w16cid:durableId="460684774">
+  <w:num w:numId="37">
     <w:abstractNumId w:val="3"/>
   </w:num>
-  <w:num w:numId="38" w16cid:durableId="1950694788">
+  <w:num w:numId="38">
     <w:abstractNumId w:val="23"/>
   </w:num>
 </w:numbering>
 </file>
 
 <file path=word/styles.xml><?xml version="1.0" encoding="utf-8"?>
-<w:styles xmlns:mc="http://schemas.openxmlformats.org/markup-compatibility/2006" xmlns:r="http://schemas.openxmlformats.org/officeDocument/2006/relationships" xmlns:w="http://schemas.openxmlformats.org/wordprocessingml/2006/main" xmlns:w14="http://schemas.microsoft.com/office/word/2010/wordml" xmlns:w15="http://schemas.microsoft.com/office/word/2012/wordml" xmlns:w16cex="http://schemas.microsoft.com/office/word/2018/wordml/cex" xmlns:w16cid="http://schemas.microsoft.com/office/word/2016/wordml/cid" xmlns:w16="http://schemas.microsoft.com/office/word/2018/wordml" xmlns:w16du="http://schemas.microsoft.com/office/word/2023/wordml/word16du" xmlns:w16sdtdh="http://schemas.microsoft.com/office/word/2020/wordml/sdtdatahash" xmlns:w16sdtfl="http://schemas.microsoft.com/office/word/2024/wordml/sdtformatlock" xmlns:w16se="http://schemas.microsoft.com/office/word/2015/wordml/symex" mc:Ignorable="w14 w15 w16se w16cid w16 w16cex w16sdtdh w16sdtfl w16du">
+<w:styles xmlns:mc="http://schemas.openxmlformats.org/markup-compatibility/2006" xmlns:r="http://schemas.openxmlformats.org/officeDocument/2006/relationships" xmlns:w="http://schemas.openxmlformats.org/wordprocessingml/2006/main" xmlns:w14="http://schemas.microsoft.com/office/word/2010/wordml" xmlns:w15="http://schemas.microsoft.com/office/word/2012/wordml" xmlns:w16cex="http://schemas.microsoft.com/office/word/2018/wordml/cex" xmlns:w16cid="http://schemas.microsoft.com/office/word/2016/wordml/cid" xmlns:w16="http://schemas.microsoft.com/office/word/2018/wordml" xmlns:w16sdtdh="http://schemas.microsoft.com/office/word/2020/wordml/sdtdatahash" xmlns:w16se="http://schemas.microsoft.com/office/word/2015/wordml/symex" mc:Ignorable="w14 w15 w16se w16cid w16 w16cex w16sdtdh">
   <w:docDefaults>
     <w:rPrDefault>
       <w:rPr>

</xml_diff>

<commit_message>
Add purchase history and stock variation
</commit_message>
<xml_diff>
--- a/BLAK BOX/Documentation/IEEE/IEEE830_BLAK_BLOX.docx
+++ b/BLAK BOX/Documentation/IEEE/IEEE830_BLAK_BLOX.docx
@@ -376,7 +376,7 @@
               </wp:anchor>
             </w:drawing>
           </mc:Choice>
-          <mc:Fallback xmlns:w16sdtfl="http://schemas.microsoft.com/office/word/2024/wordml/sdtformatlock" xmlns:w16du="http://schemas.microsoft.com/office/word/2023/wordml/word16du" xmlns:oel="http://schemas.microsoft.com/office/2019/extlst">
+          <mc:Fallback xmlns:oel="http://schemas.microsoft.com/office/2019/extlst" xmlns:w16du="http://schemas.microsoft.com/office/word/2023/wordml/word16du" xmlns:w16sdtfl="http://schemas.microsoft.com/office/word/2024/wordml/sdtformatlock">
             <w:pict>
               <v:group w14:anchorId="4D8F4E97" id="Group 2" o:spid="_x0000_s1026" style="position:absolute;margin-left:0;margin-top:1.15pt;width:221.05pt;height:1.85pt;z-index:251662336;mso-position-horizontal:center;mso-position-horizontal-relative:margin" coordsize="28073,234" o:gfxdata="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">
                 <v:shape id="Graphic 3" o:spid="_x0000_s1027" style="position:absolute;width:28073;height:234;visibility:visible;mso-wrap-style:square;v-text-anchor:top" coordsize="2807335,23495" o:gfxdata="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" path="m2806954,18618l,18618r,4877l2806954,23495r,-4877xem2806954,9410l,9410r,4560l2806954,13970r,-4560xem2806954,l,,,4572r2806954,l2806954,xe" fillcolor="#292929" stroked="f">
@@ -689,7 +689,7 @@
               </wp:anchor>
             </w:drawing>
           </mc:Choice>
-          <mc:Fallback xmlns:w16sdtfl="http://schemas.microsoft.com/office/word/2024/wordml/sdtformatlock" xmlns:w16du="http://schemas.microsoft.com/office/word/2023/wordml/word16du" xmlns:oel="http://schemas.microsoft.com/office/2019/extlst">
+          <mc:Fallback xmlns:oel="http://schemas.microsoft.com/office/2019/extlst" xmlns:w16du="http://schemas.microsoft.com/office/word/2023/wordml/word16du" xmlns:w16sdtfl="http://schemas.microsoft.com/office/word/2024/wordml/sdtformatlock">
             <w:pict>
               <v:group w14:anchorId="37CB67D0" id="Group 2" o:spid="_x0000_s1026" style="position:absolute;margin-left:0;margin-top:6.2pt;width:221.05pt;height:1.85pt;z-index:251664384;mso-position-horizontal:center;mso-position-horizontal-relative:margin" coordsize="28073,234" o:gfxdata="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">
                 <v:shape id="Graphic 3" o:spid="_x0000_s1027" style="position:absolute;width:28073;height:234;visibility:visible;mso-wrap-style:square;v-text-anchor:top" coordsize="2807335,23495" o:gfxdata="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" path="m2806954,18618l,18618r,4877l2806954,23495r,-4877xem2806954,9410l,9410r,4560l2806954,13970r,-4560xem2806954,l,,,4572r2806954,l2806954,xe" fillcolor="#292929" stroked="f">
@@ -8604,7 +8604,10 @@
         <w:jc w:val="both"/>
       </w:pPr>
       <w:r>
-        <w:t>The search must be able to display results in real time, adjusting based on selected filters (e.g., price range, component type).</w:t>
+        <w:t>The search must be able to display results in real time, adjusting based on selected filters</w:t>
+      </w:r>
+      <w:r>
+        <w:t>.</w:t>
       </w:r>
     </w:p>
     <w:p>
@@ -8661,7 +8664,7 @@
         <w:jc w:val="both"/>
       </w:pPr>
       <w:r>
-        <w:t>The system must allow users to modify the cart contents (add or remove products, change quantities).</w:t>
+        <w:t>The system must allow users to modify the cart contents (add or remove products).</w:t>
       </w:r>
     </w:p>
     <w:p>

</xml_diff>